<commit_message>
Añadida la tabla de mostrar los datos de los sensores y actualizado el diario y las anotaciones
</commit_message>
<xml_diff>
--- a/Docs/Seguimiento/Diario_TFG.docx
+++ b/Docs/Seguimiento/Diario_TFG.docx
@@ -611,6 +611,71 @@
         <w:t>empezar a desarrollar la aplicación Android.</w:t>
       </w:r>
     </w:p>
+    <w:p/>
+    <w:p>
+      <w:pPr>
+        <w:rPr>
+          <w:b/>
+          <w:bCs/>
+          <w:sz w:val="28"/>
+          <w:szCs w:val="28"/>
+        </w:rPr>
+      </w:pPr>
+      <w:r>
+        <w:rPr>
+          <w:b/>
+          <w:bCs/>
+          <w:sz w:val="28"/>
+          <w:szCs w:val="28"/>
+        </w:rPr>
+        <w:t xml:space="preserve">Semana </w:t>
+      </w:r>
+      <w:r>
+        <w:rPr>
+          <w:b/>
+          <w:bCs/>
+          <w:sz w:val="28"/>
+          <w:szCs w:val="28"/>
+        </w:rPr>
+        <w:t>2</w:t>
+      </w:r>
+    </w:p>
+    <w:p>
+      <w:pPr>
+        <w:pStyle w:val="Prrafodelista"/>
+        <w:numPr>
+          <w:ilvl w:val="0"/>
+          <w:numId w:val="3"/>
+        </w:numPr>
+      </w:pPr>
+      <w:r>
+        <w:t>Creación del nombre de la aplicación Android (RemoteSoft) y del logo que usaremos para esta.</w:t>
+      </w:r>
+    </w:p>
+    <w:p>
+      <w:pPr>
+        <w:pStyle w:val="Prrafodelista"/>
+        <w:numPr>
+          <w:ilvl w:val="0"/>
+          <w:numId w:val="3"/>
+        </w:numPr>
+      </w:pPr>
+      <w:r>
+        <w:t>Creamos 3 actividades, la principal, la información de la app y donde leeremos los datos de los sensores, ajustamos los correspondientes layouts y el estilo correspondiente a la aplicación, los diferentes botones para navegar de una actividad a otra y el Switch que pondrá en marcha la lectura de los sensores. Los strings que usaremos se guardarán en un fichero xml.</w:t>
+      </w:r>
+    </w:p>
+    <w:p>
+      <w:pPr>
+        <w:pStyle w:val="Prrafodelista"/>
+        <w:numPr>
+          <w:ilvl w:val="0"/>
+          <w:numId w:val="3"/>
+        </w:numPr>
+      </w:pPr>
+      <w:r>
+        <w:t>Funcionalidad de que guarde el estado del switch al cambiar de actividad.</w:t>
+      </w:r>
+    </w:p>
     <w:sectPr>
       <w:pgSz w:w="11906" w:h="16838"/>
       <w:pgMar w:top="1417" w:right="1701" w:bottom="1417" w:left="1701" w:header="708" w:footer="708" w:gutter="0"/>
@@ -624,6 +689,119 @@
 <file path=word/numbering.xml><?xml version="1.0" encoding="utf-8"?>
 <w:numbering xmlns:wpc="http://schemas.microsoft.com/office/word/2010/wordprocessingCanvas" xmlns:cx="http://schemas.microsoft.com/office/drawing/2014/chartex" xmlns:cx1="http://schemas.microsoft.com/office/drawing/2015/9/8/chartex" xmlns:cx2="http://schemas.microsoft.com/office/drawing/2015/10/21/chartex" xmlns:cx3="http://schemas.microsoft.com/office/drawing/2016/5/9/chartex" xmlns:cx4="http://schemas.microsoft.com/office/drawing/2016/5/10/chartex" xmlns:cx5="http://schemas.microsoft.com/office/drawing/2016/5/11/chartex" xmlns:cx6="http://schemas.microsoft.com/office/drawing/2016/5/12/chartex" xmlns:cx7="http://schemas.microsoft.com/office/drawing/2016/5/13/chartex" xmlns:cx8="http://schemas.microsoft.com/office/drawing/2016/5/14/chartex" xmlns:mc="http://schemas.openxmlformats.org/markup-compatibility/2006" xmlns:aink="http://schemas.microsoft.com/office/drawing/2016/ink" xmlns:am3d="http://schemas.microsoft.com/office/drawing/2017/model3d" xmlns:o="urn:schemas-microsoft-com:office:office" xmlns:r="http://schemas.openxmlformats.org/officeDocument/2006/relationships" xmlns:m="http://schemas.openxmlformats.org/officeDocument/2006/math" xmlns:v="urn:schemas-microsoft-com:vml" xmlns:wp14="http://schemas.microsoft.com/office/word/2010/wordprocessingDrawing" xmlns:wp="http://schemas.openxmlformats.org/drawingml/2006/wordprocessingDrawing" xmlns:w10="urn:schemas-microsoft-com:office:word" xmlns:w="http://schemas.openxmlformats.org/wordprocessingml/2006/main" xmlns:w14="http://schemas.microsoft.com/office/word/2010/wordml" xmlns:w15="http://schemas.microsoft.com/office/word/2012/wordml" xmlns:w16cex="http://schemas.microsoft.com/office/word/2018/wordml/cex" xmlns:w16cid="http://schemas.microsoft.com/office/word/2016/wordml/cid" xmlns:w16="http://schemas.microsoft.com/office/word/2018/wordml" xmlns:w16se="http://schemas.microsoft.com/office/word/2015/wordml/symex" xmlns:wpg="http://schemas.microsoft.com/office/word/2010/wordprocessingGroup" xmlns:wpi="http://schemas.microsoft.com/office/word/2010/wordprocessingInk" xmlns:wne="http://schemas.microsoft.com/office/word/2006/wordml" xmlns:wps="http://schemas.microsoft.com/office/word/2010/wordprocessingShape" mc:Ignorable="w14 w15 w16se w16cid w16 w16cex wp14">
   <w:abstractNum w:abstractNumId="0" w15:restartNumberingAfterBreak="0">
+    <w:nsid w:val="080A0AFA"/>
+    <w:multiLevelType w:val="hybridMultilevel"/>
+    <w:tmpl w:val="8A3C8000"/>
+    <w:lvl w:ilvl="0" w:tplc="0C0A0001">
+      <w:start w:val="1"/>
+      <w:numFmt w:val="bullet"/>
+      <w:lvlText w:val=""/>
+      <w:lvlJc w:val="left"/>
+      <w:pPr>
+        <w:ind w:left="720" w:hanging="360"/>
+      </w:pPr>
+      <w:rPr>
+        <w:rFonts w:ascii="Symbol" w:hAnsi="Symbol" w:hint="default"/>
+      </w:rPr>
+    </w:lvl>
+    <w:lvl w:ilvl="1" w:tplc="0C0A0003" w:tentative="1">
+      <w:start w:val="1"/>
+      <w:numFmt w:val="bullet"/>
+      <w:lvlText w:val="o"/>
+      <w:lvlJc w:val="left"/>
+      <w:pPr>
+        <w:ind w:left="1440" w:hanging="360"/>
+      </w:pPr>
+      <w:rPr>
+        <w:rFonts w:ascii="Courier New" w:hAnsi="Courier New" w:cs="Courier New" w:hint="default"/>
+      </w:rPr>
+    </w:lvl>
+    <w:lvl w:ilvl="2" w:tplc="0C0A0005" w:tentative="1">
+      <w:start w:val="1"/>
+      <w:numFmt w:val="bullet"/>
+      <w:lvlText w:val=""/>
+      <w:lvlJc w:val="left"/>
+      <w:pPr>
+        <w:ind w:left="2160" w:hanging="360"/>
+      </w:pPr>
+      <w:rPr>
+        <w:rFonts w:ascii="Wingdings" w:hAnsi="Wingdings" w:hint="default"/>
+      </w:rPr>
+    </w:lvl>
+    <w:lvl w:ilvl="3" w:tplc="0C0A0001" w:tentative="1">
+      <w:start w:val="1"/>
+      <w:numFmt w:val="bullet"/>
+      <w:lvlText w:val=""/>
+      <w:lvlJc w:val="left"/>
+      <w:pPr>
+        <w:ind w:left="2880" w:hanging="360"/>
+      </w:pPr>
+      <w:rPr>
+        <w:rFonts w:ascii="Symbol" w:hAnsi="Symbol" w:hint="default"/>
+      </w:rPr>
+    </w:lvl>
+    <w:lvl w:ilvl="4" w:tplc="0C0A0003" w:tentative="1">
+      <w:start w:val="1"/>
+      <w:numFmt w:val="bullet"/>
+      <w:lvlText w:val="o"/>
+      <w:lvlJc w:val="left"/>
+      <w:pPr>
+        <w:ind w:left="3600" w:hanging="360"/>
+      </w:pPr>
+      <w:rPr>
+        <w:rFonts w:ascii="Courier New" w:hAnsi="Courier New" w:cs="Courier New" w:hint="default"/>
+      </w:rPr>
+    </w:lvl>
+    <w:lvl w:ilvl="5" w:tplc="0C0A0005" w:tentative="1">
+      <w:start w:val="1"/>
+      <w:numFmt w:val="bullet"/>
+      <w:lvlText w:val=""/>
+      <w:lvlJc w:val="left"/>
+      <w:pPr>
+        <w:ind w:left="4320" w:hanging="360"/>
+      </w:pPr>
+      <w:rPr>
+        <w:rFonts w:ascii="Wingdings" w:hAnsi="Wingdings" w:hint="default"/>
+      </w:rPr>
+    </w:lvl>
+    <w:lvl w:ilvl="6" w:tplc="0C0A0001" w:tentative="1">
+      <w:start w:val="1"/>
+      <w:numFmt w:val="bullet"/>
+      <w:lvlText w:val=""/>
+      <w:lvlJc w:val="left"/>
+      <w:pPr>
+        <w:ind w:left="5040" w:hanging="360"/>
+      </w:pPr>
+      <w:rPr>
+        <w:rFonts w:ascii="Symbol" w:hAnsi="Symbol" w:hint="default"/>
+      </w:rPr>
+    </w:lvl>
+    <w:lvl w:ilvl="7" w:tplc="0C0A0003" w:tentative="1">
+      <w:start w:val="1"/>
+      <w:numFmt w:val="bullet"/>
+      <w:lvlText w:val="o"/>
+      <w:lvlJc w:val="left"/>
+      <w:pPr>
+        <w:ind w:left="5760" w:hanging="360"/>
+      </w:pPr>
+      <w:rPr>
+        <w:rFonts w:ascii="Courier New" w:hAnsi="Courier New" w:cs="Courier New" w:hint="default"/>
+      </w:rPr>
+    </w:lvl>
+    <w:lvl w:ilvl="8" w:tplc="0C0A0005" w:tentative="1">
+      <w:start w:val="1"/>
+      <w:numFmt w:val="bullet"/>
+      <w:lvlText w:val=""/>
+      <w:lvlJc w:val="left"/>
+      <w:pPr>
+        <w:ind w:left="6480" w:hanging="360"/>
+      </w:pPr>
+      <w:rPr>
+        <w:rFonts w:ascii="Wingdings" w:hAnsi="Wingdings" w:hint="default"/>
+      </w:rPr>
+    </w:lvl>
+  </w:abstractNum>
+  <w:abstractNum w:abstractNumId="1" w15:restartNumberingAfterBreak="0">
     <w:nsid w:val="3A354AA5"/>
     <w:multiLevelType w:val="hybridMultilevel"/>
     <w:tmpl w:val="C42A340A"/>
@@ -736,8 +914,127 @@
       </w:rPr>
     </w:lvl>
   </w:abstractNum>
+  <w:abstractNum w:abstractNumId="2" w15:restartNumberingAfterBreak="0">
+    <w:nsid w:val="76434027"/>
+    <w:multiLevelType w:val="hybridMultilevel"/>
+    <w:tmpl w:val="D02A54AE"/>
+    <w:lvl w:ilvl="0" w:tplc="0C0A0001">
+      <w:start w:val="1"/>
+      <w:numFmt w:val="bullet"/>
+      <w:lvlText w:val=""/>
+      <w:lvlJc w:val="left"/>
+      <w:pPr>
+        <w:ind w:left="720" w:hanging="360"/>
+      </w:pPr>
+      <w:rPr>
+        <w:rFonts w:ascii="Symbol" w:hAnsi="Symbol" w:hint="default"/>
+      </w:rPr>
+    </w:lvl>
+    <w:lvl w:ilvl="1" w:tplc="0C0A0003" w:tentative="1">
+      <w:start w:val="1"/>
+      <w:numFmt w:val="bullet"/>
+      <w:lvlText w:val="o"/>
+      <w:lvlJc w:val="left"/>
+      <w:pPr>
+        <w:ind w:left="1440" w:hanging="360"/>
+      </w:pPr>
+      <w:rPr>
+        <w:rFonts w:ascii="Courier New" w:hAnsi="Courier New" w:cs="Courier New" w:hint="default"/>
+      </w:rPr>
+    </w:lvl>
+    <w:lvl w:ilvl="2" w:tplc="0C0A0005" w:tentative="1">
+      <w:start w:val="1"/>
+      <w:numFmt w:val="bullet"/>
+      <w:lvlText w:val=""/>
+      <w:lvlJc w:val="left"/>
+      <w:pPr>
+        <w:ind w:left="2160" w:hanging="360"/>
+      </w:pPr>
+      <w:rPr>
+        <w:rFonts w:ascii="Wingdings" w:hAnsi="Wingdings" w:hint="default"/>
+      </w:rPr>
+    </w:lvl>
+    <w:lvl w:ilvl="3" w:tplc="0C0A0001" w:tentative="1">
+      <w:start w:val="1"/>
+      <w:numFmt w:val="bullet"/>
+      <w:lvlText w:val=""/>
+      <w:lvlJc w:val="left"/>
+      <w:pPr>
+        <w:ind w:left="2880" w:hanging="360"/>
+      </w:pPr>
+      <w:rPr>
+        <w:rFonts w:ascii="Symbol" w:hAnsi="Symbol" w:hint="default"/>
+      </w:rPr>
+    </w:lvl>
+    <w:lvl w:ilvl="4" w:tplc="0C0A0003" w:tentative="1">
+      <w:start w:val="1"/>
+      <w:numFmt w:val="bullet"/>
+      <w:lvlText w:val="o"/>
+      <w:lvlJc w:val="left"/>
+      <w:pPr>
+        <w:ind w:left="3600" w:hanging="360"/>
+      </w:pPr>
+      <w:rPr>
+        <w:rFonts w:ascii="Courier New" w:hAnsi="Courier New" w:cs="Courier New" w:hint="default"/>
+      </w:rPr>
+    </w:lvl>
+    <w:lvl w:ilvl="5" w:tplc="0C0A0005" w:tentative="1">
+      <w:start w:val="1"/>
+      <w:numFmt w:val="bullet"/>
+      <w:lvlText w:val=""/>
+      <w:lvlJc w:val="left"/>
+      <w:pPr>
+        <w:ind w:left="4320" w:hanging="360"/>
+      </w:pPr>
+      <w:rPr>
+        <w:rFonts w:ascii="Wingdings" w:hAnsi="Wingdings" w:hint="default"/>
+      </w:rPr>
+    </w:lvl>
+    <w:lvl w:ilvl="6" w:tplc="0C0A0001" w:tentative="1">
+      <w:start w:val="1"/>
+      <w:numFmt w:val="bullet"/>
+      <w:lvlText w:val=""/>
+      <w:lvlJc w:val="left"/>
+      <w:pPr>
+        <w:ind w:left="5040" w:hanging="360"/>
+      </w:pPr>
+      <w:rPr>
+        <w:rFonts w:ascii="Symbol" w:hAnsi="Symbol" w:hint="default"/>
+      </w:rPr>
+    </w:lvl>
+    <w:lvl w:ilvl="7" w:tplc="0C0A0003" w:tentative="1">
+      <w:start w:val="1"/>
+      <w:numFmt w:val="bullet"/>
+      <w:lvlText w:val="o"/>
+      <w:lvlJc w:val="left"/>
+      <w:pPr>
+        <w:ind w:left="5760" w:hanging="360"/>
+      </w:pPr>
+      <w:rPr>
+        <w:rFonts w:ascii="Courier New" w:hAnsi="Courier New" w:cs="Courier New" w:hint="default"/>
+      </w:rPr>
+    </w:lvl>
+    <w:lvl w:ilvl="8" w:tplc="0C0A0005" w:tentative="1">
+      <w:start w:val="1"/>
+      <w:numFmt w:val="bullet"/>
+      <w:lvlText w:val=""/>
+      <w:lvlJc w:val="left"/>
+      <w:pPr>
+        <w:ind w:left="6480" w:hanging="360"/>
+      </w:pPr>
+      <w:rPr>
+        <w:rFonts w:ascii="Wingdings" w:hAnsi="Wingdings" w:hint="default"/>
+      </w:rPr>
+    </w:lvl>
+  </w:abstractNum>
   <w:num w:numId="1">
+    <w:abstractNumId w:val="1"/>
+  </w:num>
+  <w:num w:numId="2">
     <w:abstractNumId w:val="0"/>
+  </w:num>
+  <w:num w:numId="3">
+    <w:abstractNumId w:val="2"/>
   </w:num>
 </w:numbering>
 </file>

</xml_diff>

<commit_message>
Añadida la funcionalidad del lector del acelerómetro y GPS
</commit_message>
<xml_diff>
--- a/Docs/Seguimiento/Diario_TFG.docx
+++ b/Docs/Seguimiento/Diario_TFG.docx
@@ -628,6 +628,63 @@
           <w:sz w:val="28"/>
           <w:szCs w:val="28"/>
         </w:rPr>
+        <w:t>Semana 2</w:t>
+      </w:r>
+    </w:p>
+    <w:p>
+      <w:pPr>
+        <w:pStyle w:val="Prrafodelista"/>
+        <w:numPr>
+          <w:ilvl w:val="0"/>
+          <w:numId w:val="3"/>
+        </w:numPr>
+      </w:pPr>
+      <w:r>
+        <w:t>Creación del nombre de la aplicación Android (RemoteSoft) y del logo que usaremos para esta.</w:t>
+      </w:r>
+    </w:p>
+    <w:p>
+      <w:pPr>
+        <w:pStyle w:val="Prrafodelista"/>
+        <w:numPr>
+          <w:ilvl w:val="0"/>
+          <w:numId w:val="3"/>
+        </w:numPr>
+      </w:pPr>
+      <w:r>
+        <w:t>Creamos 3 actividades, la principal, la información de la app y donde leeremos los datos de los sensores, ajustamos los correspondientes layouts y el estilo correspondiente a la aplicación, los diferentes botones para navegar de una actividad a otra y el Switch que pondrá en marcha la lectura de los sensores. Los strings que usaremos se guardarán en un fichero xml.</w:t>
+      </w:r>
+    </w:p>
+    <w:p>
+      <w:pPr>
+        <w:pStyle w:val="Prrafodelista"/>
+        <w:numPr>
+          <w:ilvl w:val="0"/>
+          <w:numId w:val="3"/>
+        </w:numPr>
+      </w:pPr>
+      <w:r>
+        <w:t>Funcionalidad de que guarde el estado del switch al cambiar de actividad.</w:t>
+      </w:r>
+    </w:p>
+    <w:p/>
+    <w:p/>
+    <w:p>
+      <w:pPr>
+        <w:rPr>
+          <w:b/>
+          <w:bCs/>
+          <w:sz w:val="28"/>
+          <w:szCs w:val="28"/>
+        </w:rPr>
+      </w:pPr>
+      <w:r>
+        <w:rPr>
+          <w:b/>
+          <w:bCs/>
+          <w:sz w:val="28"/>
+          <w:szCs w:val="28"/>
+        </w:rPr>
         <w:t xml:space="preserve">Semana </w:t>
       </w:r>
       <w:r>
@@ -637,7 +694,7 @@
           <w:sz w:val="28"/>
           <w:szCs w:val="28"/>
         </w:rPr>
-        <w:t>2</w:t>
+        <w:t>3</w:t>
       </w:r>
     </w:p>
     <w:p>
@@ -645,37 +702,14 @@
         <w:pStyle w:val="Prrafodelista"/>
         <w:numPr>
           <w:ilvl w:val="0"/>
-          <w:numId w:val="3"/>
+          <w:numId w:val="4"/>
         </w:numPr>
       </w:pPr>
       <w:r>
-        <w:t>Creación del nombre de la aplicación Android (RemoteSoft) y del logo que usaremos para esta.</w:t>
+        <w:t>Añadida la lectura de datos del GPS y del acelerómetro.</w:t>
       </w:r>
     </w:p>
-    <w:p>
-      <w:pPr>
-        <w:pStyle w:val="Prrafodelista"/>
-        <w:numPr>
-          <w:ilvl w:val="0"/>
-          <w:numId w:val="3"/>
-        </w:numPr>
-      </w:pPr>
-      <w:r>
-        <w:t>Creamos 3 actividades, la principal, la información de la app y donde leeremos los datos de los sensores, ajustamos los correspondientes layouts y el estilo correspondiente a la aplicación, los diferentes botones para navegar de una actividad a otra y el Switch que pondrá en marcha la lectura de los sensores. Los strings que usaremos se guardarán en un fichero xml.</w:t>
-      </w:r>
-    </w:p>
-    <w:p>
-      <w:pPr>
-        <w:pStyle w:val="Prrafodelista"/>
-        <w:numPr>
-          <w:ilvl w:val="0"/>
-          <w:numId w:val="3"/>
-        </w:numPr>
-      </w:pPr>
-      <w:r>
-        <w:t>Funcionalidad de que guarde el estado del switch al cambiar de actividad.</w:t>
-      </w:r>
-    </w:p>
+    <w:p/>
     <w:sectPr>
       <w:pgSz w:w="11906" w:h="16838"/>
       <w:pgMar w:top="1417" w:right="1701" w:bottom="1417" w:left="1701" w:header="708" w:footer="708" w:gutter="0"/>
@@ -802,6 +836,119 @@
     </w:lvl>
   </w:abstractNum>
   <w:abstractNum w:abstractNumId="1" w15:restartNumberingAfterBreak="0">
+    <w:nsid w:val="35B76D37"/>
+    <w:multiLevelType w:val="hybridMultilevel"/>
+    <w:tmpl w:val="4FB08BC2"/>
+    <w:lvl w:ilvl="0" w:tplc="0C0A0001">
+      <w:start w:val="1"/>
+      <w:numFmt w:val="bullet"/>
+      <w:lvlText w:val=""/>
+      <w:lvlJc w:val="left"/>
+      <w:pPr>
+        <w:ind w:left="720" w:hanging="360"/>
+      </w:pPr>
+      <w:rPr>
+        <w:rFonts w:ascii="Symbol" w:hAnsi="Symbol" w:hint="default"/>
+      </w:rPr>
+    </w:lvl>
+    <w:lvl w:ilvl="1" w:tplc="0C0A0003" w:tentative="1">
+      <w:start w:val="1"/>
+      <w:numFmt w:val="bullet"/>
+      <w:lvlText w:val="o"/>
+      <w:lvlJc w:val="left"/>
+      <w:pPr>
+        <w:ind w:left="1440" w:hanging="360"/>
+      </w:pPr>
+      <w:rPr>
+        <w:rFonts w:ascii="Courier New" w:hAnsi="Courier New" w:cs="Courier New" w:hint="default"/>
+      </w:rPr>
+    </w:lvl>
+    <w:lvl w:ilvl="2" w:tplc="0C0A0005" w:tentative="1">
+      <w:start w:val="1"/>
+      <w:numFmt w:val="bullet"/>
+      <w:lvlText w:val=""/>
+      <w:lvlJc w:val="left"/>
+      <w:pPr>
+        <w:ind w:left="2160" w:hanging="360"/>
+      </w:pPr>
+      <w:rPr>
+        <w:rFonts w:ascii="Wingdings" w:hAnsi="Wingdings" w:hint="default"/>
+      </w:rPr>
+    </w:lvl>
+    <w:lvl w:ilvl="3" w:tplc="0C0A0001" w:tentative="1">
+      <w:start w:val="1"/>
+      <w:numFmt w:val="bullet"/>
+      <w:lvlText w:val=""/>
+      <w:lvlJc w:val="left"/>
+      <w:pPr>
+        <w:ind w:left="2880" w:hanging="360"/>
+      </w:pPr>
+      <w:rPr>
+        <w:rFonts w:ascii="Symbol" w:hAnsi="Symbol" w:hint="default"/>
+      </w:rPr>
+    </w:lvl>
+    <w:lvl w:ilvl="4" w:tplc="0C0A0003" w:tentative="1">
+      <w:start w:val="1"/>
+      <w:numFmt w:val="bullet"/>
+      <w:lvlText w:val="o"/>
+      <w:lvlJc w:val="left"/>
+      <w:pPr>
+        <w:ind w:left="3600" w:hanging="360"/>
+      </w:pPr>
+      <w:rPr>
+        <w:rFonts w:ascii="Courier New" w:hAnsi="Courier New" w:cs="Courier New" w:hint="default"/>
+      </w:rPr>
+    </w:lvl>
+    <w:lvl w:ilvl="5" w:tplc="0C0A0005" w:tentative="1">
+      <w:start w:val="1"/>
+      <w:numFmt w:val="bullet"/>
+      <w:lvlText w:val=""/>
+      <w:lvlJc w:val="left"/>
+      <w:pPr>
+        <w:ind w:left="4320" w:hanging="360"/>
+      </w:pPr>
+      <w:rPr>
+        <w:rFonts w:ascii="Wingdings" w:hAnsi="Wingdings" w:hint="default"/>
+      </w:rPr>
+    </w:lvl>
+    <w:lvl w:ilvl="6" w:tplc="0C0A0001" w:tentative="1">
+      <w:start w:val="1"/>
+      <w:numFmt w:val="bullet"/>
+      <w:lvlText w:val=""/>
+      <w:lvlJc w:val="left"/>
+      <w:pPr>
+        <w:ind w:left="5040" w:hanging="360"/>
+      </w:pPr>
+      <w:rPr>
+        <w:rFonts w:ascii="Symbol" w:hAnsi="Symbol" w:hint="default"/>
+      </w:rPr>
+    </w:lvl>
+    <w:lvl w:ilvl="7" w:tplc="0C0A0003" w:tentative="1">
+      <w:start w:val="1"/>
+      <w:numFmt w:val="bullet"/>
+      <w:lvlText w:val="o"/>
+      <w:lvlJc w:val="left"/>
+      <w:pPr>
+        <w:ind w:left="5760" w:hanging="360"/>
+      </w:pPr>
+      <w:rPr>
+        <w:rFonts w:ascii="Courier New" w:hAnsi="Courier New" w:cs="Courier New" w:hint="default"/>
+      </w:rPr>
+    </w:lvl>
+    <w:lvl w:ilvl="8" w:tplc="0C0A0005" w:tentative="1">
+      <w:start w:val="1"/>
+      <w:numFmt w:val="bullet"/>
+      <w:lvlText w:val=""/>
+      <w:lvlJc w:val="left"/>
+      <w:pPr>
+        <w:ind w:left="6480" w:hanging="360"/>
+      </w:pPr>
+      <w:rPr>
+        <w:rFonts w:ascii="Wingdings" w:hAnsi="Wingdings" w:hint="default"/>
+      </w:rPr>
+    </w:lvl>
+  </w:abstractNum>
+  <w:abstractNum w:abstractNumId="2" w15:restartNumberingAfterBreak="0">
     <w:nsid w:val="3A354AA5"/>
     <w:multiLevelType w:val="hybridMultilevel"/>
     <w:tmpl w:val="C42A340A"/>
@@ -914,7 +1061,7 @@
       </w:rPr>
     </w:lvl>
   </w:abstractNum>
-  <w:abstractNum w:abstractNumId="2" w15:restartNumberingAfterBreak="0">
+  <w:abstractNum w:abstractNumId="3" w15:restartNumberingAfterBreak="0">
     <w:nsid w:val="76434027"/>
     <w:multiLevelType w:val="hybridMultilevel"/>
     <w:tmpl w:val="D02A54AE"/>
@@ -1028,13 +1175,16 @@
     </w:lvl>
   </w:abstractNum>
   <w:num w:numId="1">
-    <w:abstractNumId w:val="1"/>
+    <w:abstractNumId w:val="2"/>
   </w:num>
   <w:num w:numId="2">
     <w:abstractNumId w:val="0"/>
   </w:num>
   <w:num w:numId="3">
-    <w:abstractNumId w:val="2"/>
+    <w:abstractNumId w:val="3"/>
+  </w:num>
+  <w:num w:numId="4">
+    <w:abstractNumId w:val="1"/>
   </w:num>
 </w:numbering>
 </file>

</xml_diff>

<commit_message>
Añadido parcialmente la funcionalidad de medir pulsaciones y más cambios
</commit_message>
<xml_diff>
--- a/Docs/Seguimiento/Diario_TFG.docx
+++ b/Docs/Seguimiento/Diario_TFG.docx
@@ -667,8 +667,37 @@
         <w:t>Funcionalidad de que guarde el estado del switch al cambiar de actividad.</w:t>
       </w:r>
     </w:p>
-    <w:p/>
-    <w:p/>
+    <w:p>
+      <w:pPr>
+        <w:rPr>
+          <w:b/>
+          <w:bCs/>
+          <w:sz w:val="28"/>
+          <w:szCs w:val="28"/>
+        </w:rPr>
+      </w:pPr>
+      <w:r>
+        <w:rPr>
+          <w:b/>
+          <w:bCs/>
+          <w:sz w:val="28"/>
+          <w:szCs w:val="28"/>
+        </w:rPr>
+        <w:t>Semana 3</w:t>
+      </w:r>
+    </w:p>
+    <w:p>
+      <w:pPr>
+        <w:pStyle w:val="Prrafodelista"/>
+        <w:numPr>
+          <w:ilvl w:val="0"/>
+          <w:numId w:val="4"/>
+        </w:numPr>
+      </w:pPr>
+      <w:r>
+        <w:t>Añadida la lectura de datos del GPS y del acelerómetro.</w:t>
+      </w:r>
+    </w:p>
     <w:p>
       <w:pPr>
         <w:rPr>
@@ -694,7 +723,7 @@
           <w:sz w:val="28"/>
           <w:szCs w:val="28"/>
         </w:rPr>
-        <w:t>3</w:t>
+        <w:t>4</w:t>
       </w:r>
     </w:p>
     <w:p>
@@ -706,7 +735,7 @@
         </w:numPr>
       </w:pPr>
       <w:r>
-        <w:t>Añadida la lectura de datos del GPS y del acelerómetro.</w:t>
+        <w:t>Progreso en la implementación de vincular la pulsera con la app, faltando la parte en la que muestre las pulsaciones y reorganizar las actividades.</w:t>
       </w:r>
     </w:p>
     <w:p/>

</xml_diff>

<commit_message>
Añadida funcionalidad de lectura de pulsaciones mediante la pulsera
</commit_message>
<xml_diff>
--- a/Docs/Seguimiento/Diario_TFG.docx
+++ b/Docs/Seguimiento/Diario_TFG.docx
@@ -714,16 +714,47 @@
           <w:sz w:val="28"/>
           <w:szCs w:val="28"/>
         </w:rPr>
-        <w:t xml:space="preserve">Semana </w:t>
-      </w:r>
-      <w:r>
+        <w:t>Semana 4</w:t>
+      </w:r>
+    </w:p>
+    <w:p>
+      <w:pPr>
+        <w:pStyle w:val="Prrafodelista"/>
+        <w:numPr>
+          <w:ilvl w:val="0"/>
+          <w:numId w:val="4"/>
+        </w:numPr>
+      </w:pPr>
+      <w:r>
+        <w:t>Progreso en la implementación de vincular la pulsera con la app, faltando la parte en la que muestre las pulsaciones y reorganizar las actividades.</w:t>
+      </w:r>
+    </w:p>
+    <w:p>
+      <w:pPr>
         <w:rPr>
           <w:b/>
           <w:bCs/>
           <w:sz w:val="28"/>
           <w:szCs w:val="28"/>
         </w:rPr>
-        <w:t>4</w:t>
+      </w:pPr>
+      <w:r>
+        <w:rPr>
+          <w:b/>
+          <w:bCs/>
+          <w:sz w:val="28"/>
+          <w:szCs w:val="28"/>
+        </w:rPr>
+        <w:t xml:space="preserve">Semana </w:t>
+      </w:r>
+      <w:r>
+        <w:rPr>
+          <w:b/>
+          <w:bCs/>
+          <w:sz w:val="28"/>
+          <w:szCs w:val="28"/>
+        </w:rPr>
+        <w:t>5</w:t>
       </w:r>
     </w:p>
     <w:p>
@@ -735,9 +766,13 @@
         </w:numPr>
       </w:pPr>
       <w:r>
-        <w:t>Progreso en la implementación de vincular la pulsera con la app, faltando la parte en la que muestre las pulsaciones y reorganizar las actividades.</w:t>
+        <w:t>Terminada la implementación de medir las pulsaciones de las pulseras y recibir los datos</w:t>
+      </w:r>
+      <w:r>
+        <w:t>, eliminando una actividad que se añadió parcialmente para comprobar la conectividad de la pulsera.</w:t>
       </w:r>
     </w:p>
+    <w:p/>
     <w:p/>
     <w:sectPr>
       <w:pgSz w:w="11906" w:h="16838"/>

</xml_diff>

<commit_message>
Terminado el envio de los datos a ThingSpeak via MQTT
</commit_message>
<xml_diff>
--- a/Docs/Seguimiento/Diario_TFG.docx
+++ b/Docs/Seguimiento/Diario_TFG.docx
@@ -1,6 +1,6 @@
 
 <file path=word/document.xml><?xml version="1.0" encoding="utf-8"?>
-<w:document xmlns:wpc="http://schemas.microsoft.com/office/word/2010/wordprocessingCanvas" xmlns:cx="http://schemas.microsoft.com/office/drawing/2014/chartex" xmlns:cx1="http://schemas.microsoft.com/office/drawing/2015/9/8/chartex" xmlns:cx2="http://schemas.microsoft.com/office/drawing/2015/10/21/chartex" xmlns:cx3="http://schemas.microsoft.com/office/drawing/2016/5/9/chartex" xmlns:cx4="http://schemas.microsoft.com/office/drawing/2016/5/10/chartex" xmlns:cx5="http://schemas.microsoft.com/office/drawing/2016/5/11/chartex" xmlns:cx6="http://schemas.microsoft.com/office/drawing/2016/5/12/chartex" xmlns:cx7="http://schemas.microsoft.com/office/drawing/2016/5/13/chartex" xmlns:cx8="http://schemas.microsoft.com/office/drawing/2016/5/14/chartex" xmlns:mc="http://schemas.openxmlformats.org/markup-compatibility/2006" xmlns:aink="http://schemas.microsoft.com/office/drawing/2016/ink" xmlns:am3d="http://schemas.microsoft.com/office/drawing/2017/model3d" xmlns:o="urn:schemas-microsoft-com:office:office" xmlns:r="http://schemas.openxmlformats.org/officeDocument/2006/relationships" xmlns:m="http://schemas.openxmlformats.org/officeDocument/2006/math" xmlns:v="urn:schemas-microsoft-com:vml" xmlns:wp14="http://schemas.microsoft.com/office/word/2010/wordprocessingDrawing" xmlns:wp="http://schemas.openxmlformats.org/drawingml/2006/wordprocessingDrawing" xmlns:w10="urn:schemas-microsoft-com:office:word" xmlns:w="http://schemas.openxmlformats.org/wordprocessingml/2006/main" xmlns:w14="http://schemas.microsoft.com/office/word/2010/wordml" xmlns:w15="http://schemas.microsoft.com/office/word/2012/wordml" xmlns:w16cex="http://schemas.microsoft.com/office/word/2018/wordml/cex" xmlns:w16cid="http://schemas.microsoft.com/office/word/2016/wordml/cid" xmlns:w16="http://schemas.microsoft.com/office/word/2018/wordml" xmlns:w16se="http://schemas.microsoft.com/office/word/2015/wordml/symex" xmlns:wpg="http://schemas.microsoft.com/office/word/2010/wordprocessingGroup" xmlns:wpi="http://schemas.microsoft.com/office/word/2010/wordprocessingInk" xmlns:wne="http://schemas.microsoft.com/office/word/2006/wordml" xmlns:wps="http://schemas.microsoft.com/office/word/2010/wordprocessingShape" mc:Ignorable="w14 w15 w16se w16cid w16 w16cex wp14">
+<w:document xmlns:wpc="http://schemas.microsoft.com/office/word/2010/wordprocessingCanvas" xmlns:mc="http://schemas.openxmlformats.org/markup-compatibility/2006" xmlns:o="urn:schemas-microsoft-com:office:office" xmlns:r="http://schemas.openxmlformats.org/officeDocument/2006/relationships" xmlns:m="http://schemas.openxmlformats.org/officeDocument/2006/math" xmlns:v="urn:schemas-microsoft-com:vml" xmlns:wp14="http://schemas.microsoft.com/office/word/2010/wordprocessingDrawing" xmlns:wp="http://schemas.openxmlformats.org/drawingml/2006/wordprocessingDrawing" xmlns:w10="urn:schemas-microsoft-com:office:word" xmlns:w="http://schemas.openxmlformats.org/wordprocessingml/2006/main" xmlns:w14="http://schemas.microsoft.com/office/word/2010/wordml" xmlns:wpg="http://schemas.microsoft.com/office/word/2010/wordprocessingGroup" xmlns:wpi="http://schemas.microsoft.com/office/word/2010/wordprocessingInk" xmlns:wne="http://schemas.microsoft.com/office/word/2006/wordml" xmlns:wps="http://schemas.microsoft.com/office/word/2010/wordprocessingShape" mc:Ignorable="w14 wp14">
   <w:body>
     <w:p/>
     <w:p>
@@ -37,7 +37,7 @@
                     </pic:cNvPicPr>
                   </pic:nvPicPr>
                   <pic:blipFill>
-                    <a:blip r:embed="rId5">
+                    <a:blip r:embed="rId6">
                       <a:extLst>
                         <a:ext uri="{28A0092B-C50C-407E-A947-70E740481C1C}">
                           <a14:useLocalDpi xmlns:a14="http://schemas.microsoft.com/office/drawing/2010/main" val="0"/>
@@ -163,7 +163,7 @@
               </wp:anchor>
             </w:drawing>
           </mc:Choice>
-          <mc:Fallback>
+          <mc:Fallback xmlns:w16se="http://schemas.microsoft.com/office/word/2015/wordml/symex" xmlns:w16="http://schemas.microsoft.com/office/word/2018/wordml" xmlns:w16cid="http://schemas.microsoft.com/office/word/2016/wordml/cid" xmlns:w16cex="http://schemas.microsoft.com/office/word/2018/wordml/cex" xmlns:w15="http://schemas.microsoft.com/office/word/2012/wordml" xmlns:am3d="http://schemas.microsoft.com/office/drawing/2017/model3d" xmlns:aink="http://schemas.microsoft.com/office/drawing/2016/ink" xmlns:cx8="http://schemas.microsoft.com/office/drawing/2016/5/14/chartex" xmlns:cx7="http://schemas.microsoft.com/office/drawing/2016/5/13/chartex" xmlns:cx6="http://schemas.microsoft.com/office/drawing/2016/5/12/chartex" xmlns:cx5="http://schemas.microsoft.com/office/drawing/2016/5/11/chartex" xmlns:cx4="http://schemas.microsoft.com/office/drawing/2016/5/10/chartex" xmlns:cx3="http://schemas.microsoft.com/office/drawing/2016/5/9/chartex" xmlns:cx2="http://schemas.microsoft.com/office/drawing/2015/10/21/chartex" xmlns:cx1="http://schemas.microsoft.com/office/drawing/2015/9/8/chartex" xmlns:cx="http://schemas.microsoft.com/office/drawing/2014/chartex">
             <w:pict>
               <v:shapetype w14:anchorId="72D33D07" id="_x0000_t202" coordsize="21600,21600" o:spt="202" path="m,l,21600r21600,l21600,xe">
                 <v:stroke joinstyle="miter"/>
@@ -297,7 +297,7 @@
               </wp:anchor>
             </w:drawing>
           </mc:Choice>
-          <mc:Fallback>
+          <mc:Fallback xmlns:w16se="http://schemas.microsoft.com/office/word/2015/wordml/symex" xmlns:w16="http://schemas.microsoft.com/office/word/2018/wordml" xmlns:w16cid="http://schemas.microsoft.com/office/word/2016/wordml/cid" xmlns:w16cex="http://schemas.microsoft.com/office/word/2018/wordml/cex" xmlns:w15="http://schemas.microsoft.com/office/word/2012/wordml" xmlns:am3d="http://schemas.microsoft.com/office/drawing/2017/model3d" xmlns:aink="http://schemas.microsoft.com/office/drawing/2016/ink" xmlns:cx8="http://schemas.microsoft.com/office/drawing/2016/5/14/chartex" xmlns:cx7="http://schemas.microsoft.com/office/drawing/2016/5/13/chartex" xmlns:cx6="http://schemas.microsoft.com/office/drawing/2016/5/12/chartex" xmlns:cx5="http://schemas.microsoft.com/office/drawing/2016/5/11/chartex" xmlns:cx4="http://schemas.microsoft.com/office/drawing/2016/5/10/chartex" xmlns:cx3="http://schemas.microsoft.com/office/drawing/2016/5/9/chartex" xmlns:cx2="http://schemas.microsoft.com/office/drawing/2015/10/21/chartex" xmlns:cx1="http://schemas.microsoft.com/office/drawing/2015/9/8/chartex" xmlns:cx="http://schemas.microsoft.com/office/drawing/2014/chartex">
             <w:pict>
               <v:shape w14:anchorId="22AAE0D3" id="_x0000_s1027" type="#_x0000_t202" style="position:absolute;margin-left:106.2pt;margin-top:-4.75pt;width:338.25pt;height:43.5pt;z-index:251661312;visibility:visible;mso-wrap-style:square;mso-width-percent:0;mso-height-percent:0;mso-wrap-distance-left:9pt;mso-wrap-distance-top:0;mso-wrap-distance-right:9pt;mso-wrap-distance-bottom:0;mso-position-horizontal:absolute;mso-position-horizontal-relative:text;mso-position-vertical:absolute;mso-position-vertical-relative:text;mso-width-percent:0;mso-height-percent:0;mso-width-relative:margin;mso-height-relative:margin;v-text-anchor:top" o:gfxdata="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">
                 <v:textbox>
@@ -437,7 +437,7 @@
               </wp:anchor>
             </w:drawing>
           </mc:Choice>
-          <mc:Fallback>
+          <mc:Fallback xmlns:w16se="http://schemas.microsoft.com/office/word/2015/wordml/symex" xmlns:w16="http://schemas.microsoft.com/office/word/2018/wordml" xmlns:w16cid="http://schemas.microsoft.com/office/word/2016/wordml/cid" xmlns:w16cex="http://schemas.microsoft.com/office/word/2018/wordml/cex" xmlns:w15="http://schemas.microsoft.com/office/word/2012/wordml" xmlns:am3d="http://schemas.microsoft.com/office/drawing/2017/model3d" xmlns:aink="http://schemas.microsoft.com/office/drawing/2016/ink" xmlns:cx8="http://schemas.microsoft.com/office/drawing/2016/5/14/chartex" xmlns:cx7="http://schemas.microsoft.com/office/drawing/2016/5/13/chartex" xmlns:cx6="http://schemas.microsoft.com/office/drawing/2016/5/12/chartex" xmlns:cx5="http://schemas.microsoft.com/office/drawing/2016/5/11/chartex" xmlns:cx4="http://schemas.microsoft.com/office/drawing/2016/5/10/chartex" xmlns:cx3="http://schemas.microsoft.com/office/drawing/2016/5/9/chartex" xmlns:cx2="http://schemas.microsoft.com/office/drawing/2015/10/21/chartex" xmlns:cx1="http://schemas.microsoft.com/office/drawing/2015/9/8/chartex" xmlns:cx="http://schemas.microsoft.com/office/drawing/2014/chartex">
             <w:pict>
               <v:shape w14:anchorId="10B2ED34" id="_x0000_s1028" type="#_x0000_t202" style="position:absolute;margin-left:373.2pt;margin-top:-58.75pt;width:93pt;height:38.25pt;z-index:251663360;visibility:visible;mso-wrap-style:square;mso-width-percent:0;mso-height-percent:0;mso-wrap-distance-left:9pt;mso-wrap-distance-top:0;mso-wrap-distance-right:9pt;mso-wrap-distance-bottom:0;mso-position-horizontal:absolute;mso-position-horizontal-relative:text;mso-position-vertical:absolute;mso-position-vertical-relative:text;mso-width-percent:0;mso-height-percent:0;mso-width-relative:margin;mso-height-relative:margin;v-text-anchor:top" o:gfxdata="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" fillcolor="white [3201]" strokecolor="black [3200]" strokeweight="1pt">
                 <v:textbox>
@@ -531,7 +531,7 @@
               </wp:anchor>
             </w:drawing>
           </mc:Choice>
-          <mc:Fallback>
+          <mc:Fallback xmlns:w16se="http://schemas.microsoft.com/office/word/2015/wordml/symex" xmlns:w16="http://schemas.microsoft.com/office/word/2018/wordml" xmlns:w16cid="http://schemas.microsoft.com/office/word/2016/wordml/cid" xmlns:w16cex="http://schemas.microsoft.com/office/word/2018/wordml/cex" xmlns:w15="http://schemas.microsoft.com/office/word/2012/wordml" xmlns:am3d="http://schemas.microsoft.com/office/drawing/2017/model3d" xmlns:aink="http://schemas.microsoft.com/office/drawing/2016/ink" xmlns:cx8="http://schemas.microsoft.com/office/drawing/2016/5/14/chartex" xmlns:cx7="http://schemas.microsoft.com/office/drawing/2016/5/13/chartex" xmlns:cx6="http://schemas.microsoft.com/office/drawing/2016/5/12/chartex" xmlns:cx5="http://schemas.microsoft.com/office/drawing/2016/5/11/chartex" xmlns:cx4="http://schemas.microsoft.com/office/drawing/2016/5/10/chartex" xmlns:cx3="http://schemas.microsoft.com/office/drawing/2016/5/9/chartex" xmlns:cx2="http://schemas.microsoft.com/office/drawing/2015/10/21/chartex" xmlns:cx1="http://schemas.microsoft.com/office/drawing/2015/9/8/chartex" xmlns:cx="http://schemas.microsoft.com/office/drawing/2014/chartex">
             <w:pict>
               <v:rect w14:anchorId="39D1ADDE" id="1 Rectángulo" o:spid="_x0000_s1026" style="position:absolute;margin-left:-20.55pt;margin-top:-58.75pt;width:486.75pt;height:105.75pt;z-index:251659264;visibility:visible;mso-wrap-style:square;mso-width-percent:0;mso-height-percent:0;mso-wrap-distance-left:9pt;mso-wrap-distance-top:0;mso-wrap-distance-right:9pt;mso-wrap-distance-bottom:0;mso-position-horizontal:absolute;mso-position-horizontal-relative:text;mso-position-vertical:absolute;mso-position-vertical-relative:text;mso-width-percent:0;mso-height-percent:0;mso-width-relative:margin;mso-height-relative:margin;v-text-anchor:middle" o:gfxdata="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" fillcolor="white [3201]" strokecolor="black [3200]" strokeweight="1pt"/>
             </w:pict>
@@ -745,16 +745,43 @@
           <w:sz w:val="28"/>
           <w:szCs w:val="28"/>
         </w:rPr>
-        <w:t xml:space="preserve">Semana </w:t>
-      </w:r>
-      <w:r>
+        <w:t>Semana 5</w:t>
+      </w:r>
+    </w:p>
+    <w:p>
+      <w:pPr>
+        <w:pStyle w:val="Prrafodelista"/>
+        <w:numPr>
+          <w:ilvl w:val="0"/>
+          <w:numId w:val="4"/>
+        </w:numPr>
+      </w:pPr>
+      <w:r>
+        <w:t>Terminada la implementación de medir las pulsaciones de las pulseras y recibir los datos</w:t>
+      </w:r>
+      <w:r>
+        <w:t>, eliminando una actividad que se añadió parcialmente para comprobar la conectividad de la pulsera.</w:t>
+      </w:r>
+    </w:p>
+    <w:p/>
+    <w:p>
+      <w:pPr>
         <w:rPr>
           <w:b/>
           <w:bCs/>
           <w:sz w:val="28"/>
           <w:szCs w:val="28"/>
         </w:rPr>
-        <w:t>5</w:t>
+      </w:pPr>
+      <w:r>
+        <w:rPr>
+          <w:b/>
+          <w:bCs/>
+          <w:sz w:val="28"/>
+          <w:szCs w:val="28"/>
+        </w:rPr>
+        <w:lastRenderedPageBreak/>
+        <w:t>Semana 6</w:t>
       </w:r>
     </w:p>
     <w:p>
@@ -766,13 +793,20 @@
         </w:numPr>
       </w:pPr>
       <w:r>
-        <w:t>Terminada la implementación de medir las pulsaciones de las pulseras y recibir los datos</w:t>
-      </w:r>
-      <w:r>
-        <w:t>, eliminando una actividad que se añadió parcialmente para comprobar la conectividad de la pulsera.</w:t>
-      </w:r>
+        <w:t>Terminad</w:t>
+      </w:r>
+      <w:r>
+        <w:t>o</w:t>
+      </w:r>
+      <w:r>
+        <w:t xml:space="preserve"> el envio de los datos via MQTT</w:t>
+      </w:r>
+      <w:r>
+        <w:t>.</w:t>
+      </w:r>
+      <w:bookmarkStart w:id="0" w:name="_GoBack"/>
+      <w:bookmarkEnd w:id="0"/>
     </w:p>
-    <w:p/>
     <w:p/>
     <w:sectPr>
       <w:pgSz w:w="11906" w:h="16838"/>
@@ -785,8 +819,8 @@
 </file>
 
 <file path=word/numbering.xml><?xml version="1.0" encoding="utf-8"?>
-<w:numbering xmlns:wpc="http://schemas.microsoft.com/office/word/2010/wordprocessingCanvas" xmlns:cx="http://schemas.microsoft.com/office/drawing/2014/chartex" xmlns:cx1="http://schemas.microsoft.com/office/drawing/2015/9/8/chartex" xmlns:cx2="http://schemas.microsoft.com/office/drawing/2015/10/21/chartex" xmlns:cx3="http://schemas.microsoft.com/office/drawing/2016/5/9/chartex" xmlns:cx4="http://schemas.microsoft.com/office/drawing/2016/5/10/chartex" xmlns:cx5="http://schemas.microsoft.com/office/drawing/2016/5/11/chartex" xmlns:cx6="http://schemas.microsoft.com/office/drawing/2016/5/12/chartex" xmlns:cx7="http://schemas.microsoft.com/office/drawing/2016/5/13/chartex" xmlns:cx8="http://schemas.microsoft.com/office/drawing/2016/5/14/chartex" xmlns:mc="http://schemas.openxmlformats.org/markup-compatibility/2006" xmlns:aink="http://schemas.microsoft.com/office/drawing/2016/ink" xmlns:am3d="http://schemas.microsoft.com/office/drawing/2017/model3d" xmlns:o="urn:schemas-microsoft-com:office:office" xmlns:r="http://schemas.openxmlformats.org/officeDocument/2006/relationships" xmlns:m="http://schemas.openxmlformats.org/officeDocument/2006/math" xmlns:v="urn:schemas-microsoft-com:vml" xmlns:wp14="http://schemas.microsoft.com/office/word/2010/wordprocessingDrawing" xmlns:wp="http://schemas.openxmlformats.org/drawingml/2006/wordprocessingDrawing" xmlns:w10="urn:schemas-microsoft-com:office:word" xmlns:w="http://schemas.openxmlformats.org/wordprocessingml/2006/main" xmlns:w14="http://schemas.microsoft.com/office/word/2010/wordml" xmlns:w15="http://schemas.microsoft.com/office/word/2012/wordml" xmlns:w16cex="http://schemas.microsoft.com/office/word/2018/wordml/cex" xmlns:w16cid="http://schemas.microsoft.com/office/word/2016/wordml/cid" xmlns:w16="http://schemas.microsoft.com/office/word/2018/wordml" xmlns:w16se="http://schemas.microsoft.com/office/word/2015/wordml/symex" xmlns:wpg="http://schemas.microsoft.com/office/word/2010/wordprocessingGroup" xmlns:wpi="http://schemas.microsoft.com/office/word/2010/wordprocessingInk" xmlns:wne="http://schemas.microsoft.com/office/word/2006/wordml" xmlns:wps="http://schemas.microsoft.com/office/word/2010/wordprocessingShape" mc:Ignorable="w14 w15 w16se w16cid w16 w16cex wp14">
-  <w:abstractNum w:abstractNumId="0" w15:restartNumberingAfterBreak="0">
+<w:numbering xmlns:wpc="http://schemas.microsoft.com/office/word/2010/wordprocessingCanvas" xmlns:mc="http://schemas.openxmlformats.org/markup-compatibility/2006" xmlns:o="urn:schemas-microsoft-com:office:office" xmlns:r="http://schemas.openxmlformats.org/officeDocument/2006/relationships" xmlns:m="http://schemas.openxmlformats.org/officeDocument/2006/math" xmlns:v="urn:schemas-microsoft-com:vml" xmlns:wp14="http://schemas.microsoft.com/office/word/2010/wordprocessingDrawing" xmlns:wp="http://schemas.openxmlformats.org/drawingml/2006/wordprocessingDrawing" xmlns:w10="urn:schemas-microsoft-com:office:word" xmlns:w="http://schemas.openxmlformats.org/wordprocessingml/2006/main" xmlns:w14="http://schemas.microsoft.com/office/word/2010/wordml" xmlns:wpg="http://schemas.microsoft.com/office/word/2010/wordprocessingGroup" xmlns:wpi="http://schemas.microsoft.com/office/word/2010/wordprocessingInk" xmlns:wne="http://schemas.microsoft.com/office/word/2006/wordml" xmlns:wps="http://schemas.microsoft.com/office/word/2010/wordprocessingShape" mc:Ignorable="w14 wp14">
+  <w:abstractNum w:abstractNumId="0">
     <w:nsid w:val="080A0AFA"/>
     <w:multiLevelType w:val="hybridMultilevel"/>
     <w:tmpl w:val="8A3C8000"/>
@@ -899,7 +933,7 @@
       </w:rPr>
     </w:lvl>
   </w:abstractNum>
-  <w:abstractNum w:abstractNumId="1" w15:restartNumberingAfterBreak="0">
+  <w:abstractNum w:abstractNumId="1">
     <w:nsid w:val="35B76D37"/>
     <w:multiLevelType w:val="hybridMultilevel"/>
     <w:tmpl w:val="4FB08BC2"/>
@@ -1012,7 +1046,7 @@
       </w:rPr>
     </w:lvl>
   </w:abstractNum>
-  <w:abstractNum w:abstractNumId="2" w15:restartNumberingAfterBreak="0">
+  <w:abstractNum w:abstractNumId="2">
     <w:nsid w:val="3A354AA5"/>
     <w:multiLevelType w:val="hybridMultilevel"/>
     <w:tmpl w:val="C42A340A"/>
@@ -1125,7 +1159,7 @@
       </w:rPr>
     </w:lvl>
   </w:abstractNum>
-  <w:abstractNum w:abstractNumId="3" w15:restartNumberingAfterBreak="0">
+  <w:abstractNum w:abstractNumId="3">
     <w:nsid w:val="76434027"/>
     <w:multiLevelType w:val="hybridMultilevel"/>
     <w:tmpl w:val="D02A54AE"/>
@@ -1254,7 +1288,7 @@
 </file>
 
 <file path=word/styles.xml><?xml version="1.0" encoding="utf-8"?>
-<w:styles xmlns:mc="http://schemas.openxmlformats.org/markup-compatibility/2006" xmlns:r="http://schemas.openxmlformats.org/officeDocument/2006/relationships" xmlns:w="http://schemas.openxmlformats.org/wordprocessingml/2006/main" xmlns:w14="http://schemas.microsoft.com/office/word/2010/wordml" xmlns:w15="http://schemas.microsoft.com/office/word/2012/wordml" xmlns:w16cex="http://schemas.microsoft.com/office/word/2018/wordml/cex" xmlns:w16cid="http://schemas.microsoft.com/office/word/2016/wordml/cid" xmlns:w16="http://schemas.microsoft.com/office/word/2018/wordml" xmlns:w16se="http://schemas.microsoft.com/office/word/2015/wordml/symex" mc:Ignorable="w14 w15 w16se w16cid w16 w16cex">
+<w:styles xmlns:mc="http://schemas.openxmlformats.org/markup-compatibility/2006" xmlns:r="http://schemas.openxmlformats.org/officeDocument/2006/relationships" xmlns:w="http://schemas.openxmlformats.org/wordprocessingml/2006/main" xmlns:w14="http://schemas.microsoft.com/office/word/2010/wordml" mc:Ignorable="w14">
   <w:docDefaults>
     <w:rPrDefault>
       <w:rPr>
@@ -1270,383 +1304,398 @@
       </w:pPr>
     </w:pPrDefault>
   </w:docDefaults>
-  <w:latentStyles w:defLockedState="0" w:defUIPriority="99" w:defSemiHidden="0" w:defUnhideWhenUsed="0" w:defQFormat="0" w:count="376">
-    <w:lsdException w:name="Normal" w:uiPriority="0" w:qFormat="1"/>
-    <w:lsdException w:name="heading 1" w:uiPriority="9" w:qFormat="1"/>
-    <w:lsdException w:name="heading 2" w:semiHidden="1" w:uiPriority="9" w:unhideWhenUsed="1" w:qFormat="1"/>
-    <w:lsdException w:name="heading 3" w:semiHidden="1" w:uiPriority="9" w:unhideWhenUsed="1" w:qFormat="1"/>
-    <w:lsdException w:name="heading 4" w:semiHidden="1" w:uiPriority="9" w:unhideWhenUsed="1" w:qFormat="1"/>
-    <w:lsdException w:name="heading 5" w:semiHidden="1" w:uiPriority="9" w:unhideWhenUsed="1" w:qFormat="1"/>
-    <w:lsdException w:name="heading 6" w:semiHidden="1" w:uiPriority="9" w:unhideWhenUsed="1" w:qFormat="1"/>
-    <w:lsdException w:name="heading 7" w:semiHidden="1" w:uiPriority="9" w:unhideWhenUsed="1" w:qFormat="1"/>
-    <w:lsdException w:name="heading 8" w:semiHidden="1" w:uiPriority="9" w:unhideWhenUsed="1" w:qFormat="1"/>
-    <w:lsdException w:name="heading 9" w:semiHidden="1" w:uiPriority="9" w:unhideWhenUsed="1" w:qFormat="1"/>
-    <w:lsdException w:name="index 1" w:semiHidden="1" w:unhideWhenUsed="1"/>
-    <w:lsdException w:name="index 2" w:semiHidden="1" w:unhideWhenUsed="1"/>
-    <w:lsdException w:name="index 3" w:semiHidden="1" w:unhideWhenUsed="1"/>
-    <w:lsdException w:name="index 4" w:semiHidden="1" w:unhideWhenUsed="1"/>
-    <w:lsdException w:name="index 5" w:semiHidden="1" w:unhideWhenUsed="1"/>
-    <w:lsdException w:name="index 6" w:semiHidden="1" w:unhideWhenUsed="1"/>
-    <w:lsdException w:name="index 7" w:semiHidden="1" w:unhideWhenUsed="1"/>
-    <w:lsdException w:name="index 8" w:semiHidden="1" w:unhideWhenUsed="1"/>
-    <w:lsdException w:name="index 9" w:semiHidden="1" w:unhideWhenUsed="1"/>
-    <w:lsdException w:name="toc 1" w:semiHidden="1" w:uiPriority="39" w:unhideWhenUsed="1"/>
-    <w:lsdException w:name="toc 2" w:semiHidden="1" w:uiPriority="39" w:unhideWhenUsed="1"/>
-    <w:lsdException w:name="toc 3" w:semiHidden="1" w:uiPriority="39" w:unhideWhenUsed="1"/>
-    <w:lsdException w:name="toc 4" w:semiHidden="1" w:uiPriority="39" w:unhideWhenUsed="1"/>
-    <w:lsdException w:name="toc 5" w:semiHidden="1" w:uiPriority="39" w:unhideWhenUsed="1"/>
-    <w:lsdException w:name="toc 6" w:semiHidden="1" w:uiPriority="39" w:unhideWhenUsed="1"/>
-    <w:lsdException w:name="toc 7" w:semiHidden="1" w:uiPriority="39" w:unhideWhenUsed="1"/>
-    <w:lsdException w:name="toc 8" w:semiHidden="1" w:uiPriority="39" w:unhideWhenUsed="1"/>
-    <w:lsdException w:name="toc 9" w:semiHidden="1" w:uiPriority="39" w:unhideWhenUsed="1"/>
-    <w:lsdException w:name="Normal Indent" w:semiHidden="1" w:unhideWhenUsed="1"/>
-    <w:lsdException w:name="footnote text" w:semiHidden="1" w:unhideWhenUsed="1"/>
-    <w:lsdException w:name="annotation text" w:semiHidden="1" w:unhideWhenUsed="1"/>
-    <w:lsdException w:name="header" w:semiHidden="1" w:unhideWhenUsed="1"/>
-    <w:lsdException w:name="footer" w:semiHidden="1" w:unhideWhenUsed="1"/>
-    <w:lsdException w:name="index heading" w:semiHidden="1" w:unhideWhenUsed="1"/>
-    <w:lsdException w:name="caption" w:semiHidden="1" w:uiPriority="35" w:unhideWhenUsed="1" w:qFormat="1"/>
-    <w:lsdException w:name="table of figures" w:semiHidden="1" w:unhideWhenUsed="1"/>
-    <w:lsdException w:name="envelope address" w:semiHidden="1" w:unhideWhenUsed="1"/>
-    <w:lsdException w:name="envelope return" w:semiHidden="1" w:unhideWhenUsed="1"/>
-    <w:lsdException w:name="footnote reference" w:semiHidden="1" w:unhideWhenUsed="1"/>
-    <w:lsdException w:name="annotation reference" w:semiHidden="1" w:unhideWhenUsed="1"/>
-    <w:lsdException w:name="line number" w:semiHidden="1" w:unhideWhenUsed="1"/>
-    <w:lsdException w:name="page number" w:semiHidden="1" w:unhideWhenUsed="1"/>
-    <w:lsdException w:name="endnote reference" w:semiHidden="1" w:unhideWhenUsed="1"/>
-    <w:lsdException w:name="endnote text" w:semiHidden="1" w:unhideWhenUsed="1"/>
-    <w:lsdException w:name="table of authorities" w:semiHidden="1" w:unhideWhenUsed="1"/>
-    <w:lsdException w:name="macro" w:semiHidden="1" w:unhideWhenUsed="1"/>
-    <w:lsdException w:name="toa heading" w:semiHidden="1" w:unhideWhenUsed="1"/>
-    <w:lsdException w:name="List" w:semiHidden="1" w:unhideWhenUsed="1"/>
-    <w:lsdException w:name="List Bullet" w:semiHidden="1" w:unhideWhenUsed="1"/>
-    <w:lsdException w:name="List Number" w:semiHidden="1" w:unhideWhenUsed="1"/>
-    <w:lsdException w:name="List 2" w:semiHidden="1" w:unhideWhenUsed="1"/>
-    <w:lsdException w:name="List 3" w:semiHidden="1" w:unhideWhenUsed="1"/>
-    <w:lsdException w:name="List 4" w:semiHidden="1" w:unhideWhenUsed="1"/>
-    <w:lsdException w:name="List 5" w:semiHidden="1" w:unhideWhenUsed="1"/>
-    <w:lsdException w:name="List Bullet 2" w:semiHidden="1" w:unhideWhenUsed="1"/>
-    <w:lsdException w:name="List Bullet 3" w:semiHidden="1" w:unhideWhenUsed="1"/>
-    <w:lsdException w:name="List Bullet 4" w:semiHidden="1" w:unhideWhenUsed="1"/>
-    <w:lsdException w:name="List Bullet 5" w:semiHidden="1" w:unhideWhenUsed="1"/>
-    <w:lsdException w:name="List Number 2" w:semiHidden="1" w:unhideWhenUsed="1"/>
-    <w:lsdException w:name="List Number 3" w:semiHidden="1" w:unhideWhenUsed="1"/>
-    <w:lsdException w:name="List Number 4" w:semiHidden="1" w:unhideWhenUsed="1"/>
-    <w:lsdException w:name="List Number 5" w:semiHidden="1" w:unhideWhenUsed="1"/>
-    <w:lsdException w:name="Title" w:uiPriority="10" w:qFormat="1"/>
-    <w:lsdException w:name="Closing" w:semiHidden="1" w:unhideWhenUsed="1"/>
-    <w:lsdException w:name="Signature" w:semiHidden="1" w:unhideWhenUsed="1"/>
-    <w:lsdException w:name="Default Paragraph Font" w:semiHidden="1" w:uiPriority="1" w:unhideWhenUsed="1"/>
-    <w:lsdException w:name="Body Text" w:semiHidden="1" w:unhideWhenUsed="1"/>
-    <w:lsdException w:name="Body Text Indent" w:semiHidden="1" w:unhideWhenUsed="1"/>
-    <w:lsdException w:name="List Continue" w:semiHidden="1" w:unhideWhenUsed="1"/>
-    <w:lsdException w:name="List Continue 2" w:semiHidden="1" w:unhideWhenUsed="1"/>
-    <w:lsdException w:name="List Continue 3" w:semiHidden="1" w:unhideWhenUsed="1"/>
-    <w:lsdException w:name="List Continue 4" w:semiHidden="1" w:unhideWhenUsed="1"/>
-    <w:lsdException w:name="List Continue 5" w:semiHidden="1" w:unhideWhenUsed="1"/>
-    <w:lsdException w:name="Message Header" w:semiHidden="1" w:unhideWhenUsed="1"/>
-    <w:lsdException w:name="Subtitle" w:uiPriority="11" w:qFormat="1"/>
-    <w:lsdException w:name="Salutation" w:semiHidden="1" w:unhideWhenUsed="1"/>
-    <w:lsdException w:name="Date" w:semiHidden="1" w:unhideWhenUsed="1"/>
-    <w:lsdException w:name="Body Text First Indent" w:semiHidden="1" w:unhideWhenUsed="1"/>
-    <w:lsdException w:name="Body Text First Indent 2" w:semiHidden="1" w:unhideWhenUsed="1"/>
-    <w:lsdException w:name="Note Heading" w:semiHidden="1" w:unhideWhenUsed="1"/>
-    <w:lsdException w:name="Body Text 2" w:semiHidden="1" w:unhideWhenUsed="1"/>
-    <w:lsdException w:name="Body Text 3" w:semiHidden="1" w:unhideWhenUsed="1"/>
-    <w:lsdException w:name="Body Text Indent 2" w:semiHidden="1" w:unhideWhenUsed="1"/>
-    <w:lsdException w:name="Body Text Indent 3" w:semiHidden="1" w:unhideWhenUsed="1"/>
-    <w:lsdException w:name="Block Text" w:semiHidden="1" w:unhideWhenUsed="1"/>
-    <w:lsdException w:name="Hyperlink" w:semiHidden="1" w:unhideWhenUsed="1"/>
-    <w:lsdException w:name="FollowedHyperlink" w:semiHidden="1" w:unhideWhenUsed="1"/>
-    <w:lsdException w:name="Strong" w:uiPriority="22" w:qFormat="1"/>
-    <w:lsdException w:name="Emphasis" w:uiPriority="20" w:qFormat="1"/>
-    <w:lsdException w:name="Document Map" w:semiHidden="1" w:unhideWhenUsed="1"/>
-    <w:lsdException w:name="Plain Text" w:semiHidden="1" w:unhideWhenUsed="1"/>
-    <w:lsdException w:name="E-mail Signature" w:semiHidden="1" w:unhideWhenUsed="1"/>
-    <w:lsdException w:name="HTML Top of Form" w:semiHidden="1" w:unhideWhenUsed="1"/>
-    <w:lsdException w:name="HTML Bottom of Form" w:semiHidden="1" w:unhideWhenUsed="1"/>
-    <w:lsdException w:name="Normal (Web)" w:semiHidden="1" w:unhideWhenUsed="1"/>
-    <w:lsdException w:name="HTML Acronym" w:semiHidden="1" w:unhideWhenUsed="1"/>
-    <w:lsdException w:name="HTML Address" w:semiHidden="1" w:unhideWhenUsed="1"/>
-    <w:lsdException w:name="HTML Cite" w:semiHidden="1" w:unhideWhenUsed="1"/>
-    <w:lsdException w:name="HTML Code" w:semiHidden="1" w:unhideWhenUsed="1"/>
-    <w:lsdException w:name="HTML Definition" w:semiHidden="1" w:unhideWhenUsed="1"/>
-    <w:lsdException w:name="HTML Keyboard" w:semiHidden="1" w:unhideWhenUsed="1"/>
-    <w:lsdException w:name="HTML Preformatted" w:semiHidden="1" w:unhideWhenUsed="1"/>
-    <w:lsdException w:name="HTML Sample" w:semiHidden="1" w:unhideWhenUsed="1"/>
-    <w:lsdException w:name="HTML Typewriter" w:semiHidden="1" w:unhideWhenUsed="1"/>
-    <w:lsdException w:name="HTML Variable" w:semiHidden="1" w:unhideWhenUsed="1"/>
-    <w:lsdException w:name="Normal Table" w:semiHidden="1" w:unhideWhenUsed="1"/>
-    <w:lsdException w:name="annotation subject" w:semiHidden="1" w:unhideWhenUsed="1"/>
-    <w:lsdException w:name="No List" w:semiHidden="1" w:unhideWhenUsed="1"/>
-    <w:lsdException w:name="Outline List 1" w:semiHidden="1" w:unhideWhenUsed="1"/>
-    <w:lsdException w:name="Outline List 2" w:semiHidden="1" w:unhideWhenUsed="1"/>
-    <w:lsdException w:name="Outline List 3" w:semiHidden="1" w:unhideWhenUsed="1"/>
-    <w:lsdException w:name="Table Simple 1" w:semiHidden="1" w:unhideWhenUsed="1"/>
-    <w:lsdException w:name="Table Simple 2" w:semiHidden="1" w:unhideWhenUsed="1"/>
-    <w:lsdException w:name="Table Simple 3" w:semiHidden="1" w:unhideWhenUsed="1"/>
-    <w:lsdException w:name="Table Classic 1" w:semiHidden="1" w:unhideWhenUsed="1"/>
-    <w:lsdException w:name="Table Classic 2" w:semiHidden="1" w:unhideWhenUsed="1"/>
-    <w:lsdException w:name="Table Classic 3" w:semiHidden="1" w:unhideWhenUsed="1"/>
-    <w:lsdException w:name="Table Classic 4" w:semiHidden="1" w:unhideWhenUsed="1"/>
-    <w:lsdException w:name="Table Colorful 1" w:semiHidden="1" w:unhideWhenUsed="1"/>
-    <w:lsdException w:name="Table Colorful 2" w:semiHidden="1" w:unhideWhenUsed="1"/>
-    <w:lsdException w:name="Table Colorful 3" w:semiHidden="1" w:unhideWhenUsed="1"/>
-    <w:lsdException w:name="Table Columns 1" w:semiHidden="1" w:unhideWhenUsed="1"/>
-    <w:lsdException w:name="Table Columns 2" w:semiHidden="1" w:unhideWhenUsed="1"/>
-    <w:lsdException w:name="Table Columns 3" w:semiHidden="1" w:unhideWhenUsed="1"/>
-    <w:lsdException w:name="Table Columns 4" w:semiHidden="1" w:unhideWhenUsed="1"/>
-    <w:lsdException w:name="Table Columns 5" w:semiHidden="1" w:unhideWhenUsed="1"/>
-    <w:lsdException w:name="Table Grid 1" w:semiHidden="1" w:unhideWhenUsed="1"/>
-    <w:lsdException w:name="Table Grid 2" w:semiHidden="1" w:unhideWhenUsed="1"/>
-    <w:lsdException w:name="Table Grid 3" w:semiHidden="1" w:unhideWhenUsed="1"/>
-    <w:lsdException w:name="Table Grid 4" w:semiHidden="1" w:unhideWhenUsed="1"/>
-    <w:lsdException w:name="Table Grid 5" w:semiHidden="1" w:unhideWhenUsed="1"/>
-    <w:lsdException w:name="Table Grid 6" w:semiHidden="1" w:unhideWhenUsed="1"/>
-    <w:lsdException w:name="Table Grid 7" w:semiHidden="1" w:unhideWhenUsed="1"/>
-    <w:lsdException w:name="Table Grid 8" w:semiHidden="1" w:unhideWhenUsed="1"/>
-    <w:lsdException w:name="Table List 1" w:semiHidden="1" w:unhideWhenUsed="1"/>
-    <w:lsdException w:name="Table List 2" w:semiHidden="1" w:unhideWhenUsed="1"/>
-    <w:lsdException w:name="Table List 3" w:semiHidden="1" w:unhideWhenUsed="1"/>
-    <w:lsdException w:name="Table List 4" w:semiHidden="1" w:unhideWhenUsed="1"/>
-    <w:lsdException w:name="Table List 5" w:semiHidden="1" w:unhideWhenUsed="1"/>
-    <w:lsdException w:name="Table List 6" w:semiHidden="1" w:unhideWhenUsed="1"/>
-    <w:lsdException w:name="Table List 7" w:semiHidden="1" w:unhideWhenUsed="1"/>
-    <w:lsdException w:name="Table List 8" w:semiHidden="1" w:unhideWhenUsed="1"/>
-    <w:lsdException w:name="Table 3D effects 1" w:semiHidden="1" w:unhideWhenUsed="1"/>
-    <w:lsdException w:name="Table 3D effects 2" w:semiHidden="1" w:unhideWhenUsed="1"/>
-    <w:lsdException w:name="Table 3D effects 3" w:semiHidden="1" w:unhideWhenUsed="1"/>
-    <w:lsdException w:name="Table Contemporary" w:semiHidden="1" w:unhideWhenUsed="1"/>
-    <w:lsdException w:name="Table Elegant" w:semiHidden="1" w:unhideWhenUsed="1"/>
-    <w:lsdException w:name="Table Professional" w:semiHidden="1" w:unhideWhenUsed="1"/>
-    <w:lsdException w:name="Table Subtle 1" w:semiHidden="1" w:unhideWhenUsed="1"/>
-    <w:lsdException w:name="Table Subtle 2" w:semiHidden="1" w:unhideWhenUsed="1"/>
-    <w:lsdException w:name="Table Web 1" w:semiHidden="1" w:unhideWhenUsed="1"/>
-    <w:lsdException w:name="Table Web 2" w:semiHidden="1" w:unhideWhenUsed="1"/>
-    <w:lsdException w:name="Table Web 3" w:semiHidden="1" w:unhideWhenUsed="1"/>
-    <w:lsdException w:name="Balloon Text" w:semiHidden="1" w:unhideWhenUsed="1"/>
-    <w:lsdException w:name="Table Grid" w:uiPriority="39"/>
-    <w:lsdException w:name="Table Theme" w:semiHidden="1" w:unhideWhenUsed="1"/>
-    <w:lsdException w:name="Placeholder Text" w:semiHidden="1"/>
-    <w:lsdException w:name="No Spacing" w:uiPriority="1" w:qFormat="1"/>
-    <w:lsdException w:name="Light Shading" w:uiPriority="60"/>
-    <w:lsdException w:name="Light List" w:uiPriority="61"/>
-    <w:lsdException w:name="Light Grid" w:uiPriority="62"/>
-    <w:lsdException w:name="Medium Shading 1" w:uiPriority="63"/>
-    <w:lsdException w:name="Medium Shading 2" w:uiPriority="64"/>
-    <w:lsdException w:name="Medium List 1" w:uiPriority="65"/>
-    <w:lsdException w:name="Medium List 2" w:uiPriority="66"/>
-    <w:lsdException w:name="Medium Grid 1" w:uiPriority="67"/>
-    <w:lsdException w:name="Medium Grid 2" w:uiPriority="68"/>
-    <w:lsdException w:name="Medium Grid 3" w:uiPriority="69"/>
-    <w:lsdException w:name="Dark List" w:uiPriority="70"/>
-    <w:lsdException w:name="Colorful Shading" w:uiPriority="71"/>
-    <w:lsdException w:name="Colorful List" w:uiPriority="72"/>
-    <w:lsdException w:name="Colorful Grid" w:uiPriority="73"/>
-    <w:lsdException w:name="Light Shading Accent 1" w:uiPriority="60"/>
-    <w:lsdException w:name="Light List Accent 1" w:uiPriority="61"/>
-    <w:lsdException w:name="Light Grid Accent 1" w:uiPriority="62"/>
-    <w:lsdException w:name="Medium Shading 1 Accent 1" w:uiPriority="63"/>
-    <w:lsdException w:name="Medium Shading 2 Accent 1" w:uiPriority="64"/>
-    <w:lsdException w:name="Medium List 1 Accent 1" w:uiPriority="65"/>
-    <w:lsdException w:name="Revision" w:semiHidden="1"/>
-    <w:lsdException w:name="List Paragraph" w:uiPriority="34" w:qFormat="1"/>
-    <w:lsdException w:name="Quote" w:uiPriority="29" w:qFormat="1"/>
-    <w:lsdException w:name="Intense Quote" w:uiPriority="30" w:qFormat="1"/>
-    <w:lsdException w:name="Medium List 2 Accent 1" w:uiPriority="66"/>
-    <w:lsdException w:name="Medium Grid 1 Accent 1" w:uiPriority="67"/>
-    <w:lsdException w:name="Medium Grid 2 Accent 1" w:uiPriority="68"/>
-    <w:lsdException w:name="Medium Grid 3 Accent 1" w:uiPriority="69"/>
-    <w:lsdException w:name="Dark List Accent 1" w:uiPriority="70"/>
-    <w:lsdException w:name="Colorful Shading Accent 1" w:uiPriority="71"/>
-    <w:lsdException w:name="Colorful List Accent 1" w:uiPriority="72"/>
-    <w:lsdException w:name="Colorful Grid Accent 1" w:uiPriority="73"/>
-    <w:lsdException w:name="Light Shading Accent 2" w:uiPriority="60"/>
-    <w:lsdException w:name="Light List Accent 2" w:uiPriority="61"/>
-    <w:lsdException w:name="Light Grid Accent 2" w:uiPriority="62"/>
-    <w:lsdException w:name="Medium Shading 1 Accent 2" w:uiPriority="63"/>
-    <w:lsdException w:name="Medium Shading 2 Accent 2" w:uiPriority="64"/>
-    <w:lsdException w:name="Medium List 1 Accent 2" w:uiPriority="65"/>
-    <w:lsdException w:name="Medium List 2 Accent 2" w:uiPriority="66"/>
-    <w:lsdException w:name="Medium Grid 1 Accent 2" w:uiPriority="67"/>
-    <w:lsdException w:name="Medium Grid 2 Accent 2" w:uiPriority="68"/>
-    <w:lsdException w:name="Medium Grid 3 Accent 2" w:uiPriority="69"/>
-    <w:lsdException w:name="Dark List Accent 2" w:uiPriority="70"/>
-    <w:lsdException w:name="Colorful Shading Accent 2" w:uiPriority="71"/>
-    <w:lsdException w:name="Colorful List Accent 2" w:uiPriority="72"/>
-    <w:lsdException w:name="Colorful Grid Accent 2" w:uiPriority="73"/>
-    <w:lsdException w:name="Light Shading Accent 3" w:uiPriority="60"/>
-    <w:lsdException w:name="Light List Accent 3" w:uiPriority="61"/>
-    <w:lsdException w:name="Light Grid Accent 3" w:uiPriority="62"/>
-    <w:lsdException w:name="Medium Shading 1 Accent 3" w:uiPriority="63"/>
-    <w:lsdException w:name="Medium Shading 2 Accent 3" w:uiPriority="64"/>
-    <w:lsdException w:name="Medium List 1 Accent 3" w:uiPriority="65"/>
-    <w:lsdException w:name="Medium List 2 Accent 3" w:uiPriority="66"/>
-    <w:lsdException w:name="Medium Grid 1 Accent 3" w:uiPriority="67"/>
-    <w:lsdException w:name="Medium Grid 2 Accent 3" w:uiPriority="68"/>
-    <w:lsdException w:name="Medium Grid 3 Accent 3" w:uiPriority="69"/>
-    <w:lsdException w:name="Dark List Accent 3" w:uiPriority="70"/>
-    <w:lsdException w:name="Colorful Shading Accent 3" w:uiPriority="71"/>
-    <w:lsdException w:name="Colorful List Accent 3" w:uiPriority="72"/>
-    <w:lsdException w:name="Colorful Grid Accent 3" w:uiPriority="73"/>
-    <w:lsdException w:name="Light Shading Accent 4" w:uiPriority="60"/>
-    <w:lsdException w:name="Light List Accent 4" w:uiPriority="61"/>
-    <w:lsdException w:name="Light Grid Accent 4" w:uiPriority="62"/>
-    <w:lsdException w:name="Medium Shading 1 Accent 4" w:uiPriority="63"/>
-    <w:lsdException w:name="Medium Shading 2 Accent 4" w:uiPriority="64"/>
-    <w:lsdException w:name="Medium List 1 Accent 4" w:uiPriority="65"/>
-    <w:lsdException w:name="Medium List 2 Accent 4" w:uiPriority="66"/>
-    <w:lsdException w:name="Medium Grid 1 Accent 4" w:uiPriority="67"/>
-    <w:lsdException w:name="Medium Grid 2 Accent 4" w:uiPriority="68"/>
-    <w:lsdException w:name="Medium Grid 3 Accent 4" w:uiPriority="69"/>
-    <w:lsdException w:name="Dark List Accent 4" w:uiPriority="70"/>
-    <w:lsdException w:name="Colorful Shading Accent 4" w:uiPriority="71"/>
-    <w:lsdException w:name="Colorful List Accent 4" w:uiPriority="72"/>
-    <w:lsdException w:name="Colorful Grid Accent 4" w:uiPriority="73"/>
-    <w:lsdException w:name="Light Shading Accent 5" w:uiPriority="60"/>
-    <w:lsdException w:name="Light List Accent 5" w:uiPriority="61"/>
-    <w:lsdException w:name="Light Grid Accent 5" w:uiPriority="62"/>
-    <w:lsdException w:name="Medium Shading 1 Accent 5" w:uiPriority="63"/>
-    <w:lsdException w:name="Medium Shading 2 Accent 5" w:uiPriority="64"/>
-    <w:lsdException w:name="Medium List 1 Accent 5" w:uiPriority="65"/>
-    <w:lsdException w:name="Medium List 2 Accent 5" w:uiPriority="66"/>
-    <w:lsdException w:name="Medium Grid 1 Accent 5" w:uiPriority="67"/>
-    <w:lsdException w:name="Medium Grid 2 Accent 5" w:uiPriority="68"/>
-    <w:lsdException w:name="Medium Grid 3 Accent 5" w:uiPriority="69"/>
-    <w:lsdException w:name="Dark List Accent 5" w:uiPriority="70"/>
-    <w:lsdException w:name="Colorful Shading Accent 5" w:uiPriority="71"/>
-    <w:lsdException w:name="Colorful List Accent 5" w:uiPriority="72"/>
-    <w:lsdException w:name="Colorful Grid Accent 5" w:uiPriority="73"/>
-    <w:lsdException w:name="Light Shading Accent 6" w:uiPriority="60"/>
-    <w:lsdException w:name="Light List Accent 6" w:uiPriority="61"/>
-    <w:lsdException w:name="Light Grid Accent 6" w:uiPriority="62"/>
-    <w:lsdException w:name="Medium Shading 1 Accent 6" w:uiPriority="63"/>
-    <w:lsdException w:name="Medium Shading 2 Accent 6" w:uiPriority="64"/>
-    <w:lsdException w:name="Medium List 1 Accent 6" w:uiPriority="65"/>
-    <w:lsdException w:name="Medium List 2 Accent 6" w:uiPriority="66"/>
-    <w:lsdException w:name="Medium Grid 1 Accent 6" w:uiPriority="67"/>
-    <w:lsdException w:name="Medium Grid 2 Accent 6" w:uiPriority="68"/>
-    <w:lsdException w:name="Medium Grid 3 Accent 6" w:uiPriority="69"/>
-    <w:lsdException w:name="Dark List Accent 6" w:uiPriority="70"/>
-    <w:lsdException w:name="Colorful Shading Accent 6" w:uiPriority="71"/>
-    <w:lsdException w:name="Colorful List Accent 6" w:uiPriority="72"/>
-    <w:lsdException w:name="Colorful Grid Accent 6" w:uiPriority="73"/>
-    <w:lsdException w:name="Subtle Emphasis" w:uiPriority="19" w:qFormat="1"/>
-    <w:lsdException w:name="Intense Emphasis" w:uiPriority="21" w:qFormat="1"/>
-    <w:lsdException w:name="Subtle Reference" w:uiPriority="31" w:qFormat="1"/>
-    <w:lsdException w:name="Intense Reference" w:uiPriority="32" w:qFormat="1"/>
-    <w:lsdException w:name="Book Title" w:uiPriority="33" w:qFormat="1"/>
-    <w:lsdException w:name="Bibliography" w:semiHidden="1" w:uiPriority="37" w:unhideWhenUsed="1"/>
-    <w:lsdException w:name="TOC Heading" w:semiHidden="1" w:uiPriority="39" w:unhideWhenUsed="1" w:qFormat="1"/>
-    <w:lsdException w:name="Plain Table 1" w:uiPriority="41"/>
-    <w:lsdException w:name="Plain Table 2" w:uiPriority="42"/>
-    <w:lsdException w:name="Plain Table 3" w:uiPriority="43"/>
-    <w:lsdException w:name="Plain Table 4" w:uiPriority="44"/>
-    <w:lsdException w:name="Plain Table 5" w:uiPriority="45"/>
-    <w:lsdException w:name="Grid Table Light" w:uiPriority="40"/>
-    <w:lsdException w:name="Grid Table 1 Light" w:uiPriority="46"/>
-    <w:lsdException w:name="Grid Table 2" w:uiPriority="47"/>
-    <w:lsdException w:name="Grid Table 3" w:uiPriority="48"/>
-    <w:lsdException w:name="Grid Table 4" w:uiPriority="49"/>
-    <w:lsdException w:name="Grid Table 5 Dark" w:uiPriority="50"/>
-    <w:lsdException w:name="Grid Table 6 Colorful" w:uiPriority="51"/>
-    <w:lsdException w:name="Grid Table 7 Colorful" w:uiPriority="52"/>
-    <w:lsdException w:name="Grid Table 1 Light Accent 1" w:uiPriority="46"/>
-    <w:lsdException w:name="Grid Table 2 Accent 1" w:uiPriority="47"/>
-    <w:lsdException w:name="Grid Table 3 Accent 1" w:uiPriority="48"/>
-    <w:lsdException w:name="Grid Table 4 Accent 1" w:uiPriority="49"/>
-    <w:lsdException w:name="Grid Table 5 Dark Accent 1" w:uiPriority="50"/>
-    <w:lsdException w:name="Grid Table 6 Colorful Accent 1" w:uiPriority="51"/>
-    <w:lsdException w:name="Grid Table 7 Colorful Accent 1" w:uiPriority="52"/>
-    <w:lsdException w:name="Grid Table 1 Light Accent 2" w:uiPriority="46"/>
-    <w:lsdException w:name="Grid Table 2 Accent 2" w:uiPriority="47"/>
-    <w:lsdException w:name="Grid Table 3 Accent 2" w:uiPriority="48"/>
-    <w:lsdException w:name="Grid Table 4 Accent 2" w:uiPriority="49"/>
-    <w:lsdException w:name="Grid Table 5 Dark Accent 2" w:uiPriority="50"/>
-    <w:lsdException w:name="Grid Table 6 Colorful Accent 2" w:uiPriority="51"/>
-    <w:lsdException w:name="Grid Table 7 Colorful Accent 2" w:uiPriority="52"/>
-    <w:lsdException w:name="Grid Table 1 Light Accent 3" w:uiPriority="46"/>
-    <w:lsdException w:name="Grid Table 2 Accent 3" w:uiPriority="47"/>
-    <w:lsdException w:name="Grid Table 3 Accent 3" w:uiPriority="48"/>
-    <w:lsdException w:name="Grid Table 4 Accent 3" w:uiPriority="49"/>
-    <w:lsdException w:name="Grid Table 5 Dark Accent 3" w:uiPriority="50"/>
-    <w:lsdException w:name="Grid Table 6 Colorful Accent 3" w:uiPriority="51"/>
-    <w:lsdException w:name="Grid Table 7 Colorful Accent 3" w:uiPriority="52"/>
-    <w:lsdException w:name="Grid Table 1 Light Accent 4" w:uiPriority="46"/>
-    <w:lsdException w:name="Grid Table 2 Accent 4" w:uiPriority="47"/>
-    <w:lsdException w:name="Grid Table 3 Accent 4" w:uiPriority="48"/>
-    <w:lsdException w:name="Grid Table 4 Accent 4" w:uiPriority="49"/>
-    <w:lsdException w:name="Grid Table 5 Dark Accent 4" w:uiPriority="50"/>
-    <w:lsdException w:name="Grid Table 6 Colorful Accent 4" w:uiPriority="51"/>
-    <w:lsdException w:name="Grid Table 7 Colorful Accent 4" w:uiPriority="52"/>
-    <w:lsdException w:name="Grid Table 1 Light Accent 5" w:uiPriority="46"/>
-    <w:lsdException w:name="Grid Table 2 Accent 5" w:uiPriority="47"/>
-    <w:lsdException w:name="Grid Table 3 Accent 5" w:uiPriority="48"/>
-    <w:lsdException w:name="Grid Table 4 Accent 5" w:uiPriority="49"/>
-    <w:lsdException w:name="Grid Table 5 Dark Accent 5" w:uiPriority="50"/>
-    <w:lsdException w:name="Grid Table 6 Colorful Accent 5" w:uiPriority="51"/>
-    <w:lsdException w:name="Grid Table 7 Colorful Accent 5" w:uiPriority="52"/>
-    <w:lsdException w:name="Grid Table 1 Light Accent 6" w:uiPriority="46"/>
-    <w:lsdException w:name="Grid Table 2 Accent 6" w:uiPriority="47"/>
-    <w:lsdException w:name="Grid Table 3 Accent 6" w:uiPriority="48"/>
-    <w:lsdException w:name="Grid Table 4 Accent 6" w:uiPriority="49"/>
-    <w:lsdException w:name="Grid Table 5 Dark Accent 6" w:uiPriority="50"/>
-    <w:lsdException w:name="Grid Table 6 Colorful Accent 6" w:uiPriority="51"/>
-    <w:lsdException w:name="Grid Table 7 Colorful Accent 6" w:uiPriority="52"/>
-    <w:lsdException w:name="List Table 1 Light" w:uiPriority="46"/>
-    <w:lsdException w:name="List Table 2" w:uiPriority="47"/>
-    <w:lsdException w:name="List Table 3" w:uiPriority="48"/>
-    <w:lsdException w:name="List Table 4" w:uiPriority="49"/>
-    <w:lsdException w:name="List Table 5 Dark" w:uiPriority="50"/>
-    <w:lsdException w:name="List Table 6 Colorful" w:uiPriority="51"/>
-    <w:lsdException w:name="List Table 7 Colorful" w:uiPriority="52"/>
-    <w:lsdException w:name="List Table 1 Light Accent 1" w:uiPriority="46"/>
-    <w:lsdException w:name="List Table 2 Accent 1" w:uiPriority="47"/>
-    <w:lsdException w:name="List Table 3 Accent 1" w:uiPriority="48"/>
-    <w:lsdException w:name="List Table 4 Accent 1" w:uiPriority="49"/>
-    <w:lsdException w:name="List Table 5 Dark Accent 1" w:uiPriority="50"/>
-    <w:lsdException w:name="List Table 6 Colorful Accent 1" w:uiPriority="51"/>
-    <w:lsdException w:name="List Table 7 Colorful Accent 1" w:uiPriority="52"/>
-    <w:lsdException w:name="List Table 1 Light Accent 2" w:uiPriority="46"/>
-    <w:lsdException w:name="List Table 2 Accent 2" w:uiPriority="47"/>
-    <w:lsdException w:name="List Table 3 Accent 2" w:uiPriority="48"/>
-    <w:lsdException w:name="List Table 4 Accent 2" w:uiPriority="49"/>
-    <w:lsdException w:name="List Table 5 Dark Accent 2" w:uiPriority="50"/>
-    <w:lsdException w:name="List Table 6 Colorful Accent 2" w:uiPriority="51"/>
-    <w:lsdException w:name="List Table 7 Colorful Accent 2" w:uiPriority="52"/>
-    <w:lsdException w:name="List Table 1 Light Accent 3" w:uiPriority="46"/>
-    <w:lsdException w:name="List Table 2 Accent 3" w:uiPriority="47"/>
-    <w:lsdException w:name="List Table 3 Accent 3" w:uiPriority="48"/>
-    <w:lsdException w:name="List Table 4 Accent 3" w:uiPriority="49"/>
-    <w:lsdException w:name="List Table 5 Dark Accent 3" w:uiPriority="50"/>
-    <w:lsdException w:name="List Table 6 Colorful Accent 3" w:uiPriority="51"/>
-    <w:lsdException w:name="List Table 7 Colorful Accent 3" w:uiPriority="52"/>
-    <w:lsdException w:name="List Table 1 Light Accent 4" w:uiPriority="46"/>
-    <w:lsdException w:name="List Table 2 Accent 4" w:uiPriority="47"/>
-    <w:lsdException w:name="List Table 3 Accent 4" w:uiPriority="48"/>
-    <w:lsdException w:name="List Table 4 Accent 4" w:uiPriority="49"/>
-    <w:lsdException w:name="List Table 5 Dark Accent 4" w:uiPriority="50"/>
-    <w:lsdException w:name="List Table 6 Colorful Accent 4" w:uiPriority="51"/>
-    <w:lsdException w:name="List Table 7 Colorful Accent 4" w:uiPriority="52"/>
-    <w:lsdException w:name="List Table 1 Light Accent 5" w:uiPriority="46"/>
-    <w:lsdException w:name="List Table 2 Accent 5" w:uiPriority="47"/>
-    <w:lsdException w:name="List Table 3 Accent 5" w:uiPriority="48"/>
-    <w:lsdException w:name="List Table 4 Accent 5" w:uiPriority="49"/>
-    <w:lsdException w:name="List Table 5 Dark Accent 5" w:uiPriority="50"/>
-    <w:lsdException w:name="List Table 6 Colorful Accent 5" w:uiPriority="51"/>
-    <w:lsdException w:name="List Table 7 Colorful Accent 5" w:uiPriority="52"/>
-    <w:lsdException w:name="List Table 1 Light Accent 6" w:uiPriority="46"/>
-    <w:lsdException w:name="List Table 2 Accent 6" w:uiPriority="47"/>
-    <w:lsdException w:name="List Table 3 Accent 6" w:uiPriority="48"/>
-    <w:lsdException w:name="List Table 4 Accent 6" w:uiPriority="49"/>
-    <w:lsdException w:name="List Table 5 Dark Accent 6" w:uiPriority="50"/>
-    <w:lsdException w:name="List Table 6 Colorful Accent 6" w:uiPriority="51"/>
-    <w:lsdException w:name="List Table 7 Colorful Accent 6" w:uiPriority="52"/>
-    <w:lsdException w:name="Mention" w:semiHidden="1" w:unhideWhenUsed="1"/>
-    <w:lsdException w:name="Smart Hyperlink" w:semiHidden="1" w:unhideWhenUsed="1"/>
-    <w:lsdException w:name="Hashtag" w:semiHidden="1" w:unhideWhenUsed="1"/>
-    <w:lsdException w:name="Unresolved Mention" w:semiHidden="1" w:unhideWhenUsed="1"/>
-    <w:lsdException w:name="Smart Link" w:semiHidden="1" w:unhideWhenUsed="1"/>
+  <w:latentStyles w:defLockedState="0" w:defUIPriority="99" w:defSemiHidden="1" w:defUnhideWhenUsed="1" w:defQFormat="0" w:count="267">
+    <w:lsdException w:name="Normal" w:semiHidden="0" w:uiPriority="0" w:unhideWhenUsed="0" w:qFormat="1"/>
+    <w:lsdException w:name="heading 1" w:semiHidden="0" w:uiPriority="9" w:unhideWhenUsed="0" w:qFormat="1"/>
+    <w:lsdException w:name="heading 2" w:uiPriority="9" w:qFormat="1"/>
+    <w:lsdException w:name="heading 3" w:uiPriority="9" w:qFormat="1"/>
+    <w:lsdException w:name="heading 4" w:uiPriority="9" w:qFormat="1"/>
+    <w:lsdException w:name="heading 5" w:uiPriority="9" w:qFormat="1"/>
+    <w:lsdException w:name="heading 6" w:uiPriority="9" w:qFormat="1"/>
+    <w:lsdException w:name="heading 7" w:uiPriority="9" w:qFormat="1"/>
+    <w:lsdException w:name="heading 8" w:uiPriority="9" w:qFormat="1"/>
+    <w:lsdException w:name="heading 9" w:uiPriority="9" w:qFormat="1"/>
+    <w:lsdException w:name="toc 1" w:uiPriority="39"/>
+    <w:lsdException w:name="toc 2" w:uiPriority="39"/>
+    <w:lsdException w:name="toc 3" w:uiPriority="39"/>
+    <w:lsdException w:name="toc 4" w:uiPriority="39"/>
+    <w:lsdException w:name="toc 5" w:uiPriority="39"/>
+    <w:lsdException w:name="toc 6" w:uiPriority="39"/>
+    <w:lsdException w:name="toc 7" w:uiPriority="39"/>
+    <w:lsdException w:name="toc 8" w:uiPriority="39"/>
+    <w:lsdException w:name="toc 9" w:uiPriority="39"/>
+    <w:lsdException w:name="caption" w:uiPriority="35" w:qFormat="1"/>
+    <w:lsdException w:name="Title" w:semiHidden="0" w:uiPriority="10" w:unhideWhenUsed="0" w:qFormat="1"/>
+    <w:lsdException w:name="Default Paragraph Font" w:uiPriority="1"/>
+    <w:lsdException w:name="Subtitle" w:semiHidden="0" w:uiPriority="11" w:unhideWhenUsed="0" w:qFormat="1"/>
+    <w:lsdException w:name="Strong" w:semiHidden="0" w:uiPriority="22" w:unhideWhenUsed="0" w:qFormat="1"/>
+    <w:lsdException w:name="Emphasis" w:semiHidden="0" w:uiPriority="20" w:unhideWhenUsed="0" w:qFormat="1"/>
+    <w:lsdException w:name="Table Grid" w:semiHidden="0" w:uiPriority="39" w:unhideWhenUsed="0"/>
+    <w:lsdException w:name="Placeholder Text" w:unhideWhenUsed="0"/>
+    <w:lsdException w:name="No Spacing" w:semiHidden="0" w:uiPriority="1" w:unhideWhenUsed="0" w:qFormat="1"/>
+    <w:lsdException w:name="Light Shading" w:semiHidden="0" w:uiPriority="60" w:unhideWhenUsed="0"/>
+    <w:lsdException w:name="Light List" w:semiHidden="0" w:uiPriority="61" w:unhideWhenUsed="0"/>
+    <w:lsdException w:name="Light Grid" w:semiHidden="0" w:uiPriority="62" w:unhideWhenUsed="0"/>
+    <w:lsdException w:name="Medium Shading 1" w:semiHidden="0" w:uiPriority="63" w:unhideWhenUsed="0"/>
+    <w:lsdException w:name="Medium Shading 2" w:semiHidden="0" w:uiPriority="64" w:unhideWhenUsed="0"/>
+    <w:lsdException w:name="Medium List 1" w:semiHidden="0" w:uiPriority="65" w:unhideWhenUsed="0"/>
+    <w:lsdException w:name="Medium List 2" w:semiHidden="0" w:uiPriority="66" w:unhideWhenUsed="0"/>
+    <w:lsdException w:name="Medium Grid 1" w:semiHidden="0" w:uiPriority="67" w:unhideWhenUsed="0"/>
+    <w:lsdException w:name="Medium Grid 2" w:semiHidden="0" w:uiPriority="68" w:unhideWhenUsed="0"/>
+    <w:lsdException w:name="Medium Grid 3" w:semiHidden="0" w:uiPriority="69" w:unhideWhenUsed="0"/>
+    <w:lsdException w:name="Dark List" w:semiHidden="0" w:uiPriority="70" w:unhideWhenUsed="0"/>
+    <w:lsdException w:name="Colorful Shading" w:semiHidden="0" w:uiPriority="71" w:unhideWhenUsed="0"/>
+    <w:lsdException w:name="Colorful List" w:semiHidden="0" w:uiPriority="72" w:unhideWhenUsed="0"/>
+    <w:lsdException w:name="Colorful Grid" w:semiHidden="0" w:uiPriority="73" w:unhideWhenUsed="0"/>
+    <w:lsdException w:name="Light Shading Accent 1" w:semiHidden="0" w:uiPriority="60" w:unhideWhenUsed="0"/>
+    <w:lsdException w:name="Light List Accent 1" w:semiHidden="0" w:uiPriority="61" w:unhideWhenUsed="0"/>
+    <w:lsdException w:name="Light Grid Accent 1" w:semiHidden="0" w:uiPriority="62" w:unhideWhenUsed="0"/>
+    <w:lsdException w:name="Medium Shading 1 Accent 1" w:semiHidden="0" w:uiPriority="63" w:unhideWhenUsed="0"/>
+    <w:lsdException w:name="Medium Shading 2 Accent 1" w:semiHidden="0" w:uiPriority="64" w:unhideWhenUsed="0"/>
+    <w:lsdException w:name="Medium List 1 Accent 1" w:semiHidden="0" w:uiPriority="65" w:unhideWhenUsed="0"/>
+    <w:lsdException w:name="Revision" w:unhideWhenUsed="0"/>
+    <w:lsdException w:name="List Paragraph" w:semiHidden="0" w:uiPriority="34" w:unhideWhenUsed="0" w:qFormat="1"/>
+    <w:lsdException w:name="Quote" w:semiHidden="0" w:uiPriority="29" w:unhideWhenUsed="0" w:qFormat="1"/>
+    <w:lsdException w:name="Intense Quote" w:semiHidden="0" w:uiPriority="30" w:unhideWhenUsed="0" w:qFormat="1"/>
+    <w:lsdException w:name="Medium List 2 Accent 1" w:semiHidden="0" w:uiPriority="66" w:unhideWhenUsed="0"/>
+    <w:lsdException w:name="Medium Grid 1 Accent 1" w:semiHidden="0" w:uiPriority="67" w:unhideWhenUsed="0"/>
+    <w:lsdException w:name="Medium Grid 2 Accent 1" w:semiHidden="0" w:uiPriority="68" w:unhideWhenUsed="0"/>
+    <w:lsdException w:name="Medium Grid 3 Accent 1" w:semiHidden="0" w:uiPriority="69" w:unhideWhenUsed="0"/>
+    <w:lsdException w:name="Dark List Accent 1" w:semiHidden="0" w:uiPriority="70" w:unhideWhenUsed="0"/>
+    <w:lsdException w:name="Colorful Shading Accent 1" w:semiHidden="0" w:uiPriority="71" w:unhideWhenUsed="0"/>
+    <w:lsdException w:name="Colorful List Accent 1" w:semiHidden="0" w:uiPriority="72" w:unhideWhenUsed="0"/>
+    <w:lsdException w:name="Colorful Grid Accent 1" w:semiHidden="0" w:uiPriority="73" w:unhideWhenUsed="0"/>
+    <w:lsdException w:name="Light Shading Accent 2" w:semiHidden="0" w:uiPriority="60" w:unhideWhenUsed="0"/>
+    <w:lsdException w:name="Light List Accent 2" w:semiHidden="0" w:uiPriority="61" w:unhideWhenUsed="0"/>
+    <w:lsdException w:name="Light Grid Accent 2" w:semiHidden="0" w:uiPriority="62" w:unhideWhenUsed="0"/>
+    <w:lsdException w:name="Medium Shading 1 Accent 2" w:semiHidden="0" w:uiPriority="63" w:unhideWhenUsed="0"/>
+    <w:lsdException w:name="Medium Shading 2 Accent 2" w:semiHidden="0" w:uiPriority="64" w:unhideWhenUsed="0"/>
+    <w:lsdException w:name="Medium List 1 Accent 2" w:semiHidden="0" w:uiPriority="65" w:unhideWhenUsed="0"/>
+    <w:lsdException w:name="Medium List 2 Accent 2" w:semiHidden="0" w:uiPriority="66" w:unhideWhenUsed="0"/>
+    <w:lsdException w:name="Medium Grid 1 Accent 2" w:semiHidden="0" w:uiPriority="67" w:unhideWhenUsed="0"/>
+    <w:lsdException w:name="Medium Grid 2 Accent 2" w:semiHidden="0" w:uiPriority="68" w:unhideWhenUsed="0"/>
+    <w:lsdException w:name="Medium Grid 3 Accent 2" w:semiHidden="0" w:uiPriority="69" w:unhideWhenUsed="0"/>
+    <w:lsdException w:name="Dark List Accent 2" w:semiHidden="0" w:uiPriority="70" w:unhideWhenUsed="0"/>
+    <w:lsdException w:name="Colorful Shading Accent 2" w:semiHidden="0" w:uiPriority="71" w:unhideWhenUsed="0"/>
+    <w:lsdException w:name="Colorful List Accent 2" w:semiHidden="0" w:uiPriority="72" w:unhideWhenUsed="0"/>
+    <w:lsdException w:name="Colorful Grid Accent 2" w:semiHidden="0" w:uiPriority="73" w:unhideWhenUsed="0"/>
+    <w:lsdException w:name="Light Shading Accent 3" w:semiHidden="0" w:uiPriority="60" w:unhideWhenUsed="0"/>
+    <w:lsdException w:name="Light List Accent 3" w:semiHidden="0" w:uiPriority="61" w:unhideWhenUsed="0"/>
+    <w:lsdException w:name="Light Grid Accent 3" w:semiHidden="0" w:uiPriority="62" w:unhideWhenUsed="0"/>
+    <w:lsdException w:name="Medium Shading 1 Accent 3" w:semiHidden="0" w:uiPriority="63" w:unhideWhenUsed="0"/>
+    <w:lsdException w:name="Medium Shading 2 Accent 3" w:semiHidden="0" w:uiPriority="64" w:unhideWhenUsed="0"/>
+    <w:lsdException w:name="Medium List 1 Accent 3" w:semiHidden="0" w:uiPriority="65" w:unhideWhenUsed="0"/>
+    <w:lsdException w:name="Medium List 2 Accent 3" w:semiHidden="0" w:uiPriority="66" w:unhideWhenUsed="0"/>
+    <w:lsdException w:name="Medium Grid 1 Accent 3" w:semiHidden="0" w:uiPriority="67" w:unhideWhenUsed="0"/>
+    <w:lsdException w:name="Medium Grid 2 Accent 3" w:semiHidden="0" w:uiPriority="68" w:unhideWhenUsed="0"/>
+    <w:lsdException w:name="Medium Grid 3 Accent 3" w:semiHidden="0" w:uiPriority="69" w:unhideWhenUsed="0"/>
+    <w:lsdException w:name="Dark List Accent 3" w:semiHidden="0" w:uiPriority="70" w:unhideWhenUsed="0"/>
+    <w:lsdException w:name="Colorful Shading Accent 3" w:semiHidden="0" w:uiPriority="71" w:unhideWhenUsed="0"/>
+    <w:lsdException w:name="Colorful List Accent 3" w:semiHidden="0" w:uiPriority="72" w:unhideWhenUsed="0"/>
+    <w:lsdException w:name="Colorful Grid Accent 3" w:semiHidden="0" w:uiPriority="73" w:unhideWhenUsed="0"/>
+    <w:lsdException w:name="Light Shading Accent 4" w:semiHidden="0" w:uiPriority="60" w:unhideWhenUsed="0"/>
+    <w:lsdException w:name="Light List Accent 4" w:semiHidden="0" w:uiPriority="61" w:unhideWhenUsed="0"/>
+    <w:lsdException w:name="Light Grid Accent 4" w:semiHidden="0" w:uiPriority="62" w:unhideWhenUsed="0"/>
+    <w:lsdException w:name="Medium Shading 1 Accent 4" w:semiHidden="0" w:uiPriority="63" w:unhideWhenUsed="0"/>
+    <w:lsdException w:name="Medium Shading 2 Accent 4" w:semiHidden="0" w:uiPriority="64" w:unhideWhenUsed="0"/>
+    <w:lsdException w:name="Medium List 1 Accent 4" w:semiHidden="0" w:uiPriority="65" w:unhideWhenUsed="0"/>
+    <w:lsdException w:name="Medium List 2 Accent 4" w:semiHidden="0" w:uiPriority="66" w:unhideWhenUsed="0"/>
+    <w:lsdException w:name="Medium Grid 1 Accent 4" w:semiHidden="0" w:uiPriority="67" w:unhideWhenUsed="0"/>
+    <w:lsdException w:name="Medium Grid 2 Accent 4" w:semiHidden="0" w:uiPriority="68" w:unhideWhenUsed="0"/>
+    <w:lsdException w:name="Medium Grid 3 Accent 4" w:semiHidden="0" w:uiPriority="69" w:unhideWhenUsed="0"/>
+    <w:lsdException w:name="Dark List Accent 4" w:semiHidden="0" w:uiPriority="70" w:unhideWhenUsed="0"/>
+    <w:lsdException w:name="Colorful Shading Accent 4" w:semiHidden="0" w:uiPriority="71" w:unhideWhenUsed="0"/>
+    <w:lsdException w:name="Colorful List Accent 4" w:semiHidden="0" w:uiPriority="72" w:unhideWhenUsed="0"/>
+    <w:lsdException w:name="Colorful Grid Accent 4" w:semiHidden="0" w:uiPriority="73" w:unhideWhenUsed="0"/>
+    <w:lsdException w:name="Light Shading Accent 5" w:semiHidden="0" w:uiPriority="60" w:unhideWhenUsed="0"/>
+    <w:lsdException w:name="Light List Accent 5" w:semiHidden="0" w:uiPriority="61" w:unhideWhenUsed="0"/>
+    <w:lsdException w:name="Light Grid Accent 5" w:semiHidden="0" w:uiPriority="62" w:unhideWhenUsed="0"/>
+    <w:lsdException w:name="Medium Shading 1 Accent 5" w:semiHidden="0" w:uiPriority="63" w:unhideWhenUsed="0"/>
+    <w:lsdException w:name="Medium Shading 2 Accent 5" w:semiHidden="0" w:uiPriority="64" w:unhideWhenUsed="0"/>
+    <w:lsdException w:name="Medium List 1 Accent 5" w:semiHidden="0" w:uiPriority="65" w:unhideWhenUsed="0"/>
+    <w:lsdException w:name="Medium List 2 Accent 5" w:semiHidden="0" w:uiPriority="66" w:unhideWhenUsed="0"/>
+    <w:lsdException w:name="Medium Grid 1 Accent 5" w:semiHidden="0" w:uiPriority="67" w:unhideWhenUsed="0"/>
+    <w:lsdException w:name="Medium Grid 2 Accent 5" w:semiHidden="0" w:uiPriority="68" w:unhideWhenUsed="0"/>
+    <w:lsdException w:name="Medium Grid 3 Accent 5" w:semiHidden="0" w:uiPriority="69" w:unhideWhenUsed="0"/>
+    <w:lsdException w:name="Dark List Accent 5" w:semiHidden="0" w:uiPriority="70" w:unhideWhenUsed="0"/>
+    <w:lsdException w:name="Colorful Shading Accent 5" w:semiHidden="0" w:uiPriority="71" w:unhideWhenUsed="0"/>
+    <w:lsdException w:name="Colorful List Accent 5" w:semiHidden="0" w:uiPriority="72" w:unhideWhenUsed="0"/>
+    <w:lsdException w:name="Colorful Grid Accent 5" w:semiHidden="0" w:uiPriority="73" w:unhideWhenUsed="0"/>
+    <w:lsdException w:name="Light Shading Accent 6" w:semiHidden="0" w:uiPriority="60" w:unhideWhenUsed="0"/>
+    <w:lsdException w:name="Light List Accent 6" w:semiHidden="0" w:uiPriority="61" w:unhideWhenUsed="0"/>
+    <w:lsdException w:name="Light Grid Accent 6" w:semiHidden="0" w:uiPriority="62" w:unhideWhenUsed="0"/>
+    <w:lsdException w:name="Medium Shading 1 Accent 6" w:semiHidden="0" w:uiPriority="63" w:unhideWhenUsed="0"/>
+    <w:lsdException w:name="Medium Shading 2 Accent 6" w:semiHidden="0" w:uiPriority="64" w:unhideWhenUsed="0"/>
+    <w:lsdException w:name="Medium List 1 Accent 6" w:semiHidden="0" w:uiPriority="65" w:unhideWhenUsed="0"/>
+    <w:lsdException w:name="Medium List 2 Accent 6" w:semiHidden="0" w:uiPriority="66" w:unhideWhenUsed="0"/>
+    <w:lsdException w:name="Medium Grid 1 Accent 6" w:semiHidden="0" w:uiPriority="67" w:unhideWhenUsed="0"/>
+    <w:lsdException w:name="Medium Grid 2 Accent 6" w:semiHidden="0" w:uiPriority="68" w:unhideWhenUsed="0"/>
+    <w:lsdException w:name="Medium Grid 3 Accent 6" w:semiHidden="0" w:uiPriority="69" w:unhideWhenUsed="0"/>
+    <w:lsdException w:name="Dark List Accent 6" w:semiHidden="0" w:uiPriority="70" w:unhideWhenUsed="0"/>
+    <w:lsdException w:name="Colorful Shading Accent 6" w:semiHidden="0" w:uiPriority="71" w:unhideWhenUsed="0"/>
+    <w:lsdException w:name="Colorful List Accent 6" w:semiHidden="0" w:uiPriority="72" w:unhideWhenUsed="0"/>
+    <w:lsdException w:name="Colorful Grid Accent 6" w:semiHidden="0" w:uiPriority="73" w:unhideWhenUsed="0"/>
+    <w:lsdException w:name="Subtle Emphasis" w:semiHidden="0" w:uiPriority="19" w:unhideWhenUsed="0" w:qFormat="1"/>
+    <w:lsdException w:name="Intense Emphasis" w:semiHidden="0" w:uiPriority="21" w:unhideWhenUsed="0" w:qFormat="1"/>
+    <w:lsdException w:name="Subtle Reference" w:semiHidden="0" w:uiPriority="31" w:unhideWhenUsed="0" w:qFormat="1"/>
+    <w:lsdException w:name="Intense Reference" w:semiHidden="0" w:uiPriority="32" w:unhideWhenUsed="0" w:qFormat="1"/>
+    <w:lsdException w:name="Book Title" w:semiHidden="0" w:uiPriority="33" w:unhideWhenUsed="0" w:qFormat="1"/>
+    <w:lsdException w:name="Bibliography" w:uiPriority="37"/>
+    <w:lsdException w:name="TOC Heading" w:uiPriority="39" w:qFormat="1"/>
+  </w:latentStyles>
+  <w:style w:type="paragraph" w:default="1" w:styleId="Normal">
+    <w:name w:val="Normal"/>
+    <w:qFormat/>
+    <w:rsid w:val="00646C8B"/>
+  </w:style>
+  <w:style w:type="character" w:default="1" w:styleId="Fuentedeprrafopredeter">
+    <w:name w:val="Default Paragraph Font"/>
+    <w:uiPriority w:val="1"/>
+    <w:semiHidden/>
+    <w:unhideWhenUsed/>
+  </w:style>
+  <w:style w:type="table" w:default="1" w:styleId="Tablanormal">
+    <w:name w:val="Normal Table"/>
+    <w:uiPriority w:val="99"/>
+    <w:semiHidden/>
+    <w:unhideWhenUsed/>
+    <w:tblPr>
+      <w:tblInd w:w="0" w:type="dxa"/>
+      <w:tblCellMar>
+        <w:top w:w="0" w:type="dxa"/>
+        <w:left w:w="108" w:type="dxa"/>
+        <w:bottom w:w="0" w:type="dxa"/>
+        <w:right w:w="108" w:type="dxa"/>
+      </w:tblCellMar>
+    </w:tblPr>
+  </w:style>
+  <w:style w:type="numbering" w:default="1" w:styleId="Sinlista">
+    <w:name w:val="No List"/>
+    <w:uiPriority w:val="99"/>
+    <w:semiHidden/>
+    <w:unhideWhenUsed/>
+  </w:style>
+  <w:style w:type="paragraph" w:customStyle="1" w:styleId="COMANDO">
+    <w:name w:val="COMANDO"/>
+    <w:basedOn w:val="Normal"/>
+    <w:link w:val="COMANDOCar"/>
+    <w:autoRedefine/>
+    <w:qFormat/>
+    <w:rsid w:val="00267D4F"/>
+    <w:pPr>
+      <w:pBdr>
+        <w:top w:val="single" w:sz="18" w:space="1" w:color="auto"/>
+        <w:left w:val="single" w:sz="18" w:space="4" w:color="auto"/>
+        <w:bottom w:val="single" w:sz="18" w:space="1" w:color="auto"/>
+        <w:right w:val="single" w:sz="18" w:space="4" w:color="auto"/>
+      </w:pBdr>
+      <w:shd w:val="pct10" w:color="auto" w:fill="auto"/>
+      <w:tabs>
+        <w:tab w:val="left" w:pos="942"/>
+      </w:tabs>
+      <w:spacing w:before="115" w:line="357" w:lineRule="auto"/>
+      <w:ind w:right="220"/>
+    </w:pPr>
+    <w:rPr>
+      <w:b/>
+      <w:bCs/>
+      <w:color w:val="808080" w:themeColor="background1" w:themeShade="80"/>
+      <w:sz w:val="20"/>
+      <w:szCs w:val="20"/>
+    </w:rPr>
+  </w:style>
+  <w:style w:type="character" w:customStyle="1" w:styleId="COMANDOCar">
+    <w:name w:val="COMANDO Car"/>
+    <w:basedOn w:val="Fuentedeprrafopredeter"/>
+    <w:link w:val="COMANDO"/>
+    <w:rsid w:val="00267D4F"/>
+    <w:rPr>
+      <w:b/>
+      <w:bCs/>
+      <w:color w:val="808080" w:themeColor="background1" w:themeShade="80"/>
+      <w:sz w:val="20"/>
+      <w:szCs w:val="20"/>
+      <w:shd w:val="pct10" w:color="auto" w:fill="auto"/>
+    </w:rPr>
+  </w:style>
+  <w:style w:type="paragraph" w:styleId="Sinespaciado">
+    <w:name w:val="No Spacing"/>
+    <w:uiPriority w:val="1"/>
+    <w:qFormat/>
+    <w:rsid w:val="009018F7"/>
+    <w:pPr>
+      <w:spacing w:after="0" w:line="240" w:lineRule="auto"/>
+    </w:pPr>
+  </w:style>
+  <w:style w:type="paragraph" w:styleId="Prrafodelista">
+    <w:name w:val="List Paragraph"/>
+    <w:basedOn w:val="Normal"/>
+    <w:uiPriority w:val="34"/>
+    <w:qFormat/>
+    <w:rsid w:val="009018F7"/>
+    <w:pPr>
+      <w:ind w:left="720"/>
+      <w:contextualSpacing/>
+    </w:pPr>
+  </w:style>
+</w:styles>
+</file>
+
+<file path=word/stylesWithEffects.xml><?xml version="1.0" encoding="utf-8"?>
+<w:styles xmlns:wpc="http://schemas.microsoft.com/office/word/2010/wordprocessingCanvas" xmlns:mc="http://schemas.openxmlformats.org/markup-compatibility/2006" xmlns:o="urn:schemas-microsoft-com:office:office" xmlns:r="http://schemas.openxmlformats.org/officeDocument/2006/relationships" xmlns:m="http://schemas.openxmlformats.org/officeDocument/2006/math" xmlns:v="urn:schemas-microsoft-com:vml" xmlns:wp14="http://schemas.microsoft.com/office/word/2010/wordprocessingDrawing" xmlns:wp="http://schemas.openxmlformats.org/drawingml/2006/wordprocessingDrawing" xmlns:w10="urn:schemas-microsoft-com:office:word" xmlns:w="http://schemas.openxmlformats.org/wordprocessingml/2006/main" xmlns:w14="http://schemas.microsoft.com/office/word/2010/wordml" xmlns:wpg="http://schemas.microsoft.com/office/word/2010/wordprocessingGroup" xmlns:wpi="http://schemas.microsoft.com/office/word/2010/wordprocessingInk" xmlns:wne="http://schemas.microsoft.com/office/word/2006/wordml" xmlns:wps="http://schemas.microsoft.com/office/word/2010/wordprocessingShape" mc:Ignorable="w14 wp14">
+  <w:docDefaults>
+    <w:rPrDefault>
+      <w:rPr>
+        <w:rFonts w:asciiTheme="minorHAnsi" w:eastAsiaTheme="minorEastAsia" w:hAnsiTheme="minorHAnsi" w:cstheme="minorBidi"/>
+        <w:sz w:val="22"/>
+        <w:szCs w:val="22"/>
+        <w:lang w:val="es-ES" w:eastAsia="ja-JP" w:bidi="ar-SA"/>
+      </w:rPr>
+    </w:rPrDefault>
+    <w:pPrDefault>
+      <w:pPr>
+        <w:spacing w:after="200" w:line="276" w:lineRule="auto"/>
+      </w:pPr>
+    </w:pPrDefault>
+  </w:docDefaults>
+  <w:latentStyles w:defLockedState="0" w:defUIPriority="99" w:defSemiHidden="1" w:defUnhideWhenUsed="1" w:defQFormat="0" w:count="267">
+    <w:lsdException w:name="Normal" w:semiHidden="0" w:uiPriority="0" w:unhideWhenUsed="0" w:qFormat="1"/>
+    <w:lsdException w:name="heading 1" w:semiHidden="0" w:uiPriority="9" w:unhideWhenUsed="0" w:qFormat="1"/>
+    <w:lsdException w:name="heading 2" w:uiPriority="9" w:qFormat="1"/>
+    <w:lsdException w:name="heading 3" w:uiPriority="9" w:qFormat="1"/>
+    <w:lsdException w:name="heading 4" w:uiPriority="9" w:qFormat="1"/>
+    <w:lsdException w:name="heading 5" w:uiPriority="9" w:qFormat="1"/>
+    <w:lsdException w:name="heading 6" w:uiPriority="9" w:qFormat="1"/>
+    <w:lsdException w:name="heading 7" w:uiPriority="9" w:qFormat="1"/>
+    <w:lsdException w:name="heading 8" w:uiPriority="9" w:qFormat="1"/>
+    <w:lsdException w:name="heading 9" w:uiPriority="9" w:qFormat="1"/>
+    <w:lsdException w:name="toc 1" w:uiPriority="39"/>
+    <w:lsdException w:name="toc 2" w:uiPriority="39"/>
+    <w:lsdException w:name="toc 3" w:uiPriority="39"/>
+    <w:lsdException w:name="toc 4" w:uiPriority="39"/>
+    <w:lsdException w:name="toc 5" w:uiPriority="39"/>
+    <w:lsdException w:name="toc 6" w:uiPriority="39"/>
+    <w:lsdException w:name="toc 7" w:uiPriority="39"/>
+    <w:lsdException w:name="toc 8" w:uiPriority="39"/>
+    <w:lsdException w:name="toc 9" w:uiPriority="39"/>
+    <w:lsdException w:name="caption" w:uiPriority="35" w:qFormat="1"/>
+    <w:lsdException w:name="Title" w:semiHidden="0" w:uiPriority="10" w:unhideWhenUsed="0" w:qFormat="1"/>
+    <w:lsdException w:name="Default Paragraph Font" w:uiPriority="1"/>
+    <w:lsdException w:name="Subtitle" w:semiHidden="0" w:uiPriority="11" w:unhideWhenUsed="0" w:qFormat="1"/>
+    <w:lsdException w:name="Strong" w:semiHidden="0" w:uiPriority="22" w:unhideWhenUsed="0" w:qFormat="1"/>
+    <w:lsdException w:name="Emphasis" w:semiHidden="0" w:uiPriority="20" w:unhideWhenUsed="0" w:qFormat="1"/>
+    <w:lsdException w:name="Table Grid" w:semiHidden="0" w:uiPriority="39" w:unhideWhenUsed="0"/>
+    <w:lsdException w:name="Placeholder Text" w:unhideWhenUsed="0"/>
+    <w:lsdException w:name="No Spacing" w:semiHidden="0" w:uiPriority="1" w:unhideWhenUsed="0" w:qFormat="1"/>
+    <w:lsdException w:name="Light Shading" w:semiHidden="0" w:uiPriority="60" w:unhideWhenUsed="0"/>
+    <w:lsdException w:name="Light List" w:semiHidden="0" w:uiPriority="61" w:unhideWhenUsed="0"/>
+    <w:lsdException w:name="Light Grid" w:semiHidden="0" w:uiPriority="62" w:unhideWhenUsed="0"/>
+    <w:lsdException w:name="Medium Shading 1" w:semiHidden="0" w:uiPriority="63" w:unhideWhenUsed="0"/>
+    <w:lsdException w:name="Medium Shading 2" w:semiHidden="0" w:uiPriority="64" w:unhideWhenUsed="0"/>
+    <w:lsdException w:name="Medium List 1" w:semiHidden="0" w:uiPriority="65" w:unhideWhenUsed="0"/>
+    <w:lsdException w:name="Medium List 2" w:semiHidden="0" w:uiPriority="66" w:unhideWhenUsed="0"/>
+    <w:lsdException w:name="Medium Grid 1" w:semiHidden="0" w:uiPriority="67" w:unhideWhenUsed="0"/>
+    <w:lsdException w:name="Medium Grid 2" w:semiHidden="0" w:uiPriority="68" w:unhideWhenUsed="0"/>
+    <w:lsdException w:name="Medium Grid 3" w:semiHidden="0" w:uiPriority="69" w:unhideWhenUsed="0"/>
+    <w:lsdException w:name="Dark List" w:semiHidden="0" w:uiPriority="70" w:unhideWhenUsed="0"/>
+    <w:lsdException w:name="Colorful Shading" w:semiHidden="0" w:uiPriority="71" w:unhideWhenUsed="0"/>
+    <w:lsdException w:name="Colorful List" w:semiHidden="0" w:uiPriority="72" w:unhideWhenUsed="0"/>
+    <w:lsdException w:name="Colorful Grid" w:semiHidden="0" w:uiPriority="73" w:unhideWhenUsed="0"/>
+    <w:lsdException w:name="Light Shading Accent 1" w:semiHidden="0" w:uiPriority="60" w:unhideWhenUsed="0"/>
+    <w:lsdException w:name="Light List Accent 1" w:semiHidden="0" w:uiPriority="61" w:unhideWhenUsed="0"/>
+    <w:lsdException w:name="Light Grid Accent 1" w:semiHidden="0" w:uiPriority="62" w:unhideWhenUsed="0"/>
+    <w:lsdException w:name="Medium Shading 1 Accent 1" w:semiHidden="0" w:uiPriority="63" w:unhideWhenUsed="0"/>
+    <w:lsdException w:name="Medium Shading 2 Accent 1" w:semiHidden="0" w:uiPriority="64" w:unhideWhenUsed="0"/>
+    <w:lsdException w:name="Medium List 1 Accent 1" w:semiHidden="0" w:uiPriority="65" w:unhideWhenUsed="0"/>
+    <w:lsdException w:name="Revision" w:unhideWhenUsed="0"/>
+    <w:lsdException w:name="List Paragraph" w:semiHidden="0" w:uiPriority="34" w:unhideWhenUsed="0" w:qFormat="1"/>
+    <w:lsdException w:name="Quote" w:semiHidden="0" w:uiPriority="29" w:unhideWhenUsed="0" w:qFormat="1"/>
+    <w:lsdException w:name="Intense Quote" w:semiHidden="0" w:uiPriority="30" w:unhideWhenUsed="0" w:qFormat="1"/>
+    <w:lsdException w:name="Medium List 2 Accent 1" w:semiHidden="0" w:uiPriority="66" w:unhideWhenUsed="0"/>
+    <w:lsdException w:name="Medium Grid 1 Accent 1" w:semiHidden="0" w:uiPriority="67" w:unhideWhenUsed="0"/>
+    <w:lsdException w:name="Medium Grid 2 Accent 1" w:semiHidden="0" w:uiPriority="68" w:unhideWhenUsed="0"/>
+    <w:lsdException w:name="Medium Grid 3 Accent 1" w:semiHidden="0" w:uiPriority="69" w:unhideWhenUsed="0"/>
+    <w:lsdException w:name="Dark List Accent 1" w:semiHidden="0" w:uiPriority="70" w:unhideWhenUsed="0"/>
+    <w:lsdException w:name="Colorful Shading Accent 1" w:semiHidden="0" w:uiPriority="71" w:unhideWhenUsed="0"/>
+    <w:lsdException w:name="Colorful List Accent 1" w:semiHidden="0" w:uiPriority="72" w:unhideWhenUsed="0"/>
+    <w:lsdException w:name="Colorful Grid Accent 1" w:semiHidden="0" w:uiPriority="73" w:unhideWhenUsed="0"/>
+    <w:lsdException w:name="Light Shading Accent 2" w:semiHidden="0" w:uiPriority="60" w:unhideWhenUsed="0"/>
+    <w:lsdException w:name="Light List Accent 2" w:semiHidden="0" w:uiPriority="61" w:unhideWhenUsed="0"/>
+    <w:lsdException w:name="Light Grid Accent 2" w:semiHidden="0" w:uiPriority="62" w:unhideWhenUsed="0"/>
+    <w:lsdException w:name="Medium Shading 1 Accent 2" w:semiHidden="0" w:uiPriority="63" w:unhideWhenUsed="0"/>
+    <w:lsdException w:name="Medium Shading 2 Accent 2" w:semiHidden="0" w:uiPriority="64" w:unhideWhenUsed="0"/>
+    <w:lsdException w:name="Medium List 1 Accent 2" w:semiHidden="0" w:uiPriority="65" w:unhideWhenUsed="0"/>
+    <w:lsdException w:name="Medium List 2 Accent 2" w:semiHidden="0" w:uiPriority="66" w:unhideWhenUsed="0"/>
+    <w:lsdException w:name="Medium Grid 1 Accent 2" w:semiHidden="0" w:uiPriority="67" w:unhideWhenUsed="0"/>
+    <w:lsdException w:name="Medium Grid 2 Accent 2" w:semiHidden="0" w:uiPriority="68" w:unhideWhenUsed="0"/>
+    <w:lsdException w:name="Medium Grid 3 Accent 2" w:semiHidden="0" w:uiPriority="69" w:unhideWhenUsed="0"/>
+    <w:lsdException w:name="Dark List Accent 2" w:semiHidden="0" w:uiPriority="70" w:unhideWhenUsed="0"/>
+    <w:lsdException w:name="Colorful Shading Accent 2" w:semiHidden="0" w:uiPriority="71" w:unhideWhenUsed="0"/>
+    <w:lsdException w:name="Colorful List Accent 2" w:semiHidden="0" w:uiPriority="72" w:unhideWhenUsed="0"/>
+    <w:lsdException w:name="Colorful Grid Accent 2" w:semiHidden="0" w:uiPriority="73" w:unhideWhenUsed="0"/>
+    <w:lsdException w:name="Light Shading Accent 3" w:semiHidden="0" w:uiPriority="60" w:unhideWhenUsed="0"/>
+    <w:lsdException w:name="Light List Accent 3" w:semiHidden="0" w:uiPriority="61" w:unhideWhenUsed="0"/>
+    <w:lsdException w:name="Light Grid Accent 3" w:semiHidden="0" w:uiPriority="62" w:unhideWhenUsed="0"/>
+    <w:lsdException w:name="Medium Shading 1 Accent 3" w:semiHidden="0" w:uiPriority="63" w:unhideWhenUsed="0"/>
+    <w:lsdException w:name="Medium Shading 2 Accent 3" w:semiHidden="0" w:uiPriority="64" w:unhideWhenUsed="0"/>
+    <w:lsdException w:name="Medium List 1 Accent 3" w:semiHidden="0" w:uiPriority="65" w:unhideWhenUsed="0"/>
+    <w:lsdException w:name="Medium List 2 Accent 3" w:semiHidden="0" w:uiPriority="66" w:unhideWhenUsed="0"/>
+    <w:lsdException w:name="Medium Grid 1 Accent 3" w:semiHidden="0" w:uiPriority="67" w:unhideWhenUsed="0"/>
+    <w:lsdException w:name="Medium Grid 2 Accent 3" w:semiHidden="0" w:uiPriority="68" w:unhideWhenUsed="0"/>
+    <w:lsdException w:name="Medium Grid 3 Accent 3" w:semiHidden="0" w:uiPriority="69" w:unhideWhenUsed="0"/>
+    <w:lsdException w:name="Dark List Accent 3" w:semiHidden="0" w:uiPriority="70" w:unhideWhenUsed="0"/>
+    <w:lsdException w:name="Colorful Shading Accent 3" w:semiHidden="0" w:uiPriority="71" w:unhideWhenUsed="0"/>
+    <w:lsdException w:name="Colorful List Accent 3" w:semiHidden="0" w:uiPriority="72" w:unhideWhenUsed="0"/>
+    <w:lsdException w:name="Colorful Grid Accent 3" w:semiHidden="0" w:uiPriority="73" w:unhideWhenUsed="0"/>
+    <w:lsdException w:name="Light Shading Accent 4" w:semiHidden="0" w:uiPriority="60" w:unhideWhenUsed="0"/>
+    <w:lsdException w:name="Light List Accent 4" w:semiHidden="0" w:uiPriority="61" w:unhideWhenUsed="0"/>
+    <w:lsdException w:name="Light Grid Accent 4" w:semiHidden="0" w:uiPriority="62" w:unhideWhenUsed="0"/>
+    <w:lsdException w:name="Medium Shading 1 Accent 4" w:semiHidden="0" w:uiPriority="63" w:unhideWhenUsed="0"/>
+    <w:lsdException w:name="Medium Shading 2 Accent 4" w:semiHidden="0" w:uiPriority="64" w:unhideWhenUsed="0"/>
+    <w:lsdException w:name="Medium List 1 Accent 4" w:semiHidden="0" w:uiPriority="65" w:unhideWhenUsed="0"/>
+    <w:lsdException w:name="Medium List 2 Accent 4" w:semiHidden="0" w:uiPriority="66" w:unhideWhenUsed="0"/>
+    <w:lsdException w:name="Medium Grid 1 Accent 4" w:semiHidden="0" w:uiPriority="67" w:unhideWhenUsed="0"/>
+    <w:lsdException w:name="Medium Grid 2 Accent 4" w:semiHidden="0" w:uiPriority="68" w:unhideWhenUsed="0"/>
+    <w:lsdException w:name="Medium Grid 3 Accent 4" w:semiHidden="0" w:uiPriority="69" w:unhideWhenUsed="0"/>
+    <w:lsdException w:name="Dark List Accent 4" w:semiHidden="0" w:uiPriority="70" w:unhideWhenUsed="0"/>
+    <w:lsdException w:name="Colorful Shading Accent 4" w:semiHidden="0" w:uiPriority="71" w:unhideWhenUsed="0"/>
+    <w:lsdException w:name="Colorful List Accent 4" w:semiHidden="0" w:uiPriority="72" w:unhideWhenUsed="0"/>
+    <w:lsdException w:name="Colorful Grid Accent 4" w:semiHidden="0" w:uiPriority="73" w:unhideWhenUsed="0"/>
+    <w:lsdException w:name="Light Shading Accent 5" w:semiHidden="0" w:uiPriority="60" w:unhideWhenUsed="0"/>
+    <w:lsdException w:name="Light List Accent 5" w:semiHidden="0" w:uiPriority="61" w:unhideWhenUsed="0"/>
+    <w:lsdException w:name="Light Grid Accent 5" w:semiHidden="0" w:uiPriority="62" w:unhideWhenUsed="0"/>
+    <w:lsdException w:name="Medium Shading 1 Accent 5" w:semiHidden="0" w:uiPriority="63" w:unhideWhenUsed="0"/>
+    <w:lsdException w:name="Medium Shading 2 Accent 5" w:semiHidden="0" w:uiPriority="64" w:unhideWhenUsed="0"/>
+    <w:lsdException w:name="Medium List 1 Accent 5" w:semiHidden="0" w:uiPriority="65" w:unhideWhenUsed="0"/>
+    <w:lsdException w:name="Medium List 2 Accent 5" w:semiHidden="0" w:uiPriority="66" w:unhideWhenUsed="0"/>
+    <w:lsdException w:name="Medium Grid 1 Accent 5" w:semiHidden="0" w:uiPriority="67" w:unhideWhenUsed="0"/>
+    <w:lsdException w:name="Medium Grid 2 Accent 5" w:semiHidden="0" w:uiPriority="68" w:unhideWhenUsed="0"/>
+    <w:lsdException w:name="Medium Grid 3 Accent 5" w:semiHidden="0" w:uiPriority="69" w:unhideWhenUsed="0"/>
+    <w:lsdException w:name="Dark List Accent 5" w:semiHidden="0" w:uiPriority="70" w:unhideWhenUsed="0"/>
+    <w:lsdException w:name="Colorful Shading Accent 5" w:semiHidden="0" w:uiPriority="71" w:unhideWhenUsed="0"/>
+    <w:lsdException w:name="Colorful List Accent 5" w:semiHidden="0" w:uiPriority="72" w:unhideWhenUsed="0"/>
+    <w:lsdException w:name="Colorful Grid Accent 5" w:semiHidden="0" w:uiPriority="73" w:unhideWhenUsed="0"/>
+    <w:lsdException w:name="Light Shading Accent 6" w:semiHidden="0" w:uiPriority="60" w:unhideWhenUsed="0"/>
+    <w:lsdException w:name="Light List Accent 6" w:semiHidden="0" w:uiPriority="61" w:unhideWhenUsed="0"/>
+    <w:lsdException w:name="Light Grid Accent 6" w:semiHidden="0" w:uiPriority="62" w:unhideWhenUsed="0"/>
+    <w:lsdException w:name="Medium Shading 1 Accent 6" w:semiHidden="0" w:uiPriority="63" w:unhideWhenUsed="0"/>
+    <w:lsdException w:name="Medium Shading 2 Accent 6" w:semiHidden="0" w:uiPriority="64" w:unhideWhenUsed="0"/>
+    <w:lsdException w:name="Medium List 1 Accent 6" w:semiHidden="0" w:uiPriority="65" w:unhideWhenUsed="0"/>
+    <w:lsdException w:name="Medium List 2 Accent 6" w:semiHidden="0" w:uiPriority="66" w:unhideWhenUsed="0"/>
+    <w:lsdException w:name="Medium Grid 1 Accent 6" w:semiHidden="0" w:uiPriority="67" w:unhideWhenUsed="0"/>
+    <w:lsdException w:name="Medium Grid 2 Accent 6" w:semiHidden="0" w:uiPriority="68" w:unhideWhenUsed="0"/>
+    <w:lsdException w:name="Medium Grid 3 Accent 6" w:semiHidden="0" w:uiPriority="69" w:unhideWhenUsed="0"/>
+    <w:lsdException w:name="Dark List Accent 6" w:semiHidden="0" w:uiPriority="70" w:unhideWhenUsed="0"/>
+    <w:lsdException w:name="Colorful Shading Accent 6" w:semiHidden="0" w:uiPriority="71" w:unhideWhenUsed="0"/>
+    <w:lsdException w:name="Colorful List Accent 6" w:semiHidden="0" w:uiPriority="72" w:unhideWhenUsed="0"/>
+    <w:lsdException w:name="Colorful Grid Accent 6" w:semiHidden="0" w:uiPriority="73" w:unhideWhenUsed="0"/>
+    <w:lsdException w:name="Subtle Emphasis" w:semiHidden="0" w:uiPriority="19" w:unhideWhenUsed="0" w:qFormat="1"/>
+    <w:lsdException w:name="Intense Emphasis" w:semiHidden="0" w:uiPriority="21" w:unhideWhenUsed="0" w:qFormat="1"/>
+    <w:lsdException w:name="Subtle Reference" w:semiHidden="0" w:uiPriority="31" w:unhideWhenUsed="0" w:qFormat="1"/>
+    <w:lsdException w:name="Intense Reference" w:semiHidden="0" w:uiPriority="32" w:unhideWhenUsed="0" w:qFormat="1"/>
+    <w:lsdException w:name="Book Title" w:semiHidden="0" w:uiPriority="33" w:unhideWhenUsed="0" w:qFormat="1"/>
+    <w:lsdException w:name="Bibliography" w:uiPriority="37"/>
+    <w:lsdException w:name="TOC Heading" w:uiPriority="39" w:qFormat="1"/>
   </w:latentStyles>
   <w:style w:type="paragraph" w:default="1" w:styleId="Normal">
     <w:name w:val="Normal"/>
@@ -2035,7 +2084,7 @@
   <a:extraClrSchemeLst/>
   <a:extLst>
     <a:ext uri="{05A4C25C-085E-4340-85A3-A5531E510DB2}">
-      <thm15:themeFamily xmlns:thm15="http://schemas.microsoft.com/office/thememl/2012/main" name="Office Theme" id="{62F939B6-93AF-4DB8-9C6B-D6C7DFDC589F}" vid="{4A3C46E8-61CC-4603-A589-7422A47A8E4A}"/>
+      <thm15:themeFamily xmlns:thm15="http://schemas.microsoft.com/office/thememl/2012/main" xmlns="" name="Office Theme" id="{62F939B6-93AF-4DB8-9C6B-D6C7DFDC589F}" vid="{4A3C46E8-61CC-4603-A589-7422A47A8E4A}"/>
     </a:ext>
   </a:extLst>
 </a:theme>

</xml_diff>

<commit_message>
Modificada la app RemoteSoft para enviar al canal indicado y añadida la nueva app RemoteSoft Receives para obtener datos
</commit_message>
<xml_diff>
--- a/Docs/Seguimiento/Diario_TFG.docx
+++ b/Docs/Seguimiento/Diario_TFG.docx
@@ -1,6 +1,6 @@
 
 <file path=word/document.xml><?xml version="1.0" encoding="utf-8"?>
-<w:document xmlns:wpc="http://schemas.microsoft.com/office/word/2010/wordprocessingCanvas" xmlns:mc="http://schemas.openxmlformats.org/markup-compatibility/2006" xmlns:o="urn:schemas-microsoft-com:office:office" xmlns:r="http://schemas.openxmlformats.org/officeDocument/2006/relationships" xmlns:m="http://schemas.openxmlformats.org/officeDocument/2006/math" xmlns:v="urn:schemas-microsoft-com:vml" xmlns:wp14="http://schemas.microsoft.com/office/word/2010/wordprocessingDrawing" xmlns:wp="http://schemas.openxmlformats.org/drawingml/2006/wordprocessingDrawing" xmlns:w10="urn:schemas-microsoft-com:office:word" xmlns:w="http://schemas.openxmlformats.org/wordprocessingml/2006/main" xmlns:w14="http://schemas.microsoft.com/office/word/2010/wordml" xmlns:wpg="http://schemas.microsoft.com/office/word/2010/wordprocessingGroup" xmlns:wpi="http://schemas.microsoft.com/office/word/2010/wordprocessingInk" xmlns:wne="http://schemas.microsoft.com/office/word/2006/wordml" xmlns:wps="http://schemas.microsoft.com/office/word/2010/wordprocessingShape" mc:Ignorable="w14 wp14">
+<w:document xmlns:wpc="http://schemas.microsoft.com/office/word/2010/wordprocessingCanvas" xmlns:cx="http://schemas.microsoft.com/office/drawing/2014/chartex" xmlns:cx1="http://schemas.microsoft.com/office/drawing/2015/9/8/chartex" xmlns:cx2="http://schemas.microsoft.com/office/drawing/2015/10/21/chartex" xmlns:cx3="http://schemas.microsoft.com/office/drawing/2016/5/9/chartex" xmlns:cx4="http://schemas.microsoft.com/office/drawing/2016/5/10/chartex" xmlns:cx5="http://schemas.microsoft.com/office/drawing/2016/5/11/chartex" xmlns:cx6="http://schemas.microsoft.com/office/drawing/2016/5/12/chartex" xmlns:cx7="http://schemas.microsoft.com/office/drawing/2016/5/13/chartex" xmlns:cx8="http://schemas.microsoft.com/office/drawing/2016/5/14/chartex" xmlns:mc="http://schemas.openxmlformats.org/markup-compatibility/2006" xmlns:aink="http://schemas.microsoft.com/office/drawing/2016/ink" xmlns:am3d="http://schemas.microsoft.com/office/drawing/2017/model3d" xmlns:o="urn:schemas-microsoft-com:office:office" xmlns:r="http://schemas.openxmlformats.org/officeDocument/2006/relationships" xmlns:m="http://schemas.openxmlformats.org/officeDocument/2006/math" xmlns:v="urn:schemas-microsoft-com:vml" xmlns:wp14="http://schemas.microsoft.com/office/word/2010/wordprocessingDrawing" xmlns:wp="http://schemas.openxmlformats.org/drawingml/2006/wordprocessingDrawing" xmlns:w10="urn:schemas-microsoft-com:office:word" xmlns:w="http://schemas.openxmlformats.org/wordprocessingml/2006/main" xmlns:w14="http://schemas.microsoft.com/office/word/2010/wordml" xmlns:w15="http://schemas.microsoft.com/office/word/2012/wordml" xmlns:w16cex="http://schemas.microsoft.com/office/word/2018/wordml/cex" xmlns:w16cid="http://schemas.microsoft.com/office/word/2016/wordml/cid" xmlns:w16="http://schemas.microsoft.com/office/word/2018/wordml" xmlns:w16sdtdh="http://schemas.microsoft.com/office/word/2020/wordml/sdtdatahash" xmlns:w16se="http://schemas.microsoft.com/office/word/2015/wordml/symex" xmlns:wpg="http://schemas.microsoft.com/office/word/2010/wordprocessingGroup" xmlns:wpi="http://schemas.microsoft.com/office/word/2010/wordprocessingInk" xmlns:wne="http://schemas.microsoft.com/office/word/2006/wordml" xmlns:wps="http://schemas.microsoft.com/office/word/2010/wordprocessingShape" mc:Ignorable="w14 w15 w16se w16cid w16 w16cex w16sdtdh wp14">
   <w:body>
     <w:p/>
     <w:p>
@@ -37,7 +37,7 @@
                     </pic:cNvPicPr>
                   </pic:nvPicPr>
                   <pic:blipFill>
-                    <a:blip r:embed="rId6">
+                    <a:blip r:embed="rId5">
                       <a:extLst>
                         <a:ext uri="{28A0092B-C50C-407E-A947-70E740481C1C}">
                           <a14:useLocalDpi xmlns:a14="http://schemas.microsoft.com/office/drawing/2010/main" val="0"/>
@@ -163,7 +163,7 @@
               </wp:anchor>
             </w:drawing>
           </mc:Choice>
-          <mc:Fallback xmlns:w16se="http://schemas.microsoft.com/office/word/2015/wordml/symex" xmlns:w16="http://schemas.microsoft.com/office/word/2018/wordml" xmlns:w16cid="http://schemas.microsoft.com/office/word/2016/wordml/cid" xmlns:w16cex="http://schemas.microsoft.com/office/word/2018/wordml/cex" xmlns:w15="http://schemas.microsoft.com/office/word/2012/wordml" xmlns:am3d="http://schemas.microsoft.com/office/drawing/2017/model3d" xmlns:aink="http://schemas.microsoft.com/office/drawing/2016/ink" xmlns:cx8="http://schemas.microsoft.com/office/drawing/2016/5/14/chartex" xmlns:cx7="http://schemas.microsoft.com/office/drawing/2016/5/13/chartex" xmlns:cx6="http://schemas.microsoft.com/office/drawing/2016/5/12/chartex" xmlns:cx5="http://schemas.microsoft.com/office/drawing/2016/5/11/chartex" xmlns:cx4="http://schemas.microsoft.com/office/drawing/2016/5/10/chartex" xmlns:cx3="http://schemas.microsoft.com/office/drawing/2016/5/9/chartex" xmlns:cx2="http://schemas.microsoft.com/office/drawing/2015/10/21/chartex" xmlns:cx1="http://schemas.microsoft.com/office/drawing/2015/9/8/chartex" xmlns:cx="http://schemas.microsoft.com/office/drawing/2014/chartex">
+          <mc:Fallback>
             <w:pict>
               <v:shapetype w14:anchorId="72D33D07" id="_x0000_t202" coordsize="21600,21600" o:spt="202" path="m,l,21600r21600,l21600,xe">
                 <v:stroke joinstyle="miter"/>
@@ -297,7 +297,7 @@
               </wp:anchor>
             </w:drawing>
           </mc:Choice>
-          <mc:Fallback xmlns:w16se="http://schemas.microsoft.com/office/word/2015/wordml/symex" xmlns:w16="http://schemas.microsoft.com/office/word/2018/wordml" xmlns:w16cid="http://schemas.microsoft.com/office/word/2016/wordml/cid" xmlns:w16cex="http://schemas.microsoft.com/office/word/2018/wordml/cex" xmlns:w15="http://schemas.microsoft.com/office/word/2012/wordml" xmlns:am3d="http://schemas.microsoft.com/office/drawing/2017/model3d" xmlns:aink="http://schemas.microsoft.com/office/drawing/2016/ink" xmlns:cx8="http://schemas.microsoft.com/office/drawing/2016/5/14/chartex" xmlns:cx7="http://schemas.microsoft.com/office/drawing/2016/5/13/chartex" xmlns:cx6="http://schemas.microsoft.com/office/drawing/2016/5/12/chartex" xmlns:cx5="http://schemas.microsoft.com/office/drawing/2016/5/11/chartex" xmlns:cx4="http://schemas.microsoft.com/office/drawing/2016/5/10/chartex" xmlns:cx3="http://schemas.microsoft.com/office/drawing/2016/5/9/chartex" xmlns:cx2="http://schemas.microsoft.com/office/drawing/2015/10/21/chartex" xmlns:cx1="http://schemas.microsoft.com/office/drawing/2015/9/8/chartex" xmlns:cx="http://schemas.microsoft.com/office/drawing/2014/chartex">
+          <mc:Fallback>
             <w:pict>
               <v:shape w14:anchorId="22AAE0D3" id="_x0000_s1027" type="#_x0000_t202" style="position:absolute;margin-left:106.2pt;margin-top:-4.75pt;width:338.25pt;height:43.5pt;z-index:251661312;visibility:visible;mso-wrap-style:square;mso-width-percent:0;mso-height-percent:0;mso-wrap-distance-left:9pt;mso-wrap-distance-top:0;mso-wrap-distance-right:9pt;mso-wrap-distance-bottom:0;mso-position-horizontal:absolute;mso-position-horizontal-relative:text;mso-position-vertical:absolute;mso-position-vertical-relative:text;mso-width-percent:0;mso-height-percent:0;mso-width-relative:margin;mso-height-relative:margin;v-text-anchor:top" o:gfxdata="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">
                 <v:textbox>
@@ -437,7 +437,7 @@
               </wp:anchor>
             </w:drawing>
           </mc:Choice>
-          <mc:Fallback xmlns:w16se="http://schemas.microsoft.com/office/word/2015/wordml/symex" xmlns:w16="http://schemas.microsoft.com/office/word/2018/wordml" xmlns:w16cid="http://schemas.microsoft.com/office/word/2016/wordml/cid" xmlns:w16cex="http://schemas.microsoft.com/office/word/2018/wordml/cex" xmlns:w15="http://schemas.microsoft.com/office/word/2012/wordml" xmlns:am3d="http://schemas.microsoft.com/office/drawing/2017/model3d" xmlns:aink="http://schemas.microsoft.com/office/drawing/2016/ink" xmlns:cx8="http://schemas.microsoft.com/office/drawing/2016/5/14/chartex" xmlns:cx7="http://schemas.microsoft.com/office/drawing/2016/5/13/chartex" xmlns:cx6="http://schemas.microsoft.com/office/drawing/2016/5/12/chartex" xmlns:cx5="http://schemas.microsoft.com/office/drawing/2016/5/11/chartex" xmlns:cx4="http://schemas.microsoft.com/office/drawing/2016/5/10/chartex" xmlns:cx3="http://schemas.microsoft.com/office/drawing/2016/5/9/chartex" xmlns:cx2="http://schemas.microsoft.com/office/drawing/2015/10/21/chartex" xmlns:cx1="http://schemas.microsoft.com/office/drawing/2015/9/8/chartex" xmlns:cx="http://schemas.microsoft.com/office/drawing/2014/chartex">
+          <mc:Fallback>
             <w:pict>
               <v:shape w14:anchorId="10B2ED34" id="_x0000_s1028" type="#_x0000_t202" style="position:absolute;margin-left:373.2pt;margin-top:-58.75pt;width:93pt;height:38.25pt;z-index:251663360;visibility:visible;mso-wrap-style:square;mso-width-percent:0;mso-height-percent:0;mso-wrap-distance-left:9pt;mso-wrap-distance-top:0;mso-wrap-distance-right:9pt;mso-wrap-distance-bottom:0;mso-position-horizontal:absolute;mso-position-horizontal-relative:text;mso-position-vertical:absolute;mso-position-vertical-relative:text;mso-width-percent:0;mso-height-percent:0;mso-width-relative:margin;mso-height-relative:margin;v-text-anchor:top" o:gfxdata="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" fillcolor="white [3201]" strokecolor="black [3200]" strokeweight="1pt">
                 <v:textbox>
@@ -531,9 +531,9 @@
               </wp:anchor>
             </w:drawing>
           </mc:Choice>
-          <mc:Fallback xmlns:w16se="http://schemas.microsoft.com/office/word/2015/wordml/symex" xmlns:w16="http://schemas.microsoft.com/office/word/2018/wordml" xmlns:w16cid="http://schemas.microsoft.com/office/word/2016/wordml/cid" xmlns:w16cex="http://schemas.microsoft.com/office/word/2018/wordml/cex" xmlns:w15="http://schemas.microsoft.com/office/word/2012/wordml" xmlns:am3d="http://schemas.microsoft.com/office/drawing/2017/model3d" xmlns:aink="http://schemas.microsoft.com/office/drawing/2016/ink" xmlns:cx8="http://schemas.microsoft.com/office/drawing/2016/5/14/chartex" xmlns:cx7="http://schemas.microsoft.com/office/drawing/2016/5/13/chartex" xmlns:cx6="http://schemas.microsoft.com/office/drawing/2016/5/12/chartex" xmlns:cx5="http://schemas.microsoft.com/office/drawing/2016/5/11/chartex" xmlns:cx4="http://schemas.microsoft.com/office/drawing/2016/5/10/chartex" xmlns:cx3="http://schemas.microsoft.com/office/drawing/2016/5/9/chartex" xmlns:cx2="http://schemas.microsoft.com/office/drawing/2015/10/21/chartex" xmlns:cx1="http://schemas.microsoft.com/office/drawing/2015/9/8/chartex" xmlns:cx="http://schemas.microsoft.com/office/drawing/2014/chartex">
+          <mc:Fallback>
             <w:pict>
-              <v:rect w14:anchorId="39D1ADDE" id="1 Rectángulo" o:spid="_x0000_s1026" style="position:absolute;margin-left:-20.55pt;margin-top:-58.75pt;width:486.75pt;height:105.75pt;z-index:251659264;visibility:visible;mso-wrap-style:square;mso-width-percent:0;mso-height-percent:0;mso-wrap-distance-left:9pt;mso-wrap-distance-top:0;mso-wrap-distance-right:9pt;mso-wrap-distance-bottom:0;mso-position-horizontal:absolute;mso-position-horizontal-relative:text;mso-position-vertical:absolute;mso-position-vertical-relative:text;mso-width-percent:0;mso-height-percent:0;mso-width-relative:margin;mso-height-relative:margin;v-text-anchor:middle" o:gfxdata="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" fillcolor="white [3201]" strokecolor="black [3200]" strokeweight="1pt"/>
+              <v:rect w14:anchorId="419FD490" id="1 Rectángulo" o:spid="_x0000_s1026" style="position:absolute;margin-left:-20.55pt;margin-top:-58.75pt;width:486.75pt;height:105.75pt;z-index:251659264;visibility:visible;mso-wrap-style:square;mso-width-percent:0;mso-height-percent:0;mso-wrap-distance-left:9pt;mso-wrap-distance-top:0;mso-wrap-distance-right:9pt;mso-wrap-distance-bottom:0;mso-position-horizontal:absolute;mso-position-horizontal-relative:text;mso-position-vertical:absolute;mso-position-vertical-relative:text;mso-width-percent:0;mso-height-percent:0;mso-width-relative:margin;mso-height-relative:margin;v-text-anchor:middle" o:gfxdata="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" fillcolor="white [3201]" strokecolor="black [3200]" strokeweight="1pt"/>
             </w:pict>
           </mc:Fallback>
         </mc:AlternateContent>
@@ -804,9 +804,60 @@
       <w:r>
         <w:t>.</w:t>
       </w:r>
-      <w:bookmarkStart w:id="0" w:name="_GoBack"/>
-      <w:bookmarkEnd w:id="0"/>
     </w:p>
+    <w:p>
+      <w:pPr>
+        <w:rPr>
+          <w:b/>
+          <w:bCs/>
+          <w:sz w:val="28"/>
+          <w:szCs w:val="28"/>
+        </w:rPr>
+      </w:pPr>
+      <w:r>
+        <w:rPr>
+          <w:b/>
+          <w:bCs/>
+          <w:sz w:val="28"/>
+          <w:szCs w:val="28"/>
+        </w:rPr>
+        <w:t xml:space="preserve">Semana </w:t>
+      </w:r>
+      <w:r>
+        <w:rPr>
+          <w:b/>
+          <w:bCs/>
+          <w:sz w:val="28"/>
+          <w:szCs w:val="28"/>
+        </w:rPr>
+        <w:t>7</w:t>
+      </w:r>
+    </w:p>
+    <w:p>
+      <w:pPr>
+        <w:pStyle w:val="Prrafodelista"/>
+        <w:numPr>
+          <w:ilvl w:val="0"/>
+          <w:numId w:val="4"/>
+        </w:numPr>
+      </w:pPr>
+      <w:r>
+        <w:t>Añadida la opción de ajuste de envio de datos para poder enviar a diferentes canales</w:t>
+      </w:r>
+    </w:p>
+    <w:p>
+      <w:pPr>
+        <w:pStyle w:val="Prrafodelista"/>
+        <w:numPr>
+          <w:ilvl w:val="0"/>
+          <w:numId w:val="4"/>
+        </w:numPr>
+      </w:pPr>
+      <w:r>
+        <w:t>Creada otra app para recibir los datos de Thingspeak</w:t>
+      </w:r>
+    </w:p>
+    <w:p/>
     <w:p/>
     <w:sectPr>
       <w:pgSz w:w="11906" w:h="16838"/>
@@ -819,8 +870,8 @@
 </file>
 
 <file path=word/numbering.xml><?xml version="1.0" encoding="utf-8"?>
-<w:numbering xmlns:wpc="http://schemas.microsoft.com/office/word/2010/wordprocessingCanvas" xmlns:mc="http://schemas.openxmlformats.org/markup-compatibility/2006" xmlns:o="urn:schemas-microsoft-com:office:office" xmlns:r="http://schemas.openxmlformats.org/officeDocument/2006/relationships" xmlns:m="http://schemas.openxmlformats.org/officeDocument/2006/math" xmlns:v="urn:schemas-microsoft-com:vml" xmlns:wp14="http://schemas.microsoft.com/office/word/2010/wordprocessingDrawing" xmlns:wp="http://schemas.openxmlformats.org/drawingml/2006/wordprocessingDrawing" xmlns:w10="urn:schemas-microsoft-com:office:word" xmlns:w="http://schemas.openxmlformats.org/wordprocessingml/2006/main" xmlns:w14="http://schemas.microsoft.com/office/word/2010/wordml" xmlns:wpg="http://schemas.microsoft.com/office/word/2010/wordprocessingGroup" xmlns:wpi="http://schemas.microsoft.com/office/word/2010/wordprocessingInk" xmlns:wne="http://schemas.microsoft.com/office/word/2006/wordml" xmlns:wps="http://schemas.microsoft.com/office/word/2010/wordprocessingShape" mc:Ignorable="w14 wp14">
-  <w:abstractNum w:abstractNumId="0">
+<w:numbering xmlns:wpc="http://schemas.microsoft.com/office/word/2010/wordprocessingCanvas" xmlns:cx="http://schemas.microsoft.com/office/drawing/2014/chartex" xmlns:cx1="http://schemas.microsoft.com/office/drawing/2015/9/8/chartex" xmlns:cx2="http://schemas.microsoft.com/office/drawing/2015/10/21/chartex" xmlns:cx3="http://schemas.microsoft.com/office/drawing/2016/5/9/chartex" xmlns:cx4="http://schemas.microsoft.com/office/drawing/2016/5/10/chartex" xmlns:cx5="http://schemas.microsoft.com/office/drawing/2016/5/11/chartex" xmlns:cx6="http://schemas.microsoft.com/office/drawing/2016/5/12/chartex" xmlns:cx7="http://schemas.microsoft.com/office/drawing/2016/5/13/chartex" xmlns:cx8="http://schemas.microsoft.com/office/drawing/2016/5/14/chartex" xmlns:mc="http://schemas.openxmlformats.org/markup-compatibility/2006" xmlns:aink="http://schemas.microsoft.com/office/drawing/2016/ink" xmlns:am3d="http://schemas.microsoft.com/office/drawing/2017/model3d" xmlns:o="urn:schemas-microsoft-com:office:office" xmlns:r="http://schemas.openxmlformats.org/officeDocument/2006/relationships" xmlns:m="http://schemas.openxmlformats.org/officeDocument/2006/math" xmlns:v="urn:schemas-microsoft-com:vml" xmlns:wp14="http://schemas.microsoft.com/office/word/2010/wordprocessingDrawing" xmlns:wp="http://schemas.openxmlformats.org/drawingml/2006/wordprocessingDrawing" xmlns:w10="urn:schemas-microsoft-com:office:word" xmlns:w="http://schemas.openxmlformats.org/wordprocessingml/2006/main" xmlns:w14="http://schemas.microsoft.com/office/word/2010/wordml" xmlns:w15="http://schemas.microsoft.com/office/word/2012/wordml" xmlns:w16cex="http://schemas.microsoft.com/office/word/2018/wordml/cex" xmlns:w16cid="http://schemas.microsoft.com/office/word/2016/wordml/cid" xmlns:w16="http://schemas.microsoft.com/office/word/2018/wordml" xmlns:w16sdtdh="http://schemas.microsoft.com/office/word/2020/wordml/sdtdatahash" xmlns:w16se="http://schemas.microsoft.com/office/word/2015/wordml/symex" xmlns:wpg="http://schemas.microsoft.com/office/word/2010/wordprocessingGroup" xmlns:wpi="http://schemas.microsoft.com/office/word/2010/wordprocessingInk" xmlns:wne="http://schemas.microsoft.com/office/word/2006/wordml" xmlns:wps="http://schemas.microsoft.com/office/word/2010/wordprocessingShape" mc:Ignorable="w14 w15 w16se w16cid w16 w16cex w16sdtdh wp14">
+  <w:abstractNum w:abstractNumId="0" w15:restartNumberingAfterBreak="0">
     <w:nsid w:val="080A0AFA"/>
     <w:multiLevelType w:val="hybridMultilevel"/>
     <w:tmpl w:val="8A3C8000"/>
@@ -933,7 +984,7 @@
       </w:rPr>
     </w:lvl>
   </w:abstractNum>
-  <w:abstractNum w:abstractNumId="1">
+  <w:abstractNum w:abstractNumId="1" w15:restartNumberingAfterBreak="0">
     <w:nsid w:val="35B76D37"/>
     <w:multiLevelType w:val="hybridMultilevel"/>
     <w:tmpl w:val="4FB08BC2"/>
@@ -1046,7 +1097,7 @@
       </w:rPr>
     </w:lvl>
   </w:abstractNum>
-  <w:abstractNum w:abstractNumId="2">
+  <w:abstractNum w:abstractNumId="2" w15:restartNumberingAfterBreak="0">
     <w:nsid w:val="3A354AA5"/>
     <w:multiLevelType w:val="hybridMultilevel"/>
     <w:tmpl w:val="C42A340A"/>
@@ -1159,7 +1210,7 @@
       </w:rPr>
     </w:lvl>
   </w:abstractNum>
-  <w:abstractNum w:abstractNumId="3">
+  <w:abstractNum w:abstractNumId="3" w15:restartNumberingAfterBreak="0">
     <w:nsid w:val="76434027"/>
     <w:multiLevelType w:val="hybridMultilevel"/>
     <w:tmpl w:val="D02A54AE"/>
@@ -1288,7 +1339,7 @@
 </file>
 
 <file path=word/styles.xml><?xml version="1.0" encoding="utf-8"?>
-<w:styles xmlns:mc="http://schemas.openxmlformats.org/markup-compatibility/2006" xmlns:r="http://schemas.openxmlformats.org/officeDocument/2006/relationships" xmlns:w="http://schemas.openxmlformats.org/wordprocessingml/2006/main" xmlns:w14="http://schemas.microsoft.com/office/word/2010/wordml" mc:Ignorable="w14">
+<w:styles xmlns:mc="http://schemas.openxmlformats.org/markup-compatibility/2006" xmlns:r="http://schemas.openxmlformats.org/officeDocument/2006/relationships" xmlns:w="http://schemas.openxmlformats.org/wordprocessingml/2006/main" xmlns:w14="http://schemas.microsoft.com/office/word/2010/wordml" xmlns:w15="http://schemas.microsoft.com/office/word/2012/wordml" xmlns:w16cex="http://schemas.microsoft.com/office/word/2018/wordml/cex" xmlns:w16cid="http://schemas.microsoft.com/office/word/2016/wordml/cid" xmlns:w16="http://schemas.microsoft.com/office/word/2018/wordml" xmlns:w16sdtdh="http://schemas.microsoft.com/office/word/2020/wordml/sdtdatahash" xmlns:w16se="http://schemas.microsoft.com/office/word/2015/wordml/symex" mc:Ignorable="w14 w15 w16se w16cid w16 w16cex w16sdtdh">
   <w:docDefaults>
     <w:rPrDefault>
       <w:rPr>
@@ -1304,398 +1355,383 @@
       </w:pPr>
     </w:pPrDefault>
   </w:docDefaults>
-  <w:latentStyles w:defLockedState="0" w:defUIPriority="99" w:defSemiHidden="1" w:defUnhideWhenUsed="1" w:defQFormat="0" w:count="267">
-    <w:lsdException w:name="Normal" w:semiHidden="0" w:uiPriority="0" w:unhideWhenUsed="0" w:qFormat="1"/>
-    <w:lsdException w:name="heading 1" w:semiHidden="0" w:uiPriority="9" w:unhideWhenUsed="0" w:qFormat="1"/>
-    <w:lsdException w:name="heading 2" w:uiPriority="9" w:qFormat="1"/>
-    <w:lsdException w:name="heading 3" w:uiPriority="9" w:qFormat="1"/>
-    <w:lsdException w:name="heading 4" w:uiPriority="9" w:qFormat="1"/>
-    <w:lsdException w:name="heading 5" w:uiPriority="9" w:qFormat="1"/>
-    <w:lsdException w:name="heading 6" w:uiPriority="9" w:qFormat="1"/>
-    <w:lsdException w:name="heading 7" w:uiPriority="9" w:qFormat="1"/>
-    <w:lsdException w:name="heading 8" w:uiPriority="9" w:qFormat="1"/>
-    <w:lsdException w:name="heading 9" w:uiPriority="9" w:qFormat="1"/>
-    <w:lsdException w:name="toc 1" w:uiPriority="39"/>
-    <w:lsdException w:name="toc 2" w:uiPriority="39"/>
-    <w:lsdException w:name="toc 3" w:uiPriority="39"/>
-    <w:lsdException w:name="toc 4" w:uiPriority="39"/>
-    <w:lsdException w:name="toc 5" w:uiPriority="39"/>
-    <w:lsdException w:name="toc 6" w:uiPriority="39"/>
-    <w:lsdException w:name="toc 7" w:uiPriority="39"/>
-    <w:lsdException w:name="toc 8" w:uiPriority="39"/>
-    <w:lsdException w:name="toc 9" w:uiPriority="39"/>
-    <w:lsdException w:name="caption" w:uiPriority="35" w:qFormat="1"/>
-    <w:lsdException w:name="Title" w:semiHidden="0" w:uiPriority="10" w:unhideWhenUsed="0" w:qFormat="1"/>
-    <w:lsdException w:name="Default Paragraph Font" w:uiPriority="1"/>
-    <w:lsdException w:name="Subtitle" w:semiHidden="0" w:uiPriority="11" w:unhideWhenUsed="0" w:qFormat="1"/>
-    <w:lsdException w:name="Strong" w:semiHidden="0" w:uiPriority="22" w:unhideWhenUsed="0" w:qFormat="1"/>
-    <w:lsdException w:name="Emphasis" w:semiHidden="0" w:uiPriority="20" w:unhideWhenUsed="0" w:qFormat="1"/>
-    <w:lsdException w:name="Table Grid" w:semiHidden="0" w:uiPriority="39" w:unhideWhenUsed="0"/>
-    <w:lsdException w:name="Placeholder Text" w:unhideWhenUsed="0"/>
-    <w:lsdException w:name="No Spacing" w:semiHidden="0" w:uiPriority="1" w:unhideWhenUsed="0" w:qFormat="1"/>
-    <w:lsdException w:name="Light Shading" w:semiHidden="0" w:uiPriority="60" w:unhideWhenUsed="0"/>
-    <w:lsdException w:name="Light List" w:semiHidden="0" w:uiPriority="61" w:unhideWhenUsed="0"/>
-    <w:lsdException w:name="Light Grid" w:semiHidden="0" w:uiPriority="62" w:unhideWhenUsed="0"/>
-    <w:lsdException w:name="Medium Shading 1" w:semiHidden="0" w:uiPriority="63" w:unhideWhenUsed="0"/>
-    <w:lsdException w:name="Medium Shading 2" w:semiHidden="0" w:uiPriority="64" w:unhideWhenUsed="0"/>
-    <w:lsdException w:name="Medium List 1" w:semiHidden="0" w:uiPriority="65" w:unhideWhenUsed="0"/>
-    <w:lsdException w:name="Medium List 2" w:semiHidden="0" w:uiPriority="66" w:unhideWhenUsed="0"/>
-    <w:lsdException w:name="Medium Grid 1" w:semiHidden="0" w:uiPriority="67" w:unhideWhenUsed="0"/>
-    <w:lsdException w:name="Medium Grid 2" w:semiHidden="0" w:uiPriority="68" w:unhideWhenUsed="0"/>
-    <w:lsdException w:name="Medium Grid 3" w:semiHidden="0" w:uiPriority="69" w:unhideWhenUsed="0"/>
-    <w:lsdException w:name="Dark List" w:semiHidden="0" w:uiPriority="70" w:unhideWhenUsed="0"/>
-    <w:lsdException w:name="Colorful Shading" w:semiHidden="0" w:uiPriority="71" w:unhideWhenUsed="0"/>
-    <w:lsdException w:name="Colorful List" w:semiHidden="0" w:uiPriority="72" w:unhideWhenUsed="0"/>
-    <w:lsdException w:name="Colorful Grid" w:semiHidden="0" w:uiPriority="73" w:unhideWhenUsed="0"/>
-    <w:lsdException w:name="Light Shading Accent 1" w:semiHidden="0" w:uiPriority="60" w:unhideWhenUsed="0"/>
-    <w:lsdException w:name="Light List Accent 1" w:semiHidden="0" w:uiPriority="61" w:unhideWhenUsed="0"/>
-    <w:lsdException w:name="Light Grid Accent 1" w:semiHidden="0" w:uiPriority="62" w:unhideWhenUsed="0"/>
-    <w:lsdException w:name="Medium Shading 1 Accent 1" w:semiHidden="0" w:uiPriority="63" w:unhideWhenUsed="0"/>
-    <w:lsdException w:name="Medium Shading 2 Accent 1" w:semiHidden="0" w:uiPriority="64" w:unhideWhenUsed="0"/>
-    <w:lsdException w:name="Medium List 1 Accent 1" w:semiHidden="0" w:uiPriority="65" w:unhideWhenUsed="0"/>
-    <w:lsdException w:name="Revision" w:unhideWhenUsed="0"/>
-    <w:lsdException w:name="List Paragraph" w:semiHidden="0" w:uiPriority="34" w:unhideWhenUsed="0" w:qFormat="1"/>
-    <w:lsdException w:name="Quote" w:semiHidden="0" w:uiPriority="29" w:unhideWhenUsed="0" w:qFormat="1"/>
-    <w:lsdException w:name="Intense Quote" w:semiHidden="0" w:uiPriority="30" w:unhideWhenUsed="0" w:qFormat="1"/>
-    <w:lsdException w:name="Medium List 2 Accent 1" w:semiHidden="0" w:uiPriority="66" w:unhideWhenUsed="0"/>
-    <w:lsdException w:name="Medium Grid 1 Accent 1" w:semiHidden="0" w:uiPriority="67" w:unhideWhenUsed="0"/>
-    <w:lsdException w:name="Medium Grid 2 Accent 1" w:semiHidden="0" w:uiPriority="68" w:unhideWhenUsed="0"/>
-    <w:lsdException w:name="Medium Grid 3 Accent 1" w:semiHidden="0" w:uiPriority="69" w:unhideWhenUsed="0"/>
-    <w:lsdException w:name="Dark List Accent 1" w:semiHidden="0" w:uiPriority="70" w:unhideWhenUsed="0"/>
-    <w:lsdException w:name="Colorful Shading Accent 1" w:semiHidden="0" w:uiPriority="71" w:unhideWhenUsed="0"/>
-    <w:lsdException w:name="Colorful List Accent 1" w:semiHidden="0" w:uiPriority="72" w:unhideWhenUsed="0"/>
-    <w:lsdException w:name="Colorful Grid Accent 1" w:semiHidden="0" w:uiPriority="73" w:unhideWhenUsed="0"/>
-    <w:lsdException w:name="Light Shading Accent 2" w:semiHidden="0" w:uiPriority="60" w:unhideWhenUsed="0"/>
-    <w:lsdException w:name="Light List Accent 2" w:semiHidden="0" w:uiPriority="61" w:unhideWhenUsed="0"/>
-    <w:lsdException w:name="Light Grid Accent 2" w:semiHidden="0" w:uiPriority="62" w:unhideWhenUsed="0"/>
-    <w:lsdException w:name="Medium Shading 1 Accent 2" w:semiHidden="0" w:uiPriority="63" w:unhideWhenUsed="0"/>
-    <w:lsdException w:name="Medium Shading 2 Accent 2" w:semiHidden="0" w:uiPriority="64" w:unhideWhenUsed="0"/>
-    <w:lsdException w:name="Medium List 1 Accent 2" w:semiHidden="0" w:uiPriority="65" w:unhideWhenUsed="0"/>
-    <w:lsdException w:name="Medium List 2 Accent 2" w:semiHidden="0" w:uiPriority="66" w:unhideWhenUsed="0"/>
-    <w:lsdException w:name="Medium Grid 1 Accent 2" w:semiHidden="0" w:uiPriority="67" w:unhideWhenUsed="0"/>
-    <w:lsdException w:name="Medium Grid 2 Accent 2" w:semiHidden="0" w:uiPriority="68" w:unhideWhenUsed="0"/>
-    <w:lsdException w:name="Medium Grid 3 Accent 2" w:semiHidden="0" w:uiPriority="69" w:unhideWhenUsed="0"/>
-    <w:lsdException w:name="Dark List Accent 2" w:semiHidden="0" w:uiPriority="70" w:unhideWhenUsed="0"/>
-    <w:lsdException w:name="Colorful Shading Accent 2" w:semiHidden="0" w:uiPriority="71" w:unhideWhenUsed="0"/>
-    <w:lsdException w:name="Colorful List Accent 2" w:semiHidden="0" w:uiPriority="72" w:unhideWhenUsed="0"/>
-    <w:lsdException w:name="Colorful Grid Accent 2" w:semiHidden="0" w:uiPriority="73" w:unhideWhenUsed="0"/>
-    <w:lsdException w:name="Light Shading Accent 3" w:semiHidden="0" w:uiPriority="60" w:unhideWhenUsed="0"/>
-    <w:lsdException w:name="Light List Accent 3" w:semiHidden="0" w:uiPriority="61" w:unhideWhenUsed="0"/>
-    <w:lsdException w:name="Light Grid Accent 3" w:semiHidden="0" w:uiPriority="62" w:unhideWhenUsed="0"/>
-    <w:lsdException w:name="Medium Shading 1 Accent 3" w:semiHidden="0" w:uiPriority="63" w:unhideWhenUsed="0"/>
-    <w:lsdException w:name="Medium Shading 2 Accent 3" w:semiHidden="0" w:uiPriority="64" w:unhideWhenUsed="0"/>
-    <w:lsdException w:name="Medium List 1 Accent 3" w:semiHidden="0" w:uiPriority="65" w:unhideWhenUsed="0"/>
-    <w:lsdException w:name="Medium List 2 Accent 3" w:semiHidden="0" w:uiPriority="66" w:unhideWhenUsed="0"/>
-    <w:lsdException w:name="Medium Grid 1 Accent 3" w:semiHidden="0" w:uiPriority="67" w:unhideWhenUsed="0"/>
-    <w:lsdException w:name="Medium Grid 2 Accent 3" w:semiHidden="0" w:uiPriority="68" w:unhideWhenUsed="0"/>
-    <w:lsdException w:name="Medium Grid 3 Accent 3" w:semiHidden="0" w:uiPriority="69" w:unhideWhenUsed="0"/>
-    <w:lsdException w:name="Dark List Accent 3" w:semiHidden="0" w:uiPriority="70" w:unhideWhenUsed="0"/>
-    <w:lsdException w:name="Colorful Shading Accent 3" w:semiHidden="0" w:uiPriority="71" w:unhideWhenUsed="0"/>
-    <w:lsdException w:name="Colorful List Accent 3" w:semiHidden="0" w:uiPriority="72" w:unhideWhenUsed="0"/>
-    <w:lsdException w:name="Colorful Grid Accent 3" w:semiHidden="0" w:uiPriority="73" w:unhideWhenUsed="0"/>
-    <w:lsdException w:name="Light Shading Accent 4" w:semiHidden="0" w:uiPriority="60" w:unhideWhenUsed="0"/>
-    <w:lsdException w:name="Light List Accent 4" w:semiHidden="0" w:uiPriority="61" w:unhideWhenUsed="0"/>
-    <w:lsdException w:name="Light Grid Accent 4" w:semiHidden="0" w:uiPriority="62" w:unhideWhenUsed="0"/>
-    <w:lsdException w:name="Medium Shading 1 Accent 4" w:semiHidden="0" w:uiPriority="63" w:unhideWhenUsed="0"/>
-    <w:lsdException w:name="Medium Shading 2 Accent 4" w:semiHidden="0" w:uiPriority="64" w:unhideWhenUsed="0"/>
-    <w:lsdException w:name="Medium List 1 Accent 4" w:semiHidden="0" w:uiPriority="65" w:unhideWhenUsed="0"/>
-    <w:lsdException w:name="Medium List 2 Accent 4" w:semiHidden="0" w:uiPriority="66" w:unhideWhenUsed="0"/>
-    <w:lsdException w:name="Medium Grid 1 Accent 4" w:semiHidden="0" w:uiPriority="67" w:unhideWhenUsed="0"/>
-    <w:lsdException w:name="Medium Grid 2 Accent 4" w:semiHidden="0" w:uiPriority="68" w:unhideWhenUsed="0"/>
-    <w:lsdException w:name="Medium Grid 3 Accent 4" w:semiHidden="0" w:uiPriority="69" w:unhideWhenUsed="0"/>
-    <w:lsdException w:name="Dark List Accent 4" w:semiHidden="0" w:uiPriority="70" w:unhideWhenUsed="0"/>
-    <w:lsdException w:name="Colorful Shading Accent 4" w:semiHidden="0" w:uiPriority="71" w:unhideWhenUsed="0"/>
-    <w:lsdException w:name="Colorful List Accent 4" w:semiHidden="0" w:uiPriority="72" w:unhideWhenUsed="0"/>
-    <w:lsdException w:name="Colorful Grid Accent 4" w:semiHidden="0" w:uiPriority="73" w:unhideWhenUsed="0"/>
-    <w:lsdException w:name="Light Shading Accent 5" w:semiHidden="0" w:uiPriority="60" w:unhideWhenUsed="0"/>
-    <w:lsdException w:name="Light List Accent 5" w:semiHidden="0" w:uiPriority="61" w:unhideWhenUsed="0"/>
-    <w:lsdException w:name="Light Grid Accent 5" w:semiHidden="0" w:uiPriority="62" w:unhideWhenUsed="0"/>
-    <w:lsdException w:name="Medium Shading 1 Accent 5" w:semiHidden="0" w:uiPriority="63" w:unhideWhenUsed="0"/>
-    <w:lsdException w:name="Medium Shading 2 Accent 5" w:semiHidden="0" w:uiPriority="64" w:unhideWhenUsed="0"/>
-    <w:lsdException w:name="Medium List 1 Accent 5" w:semiHidden="0" w:uiPriority="65" w:unhideWhenUsed="0"/>
-    <w:lsdException w:name="Medium List 2 Accent 5" w:semiHidden="0" w:uiPriority="66" w:unhideWhenUsed="0"/>
-    <w:lsdException w:name="Medium Grid 1 Accent 5" w:semiHidden="0" w:uiPriority="67" w:unhideWhenUsed="0"/>
-    <w:lsdException w:name="Medium Grid 2 Accent 5" w:semiHidden="0" w:uiPriority="68" w:unhideWhenUsed="0"/>
-    <w:lsdException w:name="Medium Grid 3 Accent 5" w:semiHidden="0" w:uiPriority="69" w:unhideWhenUsed="0"/>
-    <w:lsdException w:name="Dark List Accent 5" w:semiHidden="0" w:uiPriority="70" w:unhideWhenUsed="0"/>
-    <w:lsdException w:name="Colorful Shading Accent 5" w:semiHidden="0" w:uiPriority="71" w:unhideWhenUsed="0"/>
-    <w:lsdException w:name="Colorful List Accent 5" w:semiHidden="0" w:uiPriority="72" w:unhideWhenUsed="0"/>
-    <w:lsdException w:name="Colorful Grid Accent 5" w:semiHidden="0" w:uiPriority="73" w:unhideWhenUsed="0"/>
-    <w:lsdException w:name="Light Shading Accent 6" w:semiHidden="0" w:uiPriority="60" w:unhideWhenUsed="0"/>
-    <w:lsdException w:name="Light List Accent 6" w:semiHidden="0" w:uiPriority="61" w:unhideWhenUsed="0"/>
-    <w:lsdException w:name="Light Grid Accent 6" w:semiHidden="0" w:uiPriority="62" w:unhideWhenUsed="0"/>
-    <w:lsdException w:name="Medium Shading 1 Accent 6" w:semiHidden="0" w:uiPriority="63" w:unhideWhenUsed="0"/>
-    <w:lsdException w:name="Medium Shading 2 Accent 6" w:semiHidden="0" w:uiPriority="64" w:unhideWhenUsed="0"/>
-    <w:lsdException w:name="Medium List 1 Accent 6" w:semiHidden="0" w:uiPriority="65" w:unhideWhenUsed="0"/>
-    <w:lsdException w:name="Medium List 2 Accent 6" w:semiHidden="0" w:uiPriority="66" w:unhideWhenUsed="0"/>
-    <w:lsdException w:name="Medium Grid 1 Accent 6" w:semiHidden="0" w:uiPriority="67" w:unhideWhenUsed="0"/>
-    <w:lsdException w:name="Medium Grid 2 Accent 6" w:semiHidden="0" w:uiPriority="68" w:unhideWhenUsed="0"/>
-    <w:lsdException w:name="Medium Grid 3 Accent 6" w:semiHidden="0" w:uiPriority="69" w:unhideWhenUsed="0"/>
-    <w:lsdException w:name="Dark List Accent 6" w:semiHidden="0" w:uiPriority="70" w:unhideWhenUsed="0"/>
-    <w:lsdException w:name="Colorful Shading Accent 6" w:semiHidden="0" w:uiPriority="71" w:unhideWhenUsed="0"/>
-    <w:lsdException w:name="Colorful List Accent 6" w:semiHidden="0" w:uiPriority="72" w:unhideWhenUsed="0"/>
-    <w:lsdException w:name="Colorful Grid Accent 6" w:semiHidden="0" w:uiPriority="73" w:unhideWhenUsed="0"/>
-    <w:lsdException w:name="Subtle Emphasis" w:semiHidden="0" w:uiPriority="19" w:unhideWhenUsed="0" w:qFormat="1"/>
-    <w:lsdException w:name="Intense Emphasis" w:semiHidden="0" w:uiPriority="21" w:unhideWhenUsed="0" w:qFormat="1"/>
-    <w:lsdException w:name="Subtle Reference" w:semiHidden="0" w:uiPriority="31" w:unhideWhenUsed="0" w:qFormat="1"/>
-    <w:lsdException w:name="Intense Reference" w:semiHidden="0" w:uiPriority="32" w:unhideWhenUsed="0" w:qFormat="1"/>
-    <w:lsdException w:name="Book Title" w:semiHidden="0" w:uiPriority="33" w:unhideWhenUsed="0" w:qFormat="1"/>
-    <w:lsdException w:name="Bibliography" w:uiPriority="37"/>
-    <w:lsdException w:name="TOC Heading" w:uiPriority="39" w:qFormat="1"/>
-  </w:latentStyles>
-  <w:style w:type="paragraph" w:default="1" w:styleId="Normal">
-    <w:name w:val="Normal"/>
-    <w:qFormat/>
-    <w:rsid w:val="00646C8B"/>
-  </w:style>
-  <w:style w:type="character" w:default="1" w:styleId="Fuentedeprrafopredeter">
-    <w:name w:val="Default Paragraph Font"/>
-    <w:uiPriority w:val="1"/>
-    <w:semiHidden/>
-    <w:unhideWhenUsed/>
-  </w:style>
-  <w:style w:type="table" w:default="1" w:styleId="Tablanormal">
-    <w:name w:val="Normal Table"/>
-    <w:uiPriority w:val="99"/>
-    <w:semiHidden/>
-    <w:unhideWhenUsed/>
-    <w:tblPr>
-      <w:tblInd w:w="0" w:type="dxa"/>
-      <w:tblCellMar>
-        <w:top w:w="0" w:type="dxa"/>
-        <w:left w:w="108" w:type="dxa"/>
-        <w:bottom w:w="0" w:type="dxa"/>
-        <w:right w:w="108" w:type="dxa"/>
-      </w:tblCellMar>
-    </w:tblPr>
-  </w:style>
-  <w:style w:type="numbering" w:default="1" w:styleId="Sinlista">
-    <w:name w:val="No List"/>
-    <w:uiPriority w:val="99"/>
-    <w:semiHidden/>
-    <w:unhideWhenUsed/>
-  </w:style>
-  <w:style w:type="paragraph" w:customStyle="1" w:styleId="COMANDO">
-    <w:name w:val="COMANDO"/>
-    <w:basedOn w:val="Normal"/>
-    <w:link w:val="COMANDOCar"/>
-    <w:autoRedefine/>
-    <w:qFormat/>
-    <w:rsid w:val="00267D4F"/>
-    <w:pPr>
-      <w:pBdr>
-        <w:top w:val="single" w:sz="18" w:space="1" w:color="auto"/>
-        <w:left w:val="single" w:sz="18" w:space="4" w:color="auto"/>
-        <w:bottom w:val="single" w:sz="18" w:space="1" w:color="auto"/>
-        <w:right w:val="single" w:sz="18" w:space="4" w:color="auto"/>
-      </w:pBdr>
-      <w:shd w:val="pct10" w:color="auto" w:fill="auto"/>
-      <w:tabs>
-        <w:tab w:val="left" w:pos="942"/>
-      </w:tabs>
-      <w:spacing w:before="115" w:line="357" w:lineRule="auto"/>
-      <w:ind w:right="220"/>
-    </w:pPr>
-    <w:rPr>
-      <w:b/>
-      <w:bCs/>
-      <w:color w:val="808080" w:themeColor="background1" w:themeShade="80"/>
-      <w:sz w:val="20"/>
-      <w:szCs w:val="20"/>
-    </w:rPr>
-  </w:style>
-  <w:style w:type="character" w:customStyle="1" w:styleId="COMANDOCar">
-    <w:name w:val="COMANDO Car"/>
-    <w:basedOn w:val="Fuentedeprrafopredeter"/>
-    <w:link w:val="COMANDO"/>
-    <w:rsid w:val="00267D4F"/>
-    <w:rPr>
-      <w:b/>
-      <w:bCs/>
-      <w:color w:val="808080" w:themeColor="background1" w:themeShade="80"/>
-      <w:sz w:val="20"/>
-      <w:szCs w:val="20"/>
-      <w:shd w:val="pct10" w:color="auto" w:fill="auto"/>
-    </w:rPr>
-  </w:style>
-  <w:style w:type="paragraph" w:styleId="Sinespaciado">
-    <w:name w:val="No Spacing"/>
-    <w:uiPriority w:val="1"/>
-    <w:qFormat/>
-    <w:rsid w:val="009018F7"/>
-    <w:pPr>
-      <w:spacing w:after="0" w:line="240" w:lineRule="auto"/>
-    </w:pPr>
-  </w:style>
-  <w:style w:type="paragraph" w:styleId="Prrafodelista">
-    <w:name w:val="List Paragraph"/>
-    <w:basedOn w:val="Normal"/>
-    <w:uiPriority w:val="34"/>
-    <w:qFormat/>
-    <w:rsid w:val="009018F7"/>
-    <w:pPr>
-      <w:ind w:left="720"/>
-      <w:contextualSpacing/>
-    </w:pPr>
-  </w:style>
-</w:styles>
-</file>
-
-<file path=word/stylesWithEffects.xml><?xml version="1.0" encoding="utf-8"?>
-<w:styles xmlns:wpc="http://schemas.microsoft.com/office/word/2010/wordprocessingCanvas" xmlns:mc="http://schemas.openxmlformats.org/markup-compatibility/2006" xmlns:o="urn:schemas-microsoft-com:office:office" xmlns:r="http://schemas.openxmlformats.org/officeDocument/2006/relationships" xmlns:m="http://schemas.openxmlformats.org/officeDocument/2006/math" xmlns:v="urn:schemas-microsoft-com:vml" xmlns:wp14="http://schemas.microsoft.com/office/word/2010/wordprocessingDrawing" xmlns:wp="http://schemas.openxmlformats.org/drawingml/2006/wordprocessingDrawing" xmlns:w10="urn:schemas-microsoft-com:office:word" xmlns:w="http://schemas.openxmlformats.org/wordprocessingml/2006/main" xmlns:w14="http://schemas.microsoft.com/office/word/2010/wordml" xmlns:wpg="http://schemas.microsoft.com/office/word/2010/wordprocessingGroup" xmlns:wpi="http://schemas.microsoft.com/office/word/2010/wordprocessingInk" xmlns:wne="http://schemas.microsoft.com/office/word/2006/wordml" xmlns:wps="http://schemas.microsoft.com/office/word/2010/wordprocessingShape" mc:Ignorable="w14 wp14">
-  <w:docDefaults>
-    <w:rPrDefault>
-      <w:rPr>
-        <w:rFonts w:asciiTheme="minorHAnsi" w:eastAsiaTheme="minorEastAsia" w:hAnsiTheme="minorHAnsi" w:cstheme="minorBidi"/>
-        <w:sz w:val="22"/>
-        <w:szCs w:val="22"/>
-        <w:lang w:val="es-ES" w:eastAsia="ja-JP" w:bidi="ar-SA"/>
-      </w:rPr>
-    </w:rPrDefault>
-    <w:pPrDefault>
-      <w:pPr>
-        <w:spacing w:after="200" w:line="276" w:lineRule="auto"/>
-      </w:pPr>
-    </w:pPrDefault>
-  </w:docDefaults>
-  <w:latentStyles w:defLockedState="0" w:defUIPriority="99" w:defSemiHidden="1" w:defUnhideWhenUsed="1" w:defQFormat="0" w:count="267">
-    <w:lsdException w:name="Normal" w:semiHidden="0" w:uiPriority="0" w:unhideWhenUsed="0" w:qFormat="1"/>
-    <w:lsdException w:name="heading 1" w:semiHidden="0" w:uiPriority="9" w:unhideWhenUsed="0" w:qFormat="1"/>
-    <w:lsdException w:name="heading 2" w:uiPriority="9" w:qFormat="1"/>
-    <w:lsdException w:name="heading 3" w:uiPriority="9" w:qFormat="1"/>
-    <w:lsdException w:name="heading 4" w:uiPriority="9" w:qFormat="1"/>
-    <w:lsdException w:name="heading 5" w:uiPriority="9" w:qFormat="1"/>
-    <w:lsdException w:name="heading 6" w:uiPriority="9" w:qFormat="1"/>
-    <w:lsdException w:name="heading 7" w:uiPriority="9" w:qFormat="1"/>
-    <w:lsdException w:name="heading 8" w:uiPriority="9" w:qFormat="1"/>
-    <w:lsdException w:name="heading 9" w:uiPriority="9" w:qFormat="1"/>
-    <w:lsdException w:name="toc 1" w:uiPriority="39"/>
-    <w:lsdException w:name="toc 2" w:uiPriority="39"/>
-    <w:lsdException w:name="toc 3" w:uiPriority="39"/>
-    <w:lsdException w:name="toc 4" w:uiPriority="39"/>
-    <w:lsdException w:name="toc 5" w:uiPriority="39"/>
-    <w:lsdException w:name="toc 6" w:uiPriority="39"/>
-    <w:lsdException w:name="toc 7" w:uiPriority="39"/>
-    <w:lsdException w:name="toc 8" w:uiPriority="39"/>
-    <w:lsdException w:name="toc 9" w:uiPriority="39"/>
-    <w:lsdException w:name="caption" w:uiPriority="35" w:qFormat="1"/>
-    <w:lsdException w:name="Title" w:semiHidden="0" w:uiPriority="10" w:unhideWhenUsed="0" w:qFormat="1"/>
-    <w:lsdException w:name="Default Paragraph Font" w:uiPriority="1"/>
-    <w:lsdException w:name="Subtitle" w:semiHidden="0" w:uiPriority="11" w:unhideWhenUsed="0" w:qFormat="1"/>
-    <w:lsdException w:name="Strong" w:semiHidden="0" w:uiPriority="22" w:unhideWhenUsed="0" w:qFormat="1"/>
-    <w:lsdException w:name="Emphasis" w:semiHidden="0" w:uiPriority="20" w:unhideWhenUsed="0" w:qFormat="1"/>
-    <w:lsdException w:name="Table Grid" w:semiHidden="0" w:uiPriority="39" w:unhideWhenUsed="0"/>
-    <w:lsdException w:name="Placeholder Text" w:unhideWhenUsed="0"/>
-    <w:lsdException w:name="No Spacing" w:semiHidden="0" w:uiPriority="1" w:unhideWhenUsed="0" w:qFormat="1"/>
-    <w:lsdException w:name="Light Shading" w:semiHidden="0" w:uiPriority="60" w:unhideWhenUsed="0"/>
-    <w:lsdException w:name="Light List" w:semiHidden="0" w:uiPriority="61" w:unhideWhenUsed="0"/>
-    <w:lsdException w:name="Light Grid" w:semiHidden="0" w:uiPriority="62" w:unhideWhenUsed="0"/>
-    <w:lsdException w:name="Medium Shading 1" w:semiHidden="0" w:uiPriority="63" w:unhideWhenUsed="0"/>
-    <w:lsdException w:name="Medium Shading 2" w:semiHidden="0" w:uiPriority="64" w:unhideWhenUsed="0"/>
-    <w:lsdException w:name="Medium List 1" w:semiHidden="0" w:uiPriority="65" w:unhideWhenUsed="0"/>
-    <w:lsdException w:name="Medium List 2" w:semiHidden="0" w:uiPriority="66" w:unhideWhenUsed="0"/>
-    <w:lsdException w:name="Medium Grid 1" w:semiHidden="0" w:uiPriority="67" w:unhideWhenUsed="0"/>
-    <w:lsdException w:name="Medium Grid 2" w:semiHidden="0" w:uiPriority="68" w:unhideWhenUsed="0"/>
-    <w:lsdException w:name="Medium Grid 3" w:semiHidden="0" w:uiPriority="69" w:unhideWhenUsed="0"/>
-    <w:lsdException w:name="Dark List" w:semiHidden="0" w:uiPriority="70" w:unhideWhenUsed="0"/>
-    <w:lsdException w:name="Colorful Shading" w:semiHidden="0" w:uiPriority="71" w:unhideWhenUsed="0"/>
-    <w:lsdException w:name="Colorful List" w:semiHidden="0" w:uiPriority="72" w:unhideWhenUsed="0"/>
-    <w:lsdException w:name="Colorful Grid" w:semiHidden="0" w:uiPriority="73" w:unhideWhenUsed="0"/>
-    <w:lsdException w:name="Light Shading Accent 1" w:semiHidden="0" w:uiPriority="60" w:unhideWhenUsed="0"/>
-    <w:lsdException w:name="Light List Accent 1" w:semiHidden="0" w:uiPriority="61" w:unhideWhenUsed="0"/>
-    <w:lsdException w:name="Light Grid Accent 1" w:semiHidden="0" w:uiPriority="62" w:unhideWhenUsed="0"/>
-    <w:lsdException w:name="Medium Shading 1 Accent 1" w:semiHidden="0" w:uiPriority="63" w:unhideWhenUsed="0"/>
-    <w:lsdException w:name="Medium Shading 2 Accent 1" w:semiHidden="0" w:uiPriority="64" w:unhideWhenUsed="0"/>
-    <w:lsdException w:name="Medium List 1 Accent 1" w:semiHidden="0" w:uiPriority="65" w:unhideWhenUsed="0"/>
-    <w:lsdException w:name="Revision" w:unhideWhenUsed="0"/>
-    <w:lsdException w:name="List Paragraph" w:semiHidden="0" w:uiPriority="34" w:unhideWhenUsed="0" w:qFormat="1"/>
-    <w:lsdException w:name="Quote" w:semiHidden="0" w:uiPriority="29" w:unhideWhenUsed="0" w:qFormat="1"/>
-    <w:lsdException w:name="Intense Quote" w:semiHidden="0" w:uiPriority="30" w:unhideWhenUsed="0" w:qFormat="1"/>
-    <w:lsdException w:name="Medium List 2 Accent 1" w:semiHidden="0" w:uiPriority="66" w:unhideWhenUsed="0"/>
-    <w:lsdException w:name="Medium Grid 1 Accent 1" w:semiHidden="0" w:uiPriority="67" w:unhideWhenUsed="0"/>
-    <w:lsdException w:name="Medium Grid 2 Accent 1" w:semiHidden="0" w:uiPriority="68" w:unhideWhenUsed="0"/>
-    <w:lsdException w:name="Medium Grid 3 Accent 1" w:semiHidden="0" w:uiPriority="69" w:unhideWhenUsed="0"/>
-    <w:lsdException w:name="Dark List Accent 1" w:semiHidden="0" w:uiPriority="70" w:unhideWhenUsed="0"/>
-    <w:lsdException w:name="Colorful Shading Accent 1" w:semiHidden="0" w:uiPriority="71" w:unhideWhenUsed="0"/>
-    <w:lsdException w:name="Colorful List Accent 1" w:semiHidden="0" w:uiPriority="72" w:unhideWhenUsed="0"/>
-    <w:lsdException w:name="Colorful Grid Accent 1" w:semiHidden="0" w:uiPriority="73" w:unhideWhenUsed="0"/>
-    <w:lsdException w:name="Light Shading Accent 2" w:semiHidden="0" w:uiPriority="60" w:unhideWhenUsed="0"/>
-    <w:lsdException w:name="Light List Accent 2" w:semiHidden="0" w:uiPriority="61" w:unhideWhenUsed="0"/>
-    <w:lsdException w:name="Light Grid Accent 2" w:semiHidden="0" w:uiPriority="62" w:unhideWhenUsed="0"/>
-    <w:lsdException w:name="Medium Shading 1 Accent 2" w:semiHidden="0" w:uiPriority="63" w:unhideWhenUsed="0"/>
-    <w:lsdException w:name="Medium Shading 2 Accent 2" w:semiHidden="0" w:uiPriority="64" w:unhideWhenUsed="0"/>
-    <w:lsdException w:name="Medium List 1 Accent 2" w:semiHidden="0" w:uiPriority="65" w:unhideWhenUsed="0"/>
-    <w:lsdException w:name="Medium List 2 Accent 2" w:semiHidden="0" w:uiPriority="66" w:unhideWhenUsed="0"/>
-    <w:lsdException w:name="Medium Grid 1 Accent 2" w:semiHidden="0" w:uiPriority="67" w:unhideWhenUsed="0"/>
-    <w:lsdException w:name="Medium Grid 2 Accent 2" w:semiHidden="0" w:uiPriority="68" w:unhideWhenUsed="0"/>
-    <w:lsdException w:name="Medium Grid 3 Accent 2" w:semiHidden="0" w:uiPriority="69" w:unhideWhenUsed="0"/>
-    <w:lsdException w:name="Dark List Accent 2" w:semiHidden="0" w:uiPriority="70" w:unhideWhenUsed="0"/>
-    <w:lsdException w:name="Colorful Shading Accent 2" w:semiHidden="0" w:uiPriority="71" w:unhideWhenUsed="0"/>
-    <w:lsdException w:name="Colorful List Accent 2" w:semiHidden="0" w:uiPriority="72" w:unhideWhenUsed="0"/>
-    <w:lsdException w:name="Colorful Grid Accent 2" w:semiHidden="0" w:uiPriority="73" w:unhideWhenUsed="0"/>
-    <w:lsdException w:name="Light Shading Accent 3" w:semiHidden="0" w:uiPriority="60" w:unhideWhenUsed="0"/>
-    <w:lsdException w:name="Light List Accent 3" w:semiHidden="0" w:uiPriority="61" w:unhideWhenUsed="0"/>
-    <w:lsdException w:name="Light Grid Accent 3" w:semiHidden="0" w:uiPriority="62" w:unhideWhenUsed="0"/>
-    <w:lsdException w:name="Medium Shading 1 Accent 3" w:semiHidden="0" w:uiPriority="63" w:unhideWhenUsed="0"/>
-    <w:lsdException w:name="Medium Shading 2 Accent 3" w:semiHidden="0" w:uiPriority="64" w:unhideWhenUsed="0"/>
-    <w:lsdException w:name="Medium List 1 Accent 3" w:semiHidden="0" w:uiPriority="65" w:unhideWhenUsed="0"/>
-    <w:lsdException w:name="Medium List 2 Accent 3" w:semiHidden="0" w:uiPriority="66" w:unhideWhenUsed="0"/>
-    <w:lsdException w:name="Medium Grid 1 Accent 3" w:semiHidden="0" w:uiPriority="67" w:unhideWhenUsed="0"/>
-    <w:lsdException w:name="Medium Grid 2 Accent 3" w:semiHidden="0" w:uiPriority="68" w:unhideWhenUsed="0"/>
-    <w:lsdException w:name="Medium Grid 3 Accent 3" w:semiHidden="0" w:uiPriority="69" w:unhideWhenUsed="0"/>
-    <w:lsdException w:name="Dark List Accent 3" w:semiHidden="0" w:uiPriority="70" w:unhideWhenUsed="0"/>
-    <w:lsdException w:name="Colorful Shading Accent 3" w:semiHidden="0" w:uiPriority="71" w:unhideWhenUsed="0"/>
-    <w:lsdException w:name="Colorful List Accent 3" w:semiHidden="0" w:uiPriority="72" w:unhideWhenUsed="0"/>
-    <w:lsdException w:name="Colorful Grid Accent 3" w:semiHidden="0" w:uiPriority="73" w:unhideWhenUsed="0"/>
-    <w:lsdException w:name="Light Shading Accent 4" w:semiHidden="0" w:uiPriority="60" w:unhideWhenUsed="0"/>
-    <w:lsdException w:name="Light List Accent 4" w:semiHidden="0" w:uiPriority="61" w:unhideWhenUsed="0"/>
-    <w:lsdException w:name="Light Grid Accent 4" w:semiHidden="0" w:uiPriority="62" w:unhideWhenUsed="0"/>
-    <w:lsdException w:name="Medium Shading 1 Accent 4" w:semiHidden="0" w:uiPriority="63" w:unhideWhenUsed="0"/>
-    <w:lsdException w:name="Medium Shading 2 Accent 4" w:semiHidden="0" w:uiPriority="64" w:unhideWhenUsed="0"/>
-    <w:lsdException w:name="Medium List 1 Accent 4" w:semiHidden="0" w:uiPriority="65" w:unhideWhenUsed="0"/>
-    <w:lsdException w:name="Medium List 2 Accent 4" w:semiHidden="0" w:uiPriority="66" w:unhideWhenUsed="0"/>
-    <w:lsdException w:name="Medium Grid 1 Accent 4" w:semiHidden="0" w:uiPriority="67" w:unhideWhenUsed="0"/>
-    <w:lsdException w:name="Medium Grid 2 Accent 4" w:semiHidden="0" w:uiPriority="68" w:unhideWhenUsed="0"/>
-    <w:lsdException w:name="Medium Grid 3 Accent 4" w:semiHidden="0" w:uiPriority="69" w:unhideWhenUsed="0"/>
-    <w:lsdException w:name="Dark List Accent 4" w:semiHidden="0" w:uiPriority="70" w:unhideWhenUsed="0"/>
-    <w:lsdException w:name="Colorful Shading Accent 4" w:semiHidden="0" w:uiPriority="71" w:unhideWhenUsed="0"/>
-    <w:lsdException w:name="Colorful List Accent 4" w:semiHidden="0" w:uiPriority="72" w:unhideWhenUsed="0"/>
-    <w:lsdException w:name="Colorful Grid Accent 4" w:semiHidden="0" w:uiPriority="73" w:unhideWhenUsed="0"/>
-    <w:lsdException w:name="Light Shading Accent 5" w:semiHidden="0" w:uiPriority="60" w:unhideWhenUsed="0"/>
-    <w:lsdException w:name="Light List Accent 5" w:semiHidden="0" w:uiPriority="61" w:unhideWhenUsed="0"/>
-    <w:lsdException w:name="Light Grid Accent 5" w:semiHidden="0" w:uiPriority="62" w:unhideWhenUsed="0"/>
-    <w:lsdException w:name="Medium Shading 1 Accent 5" w:semiHidden="0" w:uiPriority="63" w:unhideWhenUsed="0"/>
-    <w:lsdException w:name="Medium Shading 2 Accent 5" w:semiHidden="0" w:uiPriority="64" w:unhideWhenUsed="0"/>
-    <w:lsdException w:name="Medium List 1 Accent 5" w:semiHidden="0" w:uiPriority="65" w:unhideWhenUsed="0"/>
-    <w:lsdException w:name="Medium List 2 Accent 5" w:semiHidden="0" w:uiPriority="66" w:unhideWhenUsed="0"/>
-    <w:lsdException w:name="Medium Grid 1 Accent 5" w:semiHidden="0" w:uiPriority="67" w:unhideWhenUsed="0"/>
-    <w:lsdException w:name="Medium Grid 2 Accent 5" w:semiHidden="0" w:uiPriority="68" w:unhideWhenUsed="0"/>
-    <w:lsdException w:name="Medium Grid 3 Accent 5" w:semiHidden="0" w:uiPriority="69" w:unhideWhenUsed="0"/>
-    <w:lsdException w:name="Dark List Accent 5" w:semiHidden="0" w:uiPriority="70" w:unhideWhenUsed="0"/>
-    <w:lsdException w:name="Colorful Shading Accent 5" w:semiHidden="0" w:uiPriority="71" w:unhideWhenUsed="0"/>
-    <w:lsdException w:name="Colorful List Accent 5" w:semiHidden="0" w:uiPriority="72" w:unhideWhenUsed="0"/>
-    <w:lsdException w:name="Colorful Grid Accent 5" w:semiHidden="0" w:uiPriority="73" w:unhideWhenUsed="0"/>
-    <w:lsdException w:name="Light Shading Accent 6" w:semiHidden="0" w:uiPriority="60" w:unhideWhenUsed="0"/>
-    <w:lsdException w:name="Light List Accent 6" w:semiHidden="0" w:uiPriority="61" w:unhideWhenUsed="0"/>
-    <w:lsdException w:name="Light Grid Accent 6" w:semiHidden="0" w:uiPriority="62" w:unhideWhenUsed="0"/>
-    <w:lsdException w:name="Medium Shading 1 Accent 6" w:semiHidden="0" w:uiPriority="63" w:unhideWhenUsed="0"/>
-    <w:lsdException w:name="Medium Shading 2 Accent 6" w:semiHidden="0" w:uiPriority="64" w:unhideWhenUsed="0"/>
-    <w:lsdException w:name="Medium List 1 Accent 6" w:semiHidden="0" w:uiPriority="65" w:unhideWhenUsed="0"/>
-    <w:lsdException w:name="Medium List 2 Accent 6" w:semiHidden="0" w:uiPriority="66" w:unhideWhenUsed="0"/>
-    <w:lsdException w:name="Medium Grid 1 Accent 6" w:semiHidden="0" w:uiPriority="67" w:unhideWhenUsed="0"/>
-    <w:lsdException w:name="Medium Grid 2 Accent 6" w:semiHidden="0" w:uiPriority="68" w:unhideWhenUsed="0"/>
-    <w:lsdException w:name="Medium Grid 3 Accent 6" w:semiHidden="0" w:uiPriority="69" w:unhideWhenUsed="0"/>
-    <w:lsdException w:name="Dark List Accent 6" w:semiHidden="0" w:uiPriority="70" w:unhideWhenUsed="0"/>
-    <w:lsdException w:name="Colorful Shading Accent 6" w:semiHidden="0" w:uiPriority="71" w:unhideWhenUsed="0"/>
-    <w:lsdException w:name="Colorful List Accent 6" w:semiHidden="0" w:uiPriority="72" w:unhideWhenUsed="0"/>
-    <w:lsdException w:name="Colorful Grid Accent 6" w:semiHidden="0" w:uiPriority="73" w:unhideWhenUsed="0"/>
-    <w:lsdException w:name="Subtle Emphasis" w:semiHidden="0" w:uiPriority="19" w:unhideWhenUsed="0" w:qFormat="1"/>
-    <w:lsdException w:name="Intense Emphasis" w:semiHidden="0" w:uiPriority="21" w:unhideWhenUsed="0" w:qFormat="1"/>
-    <w:lsdException w:name="Subtle Reference" w:semiHidden="0" w:uiPriority="31" w:unhideWhenUsed="0" w:qFormat="1"/>
-    <w:lsdException w:name="Intense Reference" w:semiHidden="0" w:uiPriority="32" w:unhideWhenUsed="0" w:qFormat="1"/>
-    <w:lsdException w:name="Book Title" w:semiHidden="0" w:uiPriority="33" w:unhideWhenUsed="0" w:qFormat="1"/>
-    <w:lsdException w:name="Bibliography" w:uiPriority="37"/>
-    <w:lsdException w:name="TOC Heading" w:uiPriority="39" w:qFormat="1"/>
+  <w:latentStyles w:defLockedState="0" w:defUIPriority="99" w:defSemiHidden="0" w:defUnhideWhenUsed="0" w:defQFormat="0" w:count="376">
+    <w:lsdException w:name="Normal" w:uiPriority="0" w:qFormat="1"/>
+    <w:lsdException w:name="heading 1" w:uiPriority="9" w:qFormat="1"/>
+    <w:lsdException w:name="heading 2" w:semiHidden="1" w:uiPriority="9" w:unhideWhenUsed="1" w:qFormat="1"/>
+    <w:lsdException w:name="heading 3" w:semiHidden="1" w:uiPriority="9" w:unhideWhenUsed="1" w:qFormat="1"/>
+    <w:lsdException w:name="heading 4" w:semiHidden="1" w:uiPriority="9" w:unhideWhenUsed="1" w:qFormat="1"/>
+    <w:lsdException w:name="heading 5" w:semiHidden="1" w:uiPriority="9" w:unhideWhenUsed="1" w:qFormat="1"/>
+    <w:lsdException w:name="heading 6" w:semiHidden="1" w:uiPriority="9" w:unhideWhenUsed="1" w:qFormat="1"/>
+    <w:lsdException w:name="heading 7" w:semiHidden="1" w:uiPriority="9" w:unhideWhenUsed="1" w:qFormat="1"/>
+    <w:lsdException w:name="heading 8" w:semiHidden="1" w:uiPriority="9" w:unhideWhenUsed="1" w:qFormat="1"/>
+    <w:lsdException w:name="heading 9" w:semiHidden="1" w:uiPriority="9" w:unhideWhenUsed="1" w:qFormat="1"/>
+    <w:lsdException w:name="index 1" w:semiHidden="1" w:unhideWhenUsed="1"/>
+    <w:lsdException w:name="index 2" w:semiHidden="1" w:unhideWhenUsed="1"/>
+    <w:lsdException w:name="index 3" w:semiHidden="1" w:unhideWhenUsed="1"/>
+    <w:lsdException w:name="index 4" w:semiHidden="1" w:unhideWhenUsed="1"/>
+    <w:lsdException w:name="index 5" w:semiHidden="1" w:unhideWhenUsed="1"/>
+    <w:lsdException w:name="index 6" w:semiHidden="1" w:unhideWhenUsed="1"/>
+    <w:lsdException w:name="index 7" w:semiHidden="1" w:unhideWhenUsed="1"/>
+    <w:lsdException w:name="index 8" w:semiHidden="1" w:unhideWhenUsed="1"/>
+    <w:lsdException w:name="index 9" w:semiHidden="1" w:unhideWhenUsed="1"/>
+    <w:lsdException w:name="toc 1" w:semiHidden="1" w:uiPriority="39" w:unhideWhenUsed="1"/>
+    <w:lsdException w:name="toc 2" w:semiHidden="1" w:uiPriority="39" w:unhideWhenUsed="1"/>
+    <w:lsdException w:name="toc 3" w:semiHidden="1" w:uiPriority="39" w:unhideWhenUsed="1"/>
+    <w:lsdException w:name="toc 4" w:semiHidden="1" w:uiPriority="39" w:unhideWhenUsed="1"/>
+    <w:lsdException w:name="toc 5" w:semiHidden="1" w:uiPriority="39" w:unhideWhenUsed="1"/>
+    <w:lsdException w:name="toc 6" w:semiHidden="1" w:uiPriority="39" w:unhideWhenUsed="1"/>
+    <w:lsdException w:name="toc 7" w:semiHidden="1" w:uiPriority="39" w:unhideWhenUsed="1"/>
+    <w:lsdException w:name="toc 8" w:semiHidden="1" w:uiPriority="39" w:unhideWhenUsed="1"/>
+    <w:lsdException w:name="toc 9" w:semiHidden="1" w:uiPriority="39" w:unhideWhenUsed="1"/>
+    <w:lsdException w:name="Normal Indent" w:semiHidden="1" w:unhideWhenUsed="1"/>
+    <w:lsdException w:name="footnote text" w:semiHidden="1" w:unhideWhenUsed="1"/>
+    <w:lsdException w:name="annotation text" w:semiHidden="1" w:unhideWhenUsed="1"/>
+    <w:lsdException w:name="header" w:semiHidden="1" w:unhideWhenUsed="1"/>
+    <w:lsdException w:name="footer" w:semiHidden="1" w:unhideWhenUsed="1"/>
+    <w:lsdException w:name="index heading" w:semiHidden="1" w:unhideWhenUsed="1"/>
+    <w:lsdException w:name="caption" w:semiHidden="1" w:uiPriority="35" w:unhideWhenUsed="1" w:qFormat="1"/>
+    <w:lsdException w:name="table of figures" w:semiHidden="1" w:unhideWhenUsed="1"/>
+    <w:lsdException w:name="envelope address" w:semiHidden="1" w:unhideWhenUsed="1"/>
+    <w:lsdException w:name="envelope return" w:semiHidden="1" w:unhideWhenUsed="1"/>
+    <w:lsdException w:name="footnote reference" w:semiHidden="1" w:unhideWhenUsed="1"/>
+    <w:lsdException w:name="annotation reference" w:semiHidden="1" w:unhideWhenUsed="1"/>
+    <w:lsdException w:name="line number" w:semiHidden="1" w:unhideWhenUsed="1"/>
+    <w:lsdException w:name="page number" w:semiHidden="1" w:unhideWhenUsed="1"/>
+    <w:lsdException w:name="endnote reference" w:semiHidden="1" w:unhideWhenUsed="1"/>
+    <w:lsdException w:name="endnote text" w:semiHidden="1" w:unhideWhenUsed="1"/>
+    <w:lsdException w:name="table of authorities" w:semiHidden="1" w:unhideWhenUsed="1"/>
+    <w:lsdException w:name="macro" w:semiHidden="1" w:unhideWhenUsed="1"/>
+    <w:lsdException w:name="toa heading" w:semiHidden="1" w:unhideWhenUsed="1"/>
+    <w:lsdException w:name="List" w:semiHidden="1" w:unhideWhenUsed="1"/>
+    <w:lsdException w:name="List Bullet" w:semiHidden="1" w:unhideWhenUsed="1"/>
+    <w:lsdException w:name="List Number" w:semiHidden="1" w:unhideWhenUsed="1"/>
+    <w:lsdException w:name="List 2" w:semiHidden="1" w:unhideWhenUsed="1"/>
+    <w:lsdException w:name="List 3" w:semiHidden="1" w:unhideWhenUsed="1"/>
+    <w:lsdException w:name="List 4" w:semiHidden="1" w:unhideWhenUsed="1"/>
+    <w:lsdException w:name="List 5" w:semiHidden="1" w:unhideWhenUsed="1"/>
+    <w:lsdException w:name="List Bullet 2" w:semiHidden="1" w:unhideWhenUsed="1"/>
+    <w:lsdException w:name="List Bullet 3" w:semiHidden="1" w:unhideWhenUsed="1"/>
+    <w:lsdException w:name="List Bullet 4" w:semiHidden="1" w:unhideWhenUsed="1"/>
+    <w:lsdException w:name="List Bullet 5" w:semiHidden="1" w:unhideWhenUsed="1"/>
+    <w:lsdException w:name="List Number 2" w:semiHidden="1" w:unhideWhenUsed="1"/>
+    <w:lsdException w:name="List Number 3" w:semiHidden="1" w:unhideWhenUsed="1"/>
+    <w:lsdException w:name="List Number 4" w:semiHidden="1" w:unhideWhenUsed="1"/>
+    <w:lsdException w:name="List Number 5" w:semiHidden="1" w:unhideWhenUsed="1"/>
+    <w:lsdException w:name="Title" w:uiPriority="10" w:qFormat="1"/>
+    <w:lsdException w:name="Closing" w:semiHidden="1" w:unhideWhenUsed="1"/>
+    <w:lsdException w:name="Signature" w:semiHidden="1" w:unhideWhenUsed="1"/>
+    <w:lsdException w:name="Default Paragraph Font" w:semiHidden="1" w:uiPriority="1" w:unhideWhenUsed="1"/>
+    <w:lsdException w:name="Body Text" w:semiHidden="1" w:unhideWhenUsed="1"/>
+    <w:lsdException w:name="Body Text Indent" w:semiHidden="1" w:unhideWhenUsed="1"/>
+    <w:lsdException w:name="List Continue" w:semiHidden="1" w:unhideWhenUsed="1"/>
+    <w:lsdException w:name="List Continue 2" w:semiHidden="1" w:unhideWhenUsed="1"/>
+    <w:lsdException w:name="List Continue 3" w:semiHidden="1" w:unhideWhenUsed="1"/>
+    <w:lsdException w:name="List Continue 4" w:semiHidden="1" w:unhideWhenUsed="1"/>
+    <w:lsdException w:name="List Continue 5" w:semiHidden="1" w:unhideWhenUsed="1"/>
+    <w:lsdException w:name="Message Header" w:semiHidden="1" w:unhideWhenUsed="1"/>
+    <w:lsdException w:name="Subtitle" w:uiPriority="11" w:qFormat="1"/>
+    <w:lsdException w:name="Salutation" w:semiHidden="1" w:unhideWhenUsed="1"/>
+    <w:lsdException w:name="Date" w:semiHidden="1" w:unhideWhenUsed="1"/>
+    <w:lsdException w:name="Body Text First Indent" w:semiHidden="1" w:unhideWhenUsed="1"/>
+    <w:lsdException w:name="Body Text First Indent 2" w:semiHidden="1" w:unhideWhenUsed="1"/>
+    <w:lsdException w:name="Note Heading" w:semiHidden="1" w:unhideWhenUsed="1"/>
+    <w:lsdException w:name="Body Text 2" w:semiHidden="1" w:unhideWhenUsed="1"/>
+    <w:lsdException w:name="Body Text 3" w:semiHidden="1" w:unhideWhenUsed="1"/>
+    <w:lsdException w:name="Body Text Indent 2" w:semiHidden="1" w:unhideWhenUsed="1"/>
+    <w:lsdException w:name="Body Text Indent 3" w:semiHidden="1" w:unhideWhenUsed="1"/>
+    <w:lsdException w:name="Block Text" w:semiHidden="1" w:unhideWhenUsed="1"/>
+    <w:lsdException w:name="Hyperlink" w:semiHidden="1" w:unhideWhenUsed="1"/>
+    <w:lsdException w:name="FollowedHyperlink" w:semiHidden="1" w:unhideWhenUsed="1"/>
+    <w:lsdException w:name="Strong" w:uiPriority="22" w:qFormat="1"/>
+    <w:lsdException w:name="Emphasis" w:uiPriority="20" w:qFormat="1"/>
+    <w:lsdException w:name="Document Map" w:semiHidden="1" w:unhideWhenUsed="1"/>
+    <w:lsdException w:name="Plain Text" w:semiHidden="1" w:unhideWhenUsed="1"/>
+    <w:lsdException w:name="E-mail Signature" w:semiHidden="1" w:unhideWhenUsed="1"/>
+    <w:lsdException w:name="HTML Top of Form" w:semiHidden="1" w:unhideWhenUsed="1"/>
+    <w:lsdException w:name="HTML Bottom of Form" w:semiHidden="1" w:unhideWhenUsed="1"/>
+    <w:lsdException w:name="Normal (Web)" w:semiHidden="1" w:unhideWhenUsed="1"/>
+    <w:lsdException w:name="HTML Acronym" w:semiHidden="1" w:unhideWhenUsed="1"/>
+    <w:lsdException w:name="HTML Address" w:semiHidden="1" w:unhideWhenUsed="1"/>
+    <w:lsdException w:name="HTML Cite" w:semiHidden="1" w:unhideWhenUsed="1"/>
+    <w:lsdException w:name="HTML Code" w:semiHidden="1" w:unhideWhenUsed="1"/>
+    <w:lsdException w:name="HTML Definition" w:semiHidden="1" w:unhideWhenUsed="1"/>
+    <w:lsdException w:name="HTML Keyboard" w:semiHidden="1" w:unhideWhenUsed="1"/>
+    <w:lsdException w:name="HTML Preformatted" w:semiHidden="1" w:unhideWhenUsed="1"/>
+    <w:lsdException w:name="HTML Sample" w:semiHidden="1" w:unhideWhenUsed="1"/>
+    <w:lsdException w:name="HTML Typewriter" w:semiHidden="1" w:unhideWhenUsed="1"/>
+    <w:lsdException w:name="HTML Variable" w:semiHidden="1" w:unhideWhenUsed="1"/>
+    <w:lsdException w:name="Normal Table" w:semiHidden="1" w:unhideWhenUsed="1"/>
+    <w:lsdException w:name="annotation subject" w:semiHidden="1" w:unhideWhenUsed="1"/>
+    <w:lsdException w:name="No List" w:semiHidden="1" w:unhideWhenUsed="1"/>
+    <w:lsdException w:name="Outline List 1" w:semiHidden="1" w:unhideWhenUsed="1"/>
+    <w:lsdException w:name="Outline List 2" w:semiHidden="1" w:unhideWhenUsed="1"/>
+    <w:lsdException w:name="Outline List 3" w:semiHidden="1" w:unhideWhenUsed="1"/>
+    <w:lsdException w:name="Table Simple 1" w:semiHidden="1" w:unhideWhenUsed="1"/>
+    <w:lsdException w:name="Table Simple 2" w:semiHidden="1" w:unhideWhenUsed="1"/>
+    <w:lsdException w:name="Table Simple 3" w:semiHidden="1" w:unhideWhenUsed="1"/>
+    <w:lsdException w:name="Table Classic 1" w:semiHidden="1" w:unhideWhenUsed="1"/>
+    <w:lsdException w:name="Table Classic 2" w:semiHidden="1" w:unhideWhenUsed="1"/>
+    <w:lsdException w:name="Table Classic 3" w:semiHidden="1" w:unhideWhenUsed="1"/>
+    <w:lsdException w:name="Table Classic 4" w:semiHidden="1" w:unhideWhenUsed="1"/>
+    <w:lsdException w:name="Table Colorful 1" w:semiHidden="1" w:unhideWhenUsed="1"/>
+    <w:lsdException w:name="Table Colorful 2" w:semiHidden="1" w:unhideWhenUsed="1"/>
+    <w:lsdException w:name="Table Colorful 3" w:semiHidden="1" w:unhideWhenUsed="1"/>
+    <w:lsdException w:name="Table Columns 1" w:semiHidden="1" w:unhideWhenUsed="1"/>
+    <w:lsdException w:name="Table Columns 2" w:semiHidden="1" w:unhideWhenUsed="1"/>
+    <w:lsdException w:name="Table Columns 3" w:semiHidden="1" w:unhideWhenUsed="1"/>
+    <w:lsdException w:name="Table Columns 4" w:semiHidden="1" w:unhideWhenUsed="1"/>
+    <w:lsdException w:name="Table Columns 5" w:semiHidden="1" w:unhideWhenUsed="1"/>
+    <w:lsdException w:name="Table Grid 1" w:semiHidden="1" w:unhideWhenUsed="1"/>
+    <w:lsdException w:name="Table Grid 2" w:semiHidden="1" w:unhideWhenUsed="1"/>
+    <w:lsdException w:name="Table Grid 3" w:semiHidden="1" w:unhideWhenUsed="1"/>
+    <w:lsdException w:name="Table Grid 4" w:semiHidden="1" w:unhideWhenUsed="1"/>
+    <w:lsdException w:name="Table Grid 5" w:semiHidden="1" w:unhideWhenUsed="1"/>
+    <w:lsdException w:name="Table Grid 6" w:semiHidden="1" w:unhideWhenUsed="1"/>
+    <w:lsdException w:name="Table Grid 7" w:semiHidden="1" w:unhideWhenUsed="1"/>
+    <w:lsdException w:name="Table Grid 8" w:semiHidden="1" w:unhideWhenUsed="1"/>
+    <w:lsdException w:name="Table List 1" w:semiHidden="1" w:unhideWhenUsed="1"/>
+    <w:lsdException w:name="Table List 2" w:semiHidden="1" w:unhideWhenUsed="1"/>
+    <w:lsdException w:name="Table List 3" w:semiHidden="1" w:unhideWhenUsed="1"/>
+    <w:lsdException w:name="Table List 4" w:semiHidden="1" w:unhideWhenUsed="1"/>
+    <w:lsdException w:name="Table List 5" w:semiHidden="1" w:unhideWhenUsed="1"/>
+    <w:lsdException w:name="Table List 6" w:semiHidden="1" w:unhideWhenUsed="1"/>
+    <w:lsdException w:name="Table List 7" w:semiHidden="1" w:unhideWhenUsed="1"/>
+    <w:lsdException w:name="Table List 8" w:semiHidden="1" w:unhideWhenUsed="1"/>
+    <w:lsdException w:name="Table 3D effects 1" w:semiHidden="1" w:unhideWhenUsed="1"/>
+    <w:lsdException w:name="Table 3D effects 2" w:semiHidden="1" w:unhideWhenUsed="1"/>
+    <w:lsdException w:name="Table 3D effects 3" w:semiHidden="1" w:unhideWhenUsed="1"/>
+    <w:lsdException w:name="Table Contemporary" w:semiHidden="1" w:unhideWhenUsed="1"/>
+    <w:lsdException w:name="Table Elegant" w:semiHidden="1" w:unhideWhenUsed="1"/>
+    <w:lsdException w:name="Table Professional" w:semiHidden="1" w:unhideWhenUsed="1"/>
+    <w:lsdException w:name="Table Subtle 1" w:semiHidden="1" w:unhideWhenUsed="1"/>
+    <w:lsdException w:name="Table Subtle 2" w:semiHidden="1" w:unhideWhenUsed="1"/>
+    <w:lsdException w:name="Table Web 1" w:semiHidden="1" w:unhideWhenUsed="1"/>
+    <w:lsdException w:name="Table Web 2" w:semiHidden="1" w:unhideWhenUsed="1"/>
+    <w:lsdException w:name="Table Web 3" w:semiHidden="1" w:unhideWhenUsed="1"/>
+    <w:lsdException w:name="Balloon Text" w:semiHidden="1" w:unhideWhenUsed="1"/>
+    <w:lsdException w:name="Table Grid" w:semiHidden="1" w:uiPriority="39" w:unhideWhenUsed="1"/>
+    <w:lsdException w:name="Table Theme" w:semiHidden="1" w:unhideWhenUsed="1"/>
+    <w:lsdException w:name="Placeholder Text" w:semiHidden="1"/>
+    <w:lsdException w:name="No Spacing" w:uiPriority="1" w:qFormat="1"/>
+    <w:lsdException w:name="Light Shading" w:uiPriority="60"/>
+    <w:lsdException w:name="Light List" w:uiPriority="61"/>
+    <w:lsdException w:name="Light Grid" w:uiPriority="62"/>
+    <w:lsdException w:name="Medium Shading 1" w:uiPriority="63"/>
+    <w:lsdException w:name="Medium Shading 2" w:uiPriority="64"/>
+    <w:lsdException w:name="Medium List 1" w:uiPriority="65"/>
+    <w:lsdException w:name="Medium List 2" w:uiPriority="66"/>
+    <w:lsdException w:name="Medium Grid 1" w:uiPriority="67"/>
+    <w:lsdException w:name="Medium Grid 2" w:uiPriority="68"/>
+    <w:lsdException w:name="Medium Grid 3" w:uiPriority="69"/>
+    <w:lsdException w:name="Dark List" w:uiPriority="70"/>
+    <w:lsdException w:name="Colorful Shading" w:uiPriority="71"/>
+    <w:lsdException w:name="Colorful List" w:uiPriority="72"/>
+    <w:lsdException w:name="Colorful Grid" w:uiPriority="73"/>
+    <w:lsdException w:name="Light Shading Accent 1" w:uiPriority="60"/>
+    <w:lsdException w:name="Light List Accent 1" w:uiPriority="61"/>
+    <w:lsdException w:name="Light Grid Accent 1" w:uiPriority="62"/>
+    <w:lsdException w:name="Medium Shading 1 Accent 1" w:uiPriority="63"/>
+    <w:lsdException w:name="Medium Shading 2 Accent 1" w:uiPriority="64"/>
+    <w:lsdException w:name="Medium List 1 Accent 1" w:uiPriority="65"/>
+    <w:lsdException w:name="Revision" w:semiHidden="1"/>
+    <w:lsdException w:name="List Paragraph" w:uiPriority="34" w:qFormat="1"/>
+    <w:lsdException w:name="Quote" w:uiPriority="29" w:qFormat="1"/>
+    <w:lsdException w:name="Intense Quote" w:uiPriority="30" w:qFormat="1"/>
+    <w:lsdException w:name="Medium List 2 Accent 1" w:uiPriority="66"/>
+    <w:lsdException w:name="Medium Grid 1 Accent 1" w:uiPriority="67"/>
+    <w:lsdException w:name="Medium Grid 2 Accent 1" w:uiPriority="68"/>
+    <w:lsdException w:name="Medium Grid 3 Accent 1" w:uiPriority="69"/>
+    <w:lsdException w:name="Dark List Accent 1" w:uiPriority="70"/>
+    <w:lsdException w:name="Colorful Shading Accent 1" w:uiPriority="71"/>
+    <w:lsdException w:name="Colorful List Accent 1" w:uiPriority="72"/>
+    <w:lsdException w:name="Colorful Grid Accent 1" w:uiPriority="73"/>
+    <w:lsdException w:name="Light Shading Accent 2" w:uiPriority="60"/>
+    <w:lsdException w:name="Light List Accent 2" w:uiPriority="61"/>
+    <w:lsdException w:name="Light Grid Accent 2" w:uiPriority="62"/>
+    <w:lsdException w:name="Medium Shading 1 Accent 2" w:uiPriority="63"/>
+    <w:lsdException w:name="Medium Shading 2 Accent 2" w:uiPriority="64"/>
+    <w:lsdException w:name="Medium List 1 Accent 2" w:uiPriority="65"/>
+    <w:lsdException w:name="Medium List 2 Accent 2" w:uiPriority="66"/>
+    <w:lsdException w:name="Medium Grid 1 Accent 2" w:uiPriority="67"/>
+    <w:lsdException w:name="Medium Grid 2 Accent 2" w:uiPriority="68"/>
+    <w:lsdException w:name="Medium Grid 3 Accent 2" w:uiPriority="69"/>
+    <w:lsdException w:name="Dark List Accent 2" w:uiPriority="70"/>
+    <w:lsdException w:name="Colorful Shading Accent 2" w:uiPriority="71"/>
+    <w:lsdException w:name="Colorful List Accent 2" w:uiPriority="72"/>
+    <w:lsdException w:name="Colorful Grid Accent 2" w:uiPriority="73"/>
+    <w:lsdException w:name="Light Shading Accent 3" w:uiPriority="60"/>
+    <w:lsdException w:name="Light List Accent 3" w:uiPriority="61"/>
+    <w:lsdException w:name="Light Grid Accent 3" w:uiPriority="62"/>
+    <w:lsdException w:name="Medium Shading 1 Accent 3" w:uiPriority="63"/>
+    <w:lsdException w:name="Medium Shading 2 Accent 3" w:uiPriority="64"/>
+    <w:lsdException w:name="Medium List 1 Accent 3" w:uiPriority="65"/>
+    <w:lsdException w:name="Medium List 2 Accent 3" w:uiPriority="66"/>
+    <w:lsdException w:name="Medium Grid 1 Accent 3" w:uiPriority="67"/>
+    <w:lsdException w:name="Medium Grid 2 Accent 3" w:uiPriority="68"/>
+    <w:lsdException w:name="Medium Grid 3 Accent 3" w:uiPriority="69"/>
+    <w:lsdException w:name="Dark List Accent 3" w:uiPriority="70"/>
+    <w:lsdException w:name="Colorful Shading Accent 3" w:uiPriority="71"/>
+    <w:lsdException w:name="Colorful List Accent 3" w:uiPriority="72"/>
+    <w:lsdException w:name="Colorful Grid Accent 3" w:uiPriority="73"/>
+    <w:lsdException w:name="Light Shading Accent 4" w:uiPriority="60"/>
+    <w:lsdException w:name="Light List Accent 4" w:uiPriority="61"/>
+    <w:lsdException w:name="Light Grid Accent 4" w:uiPriority="62"/>
+    <w:lsdException w:name="Medium Shading 1 Accent 4" w:uiPriority="63"/>
+    <w:lsdException w:name="Medium Shading 2 Accent 4" w:uiPriority="64"/>
+    <w:lsdException w:name="Medium List 1 Accent 4" w:uiPriority="65"/>
+    <w:lsdException w:name="Medium List 2 Accent 4" w:uiPriority="66"/>
+    <w:lsdException w:name="Medium Grid 1 Accent 4" w:uiPriority="67"/>
+    <w:lsdException w:name="Medium Grid 2 Accent 4" w:uiPriority="68"/>
+    <w:lsdException w:name="Medium Grid 3 Accent 4" w:uiPriority="69"/>
+    <w:lsdException w:name="Dark List Accent 4" w:uiPriority="70"/>
+    <w:lsdException w:name="Colorful Shading Accent 4" w:uiPriority="71"/>
+    <w:lsdException w:name="Colorful List Accent 4" w:uiPriority="72"/>
+    <w:lsdException w:name="Colorful Grid Accent 4" w:uiPriority="73"/>
+    <w:lsdException w:name="Light Shading Accent 5" w:uiPriority="60"/>
+    <w:lsdException w:name="Light List Accent 5" w:uiPriority="61"/>
+    <w:lsdException w:name="Light Grid Accent 5" w:uiPriority="62"/>
+    <w:lsdException w:name="Medium Shading 1 Accent 5" w:uiPriority="63"/>
+    <w:lsdException w:name="Medium Shading 2 Accent 5" w:uiPriority="64"/>
+    <w:lsdException w:name="Medium List 1 Accent 5" w:uiPriority="65"/>
+    <w:lsdException w:name="Medium List 2 Accent 5" w:uiPriority="66"/>
+    <w:lsdException w:name="Medium Grid 1 Accent 5" w:uiPriority="67"/>
+    <w:lsdException w:name="Medium Grid 2 Accent 5" w:uiPriority="68"/>
+    <w:lsdException w:name="Medium Grid 3 Accent 5" w:uiPriority="69"/>
+    <w:lsdException w:name="Dark List Accent 5" w:uiPriority="70"/>
+    <w:lsdException w:name="Colorful Shading Accent 5" w:uiPriority="71"/>
+    <w:lsdException w:name="Colorful List Accent 5" w:uiPriority="72"/>
+    <w:lsdException w:name="Colorful Grid Accent 5" w:uiPriority="73"/>
+    <w:lsdException w:name="Light Shading Accent 6" w:uiPriority="60"/>
+    <w:lsdException w:name="Light List Accent 6" w:uiPriority="61"/>
+    <w:lsdException w:name="Light Grid Accent 6" w:uiPriority="62"/>
+    <w:lsdException w:name="Medium Shading 1 Accent 6" w:uiPriority="63"/>
+    <w:lsdException w:name="Medium Shading 2 Accent 6" w:uiPriority="64"/>
+    <w:lsdException w:name="Medium List 1 Accent 6" w:uiPriority="65"/>
+    <w:lsdException w:name="Medium List 2 Accent 6" w:uiPriority="66"/>
+    <w:lsdException w:name="Medium Grid 1 Accent 6" w:uiPriority="67"/>
+    <w:lsdException w:name="Medium Grid 2 Accent 6" w:uiPriority="68"/>
+    <w:lsdException w:name="Medium Grid 3 Accent 6" w:uiPriority="69"/>
+    <w:lsdException w:name="Dark List Accent 6" w:uiPriority="70"/>
+    <w:lsdException w:name="Colorful Shading Accent 6" w:uiPriority="71"/>
+    <w:lsdException w:name="Colorful List Accent 6" w:uiPriority="72"/>
+    <w:lsdException w:name="Colorful Grid Accent 6" w:uiPriority="73"/>
+    <w:lsdException w:name="Subtle Emphasis" w:uiPriority="19" w:qFormat="1"/>
+    <w:lsdException w:name="Intense Emphasis" w:uiPriority="21" w:qFormat="1"/>
+    <w:lsdException w:name="Subtle Reference" w:uiPriority="31" w:qFormat="1"/>
+    <w:lsdException w:name="Intense Reference" w:uiPriority="32" w:qFormat="1"/>
+    <w:lsdException w:name="Book Title" w:uiPriority="33" w:qFormat="1"/>
+    <w:lsdException w:name="Bibliography" w:semiHidden="1" w:uiPriority="37" w:unhideWhenUsed="1"/>
+    <w:lsdException w:name="TOC Heading" w:semiHidden="1" w:uiPriority="39" w:unhideWhenUsed="1" w:qFormat="1"/>
+    <w:lsdException w:name="Plain Table 1" w:uiPriority="41"/>
+    <w:lsdException w:name="Plain Table 2" w:uiPriority="42"/>
+    <w:lsdException w:name="Plain Table 3" w:uiPriority="43"/>
+    <w:lsdException w:name="Plain Table 4" w:uiPriority="44"/>
+    <w:lsdException w:name="Plain Table 5" w:uiPriority="45"/>
+    <w:lsdException w:name="Grid Table Light" w:uiPriority="40"/>
+    <w:lsdException w:name="Grid Table 1 Light" w:uiPriority="46"/>
+    <w:lsdException w:name="Grid Table 2" w:uiPriority="47"/>
+    <w:lsdException w:name="Grid Table 3" w:uiPriority="48"/>
+    <w:lsdException w:name="Grid Table 4" w:uiPriority="49"/>
+    <w:lsdException w:name="Grid Table 5 Dark" w:uiPriority="50"/>
+    <w:lsdException w:name="Grid Table 6 Colorful" w:uiPriority="51"/>
+    <w:lsdException w:name="Grid Table 7 Colorful" w:uiPriority="52"/>
+    <w:lsdException w:name="Grid Table 1 Light Accent 1" w:uiPriority="46"/>
+    <w:lsdException w:name="Grid Table 2 Accent 1" w:uiPriority="47"/>
+    <w:lsdException w:name="Grid Table 3 Accent 1" w:uiPriority="48"/>
+    <w:lsdException w:name="Grid Table 4 Accent 1" w:uiPriority="49"/>
+    <w:lsdException w:name="Grid Table 5 Dark Accent 1" w:uiPriority="50"/>
+    <w:lsdException w:name="Grid Table 6 Colorful Accent 1" w:uiPriority="51"/>
+    <w:lsdException w:name="Grid Table 7 Colorful Accent 1" w:uiPriority="52"/>
+    <w:lsdException w:name="Grid Table 1 Light Accent 2" w:uiPriority="46"/>
+    <w:lsdException w:name="Grid Table 2 Accent 2" w:uiPriority="47"/>
+    <w:lsdException w:name="Grid Table 3 Accent 2" w:uiPriority="48"/>
+    <w:lsdException w:name="Grid Table 4 Accent 2" w:uiPriority="49"/>
+    <w:lsdException w:name="Grid Table 5 Dark Accent 2" w:uiPriority="50"/>
+    <w:lsdException w:name="Grid Table 6 Colorful Accent 2" w:uiPriority="51"/>
+    <w:lsdException w:name="Grid Table 7 Colorful Accent 2" w:uiPriority="52"/>
+    <w:lsdException w:name="Grid Table 1 Light Accent 3" w:uiPriority="46"/>
+    <w:lsdException w:name="Grid Table 2 Accent 3" w:uiPriority="47"/>
+    <w:lsdException w:name="Grid Table 3 Accent 3" w:uiPriority="48"/>
+    <w:lsdException w:name="Grid Table 4 Accent 3" w:uiPriority="49"/>
+    <w:lsdException w:name="Grid Table 5 Dark Accent 3" w:uiPriority="50"/>
+    <w:lsdException w:name="Grid Table 6 Colorful Accent 3" w:uiPriority="51"/>
+    <w:lsdException w:name="Grid Table 7 Colorful Accent 3" w:uiPriority="52"/>
+    <w:lsdException w:name="Grid Table 1 Light Accent 4" w:uiPriority="46"/>
+    <w:lsdException w:name="Grid Table 2 Accent 4" w:uiPriority="47"/>
+    <w:lsdException w:name="Grid Table 3 Accent 4" w:uiPriority="48"/>
+    <w:lsdException w:name="Grid Table 4 Accent 4" w:uiPriority="49"/>
+    <w:lsdException w:name="Grid Table 5 Dark Accent 4" w:uiPriority="50"/>
+    <w:lsdException w:name="Grid Table 6 Colorful Accent 4" w:uiPriority="51"/>
+    <w:lsdException w:name="Grid Table 7 Colorful Accent 4" w:uiPriority="52"/>
+    <w:lsdException w:name="Grid Table 1 Light Accent 5" w:uiPriority="46"/>
+    <w:lsdException w:name="Grid Table 2 Accent 5" w:uiPriority="47"/>
+    <w:lsdException w:name="Grid Table 3 Accent 5" w:uiPriority="48"/>
+    <w:lsdException w:name="Grid Table 4 Accent 5" w:uiPriority="49"/>
+    <w:lsdException w:name="Grid Table 5 Dark Accent 5" w:uiPriority="50"/>
+    <w:lsdException w:name="Grid Table 6 Colorful Accent 5" w:uiPriority="51"/>
+    <w:lsdException w:name="Grid Table 7 Colorful Accent 5" w:uiPriority="52"/>
+    <w:lsdException w:name="Grid Table 1 Light Accent 6" w:uiPriority="46"/>
+    <w:lsdException w:name="Grid Table 2 Accent 6" w:uiPriority="47"/>
+    <w:lsdException w:name="Grid Table 3 Accent 6" w:uiPriority="48"/>
+    <w:lsdException w:name="Grid Table 4 Accent 6" w:uiPriority="49"/>
+    <w:lsdException w:name="Grid Table 5 Dark Accent 6" w:uiPriority="50"/>
+    <w:lsdException w:name="Grid Table 6 Colorful Accent 6" w:uiPriority="51"/>
+    <w:lsdException w:name="Grid Table 7 Colorful Accent 6" w:uiPriority="52"/>
+    <w:lsdException w:name="List Table 1 Light" w:uiPriority="46"/>
+    <w:lsdException w:name="List Table 2" w:uiPriority="47"/>
+    <w:lsdException w:name="List Table 3" w:uiPriority="48"/>
+    <w:lsdException w:name="List Table 4" w:uiPriority="49"/>
+    <w:lsdException w:name="List Table 5 Dark" w:uiPriority="50"/>
+    <w:lsdException w:name="List Table 6 Colorful" w:uiPriority="51"/>
+    <w:lsdException w:name="List Table 7 Colorful" w:uiPriority="52"/>
+    <w:lsdException w:name="List Table 1 Light Accent 1" w:uiPriority="46"/>
+    <w:lsdException w:name="List Table 2 Accent 1" w:uiPriority="47"/>
+    <w:lsdException w:name="List Table 3 Accent 1" w:uiPriority="48"/>
+    <w:lsdException w:name="List Table 4 Accent 1" w:uiPriority="49"/>
+    <w:lsdException w:name="List Table 5 Dark Accent 1" w:uiPriority="50"/>
+    <w:lsdException w:name="List Table 6 Colorful Accent 1" w:uiPriority="51"/>
+    <w:lsdException w:name="List Table 7 Colorful Accent 1" w:uiPriority="52"/>
+    <w:lsdException w:name="List Table 1 Light Accent 2" w:uiPriority="46"/>
+    <w:lsdException w:name="List Table 2 Accent 2" w:uiPriority="47"/>
+    <w:lsdException w:name="List Table 3 Accent 2" w:uiPriority="48"/>
+    <w:lsdException w:name="List Table 4 Accent 2" w:uiPriority="49"/>
+    <w:lsdException w:name="List Table 5 Dark Accent 2" w:uiPriority="50"/>
+    <w:lsdException w:name="List Table 6 Colorful Accent 2" w:uiPriority="51"/>
+    <w:lsdException w:name="List Table 7 Colorful Accent 2" w:uiPriority="52"/>
+    <w:lsdException w:name="List Table 1 Light Accent 3" w:uiPriority="46"/>
+    <w:lsdException w:name="List Table 2 Accent 3" w:uiPriority="47"/>
+    <w:lsdException w:name="List Table 3 Accent 3" w:uiPriority="48"/>
+    <w:lsdException w:name="List Table 4 Accent 3" w:uiPriority="49"/>
+    <w:lsdException w:name="List Table 5 Dark Accent 3" w:uiPriority="50"/>
+    <w:lsdException w:name="List Table 6 Colorful Accent 3" w:uiPriority="51"/>
+    <w:lsdException w:name="List Table 7 Colorful Accent 3" w:uiPriority="52"/>
+    <w:lsdException w:name="List Table 1 Light Accent 4" w:uiPriority="46"/>
+    <w:lsdException w:name="List Table 2 Accent 4" w:uiPriority="47"/>
+    <w:lsdException w:name="List Table 3 Accent 4" w:uiPriority="48"/>
+    <w:lsdException w:name="List Table 4 Accent 4" w:uiPriority="49"/>
+    <w:lsdException w:name="List Table 5 Dark Accent 4" w:uiPriority="50"/>
+    <w:lsdException w:name="List Table 6 Colorful Accent 4" w:uiPriority="51"/>
+    <w:lsdException w:name="List Table 7 Colorful Accent 4" w:uiPriority="52"/>
+    <w:lsdException w:name="List Table 1 Light Accent 5" w:uiPriority="46"/>
+    <w:lsdException w:name="List Table 2 Accent 5" w:uiPriority="47"/>
+    <w:lsdException w:name="List Table 3 Accent 5" w:uiPriority="48"/>
+    <w:lsdException w:name="List Table 4 Accent 5" w:uiPriority="49"/>
+    <w:lsdException w:name="List Table 5 Dark Accent 5" w:uiPriority="50"/>
+    <w:lsdException w:name="List Table 6 Colorful Accent 5" w:uiPriority="51"/>
+    <w:lsdException w:name="List Table 7 Colorful Accent 5" w:uiPriority="52"/>
+    <w:lsdException w:name="List Table 1 Light Accent 6" w:uiPriority="46"/>
+    <w:lsdException w:name="List Table 2 Accent 6" w:uiPriority="47"/>
+    <w:lsdException w:name="List Table 3 Accent 6" w:uiPriority="48"/>
+    <w:lsdException w:name="List Table 4 Accent 6" w:uiPriority="49"/>
+    <w:lsdException w:name="List Table 5 Dark Accent 6" w:uiPriority="50"/>
+    <w:lsdException w:name="List Table 6 Colorful Accent 6" w:uiPriority="51"/>
+    <w:lsdException w:name="List Table 7 Colorful Accent 6" w:uiPriority="52"/>
+    <w:lsdException w:name="Mention" w:semiHidden="1" w:unhideWhenUsed="1"/>
+    <w:lsdException w:name="Smart Hyperlink" w:semiHidden="1" w:unhideWhenUsed="1"/>
+    <w:lsdException w:name="Hashtag" w:semiHidden="1" w:unhideWhenUsed="1"/>
+    <w:lsdException w:name="Unresolved Mention" w:semiHidden="1" w:unhideWhenUsed="1"/>
+    <w:lsdException w:name="Smart Link" w:semiHidden="1" w:unhideWhenUsed="1"/>
   </w:latentStyles>
   <w:style w:type="paragraph" w:default="1" w:styleId="Normal">
     <w:name w:val="Normal"/>
@@ -2084,7 +2120,7 @@
   <a:extraClrSchemeLst/>
   <a:extLst>
     <a:ext uri="{05A4C25C-085E-4340-85A3-A5531E510DB2}">
-      <thm15:themeFamily xmlns:thm15="http://schemas.microsoft.com/office/thememl/2012/main" xmlns="" name="Office Theme" id="{62F939B6-93AF-4DB8-9C6B-D6C7DFDC589F}" vid="{4A3C46E8-61CC-4603-A589-7422A47A8E4A}"/>
+      <thm15:themeFamily xmlns:thm15="http://schemas.microsoft.com/office/thememl/2012/main" name="Office Theme" id="{62F939B6-93AF-4DB8-9C6B-D6C7DFDC589F}" vid="{4A3C46E8-61CC-4603-A589-7422A47A8E4A}"/>
     </a:ext>
   </a:extLst>
 </a:theme>

</xml_diff>

<commit_message>
Arreglados errores, persistencia de datos de la cuenta de ThingSpeak y añadida la vista de la ubicacion por mapa
</commit_message>
<xml_diff>
--- a/Docs/Seguimiento/Diario_TFG.docx
+++ b/Docs/Seguimiento/Diario_TFG.docx
@@ -37,7 +37,7 @@
                     </pic:cNvPicPr>
                   </pic:nvPicPr>
                   <pic:blipFill>
-                    <a:blip r:embed="rId5">
+                    <a:blip r:embed="rId6">
                       <a:extLst>
                         <a:ext uri="{28A0092B-C50C-407E-A947-70E740481C1C}">
                           <a14:useLocalDpi xmlns:a14="http://schemas.microsoft.com/office/drawing/2010/main" val="0"/>
@@ -533,7 +533,7 @@
           </mc:Choice>
           <mc:Fallback>
             <w:pict>
-              <v:rect w14:anchorId="419FD490" id="1 Rectángulo" o:spid="_x0000_s1026" style="position:absolute;margin-left:-20.55pt;margin-top:-58.75pt;width:486.75pt;height:105.75pt;z-index:251659264;visibility:visible;mso-wrap-style:square;mso-width-percent:0;mso-height-percent:0;mso-wrap-distance-left:9pt;mso-wrap-distance-top:0;mso-wrap-distance-right:9pt;mso-wrap-distance-bottom:0;mso-position-horizontal:absolute;mso-position-horizontal-relative:text;mso-position-vertical:absolute;mso-position-vertical-relative:text;mso-width-percent:0;mso-height-percent:0;mso-width-relative:margin;mso-height-relative:margin;v-text-anchor:middle" o:gfxdata="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" fillcolor="white [3201]" strokecolor="black [3200]" strokeweight="1pt"/>
+              <v:rect w14:anchorId="3979129D" id="1 Rectángulo" o:spid="_x0000_s1026" style="position:absolute;margin-left:-20.55pt;margin-top:-58.75pt;width:486.75pt;height:105.75pt;z-index:251659264;visibility:visible;mso-wrap-style:square;mso-width-percent:0;mso-height-percent:0;mso-wrap-distance-left:9pt;mso-wrap-distance-top:0;mso-wrap-distance-right:9pt;mso-wrap-distance-bottom:0;mso-position-horizontal:absolute;mso-position-horizontal-relative:text;mso-position-vertical:absolute;mso-position-vertical-relative:text;mso-width-percent:0;mso-height-percent:0;mso-width-relative:margin;mso-height-relative:margin;v-text-anchor:middle" o:gfxdata="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" fillcolor="white [3201]" strokecolor="black [3200]" strokeweight="1pt"/>
             </w:pict>
           </mc:Fallback>
         </mc:AlternateContent>
@@ -821,16 +821,59 @@
           <w:sz w:val="28"/>
           <w:szCs w:val="28"/>
         </w:rPr>
-        <w:t xml:space="preserve">Semana </w:t>
-      </w:r>
-      <w:r>
+        <w:t>Semana 7</w:t>
+      </w:r>
+    </w:p>
+    <w:p>
+      <w:pPr>
+        <w:pStyle w:val="Prrafodelista"/>
+        <w:numPr>
+          <w:ilvl w:val="0"/>
+          <w:numId w:val="4"/>
+        </w:numPr>
+      </w:pPr>
+      <w:r>
+        <w:t>Añadida la opción de ajuste de envio de datos para poder enviar a diferentes canales</w:t>
+      </w:r>
+    </w:p>
+    <w:p>
+      <w:pPr>
+        <w:pStyle w:val="Prrafodelista"/>
+        <w:numPr>
+          <w:ilvl w:val="0"/>
+          <w:numId w:val="4"/>
+        </w:numPr>
+      </w:pPr>
+      <w:r>
+        <w:t>Creada otra app para recibir los datos de Thingspeak</w:t>
+      </w:r>
+    </w:p>
+    <w:p>
+      <w:pPr>
         <w:rPr>
           <w:b/>
           <w:bCs/>
           <w:sz w:val="28"/>
           <w:szCs w:val="28"/>
         </w:rPr>
-        <w:t>7</w:t>
+      </w:pPr>
+      <w:r>
+        <w:rPr>
+          <w:b/>
+          <w:bCs/>
+          <w:sz w:val="28"/>
+          <w:szCs w:val="28"/>
+        </w:rPr>
+        <w:t xml:space="preserve">Semana </w:t>
+      </w:r>
+      <w:r>
+        <w:rPr>
+          <w:b/>
+          <w:bCs/>
+          <w:sz w:val="28"/>
+          <w:szCs w:val="28"/>
+        </w:rPr>
+        <w:t>8</w:t>
       </w:r>
     </w:p>
     <w:p>
@@ -842,7 +885,10 @@
         </w:numPr>
       </w:pPr>
       <w:r>
-        <w:t>Añadida la opción de ajuste de envio de datos para poder enviar a diferentes canales</w:t>
+        <w:t>A</w:t>
+      </w:r>
+      <w:r>
+        <w:t>ñadidos los datos de MQTT de forma persistente, de manera que se guarden los datos en memoria</w:t>
       </w:r>
     </w:p>
     <w:p>
@@ -854,10 +900,21 @@
         </w:numPr>
       </w:pPr>
       <w:r>
-        <w:t>Creada otra app para recibir los datos de Thingspeak</w:t>
-      </w:r>
-    </w:p>
-    <w:p/>
+        <w:t>Arreglados errores en los que cuando esta el switch activo no hacia ninguna acción.</w:t>
+      </w:r>
+    </w:p>
+    <w:p>
+      <w:pPr>
+        <w:pStyle w:val="Prrafodelista"/>
+        <w:numPr>
+          <w:ilvl w:val="0"/>
+          <w:numId w:val="4"/>
+        </w:numPr>
+      </w:pPr>
+      <w:r>
+        <w:t>Añadida las vistas al activar la lectura de datos y la vista de ubicación en un mapa.</w:t>
+      </w:r>
+    </w:p>
     <w:p/>
     <w:sectPr>
       <w:pgSz w:w="11906" w:h="16838"/>
@@ -1510,7 +1567,7 @@
     <w:lsdException w:name="Table Web 2" w:semiHidden="1" w:unhideWhenUsed="1"/>
     <w:lsdException w:name="Table Web 3" w:semiHidden="1" w:unhideWhenUsed="1"/>
     <w:lsdException w:name="Balloon Text" w:semiHidden="1" w:unhideWhenUsed="1"/>
-    <w:lsdException w:name="Table Grid" w:semiHidden="1" w:uiPriority="39" w:unhideWhenUsed="1"/>
+    <w:lsdException w:name="Table Grid" w:uiPriority="39"/>
     <w:lsdException w:name="Table Theme" w:semiHidden="1" w:unhideWhenUsed="1"/>
     <w:lsdException w:name="Placeholder Text" w:semiHidden="1"/>
     <w:lsdException w:name="No Spacing" w:uiPriority="1" w:qFormat="1"/>
@@ -2124,4 +2181,16 @@
     </a:ext>
   </a:extLst>
 </a:theme>
+</file>
+
+<file path=customXml/item1.xml><?xml version="1.0" encoding="utf-8"?>
+<b:Sources xmlns:b="http://schemas.openxmlformats.org/officeDocument/2006/bibliography" xmlns="http://schemas.openxmlformats.org/officeDocument/2006/bibliography" SelectedStyle="\APASixthEditionOfficeOnline.xsl" StyleName="APA" Version="6"/>
+</file>
+
+<file path=customXml/itemProps1.xml><?xml version="1.0" encoding="utf-8"?>
+<ds:datastoreItem xmlns:ds="http://schemas.openxmlformats.org/officeDocument/2006/customXml" ds:itemID="{FD02920B-1AB0-4D43-BEE9-C25F49E64945}">
+  <ds:schemaRefs>
+    <ds:schemaRef ds:uri="http://schemas.openxmlformats.org/officeDocument/2006/bibliography"/>
+  </ds:schemaRefs>
+</ds:datastoreItem>
 </file>
</xml_diff>

<commit_message>
Añadida la notificacion de pulso alto
</commit_message>
<xml_diff>
--- a/Docs/Seguimiento/Diario_TFG.docx
+++ b/Docs/Seguimiento/Diario_TFG.docx
@@ -533,7 +533,7 @@
           </mc:Choice>
           <mc:Fallback>
             <w:pict>
-              <v:rect w14:anchorId="3979129D" id="1 Rectángulo" o:spid="_x0000_s1026" style="position:absolute;margin-left:-20.55pt;margin-top:-58.75pt;width:486.75pt;height:105.75pt;z-index:251659264;visibility:visible;mso-wrap-style:square;mso-width-percent:0;mso-height-percent:0;mso-wrap-distance-left:9pt;mso-wrap-distance-top:0;mso-wrap-distance-right:9pt;mso-wrap-distance-bottom:0;mso-position-horizontal:absolute;mso-position-horizontal-relative:text;mso-position-vertical:absolute;mso-position-vertical-relative:text;mso-width-percent:0;mso-height-percent:0;mso-width-relative:margin;mso-height-relative:margin;v-text-anchor:middle" o:gfxdata="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" fillcolor="white [3201]" strokecolor="black [3200]" strokeweight="1pt"/>
+              <v:rect w14:anchorId="5C43546D" id="1 Rectángulo" o:spid="_x0000_s1026" style="position:absolute;margin-left:-20.55pt;margin-top:-58.75pt;width:486.75pt;height:105.75pt;z-index:251659264;visibility:visible;mso-wrap-style:square;mso-width-percent:0;mso-height-percent:0;mso-wrap-distance-left:9pt;mso-wrap-distance-top:0;mso-wrap-distance-right:9pt;mso-wrap-distance-bottom:0;mso-position-horizontal:absolute;mso-position-horizontal-relative:text;mso-position-vertical:absolute;mso-position-vertical-relative:text;mso-width-percent:0;mso-height-percent:0;mso-width-relative:margin;mso-height-relative:margin;v-text-anchor:middle" o:gfxdata="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" fillcolor="white [3201]" strokecolor="black [3200]" strokeweight="1pt"/>
             </w:pict>
           </mc:Fallback>
         </mc:AlternateContent>
@@ -864,16 +864,7 @@
           <w:sz w:val="28"/>
           <w:szCs w:val="28"/>
         </w:rPr>
-        <w:t xml:space="preserve">Semana </w:t>
-      </w:r>
-      <w:r>
-        <w:rPr>
-          <w:b/>
-          <w:bCs/>
-          <w:sz w:val="28"/>
-          <w:szCs w:val="28"/>
-        </w:rPr>
-        <w:t>8</w:t>
+        <w:t>Semana 8</w:t>
       </w:r>
     </w:p>
     <w:p>
@@ -885,10 +876,7 @@
         </w:numPr>
       </w:pPr>
       <w:r>
-        <w:t>A</w:t>
-      </w:r>
-      <w:r>
-        <w:t>ñadidos los datos de MQTT de forma persistente, de manera que se guarden los datos en memoria</w:t>
+        <w:t>Añadidos los datos de MQTT de forma persistente, de manera que se guarden los datos en memoria</w:t>
       </w:r>
     </w:p>
     <w:p>
@@ -900,7 +888,13 @@
         </w:numPr>
       </w:pPr>
       <w:r>
-        <w:t>Arreglados errores en los que cuando esta el switch activo no hacia ninguna acción.</w:t>
+        <w:t xml:space="preserve">Arreglados errores en los que cuando </w:t>
+      </w:r>
+      <w:r>
+        <w:t>está</w:t>
+      </w:r>
+      <w:r>
+        <w:t xml:space="preserve"> el switch activo no hacia ninguna acción.</w:t>
       </w:r>
     </w:p>
     <w:p>
@@ -915,6 +909,48 @@
         <w:t>Añadida las vistas al activar la lectura de datos y la vista de ubicación en un mapa.</w:t>
       </w:r>
     </w:p>
+    <w:p>
+      <w:pPr>
+        <w:rPr>
+          <w:b/>
+          <w:bCs/>
+          <w:sz w:val="28"/>
+          <w:szCs w:val="28"/>
+        </w:rPr>
+      </w:pPr>
+      <w:r>
+        <w:rPr>
+          <w:b/>
+          <w:bCs/>
+          <w:sz w:val="28"/>
+          <w:szCs w:val="28"/>
+        </w:rPr>
+        <w:t xml:space="preserve">Semana </w:t>
+      </w:r>
+      <w:r>
+        <w:rPr>
+          <w:b/>
+          <w:bCs/>
+          <w:sz w:val="28"/>
+          <w:szCs w:val="28"/>
+        </w:rPr>
+        <w:t>9</w:t>
+      </w:r>
+    </w:p>
+    <w:p>
+      <w:pPr>
+        <w:pStyle w:val="Prrafodelista"/>
+        <w:numPr>
+          <w:ilvl w:val="0"/>
+          <w:numId w:val="4"/>
+        </w:numPr>
+      </w:pPr>
+      <w:r>
+        <w:t>Añadido sistema de notificaciones y configurado para que detecte cuando se produce una taquicardia (100 LPM)</w:t>
+      </w:r>
+    </w:p>
+    <w:p/>
+    <w:p/>
     <w:p/>
     <w:sectPr>
       <w:pgSz w:w="11906" w:h="16838"/>

</xml_diff>

<commit_message>
Añadidas apks, deteccion de caidas, optimizar codigo y arreglo de bugs
</commit_message>
<xml_diff>
--- a/Docs/Seguimiento/Diario_TFG.docx
+++ b/Docs/Seguimiento/Diario_TFG.docx
@@ -1,6 +1,6 @@
 
 <file path=word/document.xml><?xml version="1.0" encoding="utf-8"?>
-<w:document xmlns:wpc="http://schemas.microsoft.com/office/word/2010/wordprocessingCanvas" xmlns:cx="http://schemas.microsoft.com/office/drawing/2014/chartex" xmlns:cx1="http://schemas.microsoft.com/office/drawing/2015/9/8/chartex" xmlns:cx2="http://schemas.microsoft.com/office/drawing/2015/10/21/chartex" xmlns:cx3="http://schemas.microsoft.com/office/drawing/2016/5/9/chartex" xmlns:cx4="http://schemas.microsoft.com/office/drawing/2016/5/10/chartex" xmlns:cx5="http://schemas.microsoft.com/office/drawing/2016/5/11/chartex" xmlns:cx6="http://schemas.microsoft.com/office/drawing/2016/5/12/chartex" xmlns:cx7="http://schemas.microsoft.com/office/drawing/2016/5/13/chartex" xmlns:cx8="http://schemas.microsoft.com/office/drawing/2016/5/14/chartex" xmlns:mc="http://schemas.openxmlformats.org/markup-compatibility/2006" xmlns:aink="http://schemas.microsoft.com/office/drawing/2016/ink" xmlns:am3d="http://schemas.microsoft.com/office/drawing/2017/model3d" xmlns:o="urn:schemas-microsoft-com:office:office" xmlns:r="http://schemas.openxmlformats.org/officeDocument/2006/relationships" xmlns:m="http://schemas.openxmlformats.org/officeDocument/2006/math" xmlns:v="urn:schemas-microsoft-com:vml" xmlns:wp14="http://schemas.microsoft.com/office/word/2010/wordprocessingDrawing" xmlns:wp="http://schemas.openxmlformats.org/drawingml/2006/wordprocessingDrawing" xmlns:w10="urn:schemas-microsoft-com:office:word" xmlns:w="http://schemas.openxmlformats.org/wordprocessingml/2006/main" xmlns:w14="http://schemas.microsoft.com/office/word/2010/wordml" xmlns:w15="http://schemas.microsoft.com/office/word/2012/wordml" xmlns:w16cex="http://schemas.microsoft.com/office/word/2018/wordml/cex" xmlns:w16cid="http://schemas.microsoft.com/office/word/2016/wordml/cid" xmlns:w16="http://schemas.microsoft.com/office/word/2018/wordml" xmlns:w16sdtdh="http://schemas.microsoft.com/office/word/2020/wordml/sdtdatahash" xmlns:w16se="http://schemas.microsoft.com/office/word/2015/wordml/symex" xmlns:wpg="http://schemas.microsoft.com/office/word/2010/wordprocessingGroup" xmlns:wpi="http://schemas.microsoft.com/office/word/2010/wordprocessingInk" xmlns:wne="http://schemas.microsoft.com/office/word/2006/wordml" xmlns:wps="http://schemas.microsoft.com/office/word/2010/wordprocessingShape" mc:Ignorable="w14 w15 w16se w16cid w16 w16cex w16sdtdh wp14">
+<w:document xmlns:wpc="http://schemas.microsoft.com/office/word/2010/wordprocessingCanvas" xmlns:mc="http://schemas.openxmlformats.org/markup-compatibility/2006" xmlns:o="urn:schemas-microsoft-com:office:office" xmlns:r="http://schemas.openxmlformats.org/officeDocument/2006/relationships" xmlns:m="http://schemas.openxmlformats.org/officeDocument/2006/math" xmlns:v="urn:schemas-microsoft-com:vml" xmlns:wp14="http://schemas.microsoft.com/office/word/2010/wordprocessingDrawing" xmlns:wp="http://schemas.openxmlformats.org/drawingml/2006/wordprocessingDrawing" xmlns:w10="urn:schemas-microsoft-com:office:word" xmlns:w="http://schemas.openxmlformats.org/wordprocessingml/2006/main" xmlns:w14="http://schemas.microsoft.com/office/word/2010/wordml" xmlns:wpg="http://schemas.microsoft.com/office/word/2010/wordprocessingGroup" xmlns:wpi="http://schemas.microsoft.com/office/word/2010/wordprocessingInk" xmlns:wne="http://schemas.microsoft.com/office/word/2006/wordml" xmlns:wps="http://schemas.microsoft.com/office/word/2010/wordprocessingShape" mc:Ignorable="w14 wp14">
   <w:body>
     <w:p/>
     <w:p>
@@ -37,7 +37,7 @@
                     </pic:cNvPicPr>
                   </pic:nvPicPr>
                   <pic:blipFill>
-                    <a:blip r:embed="rId6">
+                    <a:blip r:embed="rId7">
                       <a:extLst>
                         <a:ext uri="{28A0092B-C50C-407E-A947-70E740481C1C}">
                           <a14:useLocalDpi xmlns:a14="http://schemas.microsoft.com/office/drawing/2010/main" val="0"/>
@@ -163,7 +163,7 @@
               </wp:anchor>
             </w:drawing>
           </mc:Choice>
-          <mc:Fallback>
+          <mc:Fallback xmlns:w16se="http://schemas.microsoft.com/office/word/2015/wordml/symex" xmlns:w16sdtdh="http://schemas.microsoft.com/office/word/2020/wordml/sdtdatahash" xmlns:w16="http://schemas.microsoft.com/office/word/2018/wordml" xmlns:w16cid="http://schemas.microsoft.com/office/word/2016/wordml/cid" xmlns:w16cex="http://schemas.microsoft.com/office/word/2018/wordml/cex" xmlns:w15="http://schemas.microsoft.com/office/word/2012/wordml" xmlns:am3d="http://schemas.microsoft.com/office/drawing/2017/model3d" xmlns:aink="http://schemas.microsoft.com/office/drawing/2016/ink" xmlns:cx8="http://schemas.microsoft.com/office/drawing/2016/5/14/chartex" xmlns:cx7="http://schemas.microsoft.com/office/drawing/2016/5/13/chartex" xmlns:cx6="http://schemas.microsoft.com/office/drawing/2016/5/12/chartex" xmlns:cx5="http://schemas.microsoft.com/office/drawing/2016/5/11/chartex" xmlns:cx4="http://schemas.microsoft.com/office/drawing/2016/5/10/chartex" xmlns:cx3="http://schemas.microsoft.com/office/drawing/2016/5/9/chartex" xmlns:cx2="http://schemas.microsoft.com/office/drawing/2015/10/21/chartex" xmlns:cx1="http://schemas.microsoft.com/office/drawing/2015/9/8/chartex" xmlns:cx="http://schemas.microsoft.com/office/drawing/2014/chartex">
             <w:pict>
               <v:shapetype w14:anchorId="72D33D07" id="_x0000_t202" coordsize="21600,21600" o:spt="202" path="m,l,21600r21600,l21600,xe">
                 <v:stroke joinstyle="miter"/>
@@ -297,7 +297,7 @@
               </wp:anchor>
             </w:drawing>
           </mc:Choice>
-          <mc:Fallback>
+          <mc:Fallback xmlns:w16se="http://schemas.microsoft.com/office/word/2015/wordml/symex" xmlns:w16sdtdh="http://schemas.microsoft.com/office/word/2020/wordml/sdtdatahash" xmlns:w16="http://schemas.microsoft.com/office/word/2018/wordml" xmlns:w16cid="http://schemas.microsoft.com/office/word/2016/wordml/cid" xmlns:w16cex="http://schemas.microsoft.com/office/word/2018/wordml/cex" xmlns:w15="http://schemas.microsoft.com/office/word/2012/wordml" xmlns:am3d="http://schemas.microsoft.com/office/drawing/2017/model3d" xmlns:aink="http://schemas.microsoft.com/office/drawing/2016/ink" xmlns:cx8="http://schemas.microsoft.com/office/drawing/2016/5/14/chartex" xmlns:cx7="http://schemas.microsoft.com/office/drawing/2016/5/13/chartex" xmlns:cx6="http://schemas.microsoft.com/office/drawing/2016/5/12/chartex" xmlns:cx5="http://schemas.microsoft.com/office/drawing/2016/5/11/chartex" xmlns:cx4="http://schemas.microsoft.com/office/drawing/2016/5/10/chartex" xmlns:cx3="http://schemas.microsoft.com/office/drawing/2016/5/9/chartex" xmlns:cx2="http://schemas.microsoft.com/office/drawing/2015/10/21/chartex" xmlns:cx1="http://schemas.microsoft.com/office/drawing/2015/9/8/chartex" xmlns:cx="http://schemas.microsoft.com/office/drawing/2014/chartex">
             <w:pict>
               <v:shape w14:anchorId="22AAE0D3" id="_x0000_s1027" type="#_x0000_t202" style="position:absolute;margin-left:106.2pt;margin-top:-4.75pt;width:338.25pt;height:43.5pt;z-index:251661312;visibility:visible;mso-wrap-style:square;mso-width-percent:0;mso-height-percent:0;mso-wrap-distance-left:9pt;mso-wrap-distance-top:0;mso-wrap-distance-right:9pt;mso-wrap-distance-bottom:0;mso-position-horizontal:absolute;mso-position-horizontal-relative:text;mso-position-vertical:absolute;mso-position-vertical-relative:text;mso-width-percent:0;mso-height-percent:0;mso-width-relative:margin;mso-height-relative:margin;v-text-anchor:top" o:gfxdata="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">
                 <v:textbox>
@@ -437,7 +437,7 @@
               </wp:anchor>
             </w:drawing>
           </mc:Choice>
-          <mc:Fallback>
+          <mc:Fallback xmlns:w16se="http://schemas.microsoft.com/office/word/2015/wordml/symex" xmlns:w16sdtdh="http://schemas.microsoft.com/office/word/2020/wordml/sdtdatahash" xmlns:w16="http://schemas.microsoft.com/office/word/2018/wordml" xmlns:w16cid="http://schemas.microsoft.com/office/word/2016/wordml/cid" xmlns:w16cex="http://schemas.microsoft.com/office/word/2018/wordml/cex" xmlns:w15="http://schemas.microsoft.com/office/word/2012/wordml" xmlns:am3d="http://schemas.microsoft.com/office/drawing/2017/model3d" xmlns:aink="http://schemas.microsoft.com/office/drawing/2016/ink" xmlns:cx8="http://schemas.microsoft.com/office/drawing/2016/5/14/chartex" xmlns:cx7="http://schemas.microsoft.com/office/drawing/2016/5/13/chartex" xmlns:cx6="http://schemas.microsoft.com/office/drawing/2016/5/12/chartex" xmlns:cx5="http://schemas.microsoft.com/office/drawing/2016/5/11/chartex" xmlns:cx4="http://schemas.microsoft.com/office/drawing/2016/5/10/chartex" xmlns:cx3="http://schemas.microsoft.com/office/drawing/2016/5/9/chartex" xmlns:cx2="http://schemas.microsoft.com/office/drawing/2015/10/21/chartex" xmlns:cx1="http://schemas.microsoft.com/office/drawing/2015/9/8/chartex" xmlns:cx="http://schemas.microsoft.com/office/drawing/2014/chartex">
             <w:pict>
               <v:shape w14:anchorId="10B2ED34" id="_x0000_s1028" type="#_x0000_t202" style="position:absolute;margin-left:373.2pt;margin-top:-58.75pt;width:93pt;height:38.25pt;z-index:251663360;visibility:visible;mso-wrap-style:square;mso-width-percent:0;mso-height-percent:0;mso-wrap-distance-left:9pt;mso-wrap-distance-top:0;mso-wrap-distance-right:9pt;mso-wrap-distance-bottom:0;mso-position-horizontal:absolute;mso-position-horizontal-relative:text;mso-position-vertical:absolute;mso-position-vertical-relative:text;mso-width-percent:0;mso-height-percent:0;mso-width-relative:margin;mso-height-relative:margin;v-text-anchor:top" o:gfxdata="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" fillcolor="white [3201]" strokecolor="black [3200]" strokeweight="1pt">
                 <v:textbox>
@@ -531,7 +531,7 @@
               </wp:anchor>
             </w:drawing>
           </mc:Choice>
-          <mc:Fallback>
+          <mc:Fallback xmlns:w16se="http://schemas.microsoft.com/office/word/2015/wordml/symex" xmlns:w16sdtdh="http://schemas.microsoft.com/office/word/2020/wordml/sdtdatahash" xmlns:w16="http://schemas.microsoft.com/office/word/2018/wordml" xmlns:w16cid="http://schemas.microsoft.com/office/word/2016/wordml/cid" xmlns:w16cex="http://schemas.microsoft.com/office/word/2018/wordml/cex" xmlns:w15="http://schemas.microsoft.com/office/word/2012/wordml" xmlns:am3d="http://schemas.microsoft.com/office/drawing/2017/model3d" xmlns:aink="http://schemas.microsoft.com/office/drawing/2016/ink" xmlns:cx8="http://schemas.microsoft.com/office/drawing/2016/5/14/chartex" xmlns:cx7="http://schemas.microsoft.com/office/drawing/2016/5/13/chartex" xmlns:cx6="http://schemas.microsoft.com/office/drawing/2016/5/12/chartex" xmlns:cx5="http://schemas.microsoft.com/office/drawing/2016/5/11/chartex" xmlns:cx4="http://schemas.microsoft.com/office/drawing/2016/5/10/chartex" xmlns:cx3="http://schemas.microsoft.com/office/drawing/2016/5/9/chartex" xmlns:cx2="http://schemas.microsoft.com/office/drawing/2015/10/21/chartex" xmlns:cx1="http://schemas.microsoft.com/office/drawing/2015/9/8/chartex" xmlns:cx="http://schemas.microsoft.com/office/drawing/2014/chartex">
             <w:pict>
               <v:rect w14:anchorId="5C43546D" id="1 Rectángulo" o:spid="_x0000_s1026" style="position:absolute;margin-left:-20.55pt;margin-top:-58.75pt;width:486.75pt;height:105.75pt;z-index:251659264;visibility:visible;mso-wrap-style:square;mso-width-percent:0;mso-height-percent:0;mso-wrap-distance-left:9pt;mso-wrap-distance-top:0;mso-wrap-distance-right:9pt;mso-wrap-distance-bottom:0;mso-position-horizontal:absolute;mso-position-horizontal-relative:text;mso-position-vertical:absolute;mso-position-vertical-relative:text;mso-width-percent:0;mso-height-percent:0;mso-width-relative:margin;mso-height-relative:margin;v-text-anchor:middle" o:gfxdata="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" fillcolor="white [3201]" strokecolor="black [3200]" strokeweight="1pt"/>
             </w:pict>
@@ -925,16 +925,7 @@
           <w:sz w:val="28"/>
           <w:szCs w:val="28"/>
         </w:rPr>
-        <w:t xml:space="preserve">Semana </w:t>
-      </w:r>
-      <w:r>
-        <w:rPr>
-          <w:b/>
-          <w:bCs/>
-          <w:sz w:val="28"/>
-          <w:szCs w:val="28"/>
-        </w:rPr>
-        <w:t>9</w:t>
+        <w:t>Semana 9</w:t>
       </w:r>
     </w:p>
     <w:p>
@@ -949,6 +940,66 @@
         <w:t>Añadido sistema de notificaciones y configurado para que detecte cuando se produce una taquicardia (100 LPM)</w:t>
       </w:r>
     </w:p>
+    <w:p>
+      <w:pPr>
+        <w:rPr>
+          <w:b/>
+          <w:bCs/>
+          <w:sz w:val="28"/>
+          <w:szCs w:val="28"/>
+        </w:rPr>
+      </w:pPr>
+      <w:r>
+        <w:rPr>
+          <w:b/>
+          <w:bCs/>
+          <w:sz w:val="28"/>
+          <w:szCs w:val="28"/>
+        </w:rPr>
+        <w:t>Sem</w:t>
+      </w:r>
+      <w:r>
+        <w:rPr>
+          <w:b/>
+          <w:bCs/>
+          <w:sz w:val="28"/>
+          <w:szCs w:val="28"/>
+        </w:rPr>
+        <w:t>ana 10</w:t>
+      </w:r>
+    </w:p>
+    <w:p>
+      <w:pPr>
+        <w:pStyle w:val="Prrafodelista"/>
+        <w:numPr>
+          <w:ilvl w:val="0"/>
+          <w:numId w:val="4"/>
+        </w:numPr>
+      </w:pPr>
+      <w:r>
+        <w:t>Añadido el sistema de deteccion de caídas, enviado como campo por ThingSpeak</w:t>
+      </w:r>
+    </w:p>
+    <w:p>
+      <w:pPr>
+        <w:pStyle w:val="Prrafodelista"/>
+        <w:numPr>
+          <w:ilvl w:val="0"/>
+          <w:numId w:val="4"/>
+        </w:numPr>
+      </w:pPr>
+      <w:r>
+        <w:t>Optimizacion del código y arreglo de errores.</w:t>
+      </w:r>
+    </w:p>
+    <w:p>
+      <w:pPr>
+        <w:ind w:left="360"/>
+      </w:pPr>
+      <w:bookmarkStart w:id="0" w:name="_GoBack"/>
+      <w:bookmarkEnd w:id="0"/>
+    </w:p>
+    <w:p/>
     <w:p/>
     <w:p/>
     <w:p/>
@@ -963,8 +1014,8 @@
 </file>
 
 <file path=word/numbering.xml><?xml version="1.0" encoding="utf-8"?>
-<w:numbering xmlns:wpc="http://schemas.microsoft.com/office/word/2010/wordprocessingCanvas" xmlns:cx="http://schemas.microsoft.com/office/drawing/2014/chartex" xmlns:cx1="http://schemas.microsoft.com/office/drawing/2015/9/8/chartex" xmlns:cx2="http://schemas.microsoft.com/office/drawing/2015/10/21/chartex" xmlns:cx3="http://schemas.microsoft.com/office/drawing/2016/5/9/chartex" xmlns:cx4="http://schemas.microsoft.com/office/drawing/2016/5/10/chartex" xmlns:cx5="http://schemas.microsoft.com/office/drawing/2016/5/11/chartex" xmlns:cx6="http://schemas.microsoft.com/office/drawing/2016/5/12/chartex" xmlns:cx7="http://schemas.microsoft.com/office/drawing/2016/5/13/chartex" xmlns:cx8="http://schemas.microsoft.com/office/drawing/2016/5/14/chartex" xmlns:mc="http://schemas.openxmlformats.org/markup-compatibility/2006" xmlns:aink="http://schemas.microsoft.com/office/drawing/2016/ink" xmlns:am3d="http://schemas.microsoft.com/office/drawing/2017/model3d" xmlns:o="urn:schemas-microsoft-com:office:office" xmlns:r="http://schemas.openxmlformats.org/officeDocument/2006/relationships" xmlns:m="http://schemas.openxmlformats.org/officeDocument/2006/math" xmlns:v="urn:schemas-microsoft-com:vml" xmlns:wp14="http://schemas.microsoft.com/office/word/2010/wordprocessingDrawing" xmlns:wp="http://schemas.openxmlformats.org/drawingml/2006/wordprocessingDrawing" xmlns:w10="urn:schemas-microsoft-com:office:word" xmlns:w="http://schemas.openxmlformats.org/wordprocessingml/2006/main" xmlns:w14="http://schemas.microsoft.com/office/word/2010/wordml" xmlns:w15="http://schemas.microsoft.com/office/word/2012/wordml" xmlns:w16cex="http://schemas.microsoft.com/office/word/2018/wordml/cex" xmlns:w16cid="http://schemas.microsoft.com/office/word/2016/wordml/cid" xmlns:w16="http://schemas.microsoft.com/office/word/2018/wordml" xmlns:w16sdtdh="http://schemas.microsoft.com/office/word/2020/wordml/sdtdatahash" xmlns:w16se="http://schemas.microsoft.com/office/word/2015/wordml/symex" xmlns:wpg="http://schemas.microsoft.com/office/word/2010/wordprocessingGroup" xmlns:wpi="http://schemas.microsoft.com/office/word/2010/wordprocessingInk" xmlns:wne="http://schemas.microsoft.com/office/word/2006/wordml" xmlns:wps="http://schemas.microsoft.com/office/word/2010/wordprocessingShape" mc:Ignorable="w14 w15 w16se w16cid w16 w16cex w16sdtdh wp14">
-  <w:abstractNum w:abstractNumId="0" w15:restartNumberingAfterBreak="0">
+<w:numbering xmlns:wpc="http://schemas.microsoft.com/office/word/2010/wordprocessingCanvas" xmlns:mc="http://schemas.openxmlformats.org/markup-compatibility/2006" xmlns:o="urn:schemas-microsoft-com:office:office" xmlns:r="http://schemas.openxmlformats.org/officeDocument/2006/relationships" xmlns:m="http://schemas.openxmlformats.org/officeDocument/2006/math" xmlns:v="urn:schemas-microsoft-com:vml" xmlns:wp14="http://schemas.microsoft.com/office/word/2010/wordprocessingDrawing" xmlns:wp="http://schemas.openxmlformats.org/drawingml/2006/wordprocessingDrawing" xmlns:w10="urn:schemas-microsoft-com:office:word" xmlns:w="http://schemas.openxmlformats.org/wordprocessingml/2006/main" xmlns:w14="http://schemas.microsoft.com/office/word/2010/wordml" xmlns:wpg="http://schemas.microsoft.com/office/word/2010/wordprocessingGroup" xmlns:wpi="http://schemas.microsoft.com/office/word/2010/wordprocessingInk" xmlns:wne="http://schemas.microsoft.com/office/word/2006/wordml" xmlns:wps="http://schemas.microsoft.com/office/word/2010/wordprocessingShape" mc:Ignorable="w14 wp14">
+  <w:abstractNum w:abstractNumId="0">
     <w:nsid w:val="080A0AFA"/>
     <w:multiLevelType w:val="hybridMultilevel"/>
     <w:tmpl w:val="8A3C8000"/>
@@ -1077,7 +1128,7 @@
       </w:rPr>
     </w:lvl>
   </w:abstractNum>
-  <w:abstractNum w:abstractNumId="1" w15:restartNumberingAfterBreak="0">
+  <w:abstractNum w:abstractNumId="1">
     <w:nsid w:val="35B76D37"/>
     <w:multiLevelType w:val="hybridMultilevel"/>
     <w:tmpl w:val="4FB08BC2"/>
@@ -1190,7 +1241,7 @@
       </w:rPr>
     </w:lvl>
   </w:abstractNum>
-  <w:abstractNum w:abstractNumId="2" w15:restartNumberingAfterBreak="0">
+  <w:abstractNum w:abstractNumId="2">
     <w:nsid w:val="3A354AA5"/>
     <w:multiLevelType w:val="hybridMultilevel"/>
     <w:tmpl w:val="C42A340A"/>
@@ -1303,7 +1354,7 @@
       </w:rPr>
     </w:lvl>
   </w:abstractNum>
-  <w:abstractNum w:abstractNumId="3" w15:restartNumberingAfterBreak="0">
+  <w:abstractNum w:abstractNumId="3">
     <w:nsid w:val="76434027"/>
     <w:multiLevelType w:val="hybridMultilevel"/>
     <w:tmpl w:val="D02A54AE"/>
@@ -1432,7 +1483,7 @@
 </file>
 
 <file path=word/styles.xml><?xml version="1.0" encoding="utf-8"?>
-<w:styles xmlns:mc="http://schemas.openxmlformats.org/markup-compatibility/2006" xmlns:r="http://schemas.openxmlformats.org/officeDocument/2006/relationships" xmlns:w="http://schemas.openxmlformats.org/wordprocessingml/2006/main" xmlns:w14="http://schemas.microsoft.com/office/word/2010/wordml" xmlns:w15="http://schemas.microsoft.com/office/word/2012/wordml" xmlns:w16cex="http://schemas.microsoft.com/office/word/2018/wordml/cex" xmlns:w16cid="http://schemas.microsoft.com/office/word/2016/wordml/cid" xmlns:w16="http://schemas.microsoft.com/office/word/2018/wordml" xmlns:w16sdtdh="http://schemas.microsoft.com/office/word/2020/wordml/sdtdatahash" xmlns:w16se="http://schemas.microsoft.com/office/word/2015/wordml/symex" mc:Ignorable="w14 w15 w16se w16cid w16 w16cex w16sdtdh">
+<w:styles xmlns:mc="http://schemas.openxmlformats.org/markup-compatibility/2006" xmlns:r="http://schemas.openxmlformats.org/officeDocument/2006/relationships" xmlns:w="http://schemas.openxmlformats.org/wordprocessingml/2006/main" xmlns:w14="http://schemas.microsoft.com/office/word/2010/wordml" mc:Ignorable="w14">
   <w:docDefaults>
     <w:rPrDefault>
       <w:rPr>
@@ -1448,383 +1499,398 @@
       </w:pPr>
     </w:pPrDefault>
   </w:docDefaults>
-  <w:latentStyles w:defLockedState="0" w:defUIPriority="99" w:defSemiHidden="0" w:defUnhideWhenUsed="0" w:defQFormat="0" w:count="376">
-    <w:lsdException w:name="Normal" w:uiPriority="0" w:qFormat="1"/>
-    <w:lsdException w:name="heading 1" w:uiPriority="9" w:qFormat="1"/>
-    <w:lsdException w:name="heading 2" w:semiHidden="1" w:uiPriority="9" w:unhideWhenUsed="1" w:qFormat="1"/>
-    <w:lsdException w:name="heading 3" w:semiHidden="1" w:uiPriority="9" w:unhideWhenUsed="1" w:qFormat="1"/>
-    <w:lsdException w:name="heading 4" w:semiHidden="1" w:uiPriority="9" w:unhideWhenUsed="1" w:qFormat="1"/>
-    <w:lsdException w:name="heading 5" w:semiHidden="1" w:uiPriority="9" w:unhideWhenUsed="1" w:qFormat="1"/>
-    <w:lsdException w:name="heading 6" w:semiHidden="1" w:uiPriority="9" w:unhideWhenUsed="1" w:qFormat="1"/>
-    <w:lsdException w:name="heading 7" w:semiHidden="1" w:uiPriority="9" w:unhideWhenUsed="1" w:qFormat="1"/>
-    <w:lsdException w:name="heading 8" w:semiHidden="1" w:uiPriority="9" w:unhideWhenUsed="1" w:qFormat="1"/>
-    <w:lsdException w:name="heading 9" w:semiHidden="1" w:uiPriority="9" w:unhideWhenUsed="1" w:qFormat="1"/>
-    <w:lsdException w:name="index 1" w:semiHidden="1" w:unhideWhenUsed="1"/>
-    <w:lsdException w:name="index 2" w:semiHidden="1" w:unhideWhenUsed="1"/>
-    <w:lsdException w:name="index 3" w:semiHidden="1" w:unhideWhenUsed="1"/>
-    <w:lsdException w:name="index 4" w:semiHidden="1" w:unhideWhenUsed="1"/>
-    <w:lsdException w:name="index 5" w:semiHidden="1" w:unhideWhenUsed="1"/>
-    <w:lsdException w:name="index 6" w:semiHidden="1" w:unhideWhenUsed="1"/>
-    <w:lsdException w:name="index 7" w:semiHidden="1" w:unhideWhenUsed="1"/>
-    <w:lsdException w:name="index 8" w:semiHidden="1" w:unhideWhenUsed="1"/>
-    <w:lsdException w:name="index 9" w:semiHidden="1" w:unhideWhenUsed="1"/>
-    <w:lsdException w:name="toc 1" w:semiHidden="1" w:uiPriority="39" w:unhideWhenUsed="1"/>
-    <w:lsdException w:name="toc 2" w:semiHidden="1" w:uiPriority="39" w:unhideWhenUsed="1"/>
-    <w:lsdException w:name="toc 3" w:semiHidden="1" w:uiPriority="39" w:unhideWhenUsed="1"/>
-    <w:lsdException w:name="toc 4" w:semiHidden="1" w:uiPriority="39" w:unhideWhenUsed="1"/>
-    <w:lsdException w:name="toc 5" w:semiHidden="1" w:uiPriority="39" w:unhideWhenUsed="1"/>
-    <w:lsdException w:name="toc 6" w:semiHidden="1" w:uiPriority="39" w:unhideWhenUsed="1"/>
-    <w:lsdException w:name="toc 7" w:semiHidden="1" w:uiPriority="39" w:unhideWhenUsed="1"/>
-    <w:lsdException w:name="toc 8" w:semiHidden="1" w:uiPriority="39" w:unhideWhenUsed="1"/>
-    <w:lsdException w:name="toc 9" w:semiHidden="1" w:uiPriority="39" w:unhideWhenUsed="1"/>
-    <w:lsdException w:name="Normal Indent" w:semiHidden="1" w:unhideWhenUsed="1"/>
-    <w:lsdException w:name="footnote text" w:semiHidden="1" w:unhideWhenUsed="1"/>
-    <w:lsdException w:name="annotation text" w:semiHidden="1" w:unhideWhenUsed="1"/>
-    <w:lsdException w:name="header" w:semiHidden="1" w:unhideWhenUsed="1"/>
-    <w:lsdException w:name="footer" w:semiHidden="1" w:unhideWhenUsed="1"/>
-    <w:lsdException w:name="index heading" w:semiHidden="1" w:unhideWhenUsed="1"/>
-    <w:lsdException w:name="caption" w:semiHidden="1" w:uiPriority="35" w:unhideWhenUsed="1" w:qFormat="1"/>
-    <w:lsdException w:name="table of figures" w:semiHidden="1" w:unhideWhenUsed="1"/>
-    <w:lsdException w:name="envelope address" w:semiHidden="1" w:unhideWhenUsed="1"/>
-    <w:lsdException w:name="envelope return" w:semiHidden="1" w:unhideWhenUsed="1"/>
-    <w:lsdException w:name="footnote reference" w:semiHidden="1" w:unhideWhenUsed="1"/>
-    <w:lsdException w:name="annotation reference" w:semiHidden="1" w:unhideWhenUsed="1"/>
-    <w:lsdException w:name="line number" w:semiHidden="1" w:unhideWhenUsed="1"/>
-    <w:lsdException w:name="page number" w:semiHidden="1" w:unhideWhenUsed="1"/>
-    <w:lsdException w:name="endnote reference" w:semiHidden="1" w:unhideWhenUsed="1"/>
-    <w:lsdException w:name="endnote text" w:semiHidden="1" w:unhideWhenUsed="1"/>
-    <w:lsdException w:name="table of authorities" w:semiHidden="1" w:unhideWhenUsed="1"/>
-    <w:lsdException w:name="macro" w:semiHidden="1" w:unhideWhenUsed="1"/>
-    <w:lsdException w:name="toa heading" w:semiHidden="1" w:unhideWhenUsed="1"/>
-    <w:lsdException w:name="List" w:semiHidden="1" w:unhideWhenUsed="1"/>
-    <w:lsdException w:name="List Bullet" w:semiHidden="1" w:unhideWhenUsed="1"/>
-    <w:lsdException w:name="List Number" w:semiHidden="1" w:unhideWhenUsed="1"/>
-    <w:lsdException w:name="List 2" w:semiHidden="1" w:unhideWhenUsed="1"/>
-    <w:lsdException w:name="List 3" w:semiHidden="1" w:unhideWhenUsed="1"/>
-    <w:lsdException w:name="List 4" w:semiHidden="1" w:unhideWhenUsed="1"/>
-    <w:lsdException w:name="List 5" w:semiHidden="1" w:unhideWhenUsed="1"/>
-    <w:lsdException w:name="List Bullet 2" w:semiHidden="1" w:unhideWhenUsed="1"/>
-    <w:lsdException w:name="List Bullet 3" w:semiHidden="1" w:unhideWhenUsed="1"/>
-    <w:lsdException w:name="List Bullet 4" w:semiHidden="1" w:unhideWhenUsed="1"/>
-    <w:lsdException w:name="List Bullet 5" w:semiHidden="1" w:unhideWhenUsed="1"/>
-    <w:lsdException w:name="List Number 2" w:semiHidden="1" w:unhideWhenUsed="1"/>
-    <w:lsdException w:name="List Number 3" w:semiHidden="1" w:unhideWhenUsed="1"/>
-    <w:lsdException w:name="List Number 4" w:semiHidden="1" w:unhideWhenUsed="1"/>
-    <w:lsdException w:name="List Number 5" w:semiHidden="1" w:unhideWhenUsed="1"/>
-    <w:lsdException w:name="Title" w:uiPriority="10" w:qFormat="1"/>
-    <w:lsdException w:name="Closing" w:semiHidden="1" w:unhideWhenUsed="1"/>
-    <w:lsdException w:name="Signature" w:semiHidden="1" w:unhideWhenUsed="1"/>
-    <w:lsdException w:name="Default Paragraph Font" w:semiHidden="1" w:uiPriority="1" w:unhideWhenUsed="1"/>
-    <w:lsdException w:name="Body Text" w:semiHidden="1" w:unhideWhenUsed="1"/>
-    <w:lsdException w:name="Body Text Indent" w:semiHidden="1" w:unhideWhenUsed="1"/>
-    <w:lsdException w:name="List Continue" w:semiHidden="1" w:unhideWhenUsed="1"/>
-    <w:lsdException w:name="List Continue 2" w:semiHidden="1" w:unhideWhenUsed="1"/>
-    <w:lsdException w:name="List Continue 3" w:semiHidden="1" w:unhideWhenUsed="1"/>
-    <w:lsdException w:name="List Continue 4" w:semiHidden="1" w:unhideWhenUsed="1"/>
-    <w:lsdException w:name="List Continue 5" w:semiHidden="1" w:unhideWhenUsed="1"/>
-    <w:lsdException w:name="Message Header" w:semiHidden="1" w:unhideWhenUsed="1"/>
-    <w:lsdException w:name="Subtitle" w:uiPriority="11" w:qFormat="1"/>
-    <w:lsdException w:name="Salutation" w:semiHidden="1" w:unhideWhenUsed="1"/>
-    <w:lsdException w:name="Date" w:semiHidden="1" w:unhideWhenUsed="1"/>
-    <w:lsdException w:name="Body Text First Indent" w:semiHidden="1" w:unhideWhenUsed="1"/>
-    <w:lsdException w:name="Body Text First Indent 2" w:semiHidden="1" w:unhideWhenUsed="1"/>
-    <w:lsdException w:name="Note Heading" w:semiHidden="1" w:unhideWhenUsed="1"/>
-    <w:lsdException w:name="Body Text 2" w:semiHidden="1" w:unhideWhenUsed="1"/>
-    <w:lsdException w:name="Body Text 3" w:semiHidden="1" w:unhideWhenUsed="1"/>
-    <w:lsdException w:name="Body Text Indent 2" w:semiHidden="1" w:unhideWhenUsed="1"/>
-    <w:lsdException w:name="Body Text Indent 3" w:semiHidden="1" w:unhideWhenUsed="1"/>
-    <w:lsdException w:name="Block Text" w:semiHidden="1" w:unhideWhenUsed="1"/>
-    <w:lsdException w:name="Hyperlink" w:semiHidden="1" w:unhideWhenUsed="1"/>
-    <w:lsdException w:name="FollowedHyperlink" w:semiHidden="1" w:unhideWhenUsed="1"/>
-    <w:lsdException w:name="Strong" w:uiPriority="22" w:qFormat="1"/>
-    <w:lsdException w:name="Emphasis" w:uiPriority="20" w:qFormat="1"/>
-    <w:lsdException w:name="Document Map" w:semiHidden="1" w:unhideWhenUsed="1"/>
-    <w:lsdException w:name="Plain Text" w:semiHidden="1" w:unhideWhenUsed="1"/>
-    <w:lsdException w:name="E-mail Signature" w:semiHidden="1" w:unhideWhenUsed="1"/>
-    <w:lsdException w:name="HTML Top of Form" w:semiHidden="1" w:unhideWhenUsed="1"/>
-    <w:lsdException w:name="HTML Bottom of Form" w:semiHidden="1" w:unhideWhenUsed="1"/>
-    <w:lsdException w:name="Normal (Web)" w:semiHidden="1" w:unhideWhenUsed="1"/>
-    <w:lsdException w:name="HTML Acronym" w:semiHidden="1" w:unhideWhenUsed="1"/>
-    <w:lsdException w:name="HTML Address" w:semiHidden="1" w:unhideWhenUsed="1"/>
-    <w:lsdException w:name="HTML Cite" w:semiHidden="1" w:unhideWhenUsed="1"/>
-    <w:lsdException w:name="HTML Code" w:semiHidden="1" w:unhideWhenUsed="1"/>
-    <w:lsdException w:name="HTML Definition" w:semiHidden="1" w:unhideWhenUsed="1"/>
-    <w:lsdException w:name="HTML Keyboard" w:semiHidden="1" w:unhideWhenUsed="1"/>
-    <w:lsdException w:name="HTML Preformatted" w:semiHidden="1" w:unhideWhenUsed="1"/>
-    <w:lsdException w:name="HTML Sample" w:semiHidden="1" w:unhideWhenUsed="1"/>
-    <w:lsdException w:name="HTML Typewriter" w:semiHidden="1" w:unhideWhenUsed="1"/>
-    <w:lsdException w:name="HTML Variable" w:semiHidden="1" w:unhideWhenUsed="1"/>
-    <w:lsdException w:name="Normal Table" w:semiHidden="1" w:unhideWhenUsed="1"/>
-    <w:lsdException w:name="annotation subject" w:semiHidden="1" w:unhideWhenUsed="1"/>
-    <w:lsdException w:name="No List" w:semiHidden="1" w:unhideWhenUsed="1"/>
-    <w:lsdException w:name="Outline List 1" w:semiHidden="1" w:unhideWhenUsed="1"/>
-    <w:lsdException w:name="Outline List 2" w:semiHidden="1" w:unhideWhenUsed="1"/>
-    <w:lsdException w:name="Outline List 3" w:semiHidden="1" w:unhideWhenUsed="1"/>
-    <w:lsdException w:name="Table Simple 1" w:semiHidden="1" w:unhideWhenUsed="1"/>
-    <w:lsdException w:name="Table Simple 2" w:semiHidden="1" w:unhideWhenUsed="1"/>
-    <w:lsdException w:name="Table Simple 3" w:semiHidden="1" w:unhideWhenUsed="1"/>
-    <w:lsdException w:name="Table Classic 1" w:semiHidden="1" w:unhideWhenUsed="1"/>
-    <w:lsdException w:name="Table Classic 2" w:semiHidden="1" w:unhideWhenUsed="1"/>
-    <w:lsdException w:name="Table Classic 3" w:semiHidden="1" w:unhideWhenUsed="1"/>
-    <w:lsdException w:name="Table Classic 4" w:semiHidden="1" w:unhideWhenUsed="1"/>
-    <w:lsdException w:name="Table Colorful 1" w:semiHidden="1" w:unhideWhenUsed="1"/>
-    <w:lsdException w:name="Table Colorful 2" w:semiHidden="1" w:unhideWhenUsed="1"/>
-    <w:lsdException w:name="Table Colorful 3" w:semiHidden="1" w:unhideWhenUsed="1"/>
-    <w:lsdException w:name="Table Columns 1" w:semiHidden="1" w:unhideWhenUsed="1"/>
-    <w:lsdException w:name="Table Columns 2" w:semiHidden="1" w:unhideWhenUsed="1"/>
-    <w:lsdException w:name="Table Columns 3" w:semiHidden="1" w:unhideWhenUsed="1"/>
-    <w:lsdException w:name="Table Columns 4" w:semiHidden="1" w:unhideWhenUsed="1"/>
-    <w:lsdException w:name="Table Columns 5" w:semiHidden="1" w:unhideWhenUsed="1"/>
-    <w:lsdException w:name="Table Grid 1" w:semiHidden="1" w:unhideWhenUsed="1"/>
-    <w:lsdException w:name="Table Grid 2" w:semiHidden="1" w:unhideWhenUsed="1"/>
-    <w:lsdException w:name="Table Grid 3" w:semiHidden="1" w:unhideWhenUsed="1"/>
-    <w:lsdException w:name="Table Grid 4" w:semiHidden="1" w:unhideWhenUsed="1"/>
-    <w:lsdException w:name="Table Grid 5" w:semiHidden="1" w:unhideWhenUsed="1"/>
-    <w:lsdException w:name="Table Grid 6" w:semiHidden="1" w:unhideWhenUsed="1"/>
-    <w:lsdException w:name="Table Grid 7" w:semiHidden="1" w:unhideWhenUsed="1"/>
-    <w:lsdException w:name="Table Grid 8" w:semiHidden="1" w:unhideWhenUsed="1"/>
-    <w:lsdException w:name="Table List 1" w:semiHidden="1" w:unhideWhenUsed="1"/>
-    <w:lsdException w:name="Table List 2" w:semiHidden="1" w:unhideWhenUsed="1"/>
-    <w:lsdException w:name="Table List 3" w:semiHidden="1" w:unhideWhenUsed="1"/>
-    <w:lsdException w:name="Table List 4" w:semiHidden="1" w:unhideWhenUsed="1"/>
-    <w:lsdException w:name="Table List 5" w:semiHidden="1" w:unhideWhenUsed="1"/>
-    <w:lsdException w:name="Table List 6" w:semiHidden="1" w:unhideWhenUsed="1"/>
-    <w:lsdException w:name="Table List 7" w:semiHidden="1" w:unhideWhenUsed="1"/>
-    <w:lsdException w:name="Table List 8" w:semiHidden="1" w:unhideWhenUsed="1"/>
-    <w:lsdException w:name="Table 3D effects 1" w:semiHidden="1" w:unhideWhenUsed="1"/>
-    <w:lsdException w:name="Table 3D effects 2" w:semiHidden="1" w:unhideWhenUsed="1"/>
-    <w:lsdException w:name="Table 3D effects 3" w:semiHidden="1" w:unhideWhenUsed="1"/>
-    <w:lsdException w:name="Table Contemporary" w:semiHidden="1" w:unhideWhenUsed="1"/>
-    <w:lsdException w:name="Table Elegant" w:semiHidden="1" w:unhideWhenUsed="1"/>
-    <w:lsdException w:name="Table Professional" w:semiHidden="1" w:unhideWhenUsed="1"/>
-    <w:lsdException w:name="Table Subtle 1" w:semiHidden="1" w:unhideWhenUsed="1"/>
-    <w:lsdException w:name="Table Subtle 2" w:semiHidden="1" w:unhideWhenUsed="1"/>
-    <w:lsdException w:name="Table Web 1" w:semiHidden="1" w:unhideWhenUsed="1"/>
-    <w:lsdException w:name="Table Web 2" w:semiHidden="1" w:unhideWhenUsed="1"/>
-    <w:lsdException w:name="Table Web 3" w:semiHidden="1" w:unhideWhenUsed="1"/>
-    <w:lsdException w:name="Balloon Text" w:semiHidden="1" w:unhideWhenUsed="1"/>
-    <w:lsdException w:name="Table Grid" w:uiPriority="39"/>
-    <w:lsdException w:name="Table Theme" w:semiHidden="1" w:unhideWhenUsed="1"/>
-    <w:lsdException w:name="Placeholder Text" w:semiHidden="1"/>
-    <w:lsdException w:name="No Spacing" w:uiPriority="1" w:qFormat="1"/>
-    <w:lsdException w:name="Light Shading" w:uiPriority="60"/>
-    <w:lsdException w:name="Light List" w:uiPriority="61"/>
-    <w:lsdException w:name="Light Grid" w:uiPriority="62"/>
-    <w:lsdException w:name="Medium Shading 1" w:uiPriority="63"/>
-    <w:lsdException w:name="Medium Shading 2" w:uiPriority="64"/>
-    <w:lsdException w:name="Medium List 1" w:uiPriority="65"/>
-    <w:lsdException w:name="Medium List 2" w:uiPriority="66"/>
-    <w:lsdException w:name="Medium Grid 1" w:uiPriority="67"/>
-    <w:lsdException w:name="Medium Grid 2" w:uiPriority="68"/>
-    <w:lsdException w:name="Medium Grid 3" w:uiPriority="69"/>
-    <w:lsdException w:name="Dark List" w:uiPriority="70"/>
-    <w:lsdException w:name="Colorful Shading" w:uiPriority="71"/>
-    <w:lsdException w:name="Colorful List" w:uiPriority="72"/>
-    <w:lsdException w:name="Colorful Grid" w:uiPriority="73"/>
-    <w:lsdException w:name="Light Shading Accent 1" w:uiPriority="60"/>
-    <w:lsdException w:name="Light List Accent 1" w:uiPriority="61"/>
-    <w:lsdException w:name="Light Grid Accent 1" w:uiPriority="62"/>
-    <w:lsdException w:name="Medium Shading 1 Accent 1" w:uiPriority="63"/>
-    <w:lsdException w:name="Medium Shading 2 Accent 1" w:uiPriority="64"/>
-    <w:lsdException w:name="Medium List 1 Accent 1" w:uiPriority="65"/>
-    <w:lsdException w:name="Revision" w:semiHidden="1"/>
-    <w:lsdException w:name="List Paragraph" w:uiPriority="34" w:qFormat="1"/>
-    <w:lsdException w:name="Quote" w:uiPriority="29" w:qFormat="1"/>
-    <w:lsdException w:name="Intense Quote" w:uiPriority="30" w:qFormat="1"/>
-    <w:lsdException w:name="Medium List 2 Accent 1" w:uiPriority="66"/>
-    <w:lsdException w:name="Medium Grid 1 Accent 1" w:uiPriority="67"/>
-    <w:lsdException w:name="Medium Grid 2 Accent 1" w:uiPriority="68"/>
-    <w:lsdException w:name="Medium Grid 3 Accent 1" w:uiPriority="69"/>
-    <w:lsdException w:name="Dark List Accent 1" w:uiPriority="70"/>
-    <w:lsdException w:name="Colorful Shading Accent 1" w:uiPriority="71"/>
-    <w:lsdException w:name="Colorful List Accent 1" w:uiPriority="72"/>
-    <w:lsdException w:name="Colorful Grid Accent 1" w:uiPriority="73"/>
-    <w:lsdException w:name="Light Shading Accent 2" w:uiPriority="60"/>
-    <w:lsdException w:name="Light List Accent 2" w:uiPriority="61"/>
-    <w:lsdException w:name="Light Grid Accent 2" w:uiPriority="62"/>
-    <w:lsdException w:name="Medium Shading 1 Accent 2" w:uiPriority="63"/>
-    <w:lsdException w:name="Medium Shading 2 Accent 2" w:uiPriority="64"/>
-    <w:lsdException w:name="Medium List 1 Accent 2" w:uiPriority="65"/>
-    <w:lsdException w:name="Medium List 2 Accent 2" w:uiPriority="66"/>
-    <w:lsdException w:name="Medium Grid 1 Accent 2" w:uiPriority="67"/>
-    <w:lsdException w:name="Medium Grid 2 Accent 2" w:uiPriority="68"/>
-    <w:lsdException w:name="Medium Grid 3 Accent 2" w:uiPriority="69"/>
-    <w:lsdException w:name="Dark List Accent 2" w:uiPriority="70"/>
-    <w:lsdException w:name="Colorful Shading Accent 2" w:uiPriority="71"/>
-    <w:lsdException w:name="Colorful List Accent 2" w:uiPriority="72"/>
-    <w:lsdException w:name="Colorful Grid Accent 2" w:uiPriority="73"/>
-    <w:lsdException w:name="Light Shading Accent 3" w:uiPriority="60"/>
-    <w:lsdException w:name="Light List Accent 3" w:uiPriority="61"/>
-    <w:lsdException w:name="Light Grid Accent 3" w:uiPriority="62"/>
-    <w:lsdException w:name="Medium Shading 1 Accent 3" w:uiPriority="63"/>
-    <w:lsdException w:name="Medium Shading 2 Accent 3" w:uiPriority="64"/>
-    <w:lsdException w:name="Medium List 1 Accent 3" w:uiPriority="65"/>
-    <w:lsdException w:name="Medium List 2 Accent 3" w:uiPriority="66"/>
-    <w:lsdException w:name="Medium Grid 1 Accent 3" w:uiPriority="67"/>
-    <w:lsdException w:name="Medium Grid 2 Accent 3" w:uiPriority="68"/>
-    <w:lsdException w:name="Medium Grid 3 Accent 3" w:uiPriority="69"/>
-    <w:lsdException w:name="Dark List Accent 3" w:uiPriority="70"/>
-    <w:lsdException w:name="Colorful Shading Accent 3" w:uiPriority="71"/>
-    <w:lsdException w:name="Colorful List Accent 3" w:uiPriority="72"/>
-    <w:lsdException w:name="Colorful Grid Accent 3" w:uiPriority="73"/>
-    <w:lsdException w:name="Light Shading Accent 4" w:uiPriority="60"/>
-    <w:lsdException w:name="Light List Accent 4" w:uiPriority="61"/>
-    <w:lsdException w:name="Light Grid Accent 4" w:uiPriority="62"/>
-    <w:lsdException w:name="Medium Shading 1 Accent 4" w:uiPriority="63"/>
-    <w:lsdException w:name="Medium Shading 2 Accent 4" w:uiPriority="64"/>
-    <w:lsdException w:name="Medium List 1 Accent 4" w:uiPriority="65"/>
-    <w:lsdException w:name="Medium List 2 Accent 4" w:uiPriority="66"/>
-    <w:lsdException w:name="Medium Grid 1 Accent 4" w:uiPriority="67"/>
-    <w:lsdException w:name="Medium Grid 2 Accent 4" w:uiPriority="68"/>
-    <w:lsdException w:name="Medium Grid 3 Accent 4" w:uiPriority="69"/>
-    <w:lsdException w:name="Dark List Accent 4" w:uiPriority="70"/>
-    <w:lsdException w:name="Colorful Shading Accent 4" w:uiPriority="71"/>
-    <w:lsdException w:name="Colorful List Accent 4" w:uiPriority="72"/>
-    <w:lsdException w:name="Colorful Grid Accent 4" w:uiPriority="73"/>
-    <w:lsdException w:name="Light Shading Accent 5" w:uiPriority="60"/>
-    <w:lsdException w:name="Light List Accent 5" w:uiPriority="61"/>
-    <w:lsdException w:name="Light Grid Accent 5" w:uiPriority="62"/>
-    <w:lsdException w:name="Medium Shading 1 Accent 5" w:uiPriority="63"/>
-    <w:lsdException w:name="Medium Shading 2 Accent 5" w:uiPriority="64"/>
-    <w:lsdException w:name="Medium List 1 Accent 5" w:uiPriority="65"/>
-    <w:lsdException w:name="Medium List 2 Accent 5" w:uiPriority="66"/>
-    <w:lsdException w:name="Medium Grid 1 Accent 5" w:uiPriority="67"/>
-    <w:lsdException w:name="Medium Grid 2 Accent 5" w:uiPriority="68"/>
-    <w:lsdException w:name="Medium Grid 3 Accent 5" w:uiPriority="69"/>
-    <w:lsdException w:name="Dark List Accent 5" w:uiPriority="70"/>
-    <w:lsdException w:name="Colorful Shading Accent 5" w:uiPriority="71"/>
-    <w:lsdException w:name="Colorful List Accent 5" w:uiPriority="72"/>
-    <w:lsdException w:name="Colorful Grid Accent 5" w:uiPriority="73"/>
-    <w:lsdException w:name="Light Shading Accent 6" w:uiPriority="60"/>
-    <w:lsdException w:name="Light List Accent 6" w:uiPriority="61"/>
-    <w:lsdException w:name="Light Grid Accent 6" w:uiPriority="62"/>
-    <w:lsdException w:name="Medium Shading 1 Accent 6" w:uiPriority="63"/>
-    <w:lsdException w:name="Medium Shading 2 Accent 6" w:uiPriority="64"/>
-    <w:lsdException w:name="Medium List 1 Accent 6" w:uiPriority="65"/>
-    <w:lsdException w:name="Medium List 2 Accent 6" w:uiPriority="66"/>
-    <w:lsdException w:name="Medium Grid 1 Accent 6" w:uiPriority="67"/>
-    <w:lsdException w:name="Medium Grid 2 Accent 6" w:uiPriority="68"/>
-    <w:lsdException w:name="Medium Grid 3 Accent 6" w:uiPriority="69"/>
-    <w:lsdException w:name="Dark List Accent 6" w:uiPriority="70"/>
-    <w:lsdException w:name="Colorful Shading Accent 6" w:uiPriority="71"/>
-    <w:lsdException w:name="Colorful List Accent 6" w:uiPriority="72"/>
-    <w:lsdException w:name="Colorful Grid Accent 6" w:uiPriority="73"/>
-    <w:lsdException w:name="Subtle Emphasis" w:uiPriority="19" w:qFormat="1"/>
-    <w:lsdException w:name="Intense Emphasis" w:uiPriority="21" w:qFormat="1"/>
-    <w:lsdException w:name="Subtle Reference" w:uiPriority="31" w:qFormat="1"/>
-    <w:lsdException w:name="Intense Reference" w:uiPriority="32" w:qFormat="1"/>
-    <w:lsdException w:name="Book Title" w:uiPriority="33" w:qFormat="1"/>
-    <w:lsdException w:name="Bibliography" w:semiHidden="1" w:uiPriority="37" w:unhideWhenUsed="1"/>
-    <w:lsdException w:name="TOC Heading" w:semiHidden="1" w:uiPriority="39" w:unhideWhenUsed="1" w:qFormat="1"/>
-    <w:lsdException w:name="Plain Table 1" w:uiPriority="41"/>
-    <w:lsdException w:name="Plain Table 2" w:uiPriority="42"/>
-    <w:lsdException w:name="Plain Table 3" w:uiPriority="43"/>
-    <w:lsdException w:name="Plain Table 4" w:uiPriority="44"/>
-    <w:lsdException w:name="Plain Table 5" w:uiPriority="45"/>
-    <w:lsdException w:name="Grid Table Light" w:uiPriority="40"/>
-    <w:lsdException w:name="Grid Table 1 Light" w:uiPriority="46"/>
-    <w:lsdException w:name="Grid Table 2" w:uiPriority="47"/>
-    <w:lsdException w:name="Grid Table 3" w:uiPriority="48"/>
-    <w:lsdException w:name="Grid Table 4" w:uiPriority="49"/>
-    <w:lsdException w:name="Grid Table 5 Dark" w:uiPriority="50"/>
-    <w:lsdException w:name="Grid Table 6 Colorful" w:uiPriority="51"/>
-    <w:lsdException w:name="Grid Table 7 Colorful" w:uiPriority="52"/>
-    <w:lsdException w:name="Grid Table 1 Light Accent 1" w:uiPriority="46"/>
-    <w:lsdException w:name="Grid Table 2 Accent 1" w:uiPriority="47"/>
-    <w:lsdException w:name="Grid Table 3 Accent 1" w:uiPriority="48"/>
-    <w:lsdException w:name="Grid Table 4 Accent 1" w:uiPriority="49"/>
-    <w:lsdException w:name="Grid Table 5 Dark Accent 1" w:uiPriority="50"/>
-    <w:lsdException w:name="Grid Table 6 Colorful Accent 1" w:uiPriority="51"/>
-    <w:lsdException w:name="Grid Table 7 Colorful Accent 1" w:uiPriority="52"/>
-    <w:lsdException w:name="Grid Table 1 Light Accent 2" w:uiPriority="46"/>
-    <w:lsdException w:name="Grid Table 2 Accent 2" w:uiPriority="47"/>
-    <w:lsdException w:name="Grid Table 3 Accent 2" w:uiPriority="48"/>
-    <w:lsdException w:name="Grid Table 4 Accent 2" w:uiPriority="49"/>
-    <w:lsdException w:name="Grid Table 5 Dark Accent 2" w:uiPriority="50"/>
-    <w:lsdException w:name="Grid Table 6 Colorful Accent 2" w:uiPriority="51"/>
-    <w:lsdException w:name="Grid Table 7 Colorful Accent 2" w:uiPriority="52"/>
-    <w:lsdException w:name="Grid Table 1 Light Accent 3" w:uiPriority="46"/>
-    <w:lsdException w:name="Grid Table 2 Accent 3" w:uiPriority="47"/>
-    <w:lsdException w:name="Grid Table 3 Accent 3" w:uiPriority="48"/>
-    <w:lsdException w:name="Grid Table 4 Accent 3" w:uiPriority="49"/>
-    <w:lsdException w:name="Grid Table 5 Dark Accent 3" w:uiPriority="50"/>
-    <w:lsdException w:name="Grid Table 6 Colorful Accent 3" w:uiPriority="51"/>
-    <w:lsdException w:name="Grid Table 7 Colorful Accent 3" w:uiPriority="52"/>
-    <w:lsdException w:name="Grid Table 1 Light Accent 4" w:uiPriority="46"/>
-    <w:lsdException w:name="Grid Table 2 Accent 4" w:uiPriority="47"/>
-    <w:lsdException w:name="Grid Table 3 Accent 4" w:uiPriority="48"/>
-    <w:lsdException w:name="Grid Table 4 Accent 4" w:uiPriority="49"/>
-    <w:lsdException w:name="Grid Table 5 Dark Accent 4" w:uiPriority="50"/>
-    <w:lsdException w:name="Grid Table 6 Colorful Accent 4" w:uiPriority="51"/>
-    <w:lsdException w:name="Grid Table 7 Colorful Accent 4" w:uiPriority="52"/>
-    <w:lsdException w:name="Grid Table 1 Light Accent 5" w:uiPriority="46"/>
-    <w:lsdException w:name="Grid Table 2 Accent 5" w:uiPriority="47"/>
-    <w:lsdException w:name="Grid Table 3 Accent 5" w:uiPriority="48"/>
-    <w:lsdException w:name="Grid Table 4 Accent 5" w:uiPriority="49"/>
-    <w:lsdException w:name="Grid Table 5 Dark Accent 5" w:uiPriority="50"/>
-    <w:lsdException w:name="Grid Table 6 Colorful Accent 5" w:uiPriority="51"/>
-    <w:lsdException w:name="Grid Table 7 Colorful Accent 5" w:uiPriority="52"/>
-    <w:lsdException w:name="Grid Table 1 Light Accent 6" w:uiPriority="46"/>
-    <w:lsdException w:name="Grid Table 2 Accent 6" w:uiPriority="47"/>
-    <w:lsdException w:name="Grid Table 3 Accent 6" w:uiPriority="48"/>
-    <w:lsdException w:name="Grid Table 4 Accent 6" w:uiPriority="49"/>
-    <w:lsdException w:name="Grid Table 5 Dark Accent 6" w:uiPriority="50"/>
-    <w:lsdException w:name="Grid Table 6 Colorful Accent 6" w:uiPriority="51"/>
-    <w:lsdException w:name="Grid Table 7 Colorful Accent 6" w:uiPriority="52"/>
-    <w:lsdException w:name="List Table 1 Light" w:uiPriority="46"/>
-    <w:lsdException w:name="List Table 2" w:uiPriority="47"/>
-    <w:lsdException w:name="List Table 3" w:uiPriority="48"/>
-    <w:lsdException w:name="List Table 4" w:uiPriority="49"/>
-    <w:lsdException w:name="List Table 5 Dark" w:uiPriority="50"/>
-    <w:lsdException w:name="List Table 6 Colorful" w:uiPriority="51"/>
-    <w:lsdException w:name="List Table 7 Colorful" w:uiPriority="52"/>
-    <w:lsdException w:name="List Table 1 Light Accent 1" w:uiPriority="46"/>
-    <w:lsdException w:name="List Table 2 Accent 1" w:uiPriority="47"/>
-    <w:lsdException w:name="List Table 3 Accent 1" w:uiPriority="48"/>
-    <w:lsdException w:name="List Table 4 Accent 1" w:uiPriority="49"/>
-    <w:lsdException w:name="List Table 5 Dark Accent 1" w:uiPriority="50"/>
-    <w:lsdException w:name="List Table 6 Colorful Accent 1" w:uiPriority="51"/>
-    <w:lsdException w:name="List Table 7 Colorful Accent 1" w:uiPriority="52"/>
-    <w:lsdException w:name="List Table 1 Light Accent 2" w:uiPriority="46"/>
-    <w:lsdException w:name="List Table 2 Accent 2" w:uiPriority="47"/>
-    <w:lsdException w:name="List Table 3 Accent 2" w:uiPriority="48"/>
-    <w:lsdException w:name="List Table 4 Accent 2" w:uiPriority="49"/>
-    <w:lsdException w:name="List Table 5 Dark Accent 2" w:uiPriority="50"/>
-    <w:lsdException w:name="List Table 6 Colorful Accent 2" w:uiPriority="51"/>
-    <w:lsdException w:name="List Table 7 Colorful Accent 2" w:uiPriority="52"/>
-    <w:lsdException w:name="List Table 1 Light Accent 3" w:uiPriority="46"/>
-    <w:lsdException w:name="List Table 2 Accent 3" w:uiPriority="47"/>
-    <w:lsdException w:name="List Table 3 Accent 3" w:uiPriority="48"/>
-    <w:lsdException w:name="List Table 4 Accent 3" w:uiPriority="49"/>
-    <w:lsdException w:name="List Table 5 Dark Accent 3" w:uiPriority="50"/>
-    <w:lsdException w:name="List Table 6 Colorful Accent 3" w:uiPriority="51"/>
-    <w:lsdException w:name="List Table 7 Colorful Accent 3" w:uiPriority="52"/>
-    <w:lsdException w:name="List Table 1 Light Accent 4" w:uiPriority="46"/>
-    <w:lsdException w:name="List Table 2 Accent 4" w:uiPriority="47"/>
-    <w:lsdException w:name="List Table 3 Accent 4" w:uiPriority="48"/>
-    <w:lsdException w:name="List Table 4 Accent 4" w:uiPriority="49"/>
-    <w:lsdException w:name="List Table 5 Dark Accent 4" w:uiPriority="50"/>
-    <w:lsdException w:name="List Table 6 Colorful Accent 4" w:uiPriority="51"/>
-    <w:lsdException w:name="List Table 7 Colorful Accent 4" w:uiPriority="52"/>
-    <w:lsdException w:name="List Table 1 Light Accent 5" w:uiPriority="46"/>
-    <w:lsdException w:name="List Table 2 Accent 5" w:uiPriority="47"/>
-    <w:lsdException w:name="List Table 3 Accent 5" w:uiPriority="48"/>
-    <w:lsdException w:name="List Table 4 Accent 5" w:uiPriority="49"/>
-    <w:lsdException w:name="List Table 5 Dark Accent 5" w:uiPriority="50"/>
-    <w:lsdException w:name="List Table 6 Colorful Accent 5" w:uiPriority="51"/>
-    <w:lsdException w:name="List Table 7 Colorful Accent 5" w:uiPriority="52"/>
-    <w:lsdException w:name="List Table 1 Light Accent 6" w:uiPriority="46"/>
-    <w:lsdException w:name="List Table 2 Accent 6" w:uiPriority="47"/>
-    <w:lsdException w:name="List Table 3 Accent 6" w:uiPriority="48"/>
-    <w:lsdException w:name="List Table 4 Accent 6" w:uiPriority="49"/>
-    <w:lsdException w:name="List Table 5 Dark Accent 6" w:uiPriority="50"/>
-    <w:lsdException w:name="List Table 6 Colorful Accent 6" w:uiPriority="51"/>
-    <w:lsdException w:name="List Table 7 Colorful Accent 6" w:uiPriority="52"/>
-    <w:lsdException w:name="Mention" w:semiHidden="1" w:unhideWhenUsed="1"/>
-    <w:lsdException w:name="Smart Hyperlink" w:semiHidden="1" w:unhideWhenUsed="1"/>
-    <w:lsdException w:name="Hashtag" w:semiHidden="1" w:unhideWhenUsed="1"/>
-    <w:lsdException w:name="Unresolved Mention" w:semiHidden="1" w:unhideWhenUsed="1"/>
-    <w:lsdException w:name="Smart Link" w:semiHidden="1" w:unhideWhenUsed="1"/>
+  <w:latentStyles w:defLockedState="0" w:defUIPriority="99" w:defSemiHidden="1" w:defUnhideWhenUsed="1" w:defQFormat="0" w:count="267">
+    <w:lsdException w:name="Normal" w:semiHidden="0" w:uiPriority="0" w:unhideWhenUsed="0" w:qFormat="1"/>
+    <w:lsdException w:name="heading 1" w:semiHidden="0" w:uiPriority="9" w:unhideWhenUsed="0" w:qFormat="1"/>
+    <w:lsdException w:name="heading 2" w:uiPriority="9" w:qFormat="1"/>
+    <w:lsdException w:name="heading 3" w:uiPriority="9" w:qFormat="1"/>
+    <w:lsdException w:name="heading 4" w:uiPriority="9" w:qFormat="1"/>
+    <w:lsdException w:name="heading 5" w:uiPriority="9" w:qFormat="1"/>
+    <w:lsdException w:name="heading 6" w:uiPriority="9" w:qFormat="1"/>
+    <w:lsdException w:name="heading 7" w:uiPriority="9" w:qFormat="1"/>
+    <w:lsdException w:name="heading 8" w:uiPriority="9" w:qFormat="1"/>
+    <w:lsdException w:name="heading 9" w:uiPriority="9" w:qFormat="1"/>
+    <w:lsdException w:name="toc 1" w:uiPriority="39"/>
+    <w:lsdException w:name="toc 2" w:uiPriority="39"/>
+    <w:lsdException w:name="toc 3" w:uiPriority="39"/>
+    <w:lsdException w:name="toc 4" w:uiPriority="39"/>
+    <w:lsdException w:name="toc 5" w:uiPriority="39"/>
+    <w:lsdException w:name="toc 6" w:uiPriority="39"/>
+    <w:lsdException w:name="toc 7" w:uiPriority="39"/>
+    <w:lsdException w:name="toc 8" w:uiPriority="39"/>
+    <w:lsdException w:name="toc 9" w:uiPriority="39"/>
+    <w:lsdException w:name="caption" w:uiPriority="35" w:qFormat="1"/>
+    <w:lsdException w:name="Title" w:semiHidden="0" w:uiPriority="10" w:unhideWhenUsed="0" w:qFormat="1"/>
+    <w:lsdException w:name="Default Paragraph Font" w:uiPriority="1"/>
+    <w:lsdException w:name="Subtitle" w:semiHidden="0" w:uiPriority="11" w:unhideWhenUsed="0" w:qFormat="1"/>
+    <w:lsdException w:name="Strong" w:semiHidden="0" w:uiPriority="22" w:unhideWhenUsed="0" w:qFormat="1"/>
+    <w:lsdException w:name="Emphasis" w:semiHidden="0" w:uiPriority="20" w:unhideWhenUsed="0" w:qFormat="1"/>
+    <w:lsdException w:name="Table Grid" w:semiHidden="0" w:uiPriority="39" w:unhideWhenUsed="0"/>
+    <w:lsdException w:name="Placeholder Text" w:unhideWhenUsed="0"/>
+    <w:lsdException w:name="No Spacing" w:semiHidden="0" w:uiPriority="1" w:unhideWhenUsed="0" w:qFormat="1"/>
+    <w:lsdException w:name="Light Shading" w:semiHidden="0" w:uiPriority="60" w:unhideWhenUsed="0"/>
+    <w:lsdException w:name="Light List" w:semiHidden="0" w:uiPriority="61" w:unhideWhenUsed="0"/>
+    <w:lsdException w:name="Light Grid" w:semiHidden="0" w:uiPriority="62" w:unhideWhenUsed="0"/>
+    <w:lsdException w:name="Medium Shading 1" w:semiHidden="0" w:uiPriority="63" w:unhideWhenUsed="0"/>
+    <w:lsdException w:name="Medium Shading 2" w:semiHidden="0" w:uiPriority="64" w:unhideWhenUsed="0"/>
+    <w:lsdException w:name="Medium List 1" w:semiHidden="0" w:uiPriority="65" w:unhideWhenUsed="0"/>
+    <w:lsdException w:name="Medium List 2" w:semiHidden="0" w:uiPriority="66" w:unhideWhenUsed="0"/>
+    <w:lsdException w:name="Medium Grid 1" w:semiHidden="0" w:uiPriority="67" w:unhideWhenUsed="0"/>
+    <w:lsdException w:name="Medium Grid 2" w:semiHidden="0" w:uiPriority="68" w:unhideWhenUsed="0"/>
+    <w:lsdException w:name="Medium Grid 3" w:semiHidden="0" w:uiPriority="69" w:unhideWhenUsed="0"/>
+    <w:lsdException w:name="Dark List" w:semiHidden="0" w:uiPriority="70" w:unhideWhenUsed="0"/>
+    <w:lsdException w:name="Colorful Shading" w:semiHidden="0" w:uiPriority="71" w:unhideWhenUsed="0"/>
+    <w:lsdException w:name="Colorful List" w:semiHidden="0" w:uiPriority="72" w:unhideWhenUsed="0"/>
+    <w:lsdException w:name="Colorful Grid" w:semiHidden="0" w:uiPriority="73" w:unhideWhenUsed="0"/>
+    <w:lsdException w:name="Light Shading Accent 1" w:semiHidden="0" w:uiPriority="60" w:unhideWhenUsed="0"/>
+    <w:lsdException w:name="Light List Accent 1" w:semiHidden="0" w:uiPriority="61" w:unhideWhenUsed="0"/>
+    <w:lsdException w:name="Light Grid Accent 1" w:semiHidden="0" w:uiPriority="62" w:unhideWhenUsed="0"/>
+    <w:lsdException w:name="Medium Shading 1 Accent 1" w:semiHidden="0" w:uiPriority="63" w:unhideWhenUsed="0"/>
+    <w:lsdException w:name="Medium Shading 2 Accent 1" w:semiHidden="0" w:uiPriority="64" w:unhideWhenUsed="0"/>
+    <w:lsdException w:name="Medium List 1 Accent 1" w:semiHidden="0" w:uiPriority="65" w:unhideWhenUsed="0"/>
+    <w:lsdException w:name="Revision" w:unhideWhenUsed="0"/>
+    <w:lsdException w:name="List Paragraph" w:semiHidden="0" w:uiPriority="34" w:unhideWhenUsed="0" w:qFormat="1"/>
+    <w:lsdException w:name="Quote" w:semiHidden="0" w:uiPriority="29" w:unhideWhenUsed="0" w:qFormat="1"/>
+    <w:lsdException w:name="Intense Quote" w:semiHidden="0" w:uiPriority="30" w:unhideWhenUsed="0" w:qFormat="1"/>
+    <w:lsdException w:name="Medium List 2 Accent 1" w:semiHidden="0" w:uiPriority="66" w:unhideWhenUsed="0"/>
+    <w:lsdException w:name="Medium Grid 1 Accent 1" w:semiHidden="0" w:uiPriority="67" w:unhideWhenUsed="0"/>
+    <w:lsdException w:name="Medium Grid 2 Accent 1" w:semiHidden="0" w:uiPriority="68" w:unhideWhenUsed="0"/>
+    <w:lsdException w:name="Medium Grid 3 Accent 1" w:semiHidden="0" w:uiPriority="69" w:unhideWhenUsed="0"/>
+    <w:lsdException w:name="Dark List Accent 1" w:semiHidden="0" w:uiPriority="70" w:unhideWhenUsed="0"/>
+    <w:lsdException w:name="Colorful Shading Accent 1" w:semiHidden="0" w:uiPriority="71" w:unhideWhenUsed="0"/>
+    <w:lsdException w:name="Colorful List Accent 1" w:semiHidden="0" w:uiPriority="72" w:unhideWhenUsed="0"/>
+    <w:lsdException w:name="Colorful Grid Accent 1" w:semiHidden="0" w:uiPriority="73" w:unhideWhenUsed="0"/>
+    <w:lsdException w:name="Light Shading Accent 2" w:semiHidden="0" w:uiPriority="60" w:unhideWhenUsed="0"/>
+    <w:lsdException w:name="Light List Accent 2" w:semiHidden="0" w:uiPriority="61" w:unhideWhenUsed="0"/>
+    <w:lsdException w:name="Light Grid Accent 2" w:semiHidden="0" w:uiPriority="62" w:unhideWhenUsed="0"/>
+    <w:lsdException w:name="Medium Shading 1 Accent 2" w:semiHidden="0" w:uiPriority="63" w:unhideWhenUsed="0"/>
+    <w:lsdException w:name="Medium Shading 2 Accent 2" w:semiHidden="0" w:uiPriority="64" w:unhideWhenUsed="0"/>
+    <w:lsdException w:name="Medium List 1 Accent 2" w:semiHidden="0" w:uiPriority="65" w:unhideWhenUsed="0"/>
+    <w:lsdException w:name="Medium List 2 Accent 2" w:semiHidden="0" w:uiPriority="66" w:unhideWhenUsed="0"/>
+    <w:lsdException w:name="Medium Grid 1 Accent 2" w:semiHidden="0" w:uiPriority="67" w:unhideWhenUsed="0"/>
+    <w:lsdException w:name="Medium Grid 2 Accent 2" w:semiHidden="0" w:uiPriority="68" w:unhideWhenUsed="0"/>
+    <w:lsdException w:name="Medium Grid 3 Accent 2" w:semiHidden="0" w:uiPriority="69" w:unhideWhenUsed="0"/>
+    <w:lsdException w:name="Dark List Accent 2" w:semiHidden="0" w:uiPriority="70" w:unhideWhenUsed="0"/>
+    <w:lsdException w:name="Colorful Shading Accent 2" w:semiHidden="0" w:uiPriority="71" w:unhideWhenUsed="0"/>
+    <w:lsdException w:name="Colorful List Accent 2" w:semiHidden="0" w:uiPriority="72" w:unhideWhenUsed="0"/>
+    <w:lsdException w:name="Colorful Grid Accent 2" w:semiHidden="0" w:uiPriority="73" w:unhideWhenUsed="0"/>
+    <w:lsdException w:name="Light Shading Accent 3" w:semiHidden="0" w:uiPriority="60" w:unhideWhenUsed="0"/>
+    <w:lsdException w:name="Light List Accent 3" w:semiHidden="0" w:uiPriority="61" w:unhideWhenUsed="0"/>
+    <w:lsdException w:name="Light Grid Accent 3" w:semiHidden="0" w:uiPriority="62" w:unhideWhenUsed="0"/>
+    <w:lsdException w:name="Medium Shading 1 Accent 3" w:semiHidden="0" w:uiPriority="63" w:unhideWhenUsed="0"/>
+    <w:lsdException w:name="Medium Shading 2 Accent 3" w:semiHidden="0" w:uiPriority="64" w:unhideWhenUsed="0"/>
+    <w:lsdException w:name="Medium List 1 Accent 3" w:semiHidden="0" w:uiPriority="65" w:unhideWhenUsed="0"/>
+    <w:lsdException w:name="Medium List 2 Accent 3" w:semiHidden="0" w:uiPriority="66" w:unhideWhenUsed="0"/>
+    <w:lsdException w:name="Medium Grid 1 Accent 3" w:semiHidden="0" w:uiPriority="67" w:unhideWhenUsed="0"/>
+    <w:lsdException w:name="Medium Grid 2 Accent 3" w:semiHidden="0" w:uiPriority="68" w:unhideWhenUsed="0"/>
+    <w:lsdException w:name="Medium Grid 3 Accent 3" w:semiHidden="0" w:uiPriority="69" w:unhideWhenUsed="0"/>
+    <w:lsdException w:name="Dark List Accent 3" w:semiHidden="0" w:uiPriority="70" w:unhideWhenUsed="0"/>
+    <w:lsdException w:name="Colorful Shading Accent 3" w:semiHidden="0" w:uiPriority="71" w:unhideWhenUsed="0"/>
+    <w:lsdException w:name="Colorful List Accent 3" w:semiHidden="0" w:uiPriority="72" w:unhideWhenUsed="0"/>
+    <w:lsdException w:name="Colorful Grid Accent 3" w:semiHidden="0" w:uiPriority="73" w:unhideWhenUsed="0"/>
+    <w:lsdException w:name="Light Shading Accent 4" w:semiHidden="0" w:uiPriority="60" w:unhideWhenUsed="0"/>
+    <w:lsdException w:name="Light List Accent 4" w:semiHidden="0" w:uiPriority="61" w:unhideWhenUsed="0"/>
+    <w:lsdException w:name="Light Grid Accent 4" w:semiHidden="0" w:uiPriority="62" w:unhideWhenUsed="0"/>
+    <w:lsdException w:name="Medium Shading 1 Accent 4" w:semiHidden="0" w:uiPriority="63" w:unhideWhenUsed="0"/>
+    <w:lsdException w:name="Medium Shading 2 Accent 4" w:semiHidden="0" w:uiPriority="64" w:unhideWhenUsed="0"/>
+    <w:lsdException w:name="Medium List 1 Accent 4" w:semiHidden="0" w:uiPriority="65" w:unhideWhenUsed="0"/>
+    <w:lsdException w:name="Medium List 2 Accent 4" w:semiHidden="0" w:uiPriority="66" w:unhideWhenUsed="0"/>
+    <w:lsdException w:name="Medium Grid 1 Accent 4" w:semiHidden="0" w:uiPriority="67" w:unhideWhenUsed="0"/>
+    <w:lsdException w:name="Medium Grid 2 Accent 4" w:semiHidden="0" w:uiPriority="68" w:unhideWhenUsed="0"/>
+    <w:lsdException w:name="Medium Grid 3 Accent 4" w:semiHidden="0" w:uiPriority="69" w:unhideWhenUsed="0"/>
+    <w:lsdException w:name="Dark List Accent 4" w:semiHidden="0" w:uiPriority="70" w:unhideWhenUsed="0"/>
+    <w:lsdException w:name="Colorful Shading Accent 4" w:semiHidden="0" w:uiPriority="71" w:unhideWhenUsed="0"/>
+    <w:lsdException w:name="Colorful List Accent 4" w:semiHidden="0" w:uiPriority="72" w:unhideWhenUsed="0"/>
+    <w:lsdException w:name="Colorful Grid Accent 4" w:semiHidden="0" w:uiPriority="73" w:unhideWhenUsed="0"/>
+    <w:lsdException w:name="Light Shading Accent 5" w:semiHidden="0" w:uiPriority="60" w:unhideWhenUsed="0"/>
+    <w:lsdException w:name="Light List Accent 5" w:semiHidden="0" w:uiPriority="61" w:unhideWhenUsed="0"/>
+    <w:lsdException w:name="Light Grid Accent 5" w:semiHidden="0" w:uiPriority="62" w:unhideWhenUsed="0"/>
+    <w:lsdException w:name="Medium Shading 1 Accent 5" w:semiHidden="0" w:uiPriority="63" w:unhideWhenUsed="0"/>
+    <w:lsdException w:name="Medium Shading 2 Accent 5" w:semiHidden="0" w:uiPriority="64" w:unhideWhenUsed="0"/>
+    <w:lsdException w:name="Medium List 1 Accent 5" w:semiHidden="0" w:uiPriority="65" w:unhideWhenUsed="0"/>
+    <w:lsdException w:name="Medium List 2 Accent 5" w:semiHidden="0" w:uiPriority="66" w:unhideWhenUsed="0"/>
+    <w:lsdException w:name="Medium Grid 1 Accent 5" w:semiHidden="0" w:uiPriority="67" w:unhideWhenUsed="0"/>
+    <w:lsdException w:name="Medium Grid 2 Accent 5" w:semiHidden="0" w:uiPriority="68" w:unhideWhenUsed="0"/>
+    <w:lsdException w:name="Medium Grid 3 Accent 5" w:semiHidden="0" w:uiPriority="69" w:unhideWhenUsed="0"/>
+    <w:lsdException w:name="Dark List Accent 5" w:semiHidden="0" w:uiPriority="70" w:unhideWhenUsed="0"/>
+    <w:lsdException w:name="Colorful Shading Accent 5" w:semiHidden="0" w:uiPriority="71" w:unhideWhenUsed="0"/>
+    <w:lsdException w:name="Colorful List Accent 5" w:semiHidden="0" w:uiPriority="72" w:unhideWhenUsed="0"/>
+    <w:lsdException w:name="Colorful Grid Accent 5" w:semiHidden="0" w:uiPriority="73" w:unhideWhenUsed="0"/>
+    <w:lsdException w:name="Light Shading Accent 6" w:semiHidden="0" w:uiPriority="60" w:unhideWhenUsed="0"/>
+    <w:lsdException w:name="Light List Accent 6" w:semiHidden="0" w:uiPriority="61" w:unhideWhenUsed="0"/>
+    <w:lsdException w:name="Light Grid Accent 6" w:semiHidden="0" w:uiPriority="62" w:unhideWhenUsed="0"/>
+    <w:lsdException w:name="Medium Shading 1 Accent 6" w:semiHidden="0" w:uiPriority="63" w:unhideWhenUsed="0"/>
+    <w:lsdException w:name="Medium Shading 2 Accent 6" w:semiHidden="0" w:uiPriority="64" w:unhideWhenUsed="0"/>
+    <w:lsdException w:name="Medium List 1 Accent 6" w:semiHidden="0" w:uiPriority="65" w:unhideWhenUsed="0"/>
+    <w:lsdException w:name="Medium List 2 Accent 6" w:semiHidden="0" w:uiPriority="66" w:unhideWhenUsed="0"/>
+    <w:lsdException w:name="Medium Grid 1 Accent 6" w:semiHidden="0" w:uiPriority="67" w:unhideWhenUsed="0"/>
+    <w:lsdException w:name="Medium Grid 2 Accent 6" w:semiHidden="0" w:uiPriority="68" w:unhideWhenUsed="0"/>
+    <w:lsdException w:name="Medium Grid 3 Accent 6" w:semiHidden="0" w:uiPriority="69" w:unhideWhenUsed="0"/>
+    <w:lsdException w:name="Dark List Accent 6" w:semiHidden="0" w:uiPriority="70" w:unhideWhenUsed="0"/>
+    <w:lsdException w:name="Colorful Shading Accent 6" w:semiHidden="0" w:uiPriority="71" w:unhideWhenUsed="0"/>
+    <w:lsdException w:name="Colorful List Accent 6" w:semiHidden="0" w:uiPriority="72" w:unhideWhenUsed="0"/>
+    <w:lsdException w:name="Colorful Grid Accent 6" w:semiHidden="0" w:uiPriority="73" w:unhideWhenUsed="0"/>
+    <w:lsdException w:name="Subtle Emphasis" w:semiHidden="0" w:uiPriority="19" w:unhideWhenUsed="0" w:qFormat="1"/>
+    <w:lsdException w:name="Intense Emphasis" w:semiHidden="0" w:uiPriority="21" w:unhideWhenUsed="0" w:qFormat="1"/>
+    <w:lsdException w:name="Subtle Reference" w:semiHidden="0" w:uiPriority="31" w:unhideWhenUsed="0" w:qFormat="1"/>
+    <w:lsdException w:name="Intense Reference" w:semiHidden="0" w:uiPriority="32" w:unhideWhenUsed="0" w:qFormat="1"/>
+    <w:lsdException w:name="Book Title" w:semiHidden="0" w:uiPriority="33" w:unhideWhenUsed="0" w:qFormat="1"/>
+    <w:lsdException w:name="Bibliography" w:uiPriority="37"/>
+    <w:lsdException w:name="TOC Heading" w:uiPriority="39" w:qFormat="1"/>
+  </w:latentStyles>
+  <w:style w:type="paragraph" w:default="1" w:styleId="Normal">
+    <w:name w:val="Normal"/>
+    <w:qFormat/>
+    <w:rsid w:val="00646C8B"/>
+  </w:style>
+  <w:style w:type="character" w:default="1" w:styleId="Fuentedeprrafopredeter">
+    <w:name w:val="Default Paragraph Font"/>
+    <w:uiPriority w:val="1"/>
+    <w:semiHidden/>
+    <w:unhideWhenUsed/>
+  </w:style>
+  <w:style w:type="table" w:default="1" w:styleId="Tablanormal">
+    <w:name w:val="Normal Table"/>
+    <w:uiPriority w:val="99"/>
+    <w:semiHidden/>
+    <w:unhideWhenUsed/>
+    <w:tblPr>
+      <w:tblInd w:w="0" w:type="dxa"/>
+      <w:tblCellMar>
+        <w:top w:w="0" w:type="dxa"/>
+        <w:left w:w="108" w:type="dxa"/>
+        <w:bottom w:w="0" w:type="dxa"/>
+        <w:right w:w="108" w:type="dxa"/>
+      </w:tblCellMar>
+    </w:tblPr>
+  </w:style>
+  <w:style w:type="numbering" w:default="1" w:styleId="Sinlista">
+    <w:name w:val="No List"/>
+    <w:uiPriority w:val="99"/>
+    <w:semiHidden/>
+    <w:unhideWhenUsed/>
+  </w:style>
+  <w:style w:type="paragraph" w:customStyle="1" w:styleId="COMANDO">
+    <w:name w:val="COMANDO"/>
+    <w:basedOn w:val="Normal"/>
+    <w:link w:val="COMANDOCar"/>
+    <w:autoRedefine/>
+    <w:qFormat/>
+    <w:rsid w:val="00267D4F"/>
+    <w:pPr>
+      <w:pBdr>
+        <w:top w:val="single" w:sz="18" w:space="1" w:color="auto"/>
+        <w:left w:val="single" w:sz="18" w:space="4" w:color="auto"/>
+        <w:bottom w:val="single" w:sz="18" w:space="1" w:color="auto"/>
+        <w:right w:val="single" w:sz="18" w:space="4" w:color="auto"/>
+      </w:pBdr>
+      <w:shd w:val="pct10" w:color="auto" w:fill="auto"/>
+      <w:tabs>
+        <w:tab w:val="left" w:pos="942"/>
+      </w:tabs>
+      <w:spacing w:before="115" w:line="357" w:lineRule="auto"/>
+      <w:ind w:right="220"/>
+    </w:pPr>
+    <w:rPr>
+      <w:b/>
+      <w:bCs/>
+      <w:color w:val="808080" w:themeColor="background1" w:themeShade="80"/>
+      <w:sz w:val="20"/>
+      <w:szCs w:val="20"/>
+    </w:rPr>
+  </w:style>
+  <w:style w:type="character" w:customStyle="1" w:styleId="COMANDOCar">
+    <w:name w:val="COMANDO Car"/>
+    <w:basedOn w:val="Fuentedeprrafopredeter"/>
+    <w:link w:val="COMANDO"/>
+    <w:rsid w:val="00267D4F"/>
+    <w:rPr>
+      <w:b/>
+      <w:bCs/>
+      <w:color w:val="808080" w:themeColor="background1" w:themeShade="80"/>
+      <w:sz w:val="20"/>
+      <w:szCs w:val="20"/>
+      <w:shd w:val="pct10" w:color="auto" w:fill="auto"/>
+    </w:rPr>
+  </w:style>
+  <w:style w:type="paragraph" w:styleId="Sinespaciado">
+    <w:name w:val="No Spacing"/>
+    <w:uiPriority w:val="1"/>
+    <w:qFormat/>
+    <w:rsid w:val="009018F7"/>
+    <w:pPr>
+      <w:spacing w:after="0" w:line="240" w:lineRule="auto"/>
+    </w:pPr>
+  </w:style>
+  <w:style w:type="paragraph" w:styleId="Prrafodelista">
+    <w:name w:val="List Paragraph"/>
+    <w:basedOn w:val="Normal"/>
+    <w:uiPriority w:val="34"/>
+    <w:qFormat/>
+    <w:rsid w:val="009018F7"/>
+    <w:pPr>
+      <w:ind w:left="720"/>
+      <w:contextualSpacing/>
+    </w:pPr>
+  </w:style>
+</w:styles>
+</file>
+
+<file path=word/stylesWithEffects.xml><?xml version="1.0" encoding="utf-8"?>
+<w:styles xmlns:wpc="http://schemas.microsoft.com/office/word/2010/wordprocessingCanvas" xmlns:mc="http://schemas.openxmlformats.org/markup-compatibility/2006" xmlns:o="urn:schemas-microsoft-com:office:office" xmlns:r="http://schemas.openxmlformats.org/officeDocument/2006/relationships" xmlns:m="http://schemas.openxmlformats.org/officeDocument/2006/math" xmlns:v="urn:schemas-microsoft-com:vml" xmlns:wp14="http://schemas.microsoft.com/office/word/2010/wordprocessingDrawing" xmlns:wp="http://schemas.openxmlformats.org/drawingml/2006/wordprocessingDrawing" xmlns:w10="urn:schemas-microsoft-com:office:word" xmlns:w="http://schemas.openxmlformats.org/wordprocessingml/2006/main" xmlns:w14="http://schemas.microsoft.com/office/word/2010/wordml" xmlns:wpg="http://schemas.microsoft.com/office/word/2010/wordprocessingGroup" xmlns:wpi="http://schemas.microsoft.com/office/word/2010/wordprocessingInk" xmlns:wne="http://schemas.microsoft.com/office/word/2006/wordml" xmlns:wps="http://schemas.microsoft.com/office/word/2010/wordprocessingShape" mc:Ignorable="w14 wp14">
+  <w:docDefaults>
+    <w:rPrDefault>
+      <w:rPr>
+        <w:rFonts w:asciiTheme="minorHAnsi" w:eastAsiaTheme="minorEastAsia" w:hAnsiTheme="minorHAnsi" w:cstheme="minorBidi"/>
+        <w:sz w:val="22"/>
+        <w:szCs w:val="22"/>
+        <w:lang w:val="es-ES" w:eastAsia="ja-JP" w:bidi="ar-SA"/>
+      </w:rPr>
+    </w:rPrDefault>
+    <w:pPrDefault>
+      <w:pPr>
+        <w:spacing w:after="200" w:line="276" w:lineRule="auto"/>
+      </w:pPr>
+    </w:pPrDefault>
+  </w:docDefaults>
+  <w:latentStyles w:defLockedState="0" w:defUIPriority="99" w:defSemiHidden="1" w:defUnhideWhenUsed="1" w:defQFormat="0" w:count="267">
+    <w:lsdException w:name="Normal" w:semiHidden="0" w:uiPriority="0" w:unhideWhenUsed="0" w:qFormat="1"/>
+    <w:lsdException w:name="heading 1" w:semiHidden="0" w:uiPriority="9" w:unhideWhenUsed="0" w:qFormat="1"/>
+    <w:lsdException w:name="heading 2" w:uiPriority="9" w:qFormat="1"/>
+    <w:lsdException w:name="heading 3" w:uiPriority="9" w:qFormat="1"/>
+    <w:lsdException w:name="heading 4" w:uiPriority="9" w:qFormat="1"/>
+    <w:lsdException w:name="heading 5" w:uiPriority="9" w:qFormat="1"/>
+    <w:lsdException w:name="heading 6" w:uiPriority="9" w:qFormat="1"/>
+    <w:lsdException w:name="heading 7" w:uiPriority="9" w:qFormat="1"/>
+    <w:lsdException w:name="heading 8" w:uiPriority="9" w:qFormat="1"/>
+    <w:lsdException w:name="heading 9" w:uiPriority="9" w:qFormat="1"/>
+    <w:lsdException w:name="toc 1" w:uiPriority="39"/>
+    <w:lsdException w:name="toc 2" w:uiPriority="39"/>
+    <w:lsdException w:name="toc 3" w:uiPriority="39"/>
+    <w:lsdException w:name="toc 4" w:uiPriority="39"/>
+    <w:lsdException w:name="toc 5" w:uiPriority="39"/>
+    <w:lsdException w:name="toc 6" w:uiPriority="39"/>
+    <w:lsdException w:name="toc 7" w:uiPriority="39"/>
+    <w:lsdException w:name="toc 8" w:uiPriority="39"/>
+    <w:lsdException w:name="toc 9" w:uiPriority="39"/>
+    <w:lsdException w:name="caption" w:uiPriority="35" w:qFormat="1"/>
+    <w:lsdException w:name="Title" w:semiHidden="0" w:uiPriority="10" w:unhideWhenUsed="0" w:qFormat="1"/>
+    <w:lsdException w:name="Default Paragraph Font" w:uiPriority="1"/>
+    <w:lsdException w:name="Subtitle" w:semiHidden="0" w:uiPriority="11" w:unhideWhenUsed="0" w:qFormat="1"/>
+    <w:lsdException w:name="Strong" w:semiHidden="0" w:uiPriority="22" w:unhideWhenUsed="0" w:qFormat="1"/>
+    <w:lsdException w:name="Emphasis" w:semiHidden="0" w:uiPriority="20" w:unhideWhenUsed="0" w:qFormat="1"/>
+    <w:lsdException w:name="Table Grid" w:semiHidden="0" w:uiPriority="39" w:unhideWhenUsed="0"/>
+    <w:lsdException w:name="Placeholder Text" w:unhideWhenUsed="0"/>
+    <w:lsdException w:name="No Spacing" w:semiHidden="0" w:uiPriority="1" w:unhideWhenUsed="0" w:qFormat="1"/>
+    <w:lsdException w:name="Light Shading" w:semiHidden="0" w:uiPriority="60" w:unhideWhenUsed="0"/>
+    <w:lsdException w:name="Light List" w:semiHidden="0" w:uiPriority="61" w:unhideWhenUsed="0"/>
+    <w:lsdException w:name="Light Grid" w:semiHidden="0" w:uiPriority="62" w:unhideWhenUsed="0"/>
+    <w:lsdException w:name="Medium Shading 1" w:semiHidden="0" w:uiPriority="63" w:unhideWhenUsed="0"/>
+    <w:lsdException w:name="Medium Shading 2" w:semiHidden="0" w:uiPriority="64" w:unhideWhenUsed="0"/>
+    <w:lsdException w:name="Medium List 1" w:semiHidden="0" w:uiPriority="65" w:unhideWhenUsed="0"/>
+    <w:lsdException w:name="Medium List 2" w:semiHidden="0" w:uiPriority="66" w:unhideWhenUsed="0"/>
+    <w:lsdException w:name="Medium Grid 1" w:semiHidden="0" w:uiPriority="67" w:unhideWhenUsed="0"/>
+    <w:lsdException w:name="Medium Grid 2" w:semiHidden="0" w:uiPriority="68" w:unhideWhenUsed="0"/>
+    <w:lsdException w:name="Medium Grid 3" w:semiHidden="0" w:uiPriority="69" w:unhideWhenUsed="0"/>
+    <w:lsdException w:name="Dark List" w:semiHidden="0" w:uiPriority="70" w:unhideWhenUsed="0"/>
+    <w:lsdException w:name="Colorful Shading" w:semiHidden="0" w:uiPriority="71" w:unhideWhenUsed="0"/>
+    <w:lsdException w:name="Colorful List" w:semiHidden="0" w:uiPriority="72" w:unhideWhenUsed="0"/>
+    <w:lsdException w:name="Colorful Grid" w:semiHidden="0" w:uiPriority="73" w:unhideWhenUsed="0"/>
+    <w:lsdException w:name="Light Shading Accent 1" w:semiHidden="0" w:uiPriority="60" w:unhideWhenUsed="0"/>
+    <w:lsdException w:name="Light List Accent 1" w:semiHidden="0" w:uiPriority="61" w:unhideWhenUsed="0"/>
+    <w:lsdException w:name="Light Grid Accent 1" w:semiHidden="0" w:uiPriority="62" w:unhideWhenUsed="0"/>
+    <w:lsdException w:name="Medium Shading 1 Accent 1" w:semiHidden="0" w:uiPriority="63" w:unhideWhenUsed="0"/>
+    <w:lsdException w:name="Medium Shading 2 Accent 1" w:semiHidden="0" w:uiPriority="64" w:unhideWhenUsed="0"/>
+    <w:lsdException w:name="Medium List 1 Accent 1" w:semiHidden="0" w:uiPriority="65" w:unhideWhenUsed="0"/>
+    <w:lsdException w:name="Revision" w:unhideWhenUsed="0"/>
+    <w:lsdException w:name="List Paragraph" w:semiHidden="0" w:uiPriority="34" w:unhideWhenUsed="0" w:qFormat="1"/>
+    <w:lsdException w:name="Quote" w:semiHidden="0" w:uiPriority="29" w:unhideWhenUsed="0" w:qFormat="1"/>
+    <w:lsdException w:name="Intense Quote" w:semiHidden="0" w:uiPriority="30" w:unhideWhenUsed="0" w:qFormat="1"/>
+    <w:lsdException w:name="Medium List 2 Accent 1" w:semiHidden="0" w:uiPriority="66" w:unhideWhenUsed="0"/>
+    <w:lsdException w:name="Medium Grid 1 Accent 1" w:semiHidden="0" w:uiPriority="67" w:unhideWhenUsed="0"/>
+    <w:lsdException w:name="Medium Grid 2 Accent 1" w:semiHidden="0" w:uiPriority="68" w:unhideWhenUsed="0"/>
+    <w:lsdException w:name="Medium Grid 3 Accent 1" w:semiHidden="0" w:uiPriority="69" w:unhideWhenUsed="0"/>
+    <w:lsdException w:name="Dark List Accent 1" w:semiHidden="0" w:uiPriority="70" w:unhideWhenUsed="0"/>
+    <w:lsdException w:name="Colorful Shading Accent 1" w:semiHidden="0" w:uiPriority="71" w:unhideWhenUsed="0"/>
+    <w:lsdException w:name="Colorful List Accent 1" w:semiHidden="0" w:uiPriority="72" w:unhideWhenUsed="0"/>
+    <w:lsdException w:name="Colorful Grid Accent 1" w:semiHidden="0" w:uiPriority="73" w:unhideWhenUsed="0"/>
+    <w:lsdException w:name="Light Shading Accent 2" w:semiHidden="0" w:uiPriority="60" w:unhideWhenUsed="0"/>
+    <w:lsdException w:name="Light List Accent 2" w:semiHidden="0" w:uiPriority="61" w:unhideWhenUsed="0"/>
+    <w:lsdException w:name="Light Grid Accent 2" w:semiHidden="0" w:uiPriority="62" w:unhideWhenUsed="0"/>
+    <w:lsdException w:name="Medium Shading 1 Accent 2" w:semiHidden="0" w:uiPriority="63" w:unhideWhenUsed="0"/>
+    <w:lsdException w:name="Medium Shading 2 Accent 2" w:semiHidden="0" w:uiPriority="64" w:unhideWhenUsed="0"/>
+    <w:lsdException w:name="Medium List 1 Accent 2" w:semiHidden="0" w:uiPriority="65" w:unhideWhenUsed="0"/>
+    <w:lsdException w:name="Medium List 2 Accent 2" w:semiHidden="0" w:uiPriority="66" w:unhideWhenUsed="0"/>
+    <w:lsdException w:name="Medium Grid 1 Accent 2" w:semiHidden="0" w:uiPriority="67" w:unhideWhenUsed="0"/>
+    <w:lsdException w:name="Medium Grid 2 Accent 2" w:semiHidden="0" w:uiPriority="68" w:unhideWhenUsed="0"/>
+    <w:lsdException w:name="Medium Grid 3 Accent 2" w:semiHidden="0" w:uiPriority="69" w:unhideWhenUsed="0"/>
+    <w:lsdException w:name="Dark List Accent 2" w:semiHidden="0" w:uiPriority="70" w:unhideWhenUsed="0"/>
+    <w:lsdException w:name="Colorful Shading Accent 2" w:semiHidden="0" w:uiPriority="71" w:unhideWhenUsed="0"/>
+    <w:lsdException w:name="Colorful List Accent 2" w:semiHidden="0" w:uiPriority="72" w:unhideWhenUsed="0"/>
+    <w:lsdException w:name="Colorful Grid Accent 2" w:semiHidden="0" w:uiPriority="73" w:unhideWhenUsed="0"/>
+    <w:lsdException w:name="Light Shading Accent 3" w:semiHidden="0" w:uiPriority="60" w:unhideWhenUsed="0"/>
+    <w:lsdException w:name="Light List Accent 3" w:semiHidden="0" w:uiPriority="61" w:unhideWhenUsed="0"/>
+    <w:lsdException w:name="Light Grid Accent 3" w:semiHidden="0" w:uiPriority="62" w:unhideWhenUsed="0"/>
+    <w:lsdException w:name="Medium Shading 1 Accent 3" w:semiHidden="0" w:uiPriority="63" w:unhideWhenUsed="0"/>
+    <w:lsdException w:name="Medium Shading 2 Accent 3" w:semiHidden="0" w:uiPriority="64" w:unhideWhenUsed="0"/>
+    <w:lsdException w:name="Medium List 1 Accent 3" w:semiHidden="0" w:uiPriority="65" w:unhideWhenUsed="0"/>
+    <w:lsdException w:name="Medium List 2 Accent 3" w:semiHidden="0" w:uiPriority="66" w:unhideWhenUsed="0"/>
+    <w:lsdException w:name="Medium Grid 1 Accent 3" w:semiHidden="0" w:uiPriority="67" w:unhideWhenUsed="0"/>
+    <w:lsdException w:name="Medium Grid 2 Accent 3" w:semiHidden="0" w:uiPriority="68" w:unhideWhenUsed="0"/>
+    <w:lsdException w:name="Medium Grid 3 Accent 3" w:semiHidden="0" w:uiPriority="69" w:unhideWhenUsed="0"/>
+    <w:lsdException w:name="Dark List Accent 3" w:semiHidden="0" w:uiPriority="70" w:unhideWhenUsed="0"/>
+    <w:lsdException w:name="Colorful Shading Accent 3" w:semiHidden="0" w:uiPriority="71" w:unhideWhenUsed="0"/>
+    <w:lsdException w:name="Colorful List Accent 3" w:semiHidden="0" w:uiPriority="72" w:unhideWhenUsed="0"/>
+    <w:lsdException w:name="Colorful Grid Accent 3" w:semiHidden="0" w:uiPriority="73" w:unhideWhenUsed="0"/>
+    <w:lsdException w:name="Light Shading Accent 4" w:semiHidden="0" w:uiPriority="60" w:unhideWhenUsed="0"/>
+    <w:lsdException w:name="Light List Accent 4" w:semiHidden="0" w:uiPriority="61" w:unhideWhenUsed="0"/>
+    <w:lsdException w:name="Light Grid Accent 4" w:semiHidden="0" w:uiPriority="62" w:unhideWhenUsed="0"/>
+    <w:lsdException w:name="Medium Shading 1 Accent 4" w:semiHidden="0" w:uiPriority="63" w:unhideWhenUsed="0"/>
+    <w:lsdException w:name="Medium Shading 2 Accent 4" w:semiHidden="0" w:uiPriority="64" w:unhideWhenUsed="0"/>
+    <w:lsdException w:name="Medium List 1 Accent 4" w:semiHidden="0" w:uiPriority="65" w:unhideWhenUsed="0"/>
+    <w:lsdException w:name="Medium List 2 Accent 4" w:semiHidden="0" w:uiPriority="66" w:unhideWhenUsed="0"/>
+    <w:lsdException w:name="Medium Grid 1 Accent 4" w:semiHidden="0" w:uiPriority="67" w:unhideWhenUsed="0"/>
+    <w:lsdException w:name="Medium Grid 2 Accent 4" w:semiHidden="0" w:uiPriority="68" w:unhideWhenUsed="0"/>
+    <w:lsdException w:name="Medium Grid 3 Accent 4" w:semiHidden="0" w:uiPriority="69" w:unhideWhenUsed="0"/>
+    <w:lsdException w:name="Dark List Accent 4" w:semiHidden="0" w:uiPriority="70" w:unhideWhenUsed="0"/>
+    <w:lsdException w:name="Colorful Shading Accent 4" w:semiHidden="0" w:uiPriority="71" w:unhideWhenUsed="0"/>
+    <w:lsdException w:name="Colorful List Accent 4" w:semiHidden="0" w:uiPriority="72" w:unhideWhenUsed="0"/>
+    <w:lsdException w:name="Colorful Grid Accent 4" w:semiHidden="0" w:uiPriority="73" w:unhideWhenUsed="0"/>
+    <w:lsdException w:name="Light Shading Accent 5" w:semiHidden="0" w:uiPriority="60" w:unhideWhenUsed="0"/>
+    <w:lsdException w:name="Light List Accent 5" w:semiHidden="0" w:uiPriority="61" w:unhideWhenUsed="0"/>
+    <w:lsdException w:name="Light Grid Accent 5" w:semiHidden="0" w:uiPriority="62" w:unhideWhenUsed="0"/>
+    <w:lsdException w:name="Medium Shading 1 Accent 5" w:semiHidden="0" w:uiPriority="63" w:unhideWhenUsed="0"/>
+    <w:lsdException w:name="Medium Shading 2 Accent 5" w:semiHidden="0" w:uiPriority="64" w:unhideWhenUsed="0"/>
+    <w:lsdException w:name="Medium List 1 Accent 5" w:semiHidden="0" w:uiPriority="65" w:unhideWhenUsed="0"/>
+    <w:lsdException w:name="Medium List 2 Accent 5" w:semiHidden="0" w:uiPriority="66" w:unhideWhenUsed="0"/>
+    <w:lsdException w:name="Medium Grid 1 Accent 5" w:semiHidden="0" w:uiPriority="67" w:unhideWhenUsed="0"/>
+    <w:lsdException w:name="Medium Grid 2 Accent 5" w:semiHidden="0" w:uiPriority="68" w:unhideWhenUsed="0"/>
+    <w:lsdException w:name="Medium Grid 3 Accent 5" w:semiHidden="0" w:uiPriority="69" w:unhideWhenUsed="0"/>
+    <w:lsdException w:name="Dark List Accent 5" w:semiHidden="0" w:uiPriority="70" w:unhideWhenUsed="0"/>
+    <w:lsdException w:name="Colorful Shading Accent 5" w:semiHidden="0" w:uiPriority="71" w:unhideWhenUsed="0"/>
+    <w:lsdException w:name="Colorful List Accent 5" w:semiHidden="0" w:uiPriority="72" w:unhideWhenUsed="0"/>
+    <w:lsdException w:name="Colorful Grid Accent 5" w:semiHidden="0" w:uiPriority="73" w:unhideWhenUsed="0"/>
+    <w:lsdException w:name="Light Shading Accent 6" w:semiHidden="0" w:uiPriority="60" w:unhideWhenUsed="0"/>
+    <w:lsdException w:name="Light List Accent 6" w:semiHidden="0" w:uiPriority="61" w:unhideWhenUsed="0"/>
+    <w:lsdException w:name="Light Grid Accent 6" w:semiHidden="0" w:uiPriority="62" w:unhideWhenUsed="0"/>
+    <w:lsdException w:name="Medium Shading 1 Accent 6" w:semiHidden="0" w:uiPriority="63" w:unhideWhenUsed="0"/>
+    <w:lsdException w:name="Medium Shading 2 Accent 6" w:semiHidden="0" w:uiPriority="64" w:unhideWhenUsed="0"/>
+    <w:lsdException w:name="Medium List 1 Accent 6" w:semiHidden="0" w:uiPriority="65" w:unhideWhenUsed="0"/>
+    <w:lsdException w:name="Medium List 2 Accent 6" w:semiHidden="0" w:uiPriority="66" w:unhideWhenUsed="0"/>
+    <w:lsdException w:name="Medium Grid 1 Accent 6" w:semiHidden="0" w:uiPriority="67" w:unhideWhenUsed="0"/>
+    <w:lsdException w:name="Medium Grid 2 Accent 6" w:semiHidden="0" w:uiPriority="68" w:unhideWhenUsed="0"/>
+    <w:lsdException w:name="Medium Grid 3 Accent 6" w:semiHidden="0" w:uiPriority="69" w:unhideWhenUsed="0"/>
+    <w:lsdException w:name="Dark List Accent 6" w:semiHidden="0" w:uiPriority="70" w:unhideWhenUsed="0"/>
+    <w:lsdException w:name="Colorful Shading Accent 6" w:semiHidden="0" w:uiPriority="71" w:unhideWhenUsed="0"/>
+    <w:lsdException w:name="Colorful List Accent 6" w:semiHidden="0" w:uiPriority="72" w:unhideWhenUsed="0"/>
+    <w:lsdException w:name="Colorful Grid Accent 6" w:semiHidden="0" w:uiPriority="73" w:unhideWhenUsed="0"/>
+    <w:lsdException w:name="Subtle Emphasis" w:semiHidden="0" w:uiPriority="19" w:unhideWhenUsed="0" w:qFormat="1"/>
+    <w:lsdException w:name="Intense Emphasis" w:semiHidden="0" w:uiPriority="21" w:unhideWhenUsed="0" w:qFormat="1"/>
+    <w:lsdException w:name="Subtle Reference" w:semiHidden="0" w:uiPriority="31" w:unhideWhenUsed="0" w:qFormat="1"/>
+    <w:lsdException w:name="Intense Reference" w:semiHidden="0" w:uiPriority="32" w:unhideWhenUsed="0" w:qFormat="1"/>
+    <w:lsdException w:name="Book Title" w:semiHidden="0" w:uiPriority="33" w:unhideWhenUsed="0" w:qFormat="1"/>
+    <w:lsdException w:name="Bibliography" w:uiPriority="37"/>
+    <w:lsdException w:name="TOC Heading" w:uiPriority="39" w:qFormat="1"/>
   </w:latentStyles>
   <w:style w:type="paragraph" w:default="1" w:styleId="Normal">
     <w:name w:val="Normal"/>
@@ -2213,7 +2279,7 @@
   <a:extraClrSchemeLst/>
   <a:extLst>
     <a:ext uri="{05A4C25C-085E-4340-85A3-A5531E510DB2}">
-      <thm15:themeFamily xmlns:thm15="http://schemas.microsoft.com/office/thememl/2012/main" name="Office Theme" id="{62F939B6-93AF-4DB8-9C6B-D6C7DFDC589F}" vid="{4A3C46E8-61CC-4603-A589-7422A47A8E4A}"/>
+      <thm15:themeFamily xmlns:thm15="http://schemas.microsoft.com/office/thememl/2012/main" xmlns="" name="Office Theme" id="{62F939B6-93AF-4DB8-9C6B-D6C7DFDC589F}" vid="{4A3C46E8-61CC-4603-A589-7422A47A8E4A}"/>
     </a:ext>
   </a:extLst>
 </a:theme>
@@ -2224,7 +2290,7 @@
 </file>
 
 <file path=customXml/itemProps1.xml><?xml version="1.0" encoding="utf-8"?>
-<ds:datastoreItem xmlns:ds="http://schemas.openxmlformats.org/officeDocument/2006/customXml" ds:itemID="{FD02920B-1AB0-4D43-BEE9-C25F49E64945}">
+<ds:datastoreItem xmlns:ds="http://schemas.openxmlformats.org/officeDocument/2006/customXml" ds:itemID="{826C3DF5-D5CB-489B-BB4A-006DAB163418}">
   <ds:schemaRefs>
     <ds:schemaRef ds:uri="http://schemas.openxmlformats.org/officeDocument/2006/bibliography"/>
   </ds:schemaRefs>

</xml_diff>

<commit_message>
Ajustado detector de caidas, añadida la verificacion de monitorización y fix de los handlers
</commit_message>
<xml_diff>
--- a/Docs/Seguimiento/Diario_TFG.docx
+++ b/Docs/Seguimiento/Diario_TFG.docx
@@ -1,6 +1,6 @@
 
 <file path=word/document.xml><?xml version="1.0" encoding="utf-8"?>
-<w:document xmlns:wpc="http://schemas.microsoft.com/office/word/2010/wordprocessingCanvas" xmlns:mc="http://schemas.openxmlformats.org/markup-compatibility/2006" xmlns:o="urn:schemas-microsoft-com:office:office" xmlns:r="http://schemas.openxmlformats.org/officeDocument/2006/relationships" xmlns:m="http://schemas.openxmlformats.org/officeDocument/2006/math" xmlns:v="urn:schemas-microsoft-com:vml" xmlns:wp14="http://schemas.microsoft.com/office/word/2010/wordprocessingDrawing" xmlns:wp="http://schemas.openxmlformats.org/drawingml/2006/wordprocessingDrawing" xmlns:w10="urn:schemas-microsoft-com:office:word" xmlns:w="http://schemas.openxmlformats.org/wordprocessingml/2006/main" xmlns:w14="http://schemas.microsoft.com/office/word/2010/wordml" xmlns:wpg="http://schemas.microsoft.com/office/word/2010/wordprocessingGroup" xmlns:wpi="http://schemas.microsoft.com/office/word/2010/wordprocessingInk" xmlns:wne="http://schemas.microsoft.com/office/word/2006/wordml" xmlns:wps="http://schemas.microsoft.com/office/word/2010/wordprocessingShape" mc:Ignorable="w14 wp14">
+<w:document xmlns:wpc="http://schemas.microsoft.com/office/word/2010/wordprocessingCanvas" xmlns:cx="http://schemas.microsoft.com/office/drawing/2014/chartex" xmlns:cx1="http://schemas.microsoft.com/office/drawing/2015/9/8/chartex" xmlns:cx2="http://schemas.microsoft.com/office/drawing/2015/10/21/chartex" xmlns:cx3="http://schemas.microsoft.com/office/drawing/2016/5/9/chartex" xmlns:cx4="http://schemas.microsoft.com/office/drawing/2016/5/10/chartex" xmlns:cx5="http://schemas.microsoft.com/office/drawing/2016/5/11/chartex" xmlns:cx6="http://schemas.microsoft.com/office/drawing/2016/5/12/chartex" xmlns:cx7="http://schemas.microsoft.com/office/drawing/2016/5/13/chartex" xmlns:cx8="http://schemas.microsoft.com/office/drawing/2016/5/14/chartex" xmlns:mc="http://schemas.openxmlformats.org/markup-compatibility/2006" xmlns:aink="http://schemas.microsoft.com/office/drawing/2016/ink" xmlns:am3d="http://schemas.microsoft.com/office/drawing/2017/model3d" xmlns:o="urn:schemas-microsoft-com:office:office" xmlns:r="http://schemas.openxmlformats.org/officeDocument/2006/relationships" xmlns:m="http://schemas.openxmlformats.org/officeDocument/2006/math" xmlns:v="urn:schemas-microsoft-com:vml" xmlns:wp14="http://schemas.microsoft.com/office/word/2010/wordprocessingDrawing" xmlns:wp="http://schemas.openxmlformats.org/drawingml/2006/wordprocessingDrawing" xmlns:w10="urn:schemas-microsoft-com:office:word" xmlns:w="http://schemas.openxmlformats.org/wordprocessingml/2006/main" xmlns:w14="http://schemas.microsoft.com/office/word/2010/wordml" xmlns:w15="http://schemas.microsoft.com/office/word/2012/wordml" xmlns:w16cex="http://schemas.microsoft.com/office/word/2018/wordml/cex" xmlns:w16cid="http://schemas.microsoft.com/office/word/2016/wordml/cid" xmlns:w16="http://schemas.microsoft.com/office/word/2018/wordml" xmlns:w16sdtdh="http://schemas.microsoft.com/office/word/2020/wordml/sdtdatahash" xmlns:w16se="http://schemas.microsoft.com/office/word/2015/wordml/symex" xmlns:wpg="http://schemas.microsoft.com/office/word/2010/wordprocessingGroup" xmlns:wpi="http://schemas.microsoft.com/office/word/2010/wordprocessingInk" xmlns:wne="http://schemas.microsoft.com/office/word/2006/wordml" xmlns:wps="http://schemas.microsoft.com/office/word/2010/wordprocessingShape" mc:Ignorable="w14 w15 w16se w16cid w16 w16cex w16sdtdh wp14">
   <w:body>
     <w:p/>
     <w:p>
@@ -37,7 +37,7 @@
                     </pic:cNvPicPr>
                   </pic:nvPicPr>
                   <pic:blipFill>
-                    <a:blip r:embed="rId7">
+                    <a:blip r:embed="rId6">
                       <a:extLst>
                         <a:ext uri="{28A0092B-C50C-407E-A947-70E740481C1C}">
                           <a14:useLocalDpi xmlns:a14="http://schemas.microsoft.com/office/drawing/2010/main" val="0"/>
@@ -163,7 +163,7 @@
               </wp:anchor>
             </w:drawing>
           </mc:Choice>
-          <mc:Fallback xmlns:w16se="http://schemas.microsoft.com/office/word/2015/wordml/symex" xmlns:w16sdtdh="http://schemas.microsoft.com/office/word/2020/wordml/sdtdatahash" xmlns:w16="http://schemas.microsoft.com/office/word/2018/wordml" xmlns:w16cid="http://schemas.microsoft.com/office/word/2016/wordml/cid" xmlns:w16cex="http://schemas.microsoft.com/office/word/2018/wordml/cex" xmlns:w15="http://schemas.microsoft.com/office/word/2012/wordml" xmlns:am3d="http://schemas.microsoft.com/office/drawing/2017/model3d" xmlns:aink="http://schemas.microsoft.com/office/drawing/2016/ink" xmlns:cx8="http://schemas.microsoft.com/office/drawing/2016/5/14/chartex" xmlns:cx7="http://schemas.microsoft.com/office/drawing/2016/5/13/chartex" xmlns:cx6="http://schemas.microsoft.com/office/drawing/2016/5/12/chartex" xmlns:cx5="http://schemas.microsoft.com/office/drawing/2016/5/11/chartex" xmlns:cx4="http://schemas.microsoft.com/office/drawing/2016/5/10/chartex" xmlns:cx3="http://schemas.microsoft.com/office/drawing/2016/5/9/chartex" xmlns:cx2="http://schemas.microsoft.com/office/drawing/2015/10/21/chartex" xmlns:cx1="http://schemas.microsoft.com/office/drawing/2015/9/8/chartex" xmlns:cx="http://schemas.microsoft.com/office/drawing/2014/chartex">
+          <mc:Fallback>
             <w:pict>
               <v:shapetype w14:anchorId="72D33D07" id="_x0000_t202" coordsize="21600,21600" o:spt="202" path="m,l,21600r21600,l21600,xe">
                 <v:stroke joinstyle="miter"/>
@@ -297,7 +297,7 @@
               </wp:anchor>
             </w:drawing>
           </mc:Choice>
-          <mc:Fallback xmlns:w16se="http://schemas.microsoft.com/office/word/2015/wordml/symex" xmlns:w16sdtdh="http://schemas.microsoft.com/office/word/2020/wordml/sdtdatahash" xmlns:w16="http://schemas.microsoft.com/office/word/2018/wordml" xmlns:w16cid="http://schemas.microsoft.com/office/word/2016/wordml/cid" xmlns:w16cex="http://schemas.microsoft.com/office/word/2018/wordml/cex" xmlns:w15="http://schemas.microsoft.com/office/word/2012/wordml" xmlns:am3d="http://schemas.microsoft.com/office/drawing/2017/model3d" xmlns:aink="http://schemas.microsoft.com/office/drawing/2016/ink" xmlns:cx8="http://schemas.microsoft.com/office/drawing/2016/5/14/chartex" xmlns:cx7="http://schemas.microsoft.com/office/drawing/2016/5/13/chartex" xmlns:cx6="http://schemas.microsoft.com/office/drawing/2016/5/12/chartex" xmlns:cx5="http://schemas.microsoft.com/office/drawing/2016/5/11/chartex" xmlns:cx4="http://schemas.microsoft.com/office/drawing/2016/5/10/chartex" xmlns:cx3="http://schemas.microsoft.com/office/drawing/2016/5/9/chartex" xmlns:cx2="http://schemas.microsoft.com/office/drawing/2015/10/21/chartex" xmlns:cx1="http://schemas.microsoft.com/office/drawing/2015/9/8/chartex" xmlns:cx="http://schemas.microsoft.com/office/drawing/2014/chartex">
+          <mc:Fallback>
             <w:pict>
               <v:shape w14:anchorId="22AAE0D3" id="_x0000_s1027" type="#_x0000_t202" style="position:absolute;margin-left:106.2pt;margin-top:-4.75pt;width:338.25pt;height:43.5pt;z-index:251661312;visibility:visible;mso-wrap-style:square;mso-width-percent:0;mso-height-percent:0;mso-wrap-distance-left:9pt;mso-wrap-distance-top:0;mso-wrap-distance-right:9pt;mso-wrap-distance-bottom:0;mso-position-horizontal:absolute;mso-position-horizontal-relative:text;mso-position-vertical:absolute;mso-position-vertical-relative:text;mso-width-percent:0;mso-height-percent:0;mso-width-relative:margin;mso-height-relative:margin;v-text-anchor:top" o:gfxdata="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">
                 <v:textbox>
@@ -437,7 +437,7 @@
               </wp:anchor>
             </w:drawing>
           </mc:Choice>
-          <mc:Fallback xmlns:w16se="http://schemas.microsoft.com/office/word/2015/wordml/symex" xmlns:w16sdtdh="http://schemas.microsoft.com/office/word/2020/wordml/sdtdatahash" xmlns:w16="http://schemas.microsoft.com/office/word/2018/wordml" xmlns:w16cid="http://schemas.microsoft.com/office/word/2016/wordml/cid" xmlns:w16cex="http://schemas.microsoft.com/office/word/2018/wordml/cex" xmlns:w15="http://schemas.microsoft.com/office/word/2012/wordml" xmlns:am3d="http://schemas.microsoft.com/office/drawing/2017/model3d" xmlns:aink="http://schemas.microsoft.com/office/drawing/2016/ink" xmlns:cx8="http://schemas.microsoft.com/office/drawing/2016/5/14/chartex" xmlns:cx7="http://schemas.microsoft.com/office/drawing/2016/5/13/chartex" xmlns:cx6="http://schemas.microsoft.com/office/drawing/2016/5/12/chartex" xmlns:cx5="http://schemas.microsoft.com/office/drawing/2016/5/11/chartex" xmlns:cx4="http://schemas.microsoft.com/office/drawing/2016/5/10/chartex" xmlns:cx3="http://schemas.microsoft.com/office/drawing/2016/5/9/chartex" xmlns:cx2="http://schemas.microsoft.com/office/drawing/2015/10/21/chartex" xmlns:cx1="http://schemas.microsoft.com/office/drawing/2015/9/8/chartex" xmlns:cx="http://schemas.microsoft.com/office/drawing/2014/chartex">
+          <mc:Fallback>
             <w:pict>
               <v:shape w14:anchorId="10B2ED34" id="_x0000_s1028" type="#_x0000_t202" style="position:absolute;margin-left:373.2pt;margin-top:-58.75pt;width:93pt;height:38.25pt;z-index:251663360;visibility:visible;mso-wrap-style:square;mso-width-percent:0;mso-height-percent:0;mso-wrap-distance-left:9pt;mso-wrap-distance-top:0;mso-wrap-distance-right:9pt;mso-wrap-distance-bottom:0;mso-position-horizontal:absolute;mso-position-horizontal-relative:text;mso-position-vertical:absolute;mso-position-vertical-relative:text;mso-width-percent:0;mso-height-percent:0;mso-width-relative:margin;mso-height-relative:margin;v-text-anchor:top" o:gfxdata="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" fillcolor="white [3201]" strokecolor="black [3200]" strokeweight="1pt">
                 <v:textbox>
@@ -531,9 +531,9 @@
               </wp:anchor>
             </w:drawing>
           </mc:Choice>
-          <mc:Fallback xmlns:w16se="http://schemas.microsoft.com/office/word/2015/wordml/symex" xmlns:w16sdtdh="http://schemas.microsoft.com/office/word/2020/wordml/sdtdatahash" xmlns:w16="http://schemas.microsoft.com/office/word/2018/wordml" xmlns:w16cid="http://schemas.microsoft.com/office/word/2016/wordml/cid" xmlns:w16cex="http://schemas.microsoft.com/office/word/2018/wordml/cex" xmlns:w15="http://schemas.microsoft.com/office/word/2012/wordml" xmlns:am3d="http://schemas.microsoft.com/office/drawing/2017/model3d" xmlns:aink="http://schemas.microsoft.com/office/drawing/2016/ink" xmlns:cx8="http://schemas.microsoft.com/office/drawing/2016/5/14/chartex" xmlns:cx7="http://schemas.microsoft.com/office/drawing/2016/5/13/chartex" xmlns:cx6="http://schemas.microsoft.com/office/drawing/2016/5/12/chartex" xmlns:cx5="http://schemas.microsoft.com/office/drawing/2016/5/11/chartex" xmlns:cx4="http://schemas.microsoft.com/office/drawing/2016/5/10/chartex" xmlns:cx3="http://schemas.microsoft.com/office/drawing/2016/5/9/chartex" xmlns:cx2="http://schemas.microsoft.com/office/drawing/2015/10/21/chartex" xmlns:cx1="http://schemas.microsoft.com/office/drawing/2015/9/8/chartex" xmlns:cx="http://schemas.microsoft.com/office/drawing/2014/chartex">
+          <mc:Fallback>
             <w:pict>
-              <v:rect w14:anchorId="5C43546D" id="1 Rectángulo" o:spid="_x0000_s1026" style="position:absolute;margin-left:-20.55pt;margin-top:-58.75pt;width:486.75pt;height:105.75pt;z-index:251659264;visibility:visible;mso-wrap-style:square;mso-width-percent:0;mso-height-percent:0;mso-wrap-distance-left:9pt;mso-wrap-distance-top:0;mso-wrap-distance-right:9pt;mso-wrap-distance-bottom:0;mso-position-horizontal:absolute;mso-position-horizontal-relative:text;mso-position-vertical:absolute;mso-position-vertical-relative:text;mso-width-percent:0;mso-height-percent:0;mso-width-relative:margin;mso-height-relative:margin;v-text-anchor:middle" o:gfxdata="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" fillcolor="white [3201]" strokecolor="black [3200]" strokeweight="1pt"/>
+              <v:rect w14:anchorId="0CE8AF62" id="1 Rectángulo" o:spid="_x0000_s1026" style="position:absolute;margin-left:-20.55pt;margin-top:-58.75pt;width:486.75pt;height:105.75pt;z-index:251659264;visibility:visible;mso-wrap-style:square;mso-width-percent:0;mso-height-percent:0;mso-wrap-distance-left:9pt;mso-wrap-distance-top:0;mso-wrap-distance-right:9pt;mso-wrap-distance-bottom:0;mso-position-horizontal:absolute;mso-position-horizontal-relative:text;mso-position-vertical:absolute;mso-position-vertical-relative:text;mso-width-percent:0;mso-height-percent:0;mso-width-relative:margin;mso-height-relative:margin;v-text-anchor:middle" o:gfxdata="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" fillcolor="white [3201]" strokecolor="black [3200]" strokeweight="1pt"/>
             </w:pict>
           </mc:Fallback>
         </mc:AlternateContent>
@@ -956,16 +956,7 @@
           <w:sz w:val="28"/>
           <w:szCs w:val="28"/>
         </w:rPr>
-        <w:t>Sem</w:t>
-      </w:r>
-      <w:r>
-        <w:rPr>
-          <w:b/>
-          <w:bCs/>
-          <w:sz w:val="28"/>
-          <w:szCs w:val="28"/>
-        </w:rPr>
-        <w:t>ana 10</w:t>
+        <w:t>Semana 10</w:t>
       </w:r>
     </w:p>
     <w:p>
@@ -996,8 +987,75 @@
       <w:pPr>
         <w:ind w:left="360"/>
       </w:pPr>
-      <w:bookmarkStart w:id="0" w:name="_GoBack"/>
-      <w:bookmarkEnd w:id="0"/>
+    </w:p>
+    <w:p>
+      <w:pPr>
+        <w:rPr>
+          <w:b/>
+          <w:bCs/>
+          <w:sz w:val="28"/>
+          <w:szCs w:val="28"/>
+        </w:rPr>
+      </w:pPr>
+      <w:r>
+        <w:rPr>
+          <w:b/>
+          <w:bCs/>
+          <w:sz w:val="28"/>
+          <w:szCs w:val="28"/>
+        </w:rPr>
+        <w:t>Semana 1</w:t>
+      </w:r>
+      <w:r>
+        <w:rPr>
+          <w:b/>
+          <w:bCs/>
+          <w:sz w:val="28"/>
+          <w:szCs w:val="28"/>
+        </w:rPr>
+        <w:t>1</w:t>
+      </w:r>
+    </w:p>
+    <w:p>
+      <w:pPr>
+        <w:pStyle w:val="Prrafodelista"/>
+        <w:numPr>
+          <w:ilvl w:val="0"/>
+          <w:numId w:val="4"/>
+        </w:numPr>
+      </w:pPr>
+      <w:r>
+        <w:t>Ahora los handlers se paran correctamente al darle al switch.</w:t>
+      </w:r>
+    </w:p>
+    <w:p>
+      <w:pPr>
+        <w:pStyle w:val="Prrafodelista"/>
+        <w:numPr>
+          <w:ilvl w:val="0"/>
+          <w:numId w:val="4"/>
+        </w:numPr>
+      </w:pPr>
+      <w:r>
+        <w:t>Añadido otro canal para comprobar la monitorización del canal, con esto conseguimos que se guarden las alarmas mientras no se ha estado viendo al monitorizado.</w:t>
+      </w:r>
+    </w:p>
+    <w:p>
+      <w:pPr>
+        <w:pStyle w:val="Prrafodelista"/>
+        <w:numPr>
+          <w:ilvl w:val="0"/>
+          <w:numId w:val="4"/>
+        </w:numPr>
+      </w:pPr>
+      <w:r>
+        <w:t>Detector de caídas más preciso</w:t>
+      </w:r>
+    </w:p>
+    <w:p>
+      <w:pPr>
+        <w:ind w:left="360"/>
+      </w:pPr>
     </w:p>
     <w:p/>
     <w:p/>
@@ -1014,8 +1072,8 @@
 </file>
 
 <file path=word/numbering.xml><?xml version="1.0" encoding="utf-8"?>
-<w:numbering xmlns:wpc="http://schemas.microsoft.com/office/word/2010/wordprocessingCanvas" xmlns:mc="http://schemas.openxmlformats.org/markup-compatibility/2006" xmlns:o="urn:schemas-microsoft-com:office:office" xmlns:r="http://schemas.openxmlformats.org/officeDocument/2006/relationships" xmlns:m="http://schemas.openxmlformats.org/officeDocument/2006/math" xmlns:v="urn:schemas-microsoft-com:vml" xmlns:wp14="http://schemas.microsoft.com/office/word/2010/wordprocessingDrawing" xmlns:wp="http://schemas.openxmlformats.org/drawingml/2006/wordprocessingDrawing" xmlns:w10="urn:schemas-microsoft-com:office:word" xmlns:w="http://schemas.openxmlformats.org/wordprocessingml/2006/main" xmlns:w14="http://schemas.microsoft.com/office/word/2010/wordml" xmlns:wpg="http://schemas.microsoft.com/office/word/2010/wordprocessingGroup" xmlns:wpi="http://schemas.microsoft.com/office/word/2010/wordprocessingInk" xmlns:wne="http://schemas.microsoft.com/office/word/2006/wordml" xmlns:wps="http://schemas.microsoft.com/office/word/2010/wordprocessingShape" mc:Ignorable="w14 wp14">
-  <w:abstractNum w:abstractNumId="0">
+<w:numbering xmlns:wpc="http://schemas.microsoft.com/office/word/2010/wordprocessingCanvas" xmlns:cx="http://schemas.microsoft.com/office/drawing/2014/chartex" xmlns:cx1="http://schemas.microsoft.com/office/drawing/2015/9/8/chartex" xmlns:cx2="http://schemas.microsoft.com/office/drawing/2015/10/21/chartex" xmlns:cx3="http://schemas.microsoft.com/office/drawing/2016/5/9/chartex" xmlns:cx4="http://schemas.microsoft.com/office/drawing/2016/5/10/chartex" xmlns:cx5="http://schemas.microsoft.com/office/drawing/2016/5/11/chartex" xmlns:cx6="http://schemas.microsoft.com/office/drawing/2016/5/12/chartex" xmlns:cx7="http://schemas.microsoft.com/office/drawing/2016/5/13/chartex" xmlns:cx8="http://schemas.microsoft.com/office/drawing/2016/5/14/chartex" xmlns:mc="http://schemas.openxmlformats.org/markup-compatibility/2006" xmlns:aink="http://schemas.microsoft.com/office/drawing/2016/ink" xmlns:am3d="http://schemas.microsoft.com/office/drawing/2017/model3d" xmlns:o="urn:schemas-microsoft-com:office:office" xmlns:r="http://schemas.openxmlformats.org/officeDocument/2006/relationships" xmlns:m="http://schemas.openxmlformats.org/officeDocument/2006/math" xmlns:v="urn:schemas-microsoft-com:vml" xmlns:wp14="http://schemas.microsoft.com/office/word/2010/wordprocessingDrawing" xmlns:wp="http://schemas.openxmlformats.org/drawingml/2006/wordprocessingDrawing" xmlns:w10="urn:schemas-microsoft-com:office:word" xmlns:w="http://schemas.openxmlformats.org/wordprocessingml/2006/main" xmlns:w14="http://schemas.microsoft.com/office/word/2010/wordml" xmlns:w15="http://schemas.microsoft.com/office/word/2012/wordml" xmlns:w16cex="http://schemas.microsoft.com/office/word/2018/wordml/cex" xmlns:w16cid="http://schemas.microsoft.com/office/word/2016/wordml/cid" xmlns:w16="http://schemas.microsoft.com/office/word/2018/wordml" xmlns:w16sdtdh="http://schemas.microsoft.com/office/word/2020/wordml/sdtdatahash" xmlns:w16se="http://schemas.microsoft.com/office/word/2015/wordml/symex" xmlns:wpg="http://schemas.microsoft.com/office/word/2010/wordprocessingGroup" xmlns:wpi="http://schemas.microsoft.com/office/word/2010/wordprocessingInk" xmlns:wne="http://schemas.microsoft.com/office/word/2006/wordml" xmlns:wps="http://schemas.microsoft.com/office/word/2010/wordprocessingShape" mc:Ignorable="w14 w15 w16se w16cid w16 w16cex w16sdtdh wp14">
+  <w:abstractNum w:abstractNumId="0" w15:restartNumberingAfterBreak="0">
     <w:nsid w:val="080A0AFA"/>
     <w:multiLevelType w:val="hybridMultilevel"/>
     <w:tmpl w:val="8A3C8000"/>
@@ -1128,7 +1186,7 @@
       </w:rPr>
     </w:lvl>
   </w:abstractNum>
-  <w:abstractNum w:abstractNumId="1">
+  <w:abstractNum w:abstractNumId="1" w15:restartNumberingAfterBreak="0">
     <w:nsid w:val="35B76D37"/>
     <w:multiLevelType w:val="hybridMultilevel"/>
     <w:tmpl w:val="4FB08BC2"/>
@@ -1241,7 +1299,7 @@
       </w:rPr>
     </w:lvl>
   </w:abstractNum>
-  <w:abstractNum w:abstractNumId="2">
+  <w:abstractNum w:abstractNumId="2" w15:restartNumberingAfterBreak="0">
     <w:nsid w:val="3A354AA5"/>
     <w:multiLevelType w:val="hybridMultilevel"/>
     <w:tmpl w:val="C42A340A"/>
@@ -1354,7 +1412,7 @@
       </w:rPr>
     </w:lvl>
   </w:abstractNum>
-  <w:abstractNum w:abstractNumId="3">
+  <w:abstractNum w:abstractNumId="3" w15:restartNumberingAfterBreak="0">
     <w:nsid w:val="76434027"/>
     <w:multiLevelType w:val="hybridMultilevel"/>
     <w:tmpl w:val="D02A54AE"/>
@@ -1483,7 +1541,7 @@
 </file>
 
 <file path=word/styles.xml><?xml version="1.0" encoding="utf-8"?>
-<w:styles xmlns:mc="http://schemas.openxmlformats.org/markup-compatibility/2006" xmlns:r="http://schemas.openxmlformats.org/officeDocument/2006/relationships" xmlns:w="http://schemas.openxmlformats.org/wordprocessingml/2006/main" xmlns:w14="http://schemas.microsoft.com/office/word/2010/wordml" mc:Ignorable="w14">
+<w:styles xmlns:mc="http://schemas.openxmlformats.org/markup-compatibility/2006" xmlns:r="http://schemas.openxmlformats.org/officeDocument/2006/relationships" xmlns:w="http://schemas.openxmlformats.org/wordprocessingml/2006/main" xmlns:w14="http://schemas.microsoft.com/office/word/2010/wordml" xmlns:w15="http://schemas.microsoft.com/office/word/2012/wordml" xmlns:w16cex="http://schemas.microsoft.com/office/word/2018/wordml/cex" xmlns:w16cid="http://schemas.microsoft.com/office/word/2016/wordml/cid" xmlns:w16="http://schemas.microsoft.com/office/word/2018/wordml" xmlns:w16sdtdh="http://schemas.microsoft.com/office/word/2020/wordml/sdtdatahash" xmlns:w16se="http://schemas.microsoft.com/office/word/2015/wordml/symex" mc:Ignorable="w14 w15 w16se w16cid w16 w16cex w16sdtdh">
   <w:docDefaults>
     <w:rPrDefault>
       <w:rPr>
@@ -1499,398 +1557,383 @@
       </w:pPr>
     </w:pPrDefault>
   </w:docDefaults>
-  <w:latentStyles w:defLockedState="0" w:defUIPriority="99" w:defSemiHidden="1" w:defUnhideWhenUsed="1" w:defQFormat="0" w:count="267">
-    <w:lsdException w:name="Normal" w:semiHidden="0" w:uiPriority="0" w:unhideWhenUsed="0" w:qFormat="1"/>
-    <w:lsdException w:name="heading 1" w:semiHidden="0" w:uiPriority="9" w:unhideWhenUsed="0" w:qFormat="1"/>
-    <w:lsdException w:name="heading 2" w:uiPriority="9" w:qFormat="1"/>
-    <w:lsdException w:name="heading 3" w:uiPriority="9" w:qFormat="1"/>
-    <w:lsdException w:name="heading 4" w:uiPriority="9" w:qFormat="1"/>
-    <w:lsdException w:name="heading 5" w:uiPriority="9" w:qFormat="1"/>
-    <w:lsdException w:name="heading 6" w:uiPriority="9" w:qFormat="1"/>
-    <w:lsdException w:name="heading 7" w:uiPriority="9" w:qFormat="1"/>
-    <w:lsdException w:name="heading 8" w:uiPriority="9" w:qFormat="1"/>
-    <w:lsdException w:name="heading 9" w:uiPriority="9" w:qFormat="1"/>
-    <w:lsdException w:name="toc 1" w:uiPriority="39"/>
-    <w:lsdException w:name="toc 2" w:uiPriority="39"/>
-    <w:lsdException w:name="toc 3" w:uiPriority="39"/>
-    <w:lsdException w:name="toc 4" w:uiPriority="39"/>
-    <w:lsdException w:name="toc 5" w:uiPriority="39"/>
-    <w:lsdException w:name="toc 6" w:uiPriority="39"/>
-    <w:lsdException w:name="toc 7" w:uiPriority="39"/>
-    <w:lsdException w:name="toc 8" w:uiPriority="39"/>
-    <w:lsdException w:name="toc 9" w:uiPriority="39"/>
-    <w:lsdException w:name="caption" w:uiPriority="35" w:qFormat="1"/>
-    <w:lsdException w:name="Title" w:semiHidden="0" w:uiPriority="10" w:unhideWhenUsed="0" w:qFormat="1"/>
-    <w:lsdException w:name="Default Paragraph Font" w:uiPriority="1"/>
-    <w:lsdException w:name="Subtitle" w:semiHidden="0" w:uiPriority="11" w:unhideWhenUsed="0" w:qFormat="1"/>
-    <w:lsdException w:name="Strong" w:semiHidden="0" w:uiPriority="22" w:unhideWhenUsed="0" w:qFormat="1"/>
-    <w:lsdException w:name="Emphasis" w:semiHidden="0" w:uiPriority="20" w:unhideWhenUsed="0" w:qFormat="1"/>
-    <w:lsdException w:name="Table Grid" w:semiHidden="0" w:uiPriority="39" w:unhideWhenUsed="0"/>
-    <w:lsdException w:name="Placeholder Text" w:unhideWhenUsed="0"/>
-    <w:lsdException w:name="No Spacing" w:semiHidden="0" w:uiPriority="1" w:unhideWhenUsed="0" w:qFormat="1"/>
-    <w:lsdException w:name="Light Shading" w:semiHidden="0" w:uiPriority="60" w:unhideWhenUsed="0"/>
-    <w:lsdException w:name="Light List" w:semiHidden="0" w:uiPriority="61" w:unhideWhenUsed="0"/>
-    <w:lsdException w:name="Light Grid" w:semiHidden="0" w:uiPriority="62" w:unhideWhenUsed="0"/>
-    <w:lsdException w:name="Medium Shading 1" w:semiHidden="0" w:uiPriority="63" w:unhideWhenUsed="0"/>
-    <w:lsdException w:name="Medium Shading 2" w:semiHidden="0" w:uiPriority="64" w:unhideWhenUsed="0"/>
-    <w:lsdException w:name="Medium List 1" w:semiHidden="0" w:uiPriority="65" w:unhideWhenUsed="0"/>
-    <w:lsdException w:name="Medium List 2" w:semiHidden="0" w:uiPriority="66" w:unhideWhenUsed="0"/>
-    <w:lsdException w:name="Medium Grid 1" w:semiHidden="0" w:uiPriority="67" w:unhideWhenUsed="0"/>
-    <w:lsdException w:name="Medium Grid 2" w:semiHidden="0" w:uiPriority="68" w:unhideWhenUsed="0"/>
-    <w:lsdException w:name="Medium Grid 3" w:semiHidden="0" w:uiPriority="69" w:unhideWhenUsed="0"/>
-    <w:lsdException w:name="Dark List" w:semiHidden="0" w:uiPriority="70" w:unhideWhenUsed="0"/>
-    <w:lsdException w:name="Colorful Shading" w:semiHidden="0" w:uiPriority="71" w:unhideWhenUsed="0"/>
-    <w:lsdException w:name="Colorful List" w:semiHidden="0" w:uiPriority="72" w:unhideWhenUsed="0"/>
-    <w:lsdException w:name="Colorful Grid" w:semiHidden="0" w:uiPriority="73" w:unhideWhenUsed="0"/>
-    <w:lsdException w:name="Light Shading Accent 1" w:semiHidden="0" w:uiPriority="60" w:unhideWhenUsed="0"/>
-    <w:lsdException w:name="Light List Accent 1" w:semiHidden="0" w:uiPriority="61" w:unhideWhenUsed="0"/>
-    <w:lsdException w:name="Light Grid Accent 1" w:semiHidden="0" w:uiPriority="62" w:unhideWhenUsed="0"/>
-    <w:lsdException w:name="Medium Shading 1 Accent 1" w:semiHidden="0" w:uiPriority="63" w:unhideWhenUsed="0"/>
-    <w:lsdException w:name="Medium Shading 2 Accent 1" w:semiHidden="0" w:uiPriority="64" w:unhideWhenUsed="0"/>
-    <w:lsdException w:name="Medium List 1 Accent 1" w:semiHidden="0" w:uiPriority="65" w:unhideWhenUsed="0"/>
-    <w:lsdException w:name="Revision" w:unhideWhenUsed="0"/>
-    <w:lsdException w:name="List Paragraph" w:semiHidden="0" w:uiPriority="34" w:unhideWhenUsed="0" w:qFormat="1"/>
-    <w:lsdException w:name="Quote" w:semiHidden="0" w:uiPriority="29" w:unhideWhenUsed="0" w:qFormat="1"/>
-    <w:lsdException w:name="Intense Quote" w:semiHidden="0" w:uiPriority="30" w:unhideWhenUsed="0" w:qFormat="1"/>
-    <w:lsdException w:name="Medium List 2 Accent 1" w:semiHidden="0" w:uiPriority="66" w:unhideWhenUsed="0"/>
-    <w:lsdException w:name="Medium Grid 1 Accent 1" w:semiHidden="0" w:uiPriority="67" w:unhideWhenUsed="0"/>
-    <w:lsdException w:name="Medium Grid 2 Accent 1" w:semiHidden="0" w:uiPriority="68" w:unhideWhenUsed="0"/>
-    <w:lsdException w:name="Medium Grid 3 Accent 1" w:semiHidden="0" w:uiPriority="69" w:unhideWhenUsed="0"/>
-    <w:lsdException w:name="Dark List Accent 1" w:semiHidden="0" w:uiPriority="70" w:unhideWhenUsed="0"/>
-    <w:lsdException w:name="Colorful Shading Accent 1" w:semiHidden="0" w:uiPriority="71" w:unhideWhenUsed="0"/>
-    <w:lsdException w:name="Colorful List Accent 1" w:semiHidden="0" w:uiPriority="72" w:unhideWhenUsed="0"/>
-    <w:lsdException w:name="Colorful Grid Accent 1" w:semiHidden="0" w:uiPriority="73" w:unhideWhenUsed="0"/>
-    <w:lsdException w:name="Light Shading Accent 2" w:semiHidden="0" w:uiPriority="60" w:unhideWhenUsed="0"/>
-    <w:lsdException w:name="Light List Accent 2" w:semiHidden="0" w:uiPriority="61" w:unhideWhenUsed="0"/>
-    <w:lsdException w:name="Light Grid Accent 2" w:semiHidden="0" w:uiPriority="62" w:unhideWhenUsed="0"/>
-    <w:lsdException w:name="Medium Shading 1 Accent 2" w:semiHidden="0" w:uiPriority="63" w:unhideWhenUsed="0"/>
-    <w:lsdException w:name="Medium Shading 2 Accent 2" w:semiHidden="0" w:uiPriority="64" w:unhideWhenUsed="0"/>
-    <w:lsdException w:name="Medium List 1 Accent 2" w:semiHidden="0" w:uiPriority="65" w:unhideWhenUsed="0"/>
-    <w:lsdException w:name="Medium List 2 Accent 2" w:semiHidden="0" w:uiPriority="66" w:unhideWhenUsed="0"/>
-    <w:lsdException w:name="Medium Grid 1 Accent 2" w:semiHidden="0" w:uiPriority="67" w:unhideWhenUsed="0"/>
-    <w:lsdException w:name="Medium Grid 2 Accent 2" w:semiHidden="0" w:uiPriority="68" w:unhideWhenUsed="0"/>
-    <w:lsdException w:name="Medium Grid 3 Accent 2" w:semiHidden="0" w:uiPriority="69" w:unhideWhenUsed="0"/>
-    <w:lsdException w:name="Dark List Accent 2" w:semiHidden="0" w:uiPriority="70" w:unhideWhenUsed="0"/>
-    <w:lsdException w:name="Colorful Shading Accent 2" w:semiHidden="0" w:uiPriority="71" w:unhideWhenUsed="0"/>
-    <w:lsdException w:name="Colorful List Accent 2" w:semiHidden="0" w:uiPriority="72" w:unhideWhenUsed="0"/>
-    <w:lsdException w:name="Colorful Grid Accent 2" w:semiHidden="0" w:uiPriority="73" w:unhideWhenUsed="0"/>
-    <w:lsdException w:name="Light Shading Accent 3" w:semiHidden="0" w:uiPriority="60" w:unhideWhenUsed="0"/>
-    <w:lsdException w:name="Light List Accent 3" w:semiHidden="0" w:uiPriority="61" w:unhideWhenUsed="0"/>
-    <w:lsdException w:name="Light Grid Accent 3" w:semiHidden="0" w:uiPriority="62" w:unhideWhenUsed="0"/>
-    <w:lsdException w:name="Medium Shading 1 Accent 3" w:semiHidden="0" w:uiPriority="63" w:unhideWhenUsed="0"/>
-    <w:lsdException w:name="Medium Shading 2 Accent 3" w:semiHidden="0" w:uiPriority="64" w:unhideWhenUsed="0"/>
-    <w:lsdException w:name="Medium List 1 Accent 3" w:semiHidden="0" w:uiPriority="65" w:unhideWhenUsed="0"/>
-    <w:lsdException w:name="Medium List 2 Accent 3" w:semiHidden="0" w:uiPriority="66" w:unhideWhenUsed="0"/>
-    <w:lsdException w:name="Medium Grid 1 Accent 3" w:semiHidden="0" w:uiPriority="67" w:unhideWhenUsed="0"/>
-    <w:lsdException w:name="Medium Grid 2 Accent 3" w:semiHidden="0" w:uiPriority="68" w:unhideWhenUsed="0"/>
-    <w:lsdException w:name="Medium Grid 3 Accent 3" w:semiHidden="0" w:uiPriority="69" w:unhideWhenUsed="0"/>
-    <w:lsdException w:name="Dark List Accent 3" w:semiHidden="0" w:uiPriority="70" w:unhideWhenUsed="0"/>
-    <w:lsdException w:name="Colorful Shading Accent 3" w:semiHidden="0" w:uiPriority="71" w:unhideWhenUsed="0"/>
-    <w:lsdException w:name="Colorful List Accent 3" w:semiHidden="0" w:uiPriority="72" w:unhideWhenUsed="0"/>
-    <w:lsdException w:name="Colorful Grid Accent 3" w:semiHidden="0" w:uiPriority="73" w:unhideWhenUsed="0"/>
-    <w:lsdException w:name="Light Shading Accent 4" w:semiHidden="0" w:uiPriority="60" w:unhideWhenUsed="0"/>
-    <w:lsdException w:name="Light List Accent 4" w:semiHidden="0" w:uiPriority="61" w:unhideWhenUsed="0"/>
-    <w:lsdException w:name="Light Grid Accent 4" w:semiHidden="0" w:uiPriority="62" w:unhideWhenUsed="0"/>
-    <w:lsdException w:name="Medium Shading 1 Accent 4" w:semiHidden="0" w:uiPriority="63" w:unhideWhenUsed="0"/>
-    <w:lsdException w:name="Medium Shading 2 Accent 4" w:semiHidden="0" w:uiPriority="64" w:unhideWhenUsed="0"/>
-    <w:lsdException w:name="Medium List 1 Accent 4" w:semiHidden="0" w:uiPriority="65" w:unhideWhenUsed="0"/>
-    <w:lsdException w:name="Medium List 2 Accent 4" w:semiHidden="0" w:uiPriority="66" w:unhideWhenUsed="0"/>
-    <w:lsdException w:name="Medium Grid 1 Accent 4" w:semiHidden="0" w:uiPriority="67" w:unhideWhenUsed="0"/>
-    <w:lsdException w:name="Medium Grid 2 Accent 4" w:semiHidden="0" w:uiPriority="68" w:unhideWhenUsed="0"/>
-    <w:lsdException w:name="Medium Grid 3 Accent 4" w:semiHidden="0" w:uiPriority="69" w:unhideWhenUsed="0"/>
-    <w:lsdException w:name="Dark List Accent 4" w:semiHidden="0" w:uiPriority="70" w:unhideWhenUsed="0"/>
-    <w:lsdException w:name="Colorful Shading Accent 4" w:semiHidden="0" w:uiPriority="71" w:unhideWhenUsed="0"/>
-    <w:lsdException w:name="Colorful List Accent 4" w:semiHidden="0" w:uiPriority="72" w:unhideWhenUsed="0"/>
-    <w:lsdException w:name="Colorful Grid Accent 4" w:semiHidden="0" w:uiPriority="73" w:unhideWhenUsed="0"/>
-    <w:lsdException w:name="Light Shading Accent 5" w:semiHidden="0" w:uiPriority="60" w:unhideWhenUsed="0"/>
-    <w:lsdException w:name="Light List Accent 5" w:semiHidden="0" w:uiPriority="61" w:unhideWhenUsed="0"/>
-    <w:lsdException w:name="Light Grid Accent 5" w:semiHidden="0" w:uiPriority="62" w:unhideWhenUsed="0"/>
-    <w:lsdException w:name="Medium Shading 1 Accent 5" w:semiHidden="0" w:uiPriority="63" w:unhideWhenUsed="0"/>
-    <w:lsdException w:name="Medium Shading 2 Accent 5" w:semiHidden="0" w:uiPriority="64" w:unhideWhenUsed="0"/>
-    <w:lsdException w:name="Medium List 1 Accent 5" w:semiHidden="0" w:uiPriority="65" w:unhideWhenUsed="0"/>
-    <w:lsdException w:name="Medium List 2 Accent 5" w:semiHidden="0" w:uiPriority="66" w:unhideWhenUsed="0"/>
-    <w:lsdException w:name="Medium Grid 1 Accent 5" w:semiHidden="0" w:uiPriority="67" w:unhideWhenUsed="0"/>
-    <w:lsdException w:name="Medium Grid 2 Accent 5" w:semiHidden="0" w:uiPriority="68" w:unhideWhenUsed="0"/>
-    <w:lsdException w:name="Medium Grid 3 Accent 5" w:semiHidden="0" w:uiPriority="69" w:unhideWhenUsed="0"/>
-    <w:lsdException w:name="Dark List Accent 5" w:semiHidden="0" w:uiPriority="70" w:unhideWhenUsed="0"/>
-    <w:lsdException w:name="Colorful Shading Accent 5" w:semiHidden="0" w:uiPriority="71" w:unhideWhenUsed="0"/>
-    <w:lsdException w:name="Colorful List Accent 5" w:semiHidden="0" w:uiPriority="72" w:unhideWhenUsed="0"/>
-    <w:lsdException w:name="Colorful Grid Accent 5" w:semiHidden="0" w:uiPriority="73" w:unhideWhenUsed="0"/>
-    <w:lsdException w:name="Light Shading Accent 6" w:semiHidden="0" w:uiPriority="60" w:unhideWhenUsed="0"/>
-    <w:lsdException w:name="Light List Accent 6" w:semiHidden="0" w:uiPriority="61" w:unhideWhenUsed="0"/>
-    <w:lsdException w:name="Light Grid Accent 6" w:semiHidden="0" w:uiPriority="62" w:unhideWhenUsed="0"/>
-    <w:lsdException w:name="Medium Shading 1 Accent 6" w:semiHidden="0" w:uiPriority="63" w:unhideWhenUsed="0"/>
-    <w:lsdException w:name="Medium Shading 2 Accent 6" w:semiHidden="0" w:uiPriority="64" w:unhideWhenUsed="0"/>
-    <w:lsdException w:name="Medium List 1 Accent 6" w:semiHidden="0" w:uiPriority="65" w:unhideWhenUsed="0"/>
-    <w:lsdException w:name="Medium List 2 Accent 6" w:semiHidden="0" w:uiPriority="66" w:unhideWhenUsed="0"/>
-    <w:lsdException w:name="Medium Grid 1 Accent 6" w:semiHidden="0" w:uiPriority="67" w:unhideWhenUsed="0"/>
-    <w:lsdException w:name="Medium Grid 2 Accent 6" w:semiHidden="0" w:uiPriority="68" w:unhideWhenUsed="0"/>
-    <w:lsdException w:name="Medium Grid 3 Accent 6" w:semiHidden="0" w:uiPriority="69" w:unhideWhenUsed="0"/>
-    <w:lsdException w:name="Dark List Accent 6" w:semiHidden="0" w:uiPriority="70" w:unhideWhenUsed="0"/>
-    <w:lsdException w:name="Colorful Shading Accent 6" w:semiHidden="0" w:uiPriority="71" w:unhideWhenUsed="0"/>
-    <w:lsdException w:name="Colorful List Accent 6" w:semiHidden="0" w:uiPriority="72" w:unhideWhenUsed="0"/>
-    <w:lsdException w:name="Colorful Grid Accent 6" w:semiHidden="0" w:uiPriority="73" w:unhideWhenUsed="0"/>
-    <w:lsdException w:name="Subtle Emphasis" w:semiHidden="0" w:uiPriority="19" w:unhideWhenUsed="0" w:qFormat="1"/>
-    <w:lsdException w:name="Intense Emphasis" w:semiHidden="0" w:uiPriority="21" w:unhideWhenUsed="0" w:qFormat="1"/>
-    <w:lsdException w:name="Subtle Reference" w:semiHidden="0" w:uiPriority="31" w:unhideWhenUsed="0" w:qFormat="1"/>
-    <w:lsdException w:name="Intense Reference" w:semiHidden="0" w:uiPriority="32" w:unhideWhenUsed="0" w:qFormat="1"/>
-    <w:lsdException w:name="Book Title" w:semiHidden="0" w:uiPriority="33" w:unhideWhenUsed="0" w:qFormat="1"/>
-    <w:lsdException w:name="Bibliography" w:uiPriority="37"/>
-    <w:lsdException w:name="TOC Heading" w:uiPriority="39" w:qFormat="1"/>
-  </w:latentStyles>
-  <w:style w:type="paragraph" w:default="1" w:styleId="Normal">
-    <w:name w:val="Normal"/>
-    <w:qFormat/>
-    <w:rsid w:val="00646C8B"/>
-  </w:style>
-  <w:style w:type="character" w:default="1" w:styleId="Fuentedeprrafopredeter">
-    <w:name w:val="Default Paragraph Font"/>
-    <w:uiPriority w:val="1"/>
-    <w:semiHidden/>
-    <w:unhideWhenUsed/>
-  </w:style>
-  <w:style w:type="table" w:default="1" w:styleId="Tablanormal">
-    <w:name w:val="Normal Table"/>
-    <w:uiPriority w:val="99"/>
-    <w:semiHidden/>
-    <w:unhideWhenUsed/>
-    <w:tblPr>
-      <w:tblInd w:w="0" w:type="dxa"/>
-      <w:tblCellMar>
-        <w:top w:w="0" w:type="dxa"/>
-        <w:left w:w="108" w:type="dxa"/>
-        <w:bottom w:w="0" w:type="dxa"/>
-        <w:right w:w="108" w:type="dxa"/>
-      </w:tblCellMar>
-    </w:tblPr>
-  </w:style>
-  <w:style w:type="numbering" w:default="1" w:styleId="Sinlista">
-    <w:name w:val="No List"/>
-    <w:uiPriority w:val="99"/>
-    <w:semiHidden/>
-    <w:unhideWhenUsed/>
-  </w:style>
-  <w:style w:type="paragraph" w:customStyle="1" w:styleId="COMANDO">
-    <w:name w:val="COMANDO"/>
-    <w:basedOn w:val="Normal"/>
-    <w:link w:val="COMANDOCar"/>
-    <w:autoRedefine/>
-    <w:qFormat/>
-    <w:rsid w:val="00267D4F"/>
-    <w:pPr>
-      <w:pBdr>
-        <w:top w:val="single" w:sz="18" w:space="1" w:color="auto"/>
-        <w:left w:val="single" w:sz="18" w:space="4" w:color="auto"/>
-        <w:bottom w:val="single" w:sz="18" w:space="1" w:color="auto"/>
-        <w:right w:val="single" w:sz="18" w:space="4" w:color="auto"/>
-      </w:pBdr>
-      <w:shd w:val="pct10" w:color="auto" w:fill="auto"/>
-      <w:tabs>
-        <w:tab w:val="left" w:pos="942"/>
-      </w:tabs>
-      <w:spacing w:before="115" w:line="357" w:lineRule="auto"/>
-      <w:ind w:right="220"/>
-    </w:pPr>
-    <w:rPr>
-      <w:b/>
-      <w:bCs/>
-      <w:color w:val="808080" w:themeColor="background1" w:themeShade="80"/>
-      <w:sz w:val="20"/>
-      <w:szCs w:val="20"/>
-    </w:rPr>
-  </w:style>
-  <w:style w:type="character" w:customStyle="1" w:styleId="COMANDOCar">
-    <w:name w:val="COMANDO Car"/>
-    <w:basedOn w:val="Fuentedeprrafopredeter"/>
-    <w:link w:val="COMANDO"/>
-    <w:rsid w:val="00267D4F"/>
-    <w:rPr>
-      <w:b/>
-      <w:bCs/>
-      <w:color w:val="808080" w:themeColor="background1" w:themeShade="80"/>
-      <w:sz w:val="20"/>
-      <w:szCs w:val="20"/>
-      <w:shd w:val="pct10" w:color="auto" w:fill="auto"/>
-    </w:rPr>
-  </w:style>
-  <w:style w:type="paragraph" w:styleId="Sinespaciado">
-    <w:name w:val="No Spacing"/>
-    <w:uiPriority w:val="1"/>
-    <w:qFormat/>
-    <w:rsid w:val="009018F7"/>
-    <w:pPr>
-      <w:spacing w:after="0" w:line="240" w:lineRule="auto"/>
-    </w:pPr>
-  </w:style>
-  <w:style w:type="paragraph" w:styleId="Prrafodelista">
-    <w:name w:val="List Paragraph"/>
-    <w:basedOn w:val="Normal"/>
-    <w:uiPriority w:val="34"/>
-    <w:qFormat/>
-    <w:rsid w:val="009018F7"/>
-    <w:pPr>
-      <w:ind w:left="720"/>
-      <w:contextualSpacing/>
-    </w:pPr>
-  </w:style>
-</w:styles>
-</file>
-
-<file path=word/stylesWithEffects.xml><?xml version="1.0" encoding="utf-8"?>
-<w:styles xmlns:wpc="http://schemas.microsoft.com/office/word/2010/wordprocessingCanvas" xmlns:mc="http://schemas.openxmlformats.org/markup-compatibility/2006" xmlns:o="urn:schemas-microsoft-com:office:office" xmlns:r="http://schemas.openxmlformats.org/officeDocument/2006/relationships" xmlns:m="http://schemas.openxmlformats.org/officeDocument/2006/math" xmlns:v="urn:schemas-microsoft-com:vml" xmlns:wp14="http://schemas.microsoft.com/office/word/2010/wordprocessingDrawing" xmlns:wp="http://schemas.openxmlformats.org/drawingml/2006/wordprocessingDrawing" xmlns:w10="urn:schemas-microsoft-com:office:word" xmlns:w="http://schemas.openxmlformats.org/wordprocessingml/2006/main" xmlns:w14="http://schemas.microsoft.com/office/word/2010/wordml" xmlns:wpg="http://schemas.microsoft.com/office/word/2010/wordprocessingGroup" xmlns:wpi="http://schemas.microsoft.com/office/word/2010/wordprocessingInk" xmlns:wne="http://schemas.microsoft.com/office/word/2006/wordml" xmlns:wps="http://schemas.microsoft.com/office/word/2010/wordprocessingShape" mc:Ignorable="w14 wp14">
-  <w:docDefaults>
-    <w:rPrDefault>
-      <w:rPr>
-        <w:rFonts w:asciiTheme="minorHAnsi" w:eastAsiaTheme="minorEastAsia" w:hAnsiTheme="minorHAnsi" w:cstheme="minorBidi"/>
-        <w:sz w:val="22"/>
-        <w:szCs w:val="22"/>
-        <w:lang w:val="es-ES" w:eastAsia="ja-JP" w:bidi="ar-SA"/>
-      </w:rPr>
-    </w:rPrDefault>
-    <w:pPrDefault>
-      <w:pPr>
-        <w:spacing w:after="200" w:line="276" w:lineRule="auto"/>
-      </w:pPr>
-    </w:pPrDefault>
-  </w:docDefaults>
-  <w:latentStyles w:defLockedState="0" w:defUIPriority="99" w:defSemiHidden="1" w:defUnhideWhenUsed="1" w:defQFormat="0" w:count="267">
-    <w:lsdException w:name="Normal" w:semiHidden="0" w:uiPriority="0" w:unhideWhenUsed="0" w:qFormat="1"/>
-    <w:lsdException w:name="heading 1" w:semiHidden="0" w:uiPriority="9" w:unhideWhenUsed="0" w:qFormat="1"/>
-    <w:lsdException w:name="heading 2" w:uiPriority="9" w:qFormat="1"/>
-    <w:lsdException w:name="heading 3" w:uiPriority="9" w:qFormat="1"/>
-    <w:lsdException w:name="heading 4" w:uiPriority="9" w:qFormat="1"/>
-    <w:lsdException w:name="heading 5" w:uiPriority="9" w:qFormat="1"/>
-    <w:lsdException w:name="heading 6" w:uiPriority="9" w:qFormat="1"/>
-    <w:lsdException w:name="heading 7" w:uiPriority="9" w:qFormat="1"/>
-    <w:lsdException w:name="heading 8" w:uiPriority="9" w:qFormat="1"/>
-    <w:lsdException w:name="heading 9" w:uiPriority="9" w:qFormat="1"/>
-    <w:lsdException w:name="toc 1" w:uiPriority="39"/>
-    <w:lsdException w:name="toc 2" w:uiPriority="39"/>
-    <w:lsdException w:name="toc 3" w:uiPriority="39"/>
-    <w:lsdException w:name="toc 4" w:uiPriority="39"/>
-    <w:lsdException w:name="toc 5" w:uiPriority="39"/>
-    <w:lsdException w:name="toc 6" w:uiPriority="39"/>
-    <w:lsdException w:name="toc 7" w:uiPriority="39"/>
-    <w:lsdException w:name="toc 8" w:uiPriority="39"/>
-    <w:lsdException w:name="toc 9" w:uiPriority="39"/>
-    <w:lsdException w:name="caption" w:uiPriority="35" w:qFormat="1"/>
-    <w:lsdException w:name="Title" w:semiHidden="0" w:uiPriority="10" w:unhideWhenUsed="0" w:qFormat="1"/>
-    <w:lsdException w:name="Default Paragraph Font" w:uiPriority="1"/>
-    <w:lsdException w:name="Subtitle" w:semiHidden="0" w:uiPriority="11" w:unhideWhenUsed="0" w:qFormat="1"/>
-    <w:lsdException w:name="Strong" w:semiHidden="0" w:uiPriority="22" w:unhideWhenUsed="0" w:qFormat="1"/>
-    <w:lsdException w:name="Emphasis" w:semiHidden="0" w:uiPriority="20" w:unhideWhenUsed="0" w:qFormat="1"/>
-    <w:lsdException w:name="Table Grid" w:semiHidden="0" w:uiPriority="39" w:unhideWhenUsed="0"/>
-    <w:lsdException w:name="Placeholder Text" w:unhideWhenUsed="0"/>
-    <w:lsdException w:name="No Spacing" w:semiHidden="0" w:uiPriority="1" w:unhideWhenUsed="0" w:qFormat="1"/>
-    <w:lsdException w:name="Light Shading" w:semiHidden="0" w:uiPriority="60" w:unhideWhenUsed="0"/>
-    <w:lsdException w:name="Light List" w:semiHidden="0" w:uiPriority="61" w:unhideWhenUsed="0"/>
-    <w:lsdException w:name="Light Grid" w:semiHidden="0" w:uiPriority="62" w:unhideWhenUsed="0"/>
-    <w:lsdException w:name="Medium Shading 1" w:semiHidden="0" w:uiPriority="63" w:unhideWhenUsed="0"/>
-    <w:lsdException w:name="Medium Shading 2" w:semiHidden="0" w:uiPriority="64" w:unhideWhenUsed="0"/>
-    <w:lsdException w:name="Medium List 1" w:semiHidden="0" w:uiPriority="65" w:unhideWhenUsed="0"/>
-    <w:lsdException w:name="Medium List 2" w:semiHidden="0" w:uiPriority="66" w:unhideWhenUsed="0"/>
-    <w:lsdException w:name="Medium Grid 1" w:semiHidden="0" w:uiPriority="67" w:unhideWhenUsed="0"/>
-    <w:lsdException w:name="Medium Grid 2" w:semiHidden="0" w:uiPriority="68" w:unhideWhenUsed="0"/>
-    <w:lsdException w:name="Medium Grid 3" w:semiHidden="0" w:uiPriority="69" w:unhideWhenUsed="0"/>
-    <w:lsdException w:name="Dark List" w:semiHidden="0" w:uiPriority="70" w:unhideWhenUsed="0"/>
-    <w:lsdException w:name="Colorful Shading" w:semiHidden="0" w:uiPriority="71" w:unhideWhenUsed="0"/>
-    <w:lsdException w:name="Colorful List" w:semiHidden="0" w:uiPriority="72" w:unhideWhenUsed="0"/>
-    <w:lsdException w:name="Colorful Grid" w:semiHidden="0" w:uiPriority="73" w:unhideWhenUsed="0"/>
-    <w:lsdException w:name="Light Shading Accent 1" w:semiHidden="0" w:uiPriority="60" w:unhideWhenUsed="0"/>
-    <w:lsdException w:name="Light List Accent 1" w:semiHidden="0" w:uiPriority="61" w:unhideWhenUsed="0"/>
-    <w:lsdException w:name="Light Grid Accent 1" w:semiHidden="0" w:uiPriority="62" w:unhideWhenUsed="0"/>
-    <w:lsdException w:name="Medium Shading 1 Accent 1" w:semiHidden="0" w:uiPriority="63" w:unhideWhenUsed="0"/>
-    <w:lsdException w:name="Medium Shading 2 Accent 1" w:semiHidden="0" w:uiPriority="64" w:unhideWhenUsed="0"/>
-    <w:lsdException w:name="Medium List 1 Accent 1" w:semiHidden="0" w:uiPriority="65" w:unhideWhenUsed="0"/>
-    <w:lsdException w:name="Revision" w:unhideWhenUsed="0"/>
-    <w:lsdException w:name="List Paragraph" w:semiHidden="0" w:uiPriority="34" w:unhideWhenUsed="0" w:qFormat="1"/>
-    <w:lsdException w:name="Quote" w:semiHidden="0" w:uiPriority="29" w:unhideWhenUsed="0" w:qFormat="1"/>
-    <w:lsdException w:name="Intense Quote" w:semiHidden="0" w:uiPriority="30" w:unhideWhenUsed="0" w:qFormat="1"/>
-    <w:lsdException w:name="Medium List 2 Accent 1" w:semiHidden="0" w:uiPriority="66" w:unhideWhenUsed="0"/>
-    <w:lsdException w:name="Medium Grid 1 Accent 1" w:semiHidden="0" w:uiPriority="67" w:unhideWhenUsed="0"/>
-    <w:lsdException w:name="Medium Grid 2 Accent 1" w:semiHidden="0" w:uiPriority="68" w:unhideWhenUsed="0"/>
-    <w:lsdException w:name="Medium Grid 3 Accent 1" w:semiHidden="0" w:uiPriority="69" w:unhideWhenUsed="0"/>
-    <w:lsdException w:name="Dark List Accent 1" w:semiHidden="0" w:uiPriority="70" w:unhideWhenUsed="0"/>
-    <w:lsdException w:name="Colorful Shading Accent 1" w:semiHidden="0" w:uiPriority="71" w:unhideWhenUsed="0"/>
-    <w:lsdException w:name="Colorful List Accent 1" w:semiHidden="0" w:uiPriority="72" w:unhideWhenUsed="0"/>
-    <w:lsdException w:name="Colorful Grid Accent 1" w:semiHidden="0" w:uiPriority="73" w:unhideWhenUsed="0"/>
-    <w:lsdException w:name="Light Shading Accent 2" w:semiHidden="0" w:uiPriority="60" w:unhideWhenUsed="0"/>
-    <w:lsdException w:name="Light List Accent 2" w:semiHidden="0" w:uiPriority="61" w:unhideWhenUsed="0"/>
-    <w:lsdException w:name="Light Grid Accent 2" w:semiHidden="0" w:uiPriority="62" w:unhideWhenUsed="0"/>
-    <w:lsdException w:name="Medium Shading 1 Accent 2" w:semiHidden="0" w:uiPriority="63" w:unhideWhenUsed="0"/>
-    <w:lsdException w:name="Medium Shading 2 Accent 2" w:semiHidden="0" w:uiPriority="64" w:unhideWhenUsed="0"/>
-    <w:lsdException w:name="Medium List 1 Accent 2" w:semiHidden="0" w:uiPriority="65" w:unhideWhenUsed="0"/>
-    <w:lsdException w:name="Medium List 2 Accent 2" w:semiHidden="0" w:uiPriority="66" w:unhideWhenUsed="0"/>
-    <w:lsdException w:name="Medium Grid 1 Accent 2" w:semiHidden="0" w:uiPriority="67" w:unhideWhenUsed="0"/>
-    <w:lsdException w:name="Medium Grid 2 Accent 2" w:semiHidden="0" w:uiPriority="68" w:unhideWhenUsed="0"/>
-    <w:lsdException w:name="Medium Grid 3 Accent 2" w:semiHidden="0" w:uiPriority="69" w:unhideWhenUsed="0"/>
-    <w:lsdException w:name="Dark List Accent 2" w:semiHidden="0" w:uiPriority="70" w:unhideWhenUsed="0"/>
-    <w:lsdException w:name="Colorful Shading Accent 2" w:semiHidden="0" w:uiPriority="71" w:unhideWhenUsed="0"/>
-    <w:lsdException w:name="Colorful List Accent 2" w:semiHidden="0" w:uiPriority="72" w:unhideWhenUsed="0"/>
-    <w:lsdException w:name="Colorful Grid Accent 2" w:semiHidden="0" w:uiPriority="73" w:unhideWhenUsed="0"/>
-    <w:lsdException w:name="Light Shading Accent 3" w:semiHidden="0" w:uiPriority="60" w:unhideWhenUsed="0"/>
-    <w:lsdException w:name="Light List Accent 3" w:semiHidden="0" w:uiPriority="61" w:unhideWhenUsed="0"/>
-    <w:lsdException w:name="Light Grid Accent 3" w:semiHidden="0" w:uiPriority="62" w:unhideWhenUsed="0"/>
-    <w:lsdException w:name="Medium Shading 1 Accent 3" w:semiHidden="0" w:uiPriority="63" w:unhideWhenUsed="0"/>
-    <w:lsdException w:name="Medium Shading 2 Accent 3" w:semiHidden="0" w:uiPriority="64" w:unhideWhenUsed="0"/>
-    <w:lsdException w:name="Medium List 1 Accent 3" w:semiHidden="0" w:uiPriority="65" w:unhideWhenUsed="0"/>
-    <w:lsdException w:name="Medium List 2 Accent 3" w:semiHidden="0" w:uiPriority="66" w:unhideWhenUsed="0"/>
-    <w:lsdException w:name="Medium Grid 1 Accent 3" w:semiHidden="0" w:uiPriority="67" w:unhideWhenUsed="0"/>
-    <w:lsdException w:name="Medium Grid 2 Accent 3" w:semiHidden="0" w:uiPriority="68" w:unhideWhenUsed="0"/>
-    <w:lsdException w:name="Medium Grid 3 Accent 3" w:semiHidden="0" w:uiPriority="69" w:unhideWhenUsed="0"/>
-    <w:lsdException w:name="Dark List Accent 3" w:semiHidden="0" w:uiPriority="70" w:unhideWhenUsed="0"/>
-    <w:lsdException w:name="Colorful Shading Accent 3" w:semiHidden="0" w:uiPriority="71" w:unhideWhenUsed="0"/>
-    <w:lsdException w:name="Colorful List Accent 3" w:semiHidden="0" w:uiPriority="72" w:unhideWhenUsed="0"/>
-    <w:lsdException w:name="Colorful Grid Accent 3" w:semiHidden="0" w:uiPriority="73" w:unhideWhenUsed="0"/>
-    <w:lsdException w:name="Light Shading Accent 4" w:semiHidden="0" w:uiPriority="60" w:unhideWhenUsed="0"/>
-    <w:lsdException w:name="Light List Accent 4" w:semiHidden="0" w:uiPriority="61" w:unhideWhenUsed="0"/>
-    <w:lsdException w:name="Light Grid Accent 4" w:semiHidden="0" w:uiPriority="62" w:unhideWhenUsed="0"/>
-    <w:lsdException w:name="Medium Shading 1 Accent 4" w:semiHidden="0" w:uiPriority="63" w:unhideWhenUsed="0"/>
-    <w:lsdException w:name="Medium Shading 2 Accent 4" w:semiHidden="0" w:uiPriority="64" w:unhideWhenUsed="0"/>
-    <w:lsdException w:name="Medium List 1 Accent 4" w:semiHidden="0" w:uiPriority="65" w:unhideWhenUsed="0"/>
-    <w:lsdException w:name="Medium List 2 Accent 4" w:semiHidden="0" w:uiPriority="66" w:unhideWhenUsed="0"/>
-    <w:lsdException w:name="Medium Grid 1 Accent 4" w:semiHidden="0" w:uiPriority="67" w:unhideWhenUsed="0"/>
-    <w:lsdException w:name="Medium Grid 2 Accent 4" w:semiHidden="0" w:uiPriority="68" w:unhideWhenUsed="0"/>
-    <w:lsdException w:name="Medium Grid 3 Accent 4" w:semiHidden="0" w:uiPriority="69" w:unhideWhenUsed="0"/>
-    <w:lsdException w:name="Dark List Accent 4" w:semiHidden="0" w:uiPriority="70" w:unhideWhenUsed="0"/>
-    <w:lsdException w:name="Colorful Shading Accent 4" w:semiHidden="0" w:uiPriority="71" w:unhideWhenUsed="0"/>
-    <w:lsdException w:name="Colorful List Accent 4" w:semiHidden="0" w:uiPriority="72" w:unhideWhenUsed="0"/>
-    <w:lsdException w:name="Colorful Grid Accent 4" w:semiHidden="0" w:uiPriority="73" w:unhideWhenUsed="0"/>
-    <w:lsdException w:name="Light Shading Accent 5" w:semiHidden="0" w:uiPriority="60" w:unhideWhenUsed="0"/>
-    <w:lsdException w:name="Light List Accent 5" w:semiHidden="0" w:uiPriority="61" w:unhideWhenUsed="0"/>
-    <w:lsdException w:name="Light Grid Accent 5" w:semiHidden="0" w:uiPriority="62" w:unhideWhenUsed="0"/>
-    <w:lsdException w:name="Medium Shading 1 Accent 5" w:semiHidden="0" w:uiPriority="63" w:unhideWhenUsed="0"/>
-    <w:lsdException w:name="Medium Shading 2 Accent 5" w:semiHidden="0" w:uiPriority="64" w:unhideWhenUsed="0"/>
-    <w:lsdException w:name="Medium List 1 Accent 5" w:semiHidden="0" w:uiPriority="65" w:unhideWhenUsed="0"/>
-    <w:lsdException w:name="Medium List 2 Accent 5" w:semiHidden="0" w:uiPriority="66" w:unhideWhenUsed="0"/>
-    <w:lsdException w:name="Medium Grid 1 Accent 5" w:semiHidden="0" w:uiPriority="67" w:unhideWhenUsed="0"/>
-    <w:lsdException w:name="Medium Grid 2 Accent 5" w:semiHidden="0" w:uiPriority="68" w:unhideWhenUsed="0"/>
-    <w:lsdException w:name="Medium Grid 3 Accent 5" w:semiHidden="0" w:uiPriority="69" w:unhideWhenUsed="0"/>
-    <w:lsdException w:name="Dark List Accent 5" w:semiHidden="0" w:uiPriority="70" w:unhideWhenUsed="0"/>
-    <w:lsdException w:name="Colorful Shading Accent 5" w:semiHidden="0" w:uiPriority="71" w:unhideWhenUsed="0"/>
-    <w:lsdException w:name="Colorful List Accent 5" w:semiHidden="0" w:uiPriority="72" w:unhideWhenUsed="0"/>
-    <w:lsdException w:name="Colorful Grid Accent 5" w:semiHidden="0" w:uiPriority="73" w:unhideWhenUsed="0"/>
-    <w:lsdException w:name="Light Shading Accent 6" w:semiHidden="0" w:uiPriority="60" w:unhideWhenUsed="0"/>
-    <w:lsdException w:name="Light List Accent 6" w:semiHidden="0" w:uiPriority="61" w:unhideWhenUsed="0"/>
-    <w:lsdException w:name="Light Grid Accent 6" w:semiHidden="0" w:uiPriority="62" w:unhideWhenUsed="0"/>
-    <w:lsdException w:name="Medium Shading 1 Accent 6" w:semiHidden="0" w:uiPriority="63" w:unhideWhenUsed="0"/>
-    <w:lsdException w:name="Medium Shading 2 Accent 6" w:semiHidden="0" w:uiPriority="64" w:unhideWhenUsed="0"/>
-    <w:lsdException w:name="Medium List 1 Accent 6" w:semiHidden="0" w:uiPriority="65" w:unhideWhenUsed="0"/>
-    <w:lsdException w:name="Medium List 2 Accent 6" w:semiHidden="0" w:uiPriority="66" w:unhideWhenUsed="0"/>
-    <w:lsdException w:name="Medium Grid 1 Accent 6" w:semiHidden="0" w:uiPriority="67" w:unhideWhenUsed="0"/>
-    <w:lsdException w:name="Medium Grid 2 Accent 6" w:semiHidden="0" w:uiPriority="68" w:unhideWhenUsed="0"/>
-    <w:lsdException w:name="Medium Grid 3 Accent 6" w:semiHidden="0" w:uiPriority="69" w:unhideWhenUsed="0"/>
-    <w:lsdException w:name="Dark List Accent 6" w:semiHidden="0" w:uiPriority="70" w:unhideWhenUsed="0"/>
-    <w:lsdException w:name="Colorful Shading Accent 6" w:semiHidden="0" w:uiPriority="71" w:unhideWhenUsed="0"/>
-    <w:lsdException w:name="Colorful List Accent 6" w:semiHidden="0" w:uiPriority="72" w:unhideWhenUsed="0"/>
-    <w:lsdException w:name="Colorful Grid Accent 6" w:semiHidden="0" w:uiPriority="73" w:unhideWhenUsed="0"/>
-    <w:lsdException w:name="Subtle Emphasis" w:semiHidden="0" w:uiPriority="19" w:unhideWhenUsed="0" w:qFormat="1"/>
-    <w:lsdException w:name="Intense Emphasis" w:semiHidden="0" w:uiPriority="21" w:unhideWhenUsed="0" w:qFormat="1"/>
-    <w:lsdException w:name="Subtle Reference" w:semiHidden="0" w:uiPriority="31" w:unhideWhenUsed="0" w:qFormat="1"/>
-    <w:lsdException w:name="Intense Reference" w:semiHidden="0" w:uiPriority="32" w:unhideWhenUsed="0" w:qFormat="1"/>
-    <w:lsdException w:name="Book Title" w:semiHidden="0" w:uiPriority="33" w:unhideWhenUsed="0" w:qFormat="1"/>
-    <w:lsdException w:name="Bibliography" w:uiPriority="37"/>
-    <w:lsdException w:name="TOC Heading" w:uiPriority="39" w:qFormat="1"/>
+  <w:latentStyles w:defLockedState="0" w:defUIPriority="99" w:defSemiHidden="0" w:defUnhideWhenUsed="0" w:defQFormat="0" w:count="376">
+    <w:lsdException w:name="Normal" w:uiPriority="0" w:qFormat="1"/>
+    <w:lsdException w:name="heading 1" w:uiPriority="9" w:qFormat="1"/>
+    <w:lsdException w:name="heading 2" w:semiHidden="1" w:uiPriority="9" w:unhideWhenUsed="1" w:qFormat="1"/>
+    <w:lsdException w:name="heading 3" w:semiHidden="1" w:uiPriority="9" w:unhideWhenUsed="1" w:qFormat="1"/>
+    <w:lsdException w:name="heading 4" w:semiHidden="1" w:uiPriority="9" w:unhideWhenUsed="1" w:qFormat="1"/>
+    <w:lsdException w:name="heading 5" w:semiHidden="1" w:uiPriority="9" w:unhideWhenUsed="1" w:qFormat="1"/>
+    <w:lsdException w:name="heading 6" w:semiHidden="1" w:uiPriority="9" w:unhideWhenUsed="1" w:qFormat="1"/>
+    <w:lsdException w:name="heading 7" w:semiHidden="1" w:uiPriority="9" w:unhideWhenUsed="1" w:qFormat="1"/>
+    <w:lsdException w:name="heading 8" w:semiHidden="1" w:uiPriority="9" w:unhideWhenUsed="1" w:qFormat="1"/>
+    <w:lsdException w:name="heading 9" w:semiHidden="1" w:uiPriority="9" w:unhideWhenUsed="1" w:qFormat="1"/>
+    <w:lsdException w:name="index 1" w:semiHidden="1" w:unhideWhenUsed="1"/>
+    <w:lsdException w:name="index 2" w:semiHidden="1" w:unhideWhenUsed="1"/>
+    <w:lsdException w:name="index 3" w:semiHidden="1" w:unhideWhenUsed="1"/>
+    <w:lsdException w:name="index 4" w:semiHidden="1" w:unhideWhenUsed="1"/>
+    <w:lsdException w:name="index 5" w:semiHidden="1" w:unhideWhenUsed="1"/>
+    <w:lsdException w:name="index 6" w:semiHidden="1" w:unhideWhenUsed="1"/>
+    <w:lsdException w:name="index 7" w:semiHidden="1" w:unhideWhenUsed="1"/>
+    <w:lsdException w:name="index 8" w:semiHidden="1" w:unhideWhenUsed="1"/>
+    <w:lsdException w:name="index 9" w:semiHidden="1" w:unhideWhenUsed="1"/>
+    <w:lsdException w:name="toc 1" w:semiHidden="1" w:uiPriority="39" w:unhideWhenUsed="1"/>
+    <w:lsdException w:name="toc 2" w:semiHidden="1" w:uiPriority="39" w:unhideWhenUsed="1"/>
+    <w:lsdException w:name="toc 3" w:semiHidden="1" w:uiPriority="39" w:unhideWhenUsed="1"/>
+    <w:lsdException w:name="toc 4" w:semiHidden="1" w:uiPriority="39" w:unhideWhenUsed="1"/>
+    <w:lsdException w:name="toc 5" w:semiHidden="1" w:uiPriority="39" w:unhideWhenUsed="1"/>
+    <w:lsdException w:name="toc 6" w:semiHidden="1" w:uiPriority="39" w:unhideWhenUsed="1"/>
+    <w:lsdException w:name="toc 7" w:semiHidden="1" w:uiPriority="39" w:unhideWhenUsed="1"/>
+    <w:lsdException w:name="toc 8" w:semiHidden="1" w:uiPriority="39" w:unhideWhenUsed="1"/>
+    <w:lsdException w:name="toc 9" w:semiHidden="1" w:uiPriority="39" w:unhideWhenUsed="1"/>
+    <w:lsdException w:name="Normal Indent" w:semiHidden="1" w:unhideWhenUsed="1"/>
+    <w:lsdException w:name="footnote text" w:semiHidden="1" w:unhideWhenUsed="1"/>
+    <w:lsdException w:name="annotation text" w:semiHidden="1" w:unhideWhenUsed="1"/>
+    <w:lsdException w:name="header" w:semiHidden="1" w:unhideWhenUsed="1"/>
+    <w:lsdException w:name="footer" w:semiHidden="1" w:unhideWhenUsed="1"/>
+    <w:lsdException w:name="index heading" w:semiHidden="1" w:unhideWhenUsed="1"/>
+    <w:lsdException w:name="caption" w:semiHidden="1" w:uiPriority="35" w:unhideWhenUsed="1" w:qFormat="1"/>
+    <w:lsdException w:name="table of figures" w:semiHidden="1" w:unhideWhenUsed="1"/>
+    <w:lsdException w:name="envelope address" w:semiHidden="1" w:unhideWhenUsed="1"/>
+    <w:lsdException w:name="envelope return" w:semiHidden="1" w:unhideWhenUsed="1"/>
+    <w:lsdException w:name="footnote reference" w:semiHidden="1" w:unhideWhenUsed="1"/>
+    <w:lsdException w:name="annotation reference" w:semiHidden="1" w:unhideWhenUsed="1"/>
+    <w:lsdException w:name="line number" w:semiHidden="1" w:unhideWhenUsed="1"/>
+    <w:lsdException w:name="page number" w:semiHidden="1" w:unhideWhenUsed="1"/>
+    <w:lsdException w:name="endnote reference" w:semiHidden="1" w:unhideWhenUsed="1"/>
+    <w:lsdException w:name="endnote text" w:semiHidden="1" w:unhideWhenUsed="1"/>
+    <w:lsdException w:name="table of authorities" w:semiHidden="1" w:unhideWhenUsed="1"/>
+    <w:lsdException w:name="macro" w:semiHidden="1" w:unhideWhenUsed="1"/>
+    <w:lsdException w:name="toa heading" w:semiHidden="1" w:unhideWhenUsed="1"/>
+    <w:lsdException w:name="List" w:semiHidden="1" w:unhideWhenUsed="1"/>
+    <w:lsdException w:name="List Bullet" w:semiHidden="1" w:unhideWhenUsed="1"/>
+    <w:lsdException w:name="List Number" w:semiHidden="1" w:unhideWhenUsed="1"/>
+    <w:lsdException w:name="List 2" w:semiHidden="1" w:unhideWhenUsed="1"/>
+    <w:lsdException w:name="List 3" w:semiHidden="1" w:unhideWhenUsed="1"/>
+    <w:lsdException w:name="List 4" w:semiHidden="1" w:unhideWhenUsed="1"/>
+    <w:lsdException w:name="List 5" w:semiHidden="1" w:unhideWhenUsed="1"/>
+    <w:lsdException w:name="List Bullet 2" w:semiHidden="1" w:unhideWhenUsed="1"/>
+    <w:lsdException w:name="List Bullet 3" w:semiHidden="1" w:unhideWhenUsed="1"/>
+    <w:lsdException w:name="List Bullet 4" w:semiHidden="1" w:unhideWhenUsed="1"/>
+    <w:lsdException w:name="List Bullet 5" w:semiHidden="1" w:unhideWhenUsed="1"/>
+    <w:lsdException w:name="List Number 2" w:semiHidden="1" w:unhideWhenUsed="1"/>
+    <w:lsdException w:name="List Number 3" w:semiHidden="1" w:unhideWhenUsed="1"/>
+    <w:lsdException w:name="List Number 4" w:semiHidden="1" w:unhideWhenUsed="1"/>
+    <w:lsdException w:name="List Number 5" w:semiHidden="1" w:unhideWhenUsed="1"/>
+    <w:lsdException w:name="Title" w:uiPriority="10" w:qFormat="1"/>
+    <w:lsdException w:name="Closing" w:semiHidden="1" w:unhideWhenUsed="1"/>
+    <w:lsdException w:name="Signature" w:semiHidden="1" w:unhideWhenUsed="1"/>
+    <w:lsdException w:name="Default Paragraph Font" w:semiHidden="1" w:uiPriority="1" w:unhideWhenUsed="1"/>
+    <w:lsdException w:name="Body Text" w:semiHidden="1" w:unhideWhenUsed="1"/>
+    <w:lsdException w:name="Body Text Indent" w:semiHidden="1" w:unhideWhenUsed="1"/>
+    <w:lsdException w:name="List Continue" w:semiHidden="1" w:unhideWhenUsed="1"/>
+    <w:lsdException w:name="List Continue 2" w:semiHidden="1" w:unhideWhenUsed="1"/>
+    <w:lsdException w:name="List Continue 3" w:semiHidden="1" w:unhideWhenUsed="1"/>
+    <w:lsdException w:name="List Continue 4" w:semiHidden="1" w:unhideWhenUsed="1"/>
+    <w:lsdException w:name="List Continue 5" w:semiHidden="1" w:unhideWhenUsed="1"/>
+    <w:lsdException w:name="Message Header" w:semiHidden="1" w:unhideWhenUsed="1"/>
+    <w:lsdException w:name="Subtitle" w:uiPriority="11" w:qFormat="1"/>
+    <w:lsdException w:name="Salutation" w:semiHidden="1" w:unhideWhenUsed="1"/>
+    <w:lsdException w:name="Date" w:semiHidden="1" w:unhideWhenUsed="1"/>
+    <w:lsdException w:name="Body Text First Indent" w:semiHidden="1" w:unhideWhenUsed="1"/>
+    <w:lsdException w:name="Body Text First Indent 2" w:semiHidden="1" w:unhideWhenUsed="1"/>
+    <w:lsdException w:name="Note Heading" w:semiHidden="1" w:unhideWhenUsed="1"/>
+    <w:lsdException w:name="Body Text 2" w:semiHidden="1" w:unhideWhenUsed="1"/>
+    <w:lsdException w:name="Body Text 3" w:semiHidden="1" w:unhideWhenUsed="1"/>
+    <w:lsdException w:name="Body Text Indent 2" w:semiHidden="1" w:unhideWhenUsed="1"/>
+    <w:lsdException w:name="Body Text Indent 3" w:semiHidden="1" w:unhideWhenUsed="1"/>
+    <w:lsdException w:name="Block Text" w:semiHidden="1" w:unhideWhenUsed="1"/>
+    <w:lsdException w:name="Hyperlink" w:semiHidden="1" w:unhideWhenUsed="1"/>
+    <w:lsdException w:name="FollowedHyperlink" w:semiHidden="1" w:unhideWhenUsed="1"/>
+    <w:lsdException w:name="Strong" w:uiPriority="22" w:qFormat="1"/>
+    <w:lsdException w:name="Emphasis" w:uiPriority="20" w:qFormat="1"/>
+    <w:lsdException w:name="Document Map" w:semiHidden="1" w:unhideWhenUsed="1"/>
+    <w:lsdException w:name="Plain Text" w:semiHidden="1" w:unhideWhenUsed="1"/>
+    <w:lsdException w:name="E-mail Signature" w:semiHidden="1" w:unhideWhenUsed="1"/>
+    <w:lsdException w:name="HTML Top of Form" w:semiHidden="1" w:unhideWhenUsed="1"/>
+    <w:lsdException w:name="HTML Bottom of Form" w:semiHidden="1" w:unhideWhenUsed="1"/>
+    <w:lsdException w:name="Normal (Web)" w:semiHidden="1" w:unhideWhenUsed="1"/>
+    <w:lsdException w:name="HTML Acronym" w:semiHidden="1" w:unhideWhenUsed="1"/>
+    <w:lsdException w:name="HTML Address" w:semiHidden="1" w:unhideWhenUsed="1"/>
+    <w:lsdException w:name="HTML Cite" w:semiHidden="1" w:unhideWhenUsed="1"/>
+    <w:lsdException w:name="HTML Code" w:semiHidden="1" w:unhideWhenUsed="1"/>
+    <w:lsdException w:name="HTML Definition" w:semiHidden="1" w:unhideWhenUsed="1"/>
+    <w:lsdException w:name="HTML Keyboard" w:semiHidden="1" w:unhideWhenUsed="1"/>
+    <w:lsdException w:name="HTML Preformatted" w:semiHidden="1" w:unhideWhenUsed="1"/>
+    <w:lsdException w:name="HTML Sample" w:semiHidden="1" w:unhideWhenUsed="1"/>
+    <w:lsdException w:name="HTML Typewriter" w:semiHidden="1" w:unhideWhenUsed="1"/>
+    <w:lsdException w:name="HTML Variable" w:semiHidden="1" w:unhideWhenUsed="1"/>
+    <w:lsdException w:name="Normal Table" w:semiHidden="1" w:unhideWhenUsed="1"/>
+    <w:lsdException w:name="annotation subject" w:semiHidden="1" w:unhideWhenUsed="1"/>
+    <w:lsdException w:name="No List" w:semiHidden="1" w:unhideWhenUsed="1"/>
+    <w:lsdException w:name="Outline List 1" w:semiHidden="1" w:unhideWhenUsed="1"/>
+    <w:lsdException w:name="Outline List 2" w:semiHidden="1" w:unhideWhenUsed="1"/>
+    <w:lsdException w:name="Outline List 3" w:semiHidden="1" w:unhideWhenUsed="1"/>
+    <w:lsdException w:name="Table Simple 1" w:semiHidden="1" w:unhideWhenUsed="1"/>
+    <w:lsdException w:name="Table Simple 2" w:semiHidden="1" w:unhideWhenUsed="1"/>
+    <w:lsdException w:name="Table Simple 3" w:semiHidden="1" w:unhideWhenUsed="1"/>
+    <w:lsdException w:name="Table Classic 1" w:semiHidden="1" w:unhideWhenUsed="1"/>
+    <w:lsdException w:name="Table Classic 2" w:semiHidden="1" w:unhideWhenUsed="1"/>
+    <w:lsdException w:name="Table Classic 3" w:semiHidden="1" w:unhideWhenUsed="1"/>
+    <w:lsdException w:name="Table Classic 4" w:semiHidden="1" w:unhideWhenUsed="1"/>
+    <w:lsdException w:name="Table Colorful 1" w:semiHidden="1" w:unhideWhenUsed="1"/>
+    <w:lsdException w:name="Table Colorful 2" w:semiHidden="1" w:unhideWhenUsed="1"/>
+    <w:lsdException w:name="Table Colorful 3" w:semiHidden="1" w:unhideWhenUsed="1"/>
+    <w:lsdException w:name="Table Columns 1" w:semiHidden="1" w:unhideWhenUsed="1"/>
+    <w:lsdException w:name="Table Columns 2" w:semiHidden="1" w:unhideWhenUsed="1"/>
+    <w:lsdException w:name="Table Columns 3" w:semiHidden="1" w:unhideWhenUsed="1"/>
+    <w:lsdException w:name="Table Columns 4" w:semiHidden="1" w:unhideWhenUsed="1"/>
+    <w:lsdException w:name="Table Columns 5" w:semiHidden="1" w:unhideWhenUsed="1"/>
+    <w:lsdException w:name="Table Grid 1" w:semiHidden="1" w:unhideWhenUsed="1"/>
+    <w:lsdException w:name="Table Grid 2" w:semiHidden="1" w:unhideWhenUsed="1"/>
+    <w:lsdException w:name="Table Grid 3" w:semiHidden="1" w:unhideWhenUsed="1"/>
+    <w:lsdException w:name="Table Grid 4" w:semiHidden="1" w:unhideWhenUsed="1"/>
+    <w:lsdException w:name="Table Grid 5" w:semiHidden="1" w:unhideWhenUsed="1"/>
+    <w:lsdException w:name="Table Grid 6" w:semiHidden="1" w:unhideWhenUsed="1"/>
+    <w:lsdException w:name="Table Grid 7" w:semiHidden="1" w:unhideWhenUsed="1"/>
+    <w:lsdException w:name="Table Grid 8" w:semiHidden="1" w:unhideWhenUsed="1"/>
+    <w:lsdException w:name="Table List 1" w:semiHidden="1" w:unhideWhenUsed="1"/>
+    <w:lsdException w:name="Table List 2" w:semiHidden="1" w:unhideWhenUsed="1"/>
+    <w:lsdException w:name="Table List 3" w:semiHidden="1" w:unhideWhenUsed="1"/>
+    <w:lsdException w:name="Table List 4" w:semiHidden="1" w:unhideWhenUsed="1"/>
+    <w:lsdException w:name="Table List 5" w:semiHidden="1" w:unhideWhenUsed="1"/>
+    <w:lsdException w:name="Table List 6" w:semiHidden="1" w:unhideWhenUsed="1"/>
+    <w:lsdException w:name="Table List 7" w:semiHidden="1" w:unhideWhenUsed="1"/>
+    <w:lsdException w:name="Table List 8" w:semiHidden="1" w:unhideWhenUsed="1"/>
+    <w:lsdException w:name="Table 3D effects 1" w:semiHidden="1" w:unhideWhenUsed="1"/>
+    <w:lsdException w:name="Table 3D effects 2" w:semiHidden="1" w:unhideWhenUsed="1"/>
+    <w:lsdException w:name="Table 3D effects 3" w:semiHidden="1" w:unhideWhenUsed="1"/>
+    <w:lsdException w:name="Table Contemporary" w:semiHidden="1" w:unhideWhenUsed="1"/>
+    <w:lsdException w:name="Table Elegant" w:semiHidden="1" w:unhideWhenUsed="1"/>
+    <w:lsdException w:name="Table Professional" w:semiHidden="1" w:unhideWhenUsed="1"/>
+    <w:lsdException w:name="Table Subtle 1" w:semiHidden="1" w:unhideWhenUsed="1"/>
+    <w:lsdException w:name="Table Subtle 2" w:semiHidden="1" w:unhideWhenUsed="1"/>
+    <w:lsdException w:name="Table Web 1" w:semiHidden="1" w:unhideWhenUsed="1"/>
+    <w:lsdException w:name="Table Web 2" w:semiHidden="1" w:unhideWhenUsed="1"/>
+    <w:lsdException w:name="Table Web 3" w:semiHidden="1" w:unhideWhenUsed="1"/>
+    <w:lsdException w:name="Balloon Text" w:semiHidden="1" w:unhideWhenUsed="1"/>
+    <w:lsdException w:name="Table Grid" w:semiHidden="1" w:uiPriority="39" w:unhideWhenUsed="1"/>
+    <w:lsdException w:name="Table Theme" w:semiHidden="1" w:unhideWhenUsed="1"/>
+    <w:lsdException w:name="Placeholder Text" w:semiHidden="1"/>
+    <w:lsdException w:name="No Spacing" w:uiPriority="1" w:qFormat="1"/>
+    <w:lsdException w:name="Light Shading" w:uiPriority="60"/>
+    <w:lsdException w:name="Light List" w:uiPriority="61"/>
+    <w:lsdException w:name="Light Grid" w:uiPriority="62"/>
+    <w:lsdException w:name="Medium Shading 1" w:uiPriority="63"/>
+    <w:lsdException w:name="Medium Shading 2" w:uiPriority="64"/>
+    <w:lsdException w:name="Medium List 1" w:uiPriority="65"/>
+    <w:lsdException w:name="Medium List 2" w:uiPriority="66"/>
+    <w:lsdException w:name="Medium Grid 1" w:uiPriority="67"/>
+    <w:lsdException w:name="Medium Grid 2" w:uiPriority="68"/>
+    <w:lsdException w:name="Medium Grid 3" w:uiPriority="69"/>
+    <w:lsdException w:name="Dark List" w:uiPriority="70"/>
+    <w:lsdException w:name="Colorful Shading" w:uiPriority="71"/>
+    <w:lsdException w:name="Colorful List" w:uiPriority="72"/>
+    <w:lsdException w:name="Colorful Grid" w:uiPriority="73"/>
+    <w:lsdException w:name="Light Shading Accent 1" w:uiPriority="60"/>
+    <w:lsdException w:name="Light List Accent 1" w:uiPriority="61"/>
+    <w:lsdException w:name="Light Grid Accent 1" w:uiPriority="62"/>
+    <w:lsdException w:name="Medium Shading 1 Accent 1" w:uiPriority="63"/>
+    <w:lsdException w:name="Medium Shading 2 Accent 1" w:uiPriority="64"/>
+    <w:lsdException w:name="Medium List 1 Accent 1" w:uiPriority="65"/>
+    <w:lsdException w:name="Revision" w:semiHidden="1"/>
+    <w:lsdException w:name="List Paragraph" w:uiPriority="34" w:qFormat="1"/>
+    <w:lsdException w:name="Quote" w:uiPriority="29" w:qFormat="1"/>
+    <w:lsdException w:name="Intense Quote" w:uiPriority="30" w:qFormat="1"/>
+    <w:lsdException w:name="Medium List 2 Accent 1" w:uiPriority="66"/>
+    <w:lsdException w:name="Medium Grid 1 Accent 1" w:uiPriority="67"/>
+    <w:lsdException w:name="Medium Grid 2 Accent 1" w:uiPriority="68"/>
+    <w:lsdException w:name="Medium Grid 3 Accent 1" w:uiPriority="69"/>
+    <w:lsdException w:name="Dark List Accent 1" w:uiPriority="70"/>
+    <w:lsdException w:name="Colorful Shading Accent 1" w:uiPriority="71"/>
+    <w:lsdException w:name="Colorful List Accent 1" w:uiPriority="72"/>
+    <w:lsdException w:name="Colorful Grid Accent 1" w:uiPriority="73"/>
+    <w:lsdException w:name="Light Shading Accent 2" w:uiPriority="60"/>
+    <w:lsdException w:name="Light List Accent 2" w:uiPriority="61"/>
+    <w:lsdException w:name="Light Grid Accent 2" w:uiPriority="62"/>
+    <w:lsdException w:name="Medium Shading 1 Accent 2" w:uiPriority="63"/>
+    <w:lsdException w:name="Medium Shading 2 Accent 2" w:uiPriority="64"/>
+    <w:lsdException w:name="Medium List 1 Accent 2" w:uiPriority="65"/>
+    <w:lsdException w:name="Medium List 2 Accent 2" w:uiPriority="66"/>
+    <w:lsdException w:name="Medium Grid 1 Accent 2" w:uiPriority="67"/>
+    <w:lsdException w:name="Medium Grid 2 Accent 2" w:uiPriority="68"/>
+    <w:lsdException w:name="Medium Grid 3 Accent 2" w:uiPriority="69"/>
+    <w:lsdException w:name="Dark List Accent 2" w:uiPriority="70"/>
+    <w:lsdException w:name="Colorful Shading Accent 2" w:uiPriority="71"/>
+    <w:lsdException w:name="Colorful List Accent 2" w:uiPriority="72"/>
+    <w:lsdException w:name="Colorful Grid Accent 2" w:uiPriority="73"/>
+    <w:lsdException w:name="Light Shading Accent 3" w:uiPriority="60"/>
+    <w:lsdException w:name="Light List Accent 3" w:uiPriority="61"/>
+    <w:lsdException w:name="Light Grid Accent 3" w:uiPriority="62"/>
+    <w:lsdException w:name="Medium Shading 1 Accent 3" w:uiPriority="63"/>
+    <w:lsdException w:name="Medium Shading 2 Accent 3" w:uiPriority="64"/>
+    <w:lsdException w:name="Medium List 1 Accent 3" w:uiPriority="65"/>
+    <w:lsdException w:name="Medium List 2 Accent 3" w:uiPriority="66"/>
+    <w:lsdException w:name="Medium Grid 1 Accent 3" w:uiPriority="67"/>
+    <w:lsdException w:name="Medium Grid 2 Accent 3" w:uiPriority="68"/>
+    <w:lsdException w:name="Medium Grid 3 Accent 3" w:uiPriority="69"/>
+    <w:lsdException w:name="Dark List Accent 3" w:uiPriority="70"/>
+    <w:lsdException w:name="Colorful Shading Accent 3" w:uiPriority="71"/>
+    <w:lsdException w:name="Colorful List Accent 3" w:uiPriority="72"/>
+    <w:lsdException w:name="Colorful Grid Accent 3" w:uiPriority="73"/>
+    <w:lsdException w:name="Light Shading Accent 4" w:uiPriority="60"/>
+    <w:lsdException w:name="Light List Accent 4" w:uiPriority="61"/>
+    <w:lsdException w:name="Light Grid Accent 4" w:uiPriority="62"/>
+    <w:lsdException w:name="Medium Shading 1 Accent 4" w:uiPriority="63"/>
+    <w:lsdException w:name="Medium Shading 2 Accent 4" w:uiPriority="64"/>
+    <w:lsdException w:name="Medium List 1 Accent 4" w:uiPriority="65"/>
+    <w:lsdException w:name="Medium List 2 Accent 4" w:uiPriority="66"/>
+    <w:lsdException w:name="Medium Grid 1 Accent 4" w:uiPriority="67"/>
+    <w:lsdException w:name="Medium Grid 2 Accent 4" w:uiPriority="68"/>
+    <w:lsdException w:name="Medium Grid 3 Accent 4" w:uiPriority="69"/>
+    <w:lsdException w:name="Dark List Accent 4" w:uiPriority="70"/>
+    <w:lsdException w:name="Colorful Shading Accent 4" w:uiPriority="71"/>
+    <w:lsdException w:name="Colorful List Accent 4" w:uiPriority="72"/>
+    <w:lsdException w:name="Colorful Grid Accent 4" w:uiPriority="73"/>
+    <w:lsdException w:name="Light Shading Accent 5" w:uiPriority="60"/>
+    <w:lsdException w:name="Light List Accent 5" w:uiPriority="61"/>
+    <w:lsdException w:name="Light Grid Accent 5" w:uiPriority="62"/>
+    <w:lsdException w:name="Medium Shading 1 Accent 5" w:uiPriority="63"/>
+    <w:lsdException w:name="Medium Shading 2 Accent 5" w:uiPriority="64"/>
+    <w:lsdException w:name="Medium List 1 Accent 5" w:uiPriority="65"/>
+    <w:lsdException w:name="Medium List 2 Accent 5" w:uiPriority="66"/>
+    <w:lsdException w:name="Medium Grid 1 Accent 5" w:uiPriority="67"/>
+    <w:lsdException w:name="Medium Grid 2 Accent 5" w:uiPriority="68"/>
+    <w:lsdException w:name="Medium Grid 3 Accent 5" w:uiPriority="69"/>
+    <w:lsdException w:name="Dark List Accent 5" w:uiPriority="70"/>
+    <w:lsdException w:name="Colorful Shading Accent 5" w:uiPriority="71"/>
+    <w:lsdException w:name="Colorful List Accent 5" w:uiPriority="72"/>
+    <w:lsdException w:name="Colorful Grid Accent 5" w:uiPriority="73"/>
+    <w:lsdException w:name="Light Shading Accent 6" w:uiPriority="60"/>
+    <w:lsdException w:name="Light List Accent 6" w:uiPriority="61"/>
+    <w:lsdException w:name="Light Grid Accent 6" w:uiPriority="62"/>
+    <w:lsdException w:name="Medium Shading 1 Accent 6" w:uiPriority="63"/>
+    <w:lsdException w:name="Medium Shading 2 Accent 6" w:uiPriority="64"/>
+    <w:lsdException w:name="Medium List 1 Accent 6" w:uiPriority="65"/>
+    <w:lsdException w:name="Medium List 2 Accent 6" w:uiPriority="66"/>
+    <w:lsdException w:name="Medium Grid 1 Accent 6" w:uiPriority="67"/>
+    <w:lsdException w:name="Medium Grid 2 Accent 6" w:uiPriority="68"/>
+    <w:lsdException w:name="Medium Grid 3 Accent 6" w:uiPriority="69"/>
+    <w:lsdException w:name="Dark List Accent 6" w:uiPriority="70"/>
+    <w:lsdException w:name="Colorful Shading Accent 6" w:uiPriority="71"/>
+    <w:lsdException w:name="Colorful List Accent 6" w:uiPriority="72"/>
+    <w:lsdException w:name="Colorful Grid Accent 6" w:uiPriority="73"/>
+    <w:lsdException w:name="Subtle Emphasis" w:uiPriority="19" w:qFormat="1"/>
+    <w:lsdException w:name="Intense Emphasis" w:uiPriority="21" w:qFormat="1"/>
+    <w:lsdException w:name="Subtle Reference" w:uiPriority="31" w:qFormat="1"/>
+    <w:lsdException w:name="Intense Reference" w:uiPriority="32" w:qFormat="1"/>
+    <w:lsdException w:name="Book Title" w:uiPriority="33" w:qFormat="1"/>
+    <w:lsdException w:name="Bibliography" w:semiHidden="1" w:uiPriority="37" w:unhideWhenUsed="1"/>
+    <w:lsdException w:name="TOC Heading" w:semiHidden="1" w:uiPriority="39" w:unhideWhenUsed="1" w:qFormat="1"/>
+    <w:lsdException w:name="Plain Table 1" w:uiPriority="41"/>
+    <w:lsdException w:name="Plain Table 2" w:uiPriority="42"/>
+    <w:lsdException w:name="Plain Table 3" w:uiPriority="43"/>
+    <w:lsdException w:name="Plain Table 4" w:uiPriority="44"/>
+    <w:lsdException w:name="Plain Table 5" w:uiPriority="45"/>
+    <w:lsdException w:name="Grid Table Light" w:uiPriority="40"/>
+    <w:lsdException w:name="Grid Table 1 Light" w:uiPriority="46"/>
+    <w:lsdException w:name="Grid Table 2" w:uiPriority="47"/>
+    <w:lsdException w:name="Grid Table 3" w:uiPriority="48"/>
+    <w:lsdException w:name="Grid Table 4" w:uiPriority="49"/>
+    <w:lsdException w:name="Grid Table 5 Dark" w:uiPriority="50"/>
+    <w:lsdException w:name="Grid Table 6 Colorful" w:uiPriority="51"/>
+    <w:lsdException w:name="Grid Table 7 Colorful" w:uiPriority="52"/>
+    <w:lsdException w:name="Grid Table 1 Light Accent 1" w:uiPriority="46"/>
+    <w:lsdException w:name="Grid Table 2 Accent 1" w:uiPriority="47"/>
+    <w:lsdException w:name="Grid Table 3 Accent 1" w:uiPriority="48"/>
+    <w:lsdException w:name="Grid Table 4 Accent 1" w:uiPriority="49"/>
+    <w:lsdException w:name="Grid Table 5 Dark Accent 1" w:uiPriority="50"/>
+    <w:lsdException w:name="Grid Table 6 Colorful Accent 1" w:uiPriority="51"/>
+    <w:lsdException w:name="Grid Table 7 Colorful Accent 1" w:uiPriority="52"/>
+    <w:lsdException w:name="Grid Table 1 Light Accent 2" w:uiPriority="46"/>
+    <w:lsdException w:name="Grid Table 2 Accent 2" w:uiPriority="47"/>
+    <w:lsdException w:name="Grid Table 3 Accent 2" w:uiPriority="48"/>
+    <w:lsdException w:name="Grid Table 4 Accent 2" w:uiPriority="49"/>
+    <w:lsdException w:name="Grid Table 5 Dark Accent 2" w:uiPriority="50"/>
+    <w:lsdException w:name="Grid Table 6 Colorful Accent 2" w:uiPriority="51"/>
+    <w:lsdException w:name="Grid Table 7 Colorful Accent 2" w:uiPriority="52"/>
+    <w:lsdException w:name="Grid Table 1 Light Accent 3" w:uiPriority="46"/>
+    <w:lsdException w:name="Grid Table 2 Accent 3" w:uiPriority="47"/>
+    <w:lsdException w:name="Grid Table 3 Accent 3" w:uiPriority="48"/>
+    <w:lsdException w:name="Grid Table 4 Accent 3" w:uiPriority="49"/>
+    <w:lsdException w:name="Grid Table 5 Dark Accent 3" w:uiPriority="50"/>
+    <w:lsdException w:name="Grid Table 6 Colorful Accent 3" w:uiPriority="51"/>
+    <w:lsdException w:name="Grid Table 7 Colorful Accent 3" w:uiPriority="52"/>
+    <w:lsdException w:name="Grid Table 1 Light Accent 4" w:uiPriority="46"/>
+    <w:lsdException w:name="Grid Table 2 Accent 4" w:uiPriority="47"/>
+    <w:lsdException w:name="Grid Table 3 Accent 4" w:uiPriority="48"/>
+    <w:lsdException w:name="Grid Table 4 Accent 4" w:uiPriority="49"/>
+    <w:lsdException w:name="Grid Table 5 Dark Accent 4" w:uiPriority="50"/>
+    <w:lsdException w:name="Grid Table 6 Colorful Accent 4" w:uiPriority="51"/>
+    <w:lsdException w:name="Grid Table 7 Colorful Accent 4" w:uiPriority="52"/>
+    <w:lsdException w:name="Grid Table 1 Light Accent 5" w:uiPriority="46"/>
+    <w:lsdException w:name="Grid Table 2 Accent 5" w:uiPriority="47"/>
+    <w:lsdException w:name="Grid Table 3 Accent 5" w:uiPriority="48"/>
+    <w:lsdException w:name="Grid Table 4 Accent 5" w:uiPriority="49"/>
+    <w:lsdException w:name="Grid Table 5 Dark Accent 5" w:uiPriority="50"/>
+    <w:lsdException w:name="Grid Table 6 Colorful Accent 5" w:uiPriority="51"/>
+    <w:lsdException w:name="Grid Table 7 Colorful Accent 5" w:uiPriority="52"/>
+    <w:lsdException w:name="Grid Table 1 Light Accent 6" w:uiPriority="46"/>
+    <w:lsdException w:name="Grid Table 2 Accent 6" w:uiPriority="47"/>
+    <w:lsdException w:name="Grid Table 3 Accent 6" w:uiPriority="48"/>
+    <w:lsdException w:name="Grid Table 4 Accent 6" w:uiPriority="49"/>
+    <w:lsdException w:name="Grid Table 5 Dark Accent 6" w:uiPriority="50"/>
+    <w:lsdException w:name="Grid Table 6 Colorful Accent 6" w:uiPriority="51"/>
+    <w:lsdException w:name="Grid Table 7 Colorful Accent 6" w:uiPriority="52"/>
+    <w:lsdException w:name="List Table 1 Light" w:uiPriority="46"/>
+    <w:lsdException w:name="List Table 2" w:uiPriority="47"/>
+    <w:lsdException w:name="List Table 3" w:uiPriority="48"/>
+    <w:lsdException w:name="List Table 4" w:uiPriority="49"/>
+    <w:lsdException w:name="List Table 5 Dark" w:uiPriority="50"/>
+    <w:lsdException w:name="List Table 6 Colorful" w:uiPriority="51"/>
+    <w:lsdException w:name="List Table 7 Colorful" w:uiPriority="52"/>
+    <w:lsdException w:name="List Table 1 Light Accent 1" w:uiPriority="46"/>
+    <w:lsdException w:name="List Table 2 Accent 1" w:uiPriority="47"/>
+    <w:lsdException w:name="List Table 3 Accent 1" w:uiPriority="48"/>
+    <w:lsdException w:name="List Table 4 Accent 1" w:uiPriority="49"/>
+    <w:lsdException w:name="List Table 5 Dark Accent 1" w:uiPriority="50"/>
+    <w:lsdException w:name="List Table 6 Colorful Accent 1" w:uiPriority="51"/>
+    <w:lsdException w:name="List Table 7 Colorful Accent 1" w:uiPriority="52"/>
+    <w:lsdException w:name="List Table 1 Light Accent 2" w:uiPriority="46"/>
+    <w:lsdException w:name="List Table 2 Accent 2" w:uiPriority="47"/>
+    <w:lsdException w:name="List Table 3 Accent 2" w:uiPriority="48"/>
+    <w:lsdException w:name="List Table 4 Accent 2" w:uiPriority="49"/>
+    <w:lsdException w:name="List Table 5 Dark Accent 2" w:uiPriority="50"/>
+    <w:lsdException w:name="List Table 6 Colorful Accent 2" w:uiPriority="51"/>
+    <w:lsdException w:name="List Table 7 Colorful Accent 2" w:uiPriority="52"/>
+    <w:lsdException w:name="List Table 1 Light Accent 3" w:uiPriority="46"/>
+    <w:lsdException w:name="List Table 2 Accent 3" w:uiPriority="47"/>
+    <w:lsdException w:name="List Table 3 Accent 3" w:uiPriority="48"/>
+    <w:lsdException w:name="List Table 4 Accent 3" w:uiPriority="49"/>
+    <w:lsdException w:name="List Table 5 Dark Accent 3" w:uiPriority="50"/>
+    <w:lsdException w:name="List Table 6 Colorful Accent 3" w:uiPriority="51"/>
+    <w:lsdException w:name="List Table 7 Colorful Accent 3" w:uiPriority="52"/>
+    <w:lsdException w:name="List Table 1 Light Accent 4" w:uiPriority="46"/>
+    <w:lsdException w:name="List Table 2 Accent 4" w:uiPriority="47"/>
+    <w:lsdException w:name="List Table 3 Accent 4" w:uiPriority="48"/>
+    <w:lsdException w:name="List Table 4 Accent 4" w:uiPriority="49"/>
+    <w:lsdException w:name="List Table 5 Dark Accent 4" w:uiPriority="50"/>
+    <w:lsdException w:name="List Table 6 Colorful Accent 4" w:uiPriority="51"/>
+    <w:lsdException w:name="List Table 7 Colorful Accent 4" w:uiPriority="52"/>
+    <w:lsdException w:name="List Table 1 Light Accent 5" w:uiPriority="46"/>
+    <w:lsdException w:name="List Table 2 Accent 5" w:uiPriority="47"/>
+    <w:lsdException w:name="List Table 3 Accent 5" w:uiPriority="48"/>
+    <w:lsdException w:name="List Table 4 Accent 5" w:uiPriority="49"/>
+    <w:lsdException w:name="List Table 5 Dark Accent 5" w:uiPriority="50"/>
+    <w:lsdException w:name="List Table 6 Colorful Accent 5" w:uiPriority="51"/>
+    <w:lsdException w:name="List Table 7 Colorful Accent 5" w:uiPriority="52"/>
+    <w:lsdException w:name="List Table 1 Light Accent 6" w:uiPriority="46"/>
+    <w:lsdException w:name="List Table 2 Accent 6" w:uiPriority="47"/>
+    <w:lsdException w:name="List Table 3 Accent 6" w:uiPriority="48"/>
+    <w:lsdException w:name="List Table 4 Accent 6" w:uiPriority="49"/>
+    <w:lsdException w:name="List Table 5 Dark Accent 6" w:uiPriority="50"/>
+    <w:lsdException w:name="List Table 6 Colorful Accent 6" w:uiPriority="51"/>
+    <w:lsdException w:name="List Table 7 Colorful Accent 6" w:uiPriority="52"/>
+    <w:lsdException w:name="Mention" w:semiHidden="1" w:unhideWhenUsed="1"/>
+    <w:lsdException w:name="Smart Hyperlink" w:semiHidden="1" w:unhideWhenUsed="1"/>
+    <w:lsdException w:name="Hashtag" w:semiHidden="1" w:unhideWhenUsed="1"/>
+    <w:lsdException w:name="Unresolved Mention" w:semiHidden="1" w:unhideWhenUsed="1"/>
+    <w:lsdException w:name="Smart Link" w:semiHidden="1" w:unhideWhenUsed="1"/>
   </w:latentStyles>
   <w:style w:type="paragraph" w:default="1" w:styleId="Normal">
     <w:name w:val="Normal"/>
@@ -2279,7 +2322,7 @@
   <a:extraClrSchemeLst/>
   <a:extLst>
     <a:ext uri="{05A4C25C-085E-4340-85A3-A5531E510DB2}">
-      <thm15:themeFamily xmlns:thm15="http://schemas.microsoft.com/office/thememl/2012/main" xmlns="" name="Office Theme" id="{62F939B6-93AF-4DB8-9C6B-D6C7DFDC589F}" vid="{4A3C46E8-61CC-4603-A589-7422A47A8E4A}"/>
+      <thm15:themeFamily xmlns:thm15="http://schemas.microsoft.com/office/thememl/2012/main" name="Office Theme" id="{62F939B6-93AF-4DB8-9C6B-D6C7DFDC589F}" vid="{4A3C46E8-61CC-4603-A589-7422A47A8E4A}"/>
     </a:ext>
   </a:extLst>
 </a:theme>

</xml_diff>

<commit_message>
Realizado el informe a falta de unos pocos camb
</commit_message>
<xml_diff>
--- a/Docs/Seguimiento/Diario_TFG.docx
+++ b/Docs/Seguimiento/Diario_TFG.docx
@@ -1,8 +1,238 @@
 
 <file path=word/document.xml><?xml version="1.0" encoding="utf-8"?>
-<w:document xmlns:wpc="http://schemas.microsoft.com/office/word/2010/wordprocessingCanvas" xmlns:cx="http://schemas.microsoft.com/office/drawing/2014/chartex" xmlns:cx1="http://schemas.microsoft.com/office/drawing/2015/9/8/chartex" xmlns:cx2="http://schemas.microsoft.com/office/drawing/2015/10/21/chartex" xmlns:cx3="http://schemas.microsoft.com/office/drawing/2016/5/9/chartex" xmlns:cx4="http://schemas.microsoft.com/office/drawing/2016/5/10/chartex" xmlns:cx5="http://schemas.microsoft.com/office/drawing/2016/5/11/chartex" xmlns:cx6="http://schemas.microsoft.com/office/drawing/2016/5/12/chartex" xmlns:cx7="http://schemas.microsoft.com/office/drawing/2016/5/13/chartex" xmlns:cx8="http://schemas.microsoft.com/office/drawing/2016/5/14/chartex" xmlns:mc="http://schemas.openxmlformats.org/markup-compatibility/2006" xmlns:aink="http://schemas.microsoft.com/office/drawing/2016/ink" xmlns:am3d="http://schemas.microsoft.com/office/drawing/2017/model3d" xmlns:o="urn:schemas-microsoft-com:office:office" xmlns:r="http://schemas.openxmlformats.org/officeDocument/2006/relationships" xmlns:m="http://schemas.openxmlformats.org/officeDocument/2006/math" xmlns:v="urn:schemas-microsoft-com:vml" xmlns:wp14="http://schemas.microsoft.com/office/word/2010/wordprocessingDrawing" xmlns:wp="http://schemas.openxmlformats.org/drawingml/2006/wordprocessingDrawing" xmlns:w10="urn:schemas-microsoft-com:office:word" xmlns:w="http://schemas.openxmlformats.org/wordprocessingml/2006/main" xmlns:w14="http://schemas.microsoft.com/office/word/2010/wordml" xmlns:w15="http://schemas.microsoft.com/office/word/2012/wordml" xmlns:w16cex="http://schemas.microsoft.com/office/word/2018/wordml/cex" xmlns:w16cid="http://schemas.microsoft.com/office/word/2016/wordml/cid" xmlns:w16="http://schemas.microsoft.com/office/word/2018/wordml" xmlns:w16sdtdh="http://schemas.microsoft.com/office/word/2020/wordml/sdtdatahash" xmlns:w16se="http://schemas.microsoft.com/office/word/2015/wordml/symex" xmlns:wpg="http://schemas.microsoft.com/office/word/2010/wordprocessingGroup" xmlns:wpi="http://schemas.microsoft.com/office/word/2010/wordprocessingInk" xmlns:wne="http://schemas.microsoft.com/office/word/2006/wordml" xmlns:wps="http://schemas.microsoft.com/office/word/2010/wordprocessingShape" mc:Ignorable="w14 w15 w16se w16cid w16 w16cex w16sdtdh wp14">
+<w:document xmlns:wpc="http://schemas.microsoft.com/office/word/2010/wordprocessingCanvas" xmlns:mc="http://schemas.openxmlformats.org/markup-compatibility/2006" xmlns:o="urn:schemas-microsoft-com:office:office" xmlns:r="http://schemas.openxmlformats.org/officeDocument/2006/relationships" xmlns:m="http://schemas.openxmlformats.org/officeDocument/2006/math" xmlns:v="urn:schemas-microsoft-com:vml" xmlns:wp14="http://schemas.microsoft.com/office/word/2010/wordprocessingDrawing" xmlns:wp="http://schemas.openxmlformats.org/drawingml/2006/wordprocessingDrawing" xmlns:w10="urn:schemas-microsoft-com:office:word" xmlns:w="http://schemas.openxmlformats.org/wordprocessingml/2006/main" xmlns:w14="http://schemas.microsoft.com/office/word/2010/wordml" xmlns:wpg="http://schemas.microsoft.com/office/word/2010/wordprocessingGroup" xmlns:wpi="http://schemas.microsoft.com/office/word/2010/wordprocessingInk" xmlns:wne="http://schemas.microsoft.com/office/word/2006/wordml" xmlns:wps="http://schemas.microsoft.com/office/word/2010/wordprocessingShape" mc:Ignorable="w14 wp14">
   <w:body>
-    <w:p/>
+    <w:p>
+      <w:r>
+        <w:rPr>
+          <w:noProof/>
+        </w:rPr>
+        <mc:AlternateContent>
+          <mc:Choice Requires="wps">
+            <w:drawing>
+              <wp:anchor distT="0" distB="0" distL="114300" distR="114300" simplePos="0" relativeHeight="251661312" behindDoc="0" locked="0" layoutInCell="1" allowOverlap="1" wp14:anchorId="22AAE0D3" wp14:editId="602C1E33">
+                <wp:simplePos x="0" y="0"/>
+                <wp:positionH relativeFrom="column">
+                  <wp:posOffset>1348740</wp:posOffset>
+                </wp:positionH>
+                <wp:positionV relativeFrom="paragraph">
+                  <wp:posOffset>262255</wp:posOffset>
+                </wp:positionV>
+                <wp:extent cx="4295775" cy="742950"/>
+                <wp:effectExtent l="0" t="0" r="28575" b="19050"/>
+                <wp:wrapNone/>
+                <wp:docPr id="2" name="Cuadro de texto 2"/>
+                <wp:cNvGraphicFramePr>
+                  <a:graphicFrameLocks xmlns:a="http://schemas.openxmlformats.org/drawingml/2006/main"/>
+                </wp:cNvGraphicFramePr>
+                <a:graphic xmlns:a="http://schemas.openxmlformats.org/drawingml/2006/main">
+                  <a:graphicData uri="http://schemas.microsoft.com/office/word/2010/wordprocessingShape">
+                    <wps:wsp>
+                      <wps:cNvSpPr txBox="1">
+                        <a:spLocks noChangeArrowheads="1"/>
+                      </wps:cNvSpPr>
+                      <wps:spPr bwMode="auto">
+                        <a:xfrm>
+                          <a:off x="0" y="0"/>
+                          <a:ext cx="4295775" cy="742950"/>
+                        </a:xfrm>
+                        <a:prstGeom prst="rect">
+                          <a:avLst/>
+                        </a:prstGeom>
+                        <a:solidFill>
+                          <a:srgbClr val="FFFFFF"/>
+                        </a:solidFill>
+                        <a:ln w="9525">
+                          <a:solidFill>
+                            <a:srgbClr val="000000"/>
+                          </a:solidFill>
+                          <a:miter lim="800000"/>
+                          <a:headEnd/>
+                          <a:tailEnd/>
+                        </a:ln>
+                      </wps:spPr>
+                      <wps:txbx>
+                        <w:txbxContent>
+                          <w:p>
+                            <w:pPr>
+                              <w:pStyle w:val="Sinespaciado"/>
+                              <w:jc w:val="center"/>
+                              <w:rPr>
+                                <w:sz w:val="28"/>
+                              </w:rPr>
+                            </w:pPr>
+                            <w:r>
+                              <w:rPr>
+                                <w:sz w:val="28"/>
+                              </w:rPr>
+                              <w:t>Diario:</w:t>
+                            </w:r>
+                          </w:p>
+                          <w:p>
+                            <w:pPr>
+                              <w:pStyle w:val="Sinespaciado"/>
+                              <w:jc w:val="center"/>
+                              <w:rPr>
+                                <w:sz w:val="28"/>
+                              </w:rPr>
+                            </w:pPr>
+                            <w:r>
+                              <w:rPr>
+                                <w:sz w:val="28"/>
+                              </w:rPr>
+                              <w:t>Prototipo de sistema de teleasistencia para personas dependientes</w:t>
+                            </w:r>
+                          </w:p>
+                          <w:p>
+                            <w:pPr>
+                              <w:rPr>
+                                <w:sz w:val="28"/>
+                              </w:rPr>
+                            </w:pPr>
+                          </w:p>
+                        </w:txbxContent>
+                      </wps:txbx>
+                      <wps:bodyPr rot="0" vert="horz" wrap="square" lIns="91440" tIns="45720" rIns="91440" bIns="45720" anchor="t" anchorCtr="0">
+                        <a:noAutofit/>
+                      </wps:bodyPr>
+                    </wps:wsp>
+                  </a:graphicData>
+                </a:graphic>
+                <wp14:sizeRelH relativeFrom="margin">
+                  <wp14:pctWidth>0</wp14:pctWidth>
+                </wp14:sizeRelH>
+                <wp14:sizeRelV relativeFrom="margin">
+                  <wp14:pctHeight>0</wp14:pctHeight>
+                </wp14:sizeRelV>
+              </wp:anchor>
+            </w:drawing>
+          </mc:Choice>
+          <mc:Fallback>
+            <w:pict>
+              <v:shapetype id="_x0000_t202" coordsize="21600,21600" o:spt="202" path="m,l,21600r21600,l21600,xe">
+                <v:stroke joinstyle="miter"/>
+                <v:path gradientshapeok="t" o:connecttype="rect"/>
+              </v:shapetype>
+              <v:shape id="Cuadro de texto 2" o:spid="_x0000_s1026" type="#_x0000_t202" style="position:absolute;margin-left:106.2pt;margin-top:20.65pt;width:338.25pt;height:58.5pt;z-index:251661312;visibility:visible;mso-wrap-style:square;mso-width-percent:0;mso-height-percent:0;mso-wrap-distance-left:9pt;mso-wrap-distance-top:0;mso-wrap-distance-right:9pt;mso-wrap-distance-bottom:0;mso-position-horizontal:absolute;mso-position-horizontal-relative:text;mso-position-vertical:absolute;mso-position-vertical-relative:text;mso-width-percent:0;mso-height-percent:0;mso-width-relative:margin;mso-height-relative:margin;v-text-anchor:top" o:gfxdata="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">
+                <v:textbox>
+                  <w:txbxContent>
+                    <w:p>
+                      <w:pPr>
+                        <w:pStyle w:val="Sinespaciado"/>
+                        <w:jc w:val="center"/>
+                        <w:rPr>
+                          <w:sz w:val="28"/>
+                        </w:rPr>
+                      </w:pPr>
+                      <w:r>
+                        <w:rPr>
+                          <w:sz w:val="28"/>
+                        </w:rPr>
+                        <w:t>Diario:</w:t>
+                      </w:r>
+                    </w:p>
+                    <w:p>
+                      <w:pPr>
+                        <w:pStyle w:val="Sinespaciado"/>
+                        <w:jc w:val="center"/>
+                        <w:rPr>
+                          <w:sz w:val="28"/>
+                        </w:rPr>
+                      </w:pPr>
+                      <w:r>
+                        <w:rPr>
+                          <w:sz w:val="28"/>
+                        </w:rPr>
+                        <w:t>Prototipo de sistema de teleasistencia para personas dependientes</w:t>
+                      </w:r>
+                    </w:p>
+                    <w:p>
+                      <w:pPr>
+                        <w:rPr>
+                          <w:sz w:val="28"/>
+                        </w:rPr>
+                      </w:pPr>
+                    </w:p>
+                  </w:txbxContent>
+                </v:textbox>
+              </v:shape>
+            </w:pict>
+          </mc:Fallback>
+        </mc:AlternateContent>
+      </w:r>
+      <w:r>
+        <w:rPr>
+          <w:noProof/>
+        </w:rPr>
+        <mc:AlternateContent>
+          <mc:Choice Requires="wps">
+            <w:drawing>
+              <wp:anchor distT="0" distB="0" distL="114300" distR="114300" simplePos="0" relativeHeight="251659264" behindDoc="0" locked="0" layoutInCell="1" allowOverlap="1" wp14:anchorId="04DB2125" wp14:editId="234772F2">
+                <wp:simplePos x="0" y="0"/>
+                <wp:positionH relativeFrom="column">
+                  <wp:posOffset>-260985</wp:posOffset>
+                </wp:positionH>
+                <wp:positionV relativeFrom="paragraph">
+                  <wp:posOffset>-423545</wp:posOffset>
+                </wp:positionV>
+                <wp:extent cx="6181725" cy="1495425"/>
+                <wp:effectExtent l="0" t="0" r="28575" b="28575"/>
+                <wp:wrapNone/>
+                <wp:docPr id="1" name="1 Rectángulo"/>
+                <wp:cNvGraphicFramePr/>
+                <a:graphic xmlns:a="http://schemas.openxmlformats.org/drawingml/2006/main">
+                  <a:graphicData uri="http://schemas.microsoft.com/office/word/2010/wordprocessingShape">
+                    <wps:wsp>
+                      <wps:cNvSpPr/>
+                      <wps:spPr>
+                        <a:xfrm>
+                          <a:off x="0" y="0"/>
+                          <a:ext cx="6181725" cy="1495425"/>
+                        </a:xfrm>
+                        <a:prstGeom prst="rect">
+                          <a:avLst/>
+                        </a:prstGeom>
+                      </wps:spPr>
+                      <wps:style>
+                        <a:lnRef idx="2">
+                          <a:schemeClr val="dk1"/>
+                        </a:lnRef>
+                        <a:fillRef idx="1">
+                          <a:schemeClr val="lt1"/>
+                        </a:fillRef>
+                        <a:effectRef idx="0">
+                          <a:schemeClr val="dk1"/>
+                        </a:effectRef>
+                        <a:fontRef idx="minor">
+                          <a:schemeClr val="dk1"/>
+                        </a:fontRef>
+                      </wps:style>
+                      <wps:bodyPr rot="0" spcFirstLastPara="0" vertOverflow="overflow" horzOverflow="overflow" vert="horz" wrap="square" lIns="91440" tIns="45720" rIns="91440" bIns="45720" numCol="1" spcCol="0" rtlCol="0" fromWordArt="0" anchor="ctr" anchorCtr="0" forceAA="0" compatLnSpc="1">
+                        <a:prstTxWarp prst="textNoShape">
+                          <a:avLst/>
+                        </a:prstTxWarp>
+                        <a:noAutofit/>
+                      </wps:bodyPr>
+                    </wps:wsp>
+                  </a:graphicData>
+                </a:graphic>
+                <wp14:sizeRelH relativeFrom="margin">
+                  <wp14:pctWidth>0</wp14:pctWidth>
+                </wp14:sizeRelH>
+                <wp14:sizeRelV relativeFrom="margin">
+                  <wp14:pctHeight>0</wp14:pctHeight>
+                </wp14:sizeRelV>
+              </wp:anchor>
+            </w:drawing>
+          </mc:Choice>
+          <mc:Fallback>
+            <w:pict>
+              <v:rect id="1 Rectángulo" o:spid="_x0000_s1026" style="position:absolute;margin-left:-20.55pt;margin-top:-33.35pt;width:486.75pt;height:117.75pt;z-index:251659264;visibility:visible;mso-wrap-style:square;mso-width-percent:0;mso-height-percent:0;mso-wrap-distance-left:9pt;mso-wrap-distance-top:0;mso-wrap-distance-right:9pt;mso-wrap-distance-bottom:0;mso-position-horizontal:absolute;mso-position-horizontal-relative:text;mso-position-vertical:absolute;mso-position-vertical-relative:text;mso-width-percent:0;mso-height-percent:0;mso-width-relative:margin;mso-height-relative:margin;v-text-anchor:middle" o:gfxdata="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" fillcolor="white [3201]" strokecolor="black [3200]" strokeweight="1pt"/>
+            </w:pict>
+          </mc:Fallback>
+        </mc:AlternateContent>
+      </w:r>
+    </w:p>
     <w:p>
       <w:pPr>
         <w:pStyle w:val="COMANDO"/>
@@ -37,7 +267,7 @@
                     </pic:cNvPicPr>
                   </pic:nvPicPr>
                   <pic:blipFill>
-                    <a:blip r:embed="rId6">
+                    <a:blip r:embed="rId7">
                       <a:extLst>
                         <a:ext uri="{28A0092B-C50C-407E-A947-70E740481C1C}">
                           <a14:useLocalDpi xmlns:a14="http://schemas.microsoft.com/office/drawing/2010/main" val="0"/>
@@ -89,7 +319,7 @@
         <mc:AlternateContent>
           <mc:Choice Requires="wps">
             <w:drawing>
-              <wp:anchor distT="0" distB="0" distL="114300" distR="114300" simplePos="0" relativeHeight="251660288" behindDoc="0" locked="0" layoutInCell="1" allowOverlap="1" wp14:anchorId="72D33D07" wp14:editId="2CD92D48">
+              <wp:anchor distT="0" distB="0" distL="114300" distR="114300" simplePos="0" relativeHeight="251660288" behindDoc="0" locked="0" layoutInCell="1" allowOverlap="1" wp14:anchorId="72D33D07" wp14:editId="0626DD15">
                 <wp:simplePos x="0" y="0"/>
                 <wp:positionH relativeFrom="column">
                   <wp:posOffset>1491615</wp:posOffset>
@@ -165,11 +395,7 @@
           </mc:Choice>
           <mc:Fallback>
             <w:pict>
-              <v:shapetype w14:anchorId="72D33D07" id="_x0000_t202" coordsize="21600,21600" o:spt="202" path="m,l,21600r21600,l21600,xe">
-                <v:stroke joinstyle="miter"/>
-                <v:path gradientshapeok="t" o:connecttype="rect"/>
-              </v:shapetype>
-              <v:shape id="Cuadro de texto 2" o:spid="_x0000_s1026" type="#_x0000_t202" style="position:absolute;margin-left:117.45pt;margin-top:-44.5pt;width:231pt;height:24pt;z-index:251660288;visibility:visible;mso-wrap-style:square;mso-width-percent:0;mso-height-percent:0;mso-wrap-distance-left:9pt;mso-wrap-distance-top:0;mso-wrap-distance-right:9pt;mso-wrap-distance-bottom:0;mso-position-horizontal:absolute;mso-position-horizontal-relative:text;mso-position-vertical:absolute;mso-position-vertical-relative:text;mso-width-percent:0;mso-height-percent:0;mso-width-relative:margin;mso-height-relative:margin;v-text-anchor:top" o:gfxdata="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">
+              <v:shape id="_x0000_s1027" type="#_x0000_t202" style="position:absolute;margin-left:117.45pt;margin-top:-44.5pt;width:231pt;height:24pt;z-index:251660288;visibility:visible;mso-wrap-style:square;mso-width-percent:0;mso-height-percent:0;mso-wrap-distance-left:9pt;mso-wrap-distance-top:0;mso-wrap-distance-right:9pt;mso-wrap-distance-bottom:0;mso-position-horizontal:absolute;mso-position-horizontal-relative:text;mso-position-vertical:absolute;mso-position-vertical-relative:text;mso-width-percent:0;mso-height-percent:0;mso-width-relative:margin;mso-height-relative:margin;v-text-anchor:top" o:gfxdata="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">
                 <v:textbox>
                   <w:txbxContent>
                     <w:p>
@@ -200,160 +426,7 @@
         <mc:AlternateContent>
           <mc:Choice Requires="wps">
             <w:drawing>
-              <wp:anchor distT="0" distB="0" distL="114300" distR="114300" simplePos="0" relativeHeight="251661312" behindDoc="0" locked="0" layoutInCell="1" allowOverlap="1" wp14:anchorId="22AAE0D3" wp14:editId="107FC4F0">
-                <wp:simplePos x="0" y="0"/>
-                <wp:positionH relativeFrom="column">
-                  <wp:posOffset>1348740</wp:posOffset>
-                </wp:positionH>
-                <wp:positionV relativeFrom="paragraph">
-                  <wp:posOffset>-60325</wp:posOffset>
-                </wp:positionV>
-                <wp:extent cx="4295775" cy="552450"/>
-                <wp:effectExtent l="0" t="0" r="28575" b="19050"/>
-                <wp:wrapNone/>
-                <wp:docPr id="2" name="Cuadro de texto 2"/>
-                <wp:cNvGraphicFramePr>
-                  <a:graphicFrameLocks xmlns:a="http://schemas.openxmlformats.org/drawingml/2006/main"/>
-                </wp:cNvGraphicFramePr>
-                <a:graphic xmlns:a="http://schemas.openxmlformats.org/drawingml/2006/main">
-                  <a:graphicData uri="http://schemas.microsoft.com/office/word/2010/wordprocessingShape">
-                    <wps:wsp>
-                      <wps:cNvSpPr txBox="1">
-                        <a:spLocks noChangeArrowheads="1"/>
-                      </wps:cNvSpPr>
-                      <wps:spPr bwMode="auto">
-                        <a:xfrm>
-                          <a:off x="0" y="0"/>
-                          <a:ext cx="4295775" cy="552450"/>
-                        </a:xfrm>
-                        <a:prstGeom prst="rect">
-                          <a:avLst/>
-                        </a:prstGeom>
-                        <a:solidFill>
-                          <a:srgbClr val="FFFFFF"/>
-                        </a:solidFill>
-                        <a:ln w="9525">
-                          <a:solidFill>
-                            <a:srgbClr val="000000"/>
-                          </a:solidFill>
-                          <a:miter lim="800000"/>
-                          <a:headEnd/>
-                          <a:tailEnd/>
-                        </a:ln>
-                      </wps:spPr>
-                      <wps:txbx>
-                        <w:txbxContent>
-                          <w:p>
-                            <w:pPr>
-                              <w:pStyle w:val="Sinespaciado"/>
-                              <w:jc w:val="center"/>
-                              <w:rPr>
-                                <w:sz w:val="28"/>
-                              </w:rPr>
-                            </w:pPr>
-                            <w:r>
-                              <w:rPr>
-                                <w:sz w:val="28"/>
-                              </w:rPr>
-                              <w:t>Diario:</w:t>
-                            </w:r>
-                          </w:p>
-                          <w:p>
-                            <w:pPr>
-                              <w:pStyle w:val="Sinespaciado"/>
-                              <w:jc w:val="center"/>
-                              <w:rPr>
-                                <w:sz w:val="28"/>
-                              </w:rPr>
-                            </w:pPr>
-                            <w:r>
-                              <w:rPr>
-                                <w:sz w:val="28"/>
-                              </w:rPr>
-                              <w:t>Prototipo de sistema de teleasistencia para personas dependientes</w:t>
-                            </w:r>
-                          </w:p>
-                          <w:p>
-                            <w:pPr>
-                              <w:rPr>
-                                <w:sz w:val="28"/>
-                              </w:rPr>
-                            </w:pPr>
-                          </w:p>
-                        </w:txbxContent>
-                      </wps:txbx>
-                      <wps:bodyPr rot="0" vert="horz" wrap="square" lIns="91440" tIns="45720" rIns="91440" bIns="45720" anchor="t" anchorCtr="0">
-                        <a:noAutofit/>
-                      </wps:bodyPr>
-                    </wps:wsp>
-                  </a:graphicData>
-                </a:graphic>
-                <wp14:sizeRelH relativeFrom="margin">
-                  <wp14:pctWidth>0</wp14:pctWidth>
-                </wp14:sizeRelH>
-                <wp14:sizeRelV relativeFrom="margin">
-                  <wp14:pctHeight>0</wp14:pctHeight>
-                </wp14:sizeRelV>
-              </wp:anchor>
-            </w:drawing>
-          </mc:Choice>
-          <mc:Fallback>
-            <w:pict>
-              <v:shape w14:anchorId="22AAE0D3" id="_x0000_s1027" type="#_x0000_t202" style="position:absolute;margin-left:106.2pt;margin-top:-4.75pt;width:338.25pt;height:43.5pt;z-index:251661312;visibility:visible;mso-wrap-style:square;mso-width-percent:0;mso-height-percent:0;mso-wrap-distance-left:9pt;mso-wrap-distance-top:0;mso-wrap-distance-right:9pt;mso-wrap-distance-bottom:0;mso-position-horizontal:absolute;mso-position-horizontal-relative:text;mso-position-vertical:absolute;mso-position-vertical-relative:text;mso-width-percent:0;mso-height-percent:0;mso-width-relative:margin;mso-height-relative:margin;v-text-anchor:top" o:gfxdata="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">
-                <v:textbox>
-                  <w:txbxContent>
-                    <w:p>
-                      <w:pPr>
-                        <w:pStyle w:val="Sinespaciado"/>
-                        <w:jc w:val="center"/>
-                        <w:rPr>
-                          <w:sz w:val="28"/>
-                        </w:rPr>
-                      </w:pPr>
-                      <w:r>
-                        <w:rPr>
-                          <w:sz w:val="28"/>
-                        </w:rPr>
-                        <w:t>Diario:</w:t>
-                      </w:r>
-                    </w:p>
-                    <w:p>
-                      <w:pPr>
-                        <w:pStyle w:val="Sinespaciado"/>
-                        <w:jc w:val="center"/>
-                        <w:rPr>
-                          <w:sz w:val="28"/>
-                        </w:rPr>
-                      </w:pPr>
-                      <w:r>
-                        <w:rPr>
-                          <w:sz w:val="28"/>
-                        </w:rPr>
-                        <w:t>Prototipo de sistema de teleasistencia para personas dependientes</w:t>
-                      </w:r>
-                    </w:p>
-                    <w:p>
-                      <w:pPr>
-                        <w:rPr>
-                          <w:sz w:val="28"/>
-                        </w:rPr>
-                      </w:pPr>
-                    </w:p>
-                  </w:txbxContent>
-                </v:textbox>
-              </v:shape>
-            </w:pict>
-          </mc:Fallback>
-        </mc:AlternateContent>
-      </w:r>
-      <w:r>
-        <w:rPr>
-          <w:noProof/>
-        </w:rPr>
-        <mc:AlternateContent>
-          <mc:Choice Requires="wps">
-            <w:drawing>
-              <wp:anchor distT="0" distB="0" distL="114300" distR="114300" simplePos="0" relativeHeight="251663360" behindDoc="0" locked="0" layoutInCell="1" allowOverlap="1" wp14:anchorId="10B2ED34" wp14:editId="3B429857">
+              <wp:anchor distT="0" distB="0" distL="114300" distR="114300" simplePos="0" relativeHeight="251663360" behindDoc="0" locked="0" layoutInCell="1" allowOverlap="1" wp14:anchorId="10B2ED34" wp14:editId="0A2622D2">
                 <wp:simplePos x="0" y="0"/>
                 <wp:positionH relativeFrom="column">
                   <wp:posOffset>4739640</wp:posOffset>
@@ -439,7 +512,7 @@
           </mc:Choice>
           <mc:Fallback>
             <w:pict>
-              <v:shape w14:anchorId="10B2ED34" id="_x0000_s1028" type="#_x0000_t202" style="position:absolute;margin-left:373.2pt;margin-top:-58.75pt;width:93pt;height:38.25pt;z-index:251663360;visibility:visible;mso-wrap-style:square;mso-width-percent:0;mso-height-percent:0;mso-wrap-distance-left:9pt;mso-wrap-distance-top:0;mso-wrap-distance-right:9pt;mso-wrap-distance-bottom:0;mso-position-horizontal:absolute;mso-position-horizontal-relative:text;mso-position-vertical:absolute;mso-position-vertical-relative:text;mso-width-percent:0;mso-height-percent:0;mso-width-relative:margin;mso-height-relative:margin;v-text-anchor:top" o:gfxdata="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" fillcolor="white [3201]" strokecolor="black [3200]" strokeweight="1pt">
+              <v:shape id="_x0000_s1028" type="#_x0000_t202" style="position:absolute;margin-left:373.2pt;margin-top:-58.75pt;width:93pt;height:38.25pt;z-index:251663360;visibility:visible;mso-wrap-style:square;mso-width-percent:0;mso-height-percent:0;mso-wrap-distance-left:9pt;mso-wrap-distance-top:0;mso-wrap-distance-right:9pt;mso-wrap-distance-bottom:0;mso-position-horizontal:absolute;mso-position-horizontal-relative:text;mso-position-vertical:absolute;mso-position-vertical-relative:text;mso-width-percent:0;mso-height-percent:0;mso-width-relative:margin;mso-height-relative:margin;v-text-anchor:top" o:gfxdata="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" fillcolor="white [3201]" strokecolor="black [3200]" strokeweight="1pt">
                 <v:textbox>
                   <w:txbxContent>
                     <w:p>
@@ -466,78 +539,6 @@
           </mc:Fallback>
         </mc:AlternateContent>
       </w:r>
-      <w:r>
-        <w:rPr>
-          <w:noProof/>
-        </w:rPr>
-        <mc:AlternateContent>
-          <mc:Choice Requires="wps">
-            <w:drawing>
-              <wp:anchor distT="0" distB="0" distL="114300" distR="114300" simplePos="0" relativeHeight="251659264" behindDoc="0" locked="0" layoutInCell="1" allowOverlap="1" wp14:anchorId="04DB2125" wp14:editId="65932C41">
-                <wp:simplePos x="0" y="0"/>
-                <wp:positionH relativeFrom="column">
-                  <wp:posOffset>-260985</wp:posOffset>
-                </wp:positionH>
-                <wp:positionV relativeFrom="paragraph">
-                  <wp:posOffset>-746125</wp:posOffset>
-                </wp:positionV>
-                <wp:extent cx="6181725" cy="1343025"/>
-                <wp:effectExtent l="0" t="0" r="28575" b="28575"/>
-                <wp:wrapNone/>
-                <wp:docPr id="1" name="1 Rectángulo"/>
-                <wp:cNvGraphicFramePr/>
-                <a:graphic xmlns:a="http://schemas.openxmlformats.org/drawingml/2006/main">
-                  <a:graphicData uri="http://schemas.microsoft.com/office/word/2010/wordprocessingShape">
-                    <wps:wsp>
-                      <wps:cNvSpPr/>
-                      <wps:spPr>
-                        <a:xfrm>
-                          <a:off x="0" y="0"/>
-                          <a:ext cx="6181725" cy="1343025"/>
-                        </a:xfrm>
-                        <a:prstGeom prst="rect">
-                          <a:avLst/>
-                        </a:prstGeom>
-                      </wps:spPr>
-                      <wps:style>
-                        <a:lnRef idx="2">
-                          <a:schemeClr val="dk1"/>
-                        </a:lnRef>
-                        <a:fillRef idx="1">
-                          <a:schemeClr val="lt1"/>
-                        </a:fillRef>
-                        <a:effectRef idx="0">
-                          <a:schemeClr val="dk1"/>
-                        </a:effectRef>
-                        <a:fontRef idx="minor">
-                          <a:schemeClr val="dk1"/>
-                        </a:fontRef>
-                      </wps:style>
-                      <wps:bodyPr rot="0" spcFirstLastPara="0" vertOverflow="overflow" horzOverflow="overflow" vert="horz" wrap="square" lIns="91440" tIns="45720" rIns="91440" bIns="45720" numCol="1" spcCol="0" rtlCol="0" fromWordArt="0" anchor="ctr" anchorCtr="0" forceAA="0" compatLnSpc="1">
-                        <a:prstTxWarp prst="textNoShape">
-                          <a:avLst/>
-                        </a:prstTxWarp>
-                        <a:noAutofit/>
-                      </wps:bodyPr>
-                    </wps:wsp>
-                  </a:graphicData>
-                </a:graphic>
-                <wp14:sizeRelH relativeFrom="margin">
-                  <wp14:pctWidth>0</wp14:pctWidth>
-                </wp14:sizeRelH>
-                <wp14:sizeRelV relativeFrom="margin">
-                  <wp14:pctHeight>0</wp14:pctHeight>
-                </wp14:sizeRelV>
-              </wp:anchor>
-            </w:drawing>
-          </mc:Choice>
-          <mc:Fallback>
-            <w:pict>
-              <v:rect w14:anchorId="0CE8AF62" id="1 Rectángulo" o:spid="_x0000_s1026" style="position:absolute;margin-left:-20.55pt;margin-top:-58.75pt;width:486.75pt;height:105.75pt;z-index:251659264;visibility:visible;mso-wrap-style:square;mso-width-percent:0;mso-height-percent:0;mso-wrap-distance-left:9pt;mso-wrap-distance-top:0;mso-wrap-distance-right:9pt;mso-wrap-distance-bottom:0;mso-position-horizontal:absolute;mso-position-horizontal-relative:text;mso-position-vertical:absolute;mso-position-vertical-relative:text;mso-width-percent:0;mso-height-percent:0;mso-width-relative:margin;mso-height-relative:margin;v-text-anchor:middle" o:gfxdata="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" fillcolor="white [3201]" strokecolor="black [3200]" strokeweight="1pt"/>
-            </w:pict>
-          </mc:Fallback>
-        </mc:AlternateContent>
-      </w:r>
     </w:p>
     <w:p/>
     <w:p/>
@@ -1004,16 +1005,7 @@
           <w:sz w:val="28"/>
           <w:szCs w:val="28"/>
         </w:rPr>
-        <w:t>Semana 1</w:t>
-      </w:r>
-      <w:r>
-        <w:rPr>
-          <w:b/>
-          <w:bCs/>
-          <w:sz w:val="28"/>
-          <w:szCs w:val="28"/>
-        </w:rPr>
-        <w:t>1</w:t>
+        <w:t>Semana 11</w:t>
       </w:r>
     </w:p>
     <w:p>
@@ -1052,6 +1044,39 @@
         <w:t>Detector de caídas más preciso</w:t>
       </w:r>
     </w:p>
+    <w:p/>
+    <w:p>
+      <w:pPr>
+        <w:rPr>
+          <w:b/>
+          <w:bCs/>
+          <w:sz w:val="28"/>
+          <w:szCs w:val="28"/>
+        </w:rPr>
+      </w:pPr>
+      <w:r>
+        <w:rPr>
+          <w:b/>
+          <w:bCs/>
+          <w:sz w:val="28"/>
+          <w:szCs w:val="28"/>
+        </w:rPr>
+        <w:t>Semana 12 en adelante</w:t>
+      </w:r>
+    </w:p>
+    <w:p>
+      <w:pPr>
+        <w:pStyle w:val="Prrafodelista"/>
+        <w:numPr>
+          <w:ilvl w:val="0"/>
+          <w:numId w:val="4"/>
+        </w:numPr>
+      </w:pPr>
+      <w:r>
+        <w:t>Realización del informe del TFG.</w:t>
+      </w:r>
+    </w:p>
+    <w:p/>
     <w:p>
       <w:pPr>
         <w:ind w:left="360"/>
@@ -1059,8 +1084,10 @@
     </w:p>
     <w:p/>
     <w:p/>
-    <w:p/>
-    <w:p/>
+    <w:p>
+      <w:bookmarkStart w:id="0" w:name="_GoBack"/>
+      <w:bookmarkEnd w:id="0"/>
+    </w:p>
     <w:sectPr>
       <w:pgSz w:w="11906" w:h="16838"/>
       <w:pgMar w:top="1417" w:right="1701" w:bottom="1417" w:left="1701" w:header="708" w:footer="708" w:gutter="0"/>
@@ -1072,8 +1099,8 @@
 </file>
 
 <file path=word/numbering.xml><?xml version="1.0" encoding="utf-8"?>
-<w:numbering xmlns:wpc="http://schemas.microsoft.com/office/word/2010/wordprocessingCanvas" xmlns:cx="http://schemas.microsoft.com/office/drawing/2014/chartex" xmlns:cx1="http://schemas.microsoft.com/office/drawing/2015/9/8/chartex" xmlns:cx2="http://schemas.microsoft.com/office/drawing/2015/10/21/chartex" xmlns:cx3="http://schemas.microsoft.com/office/drawing/2016/5/9/chartex" xmlns:cx4="http://schemas.microsoft.com/office/drawing/2016/5/10/chartex" xmlns:cx5="http://schemas.microsoft.com/office/drawing/2016/5/11/chartex" xmlns:cx6="http://schemas.microsoft.com/office/drawing/2016/5/12/chartex" xmlns:cx7="http://schemas.microsoft.com/office/drawing/2016/5/13/chartex" xmlns:cx8="http://schemas.microsoft.com/office/drawing/2016/5/14/chartex" xmlns:mc="http://schemas.openxmlformats.org/markup-compatibility/2006" xmlns:aink="http://schemas.microsoft.com/office/drawing/2016/ink" xmlns:am3d="http://schemas.microsoft.com/office/drawing/2017/model3d" xmlns:o="urn:schemas-microsoft-com:office:office" xmlns:r="http://schemas.openxmlformats.org/officeDocument/2006/relationships" xmlns:m="http://schemas.openxmlformats.org/officeDocument/2006/math" xmlns:v="urn:schemas-microsoft-com:vml" xmlns:wp14="http://schemas.microsoft.com/office/word/2010/wordprocessingDrawing" xmlns:wp="http://schemas.openxmlformats.org/drawingml/2006/wordprocessingDrawing" xmlns:w10="urn:schemas-microsoft-com:office:word" xmlns:w="http://schemas.openxmlformats.org/wordprocessingml/2006/main" xmlns:w14="http://schemas.microsoft.com/office/word/2010/wordml" xmlns:w15="http://schemas.microsoft.com/office/word/2012/wordml" xmlns:w16cex="http://schemas.microsoft.com/office/word/2018/wordml/cex" xmlns:w16cid="http://schemas.microsoft.com/office/word/2016/wordml/cid" xmlns:w16="http://schemas.microsoft.com/office/word/2018/wordml" xmlns:w16sdtdh="http://schemas.microsoft.com/office/word/2020/wordml/sdtdatahash" xmlns:w16se="http://schemas.microsoft.com/office/word/2015/wordml/symex" xmlns:wpg="http://schemas.microsoft.com/office/word/2010/wordprocessingGroup" xmlns:wpi="http://schemas.microsoft.com/office/word/2010/wordprocessingInk" xmlns:wne="http://schemas.microsoft.com/office/word/2006/wordml" xmlns:wps="http://schemas.microsoft.com/office/word/2010/wordprocessingShape" mc:Ignorable="w14 w15 w16se w16cid w16 w16cex w16sdtdh wp14">
-  <w:abstractNum w:abstractNumId="0" w15:restartNumberingAfterBreak="0">
+<w:numbering xmlns:wpc="http://schemas.microsoft.com/office/word/2010/wordprocessingCanvas" xmlns:mc="http://schemas.openxmlformats.org/markup-compatibility/2006" xmlns:o="urn:schemas-microsoft-com:office:office" xmlns:r="http://schemas.openxmlformats.org/officeDocument/2006/relationships" xmlns:m="http://schemas.openxmlformats.org/officeDocument/2006/math" xmlns:v="urn:schemas-microsoft-com:vml" xmlns:wp14="http://schemas.microsoft.com/office/word/2010/wordprocessingDrawing" xmlns:wp="http://schemas.openxmlformats.org/drawingml/2006/wordprocessingDrawing" xmlns:w10="urn:schemas-microsoft-com:office:word" xmlns:w="http://schemas.openxmlformats.org/wordprocessingml/2006/main" xmlns:w14="http://schemas.microsoft.com/office/word/2010/wordml" xmlns:wpg="http://schemas.microsoft.com/office/word/2010/wordprocessingGroup" xmlns:wpi="http://schemas.microsoft.com/office/word/2010/wordprocessingInk" xmlns:wne="http://schemas.microsoft.com/office/word/2006/wordml" xmlns:wps="http://schemas.microsoft.com/office/word/2010/wordprocessingShape" mc:Ignorable="w14 wp14">
+  <w:abstractNum w:abstractNumId="0">
     <w:nsid w:val="080A0AFA"/>
     <w:multiLevelType w:val="hybridMultilevel"/>
     <w:tmpl w:val="8A3C8000"/>
@@ -1186,7 +1213,7 @@
       </w:rPr>
     </w:lvl>
   </w:abstractNum>
-  <w:abstractNum w:abstractNumId="1" w15:restartNumberingAfterBreak="0">
+  <w:abstractNum w:abstractNumId="1">
     <w:nsid w:val="35B76D37"/>
     <w:multiLevelType w:val="hybridMultilevel"/>
     <w:tmpl w:val="4FB08BC2"/>
@@ -1299,7 +1326,7 @@
       </w:rPr>
     </w:lvl>
   </w:abstractNum>
-  <w:abstractNum w:abstractNumId="2" w15:restartNumberingAfterBreak="0">
+  <w:abstractNum w:abstractNumId="2">
     <w:nsid w:val="3A354AA5"/>
     <w:multiLevelType w:val="hybridMultilevel"/>
     <w:tmpl w:val="C42A340A"/>
@@ -1412,7 +1439,7 @@
       </w:rPr>
     </w:lvl>
   </w:abstractNum>
-  <w:abstractNum w:abstractNumId="3" w15:restartNumberingAfterBreak="0">
+  <w:abstractNum w:abstractNumId="3">
     <w:nsid w:val="76434027"/>
     <w:multiLevelType w:val="hybridMultilevel"/>
     <w:tmpl w:val="D02A54AE"/>
@@ -1541,7 +1568,7 @@
 </file>
 
 <file path=word/styles.xml><?xml version="1.0" encoding="utf-8"?>
-<w:styles xmlns:mc="http://schemas.openxmlformats.org/markup-compatibility/2006" xmlns:r="http://schemas.openxmlformats.org/officeDocument/2006/relationships" xmlns:w="http://schemas.openxmlformats.org/wordprocessingml/2006/main" xmlns:w14="http://schemas.microsoft.com/office/word/2010/wordml" xmlns:w15="http://schemas.microsoft.com/office/word/2012/wordml" xmlns:w16cex="http://schemas.microsoft.com/office/word/2018/wordml/cex" xmlns:w16cid="http://schemas.microsoft.com/office/word/2016/wordml/cid" xmlns:w16="http://schemas.microsoft.com/office/word/2018/wordml" xmlns:w16sdtdh="http://schemas.microsoft.com/office/word/2020/wordml/sdtdatahash" xmlns:w16se="http://schemas.microsoft.com/office/word/2015/wordml/symex" mc:Ignorable="w14 w15 w16se w16cid w16 w16cex w16sdtdh">
+<w:styles xmlns:mc="http://schemas.openxmlformats.org/markup-compatibility/2006" xmlns:r="http://schemas.openxmlformats.org/officeDocument/2006/relationships" xmlns:w="http://schemas.openxmlformats.org/wordprocessingml/2006/main" xmlns:w14="http://schemas.microsoft.com/office/word/2010/wordml" mc:Ignorable="w14">
   <w:docDefaults>
     <w:rPrDefault>
       <w:rPr>
@@ -1557,383 +1584,398 @@
       </w:pPr>
     </w:pPrDefault>
   </w:docDefaults>
-  <w:latentStyles w:defLockedState="0" w:defUIPriority="99" w:defSemiHidden="0" w:defUnhideWhenUsed="0" w:defQFormat="0" w:count="376">
-    <w:lsdException w:name="Normal" w:uiPriority="0" w:qFormat="1"/>
-    <w:lsdException w:name="heading 1" w:uiPriority="9" w:qFormat="1"/>
-    <w:lsdException w:name="heading 2" w:semiHidden="1" w:uiPriority="9" w:unhideWhenUsed="1" w:qFormat="1"/>
-    <w:lsdException w:name="heading 3" w:semiHidden="1" w:uiPriority="9" w:unhideWhenUsed="1" w:qFormat="1"/>
-    <w:lsdException w:name="heading 4" w:semiHidden="1" w:uiPriority="9" w:unhideWhenUsed="1" w:qFormat="1"/>
-    <w:lsdException w:name="heading 5" w:semiHidden="1" w:uiPriority="9" w:unhideWhenUsed="1" w:qFormat="1"/>
-    <w:lsdException w:name="heading 6" w:semiHidden="1" w:uiPriority="9" w:unhideWhenUsed="1" w:qFormat="1"/>
-    <w:lsdException w:name="heading 7" w:semiHidden="1" w:uiPriority="9" w:unhideWhenUsed="1" w:qFormat="1"/>
-    <w:lsdException w:name="heading 8" w:semiHidden="1" w:uiPriority="9" w:unhideWhenUsed="1" w:qFormat="1"/>
-    <w:lsdException w:name="heading 9" w:semiHidden="1" w:uiPriority="9" w:unhideWhenUsed="1" w:qFormat="1"/>
-    <w:lsdException w:name="index 1" w:semiHidden="1" w:unhideWhenUsed="1"/>
-    <w:lsdException w:name="index 2" w:semiHidden="1" w:unhideWhenUsed="1"/>
-    <w:lsdException w:name="index 3" w:semiHidden="1" w:unhideWhenUsed="1"/>
-    <w:lsdException w:name="index 4" w:semiHidden="1" w:unhideWhenUsed="1"/>
-    <w:lsdException w:name="index 5" w:semiHidden="1" w:unhideWhenUsed="1"/>
-    <w:lsdException w:name="index 6" w:semiHidden="1" w:unhideWhenUsed="1"/>
-    <w:lsdException w:name="index 7" w:semiHidden="1" w:unhideWhenUsed="1"/>
-    <w:lsdException w:name="index 8" w:semiHidden="1" w:unhideWhenUsed="1"/>
-    <w:lsdException w:name="index 9" w:semiHidden="1" w:unhideWhenUsed="1"/>
-    <w:lsdException w:name="toc 1" w:semiHidden="1" w:uiPriority="39" w:unhideWhenUsed="1"/>
-    <w:lsdException w:name="toc 2" w:semiHidden="1" w:uiPriority="39" w:unhideWhenUsed="1"/>
-    <w:lsdException w:name="toc 3" w:semiHidden="1" w:uiPriority="39" w:unhideWhenUsed="1"/>
-    <w:lsdException w:name="toc 4" w:semiHidden="1" w:uiPriority="39" w:unhideWhenUsed="1"/>
-    <w:lsdException w:name="toc 5" w:semiHidden="1" w:uiPriority="39" w:unhideWhenUsed="1"/>
-    <w:lsdException w:name="toc 6" w:semiHidden="1" w:uiPriority="39" w:unhideWhenUsed="1"/>
-    <w:lsdException w:name="toc 7" w:semiHidden="1" w:uiPriority="39" w:unhideWhenUsed="1"/>
-    <w:lsdException w:name="toc 8" w:semiHidden="1" w:uiPriority="39" w:unhideWhenUsed="1"/>
-    <w:lsdException w:name="toc 9" w:semiHidden="1" w:uiPriority="39" w:unhideWhenUsed="1"/>
-    <w:lsdException w:name="Normal Indent" w:semiHidden="1" w:unhideWhenUsed="1"/>
-    <w:lsdException w:name="footnote text" w:semiHidden="1" w:unhideWhenUsed="1"/>
-    <w:lsdException w:name="annotation text" w:semiHidden="1" w:unhideWhenUsed="1"/>
-    <w:lsdException w:name="header" w:semiHidden="1" w:unhideWhenUsed="1"/>
-    <w:lsdException w:name="footer" w:semiHidden="1" w:unhideWhenUsed="1"/>
-    <w:lsdException w:name="index heading" w:semiHidden="1" w:unhideWhenUsed="1"/>
-    <w:lsdException w:name="caption" w:semiHidden="1" w:uiPriority="35" w:unhideWhenUsed="1" w:qFormat="1"/>
-    <w:lsdException w:name="table of figures" w:semiHidden="1" w:unhideWhenUsed="1"/>
-    <w:lsdException w:name="envelope address" w:semiHidden="1" w:unhideWhenUsed="1"/>
-    <w:lsdException w:name="envelope return" w:semiHidden="1" w:unhideWhenUsed="1"/>
-    <w:lsdException w:name="footnote reference" w:semiHidden="1" w:unhideWhenUsed="1"/>
-    <w:lsdException w:name="annotation reference" w:semiHidden="1" w:unhideWhenUsed="1"/>
-    <w:lsdException w:name="line number" w:semiHidden="1" w:unhideWhenUsed="1"/>
-    <w:lsdException w:name="page number" w:semiHidden="1" w:unhideWhenUsed="1"/>
-    <w:lsdException w:name="endnote reference" w:semiHidden="1" w:unhideWhenUsed="1"/>
-    <w:lsdException w:name="endnote text" w:semiHidden="1" w:unhideWhenUsed="1"/>
-    <w:lsdException w:name="table of authorities" w:semiHidden="1" w:unhideWhenUsed="1"/>
-    <w:lsdException w:name="macro" w:semiHidden="1" w:unhideWhenUsed="1"/>
-    <w:lsdException w:name="toa heading" w:semiHidden="1" w:unhideWhenUsed="1"/>
-    <w:lsdException w:name="List" w:semiHidden="1" w:unhideWhenUsed="1"/>
-    <w:lsdException w:name="List Bullet" w:semiHidden="1" w:unhideWhenUsed="1"/>
-    <w:lsdException w:name="List Number" w:semiHidden="1" w:unhideWhenUsed="1"/>
-    <w:lsdException w:name="List 2" w:semiHidden="1" w:unhideWhenUsed="1"/>
-    <w:lsdException w:name="List 3" w:semiHidden="1" w:unhideWhenUsed="1"/>
-    <w:lsdException w:name="List 4" w:semiHidden="1" w:unhideWhenUsed="1"/>
-    <w:lsdException w:name="List 5" w:semiHidden="1" w:unhideWhenUsed="1"/>
-    <w:lsdException w:name="List Bullet 2" w:semiHidden="1" w:unhideWhenUsed="1"/>
-    <w:lsdException w:name="List Bullet 3" w:semiHidden="1" w:unhideWhenUsed="1"/>
-    <w:lsdException w:name="List Bullet 4" w:semiHidden="1" w:unhideWhenUsed="1"/>
-    <w:lsdException w:name="List Bullet 5" w:semiHidden="1" w:unhideWhenUsed="1"/>
-    <w:lsdException w:name="List Number 2" w:semiHidden="1" w:unhideWhenUsed="1"/>
-    <w:lsdException w:name="List Number 3" w:semiHidden="1" w:unhideWhenUsed="1"/>
-    <w:lsdException w:name="List Number 4" w:semiHidden="1" w:unhideWhenUsed="1"/>
-    <w:lsdException w:name="List Number 5" w:semiHidden="1" w:unhideWhenUsed="1"/>
-    <w:lsdException w:name="Title" w:uiPriority="10" w:qFormat="1"/>
-    <w:lsdException w:name="Closing" w:semiHidden="1" w:unhideWhenUsed="1"/>
-    <w:lsdException w:name="Signature" w:semiHidden="1" w:unhideWhenUsed="1"/>
-    <w:lsdException w:name="Default Paragraph Font" w:semiHidden="1" w:uiPriority="1" w:unhideWhenUsed="1"/>
-    <w:lsdException w:name="Body Text" w:semiHidden="1" w:unhideWhenUsed="1"/>
-    <w:lsdException w:name="Body Text Indent" w:semiHidden="1" w:unhideWhenUsed="1"/>
-    <w:lsdException w:name="List Continue" w:semiHidden="1" w:unhideWhenUsed="1"/>
-    <w:lsdException w:name="List Continue 2" w:semiHidden="1" w:unhideWhenUsed="1"/>
-    <w:lsdException w:name="List Continue 3" w:semiHidden="1" w:unhideWhenUsed="1"/>
-    <w:lsdException w:name="List Continue 4" w:semiHidden="1" w:unhideWhenUsed="1"/>
-    <w:lsdException w:name="List Continue 5" w:semiHidden="1" w:unhideWhenUsed="1"/>
-    <w:lsdException w:name="Message Header" w:semiHidden="1" w:unhideWhenUsed="1"/>
-    <w:lsdException w:name="Subtitle" w:uiPriority="11" w:qFormat="1"/>
-    <w:lsdException w:name="Salutation" w:semiHidden="1" w:unhideWhenUsed="1"/>
-    <w:lsdException w:name="Date" w:semiHidden="1" w:unhideWhenUsed="1"/>
-    <w:lsdException w:name="Body Text First Indent" w:semiHidden="1" w:unhideWhenUsed="1"/>
-    <w:lsdException w:name="Body Text First Indent 2" w:semiHidden="1" w:unhideWhenUsed="1"/>
-    <w:lsdException w:name="Note Heading" w:semiHidden="1" w:unhideWhenUsed="1"/>
-    <w:lsdException w:name="Body Text 2" w:semiHidden="1" w:unhideWhenUsed="1"/>
-    <w:lsdException w:name="Body Text 3" w:semiHidden="1" w:unhideWhenUsed="1"/>
-    <w:lsdException w:name="Body Text Indent 2" w:semiHidden="1" w:unhideWhenUsed="1"/>
-    <w:lsdException w:name="Body Text Indent 3" w:semiHidden="1" w:unhideWhenUsed="1"/>
-    <w:lsdException w:name="Block Text" w:semiHidden="1" w:unhideWhenUsed="1"/>
-    <w:lsdException w:name="Hyperlink" w:semiHidden="1" w:unhideWhenUsed="1"/>
-    <w:lsdException w:name="FollowedHyperlink" w:semiHidden="1" w:unhideWhenUsed="1"/>
-    <w:lsdException w:name="Strong" w:uiPriority="22" w:qFormat="1"/>
-    <w:lsdException w:name="Emphasis" w:uiPriority="20" w:qFormat="1"/>
-    <w:lsdException w:name="Document Map" w:semiHidden="1" w:unhideWhenUsed="1"/>
-    <w:lsdException w:name="Plain Text" w:semiHidden="1" w:unhideWhenUsed="1"/>
-    <w:lsdException w:name="E-mail Signature" w:semiHidden="1" w:unhideWhenUsed="1"/>
-    <w:lsdException w:name="HTML Top of Form" w:semiHidden="1" w:unhideWhenUsed="1"/>
-    <w:lsdException w:name="HTML Bottom of Form" w:semiHidden="1" w:unhideWhenUsed="1"/>
-    <w:lsdException w:name="Normal (Web)" w:semiHidden="1" w:unhideWhenUsed="1"/>
-    <w:lsdException w:name="HTML Acronym" w:semiHidden="1" w:unhideWhenUsed="1"/>
-    <w:lsdException w:name="HTML Address" w:semiHidden="1" w:unhideWhenUsed="1"/>
-    <w:lsdException w:name="HTML Cite" w:semiHidden="1" w:unhideWhenUsed="1"/>
-    <w:lsdException w:name="HTML Code" w:semiHidden="1" w:unhideWhenUsed="1"/>
-    <w:lsdException w:name="HTML Definition" w:semiHidden="1" w:unhideWhenUsed="1"/>
-    <w:lsdException w:name="HTML Keyboard" w:semiHidden="1" w:unhideWhenUsed="1"/>
-    <w:lsdException w:name="HTML Preformatted" w:semiHidden="1" w:unhideWhenUsed="1"/>
-    <w:lsdException w:name="HTML Sample" w:semiHidden="1" w:unhideWhenUsed="1"/>
-    <w:lsdException w:name="HTML Typewriter" w:semiHidden="1" w:unhideWhenUsed="1"/>
-    <w:lsdException w:name="HTML Variable" w:semiHidden="1" w:unhideWhenUsed="1"/>
-    <w:lsdException w:name="Normal Table" w:semiHidden="1" w:unhideWhenUsed="1"/>
-    <w:lsdException w:name="annotation subject" w:semiHidden="1" w:unhideWhenUsed="1"/>
-    <w:lsdException w:name="No List" w:semiHidden="1" w:unhideWhenUsed="1"/>
-    <w:lsdException w:name="Outline List 1" w:semiHidden="1" w:unhideWhenUsed="1"/>
-    <w:lsdException w:name="Outline List 2" w:semiHidden="1" w:unhideWhenUsed="1"/>
-    <w:lsdException w:name="Outline List 3" w:semiHidden="1" w:unhideWhenUsed="1"/>
-    <w:lsdException w:name="Table Simple 1" w:semiHidden="1" w:unhideWhenUsed="1"/>
-    <w:lsdException w:name="Table Simple 2" w:semiHidden="1" w:unhideWhenUsed="1"/>
-    <w:lsdException w:name="Table Simple 3" w:semiHidden="1" w:unhideWhenUsed="1"/>
-    <w:lsdException w:name="Table Classic 1" w:semiHidden="1" w:unhideWhenUsed="1"/>
-    <w:lsdException w:name="Table Classic 2" w:semiHidden="1" w:unhideWhenUsed="1"/>
-    <w:lsdException w:name="Table Classic 3" w:semiHidden="1" w:unhideWhenUsed="1"/>
-    <w:lsdException w:name="Table Classic 4" w:semiHidden="1" w:unhideWhenUsed="1"/>
-    <w:lsdException w:name="Table Colorful 1" w:semiHidden="1" w:unhideWhenUsed="1"/>
-    <w:lsdException w:name="Table Colorful 2" w:semiHidden="1" w:unhideWhenUsed="1"/>
-    <w:lsdException w:name="Table Colorful 3" w:semiHidden="1" w:unhideWhenUsed="1"/>
-    <w:lsdException w:name="Table Columns 1" w:semiHidden="1" w:unhideWhenUsed="1"/>
-    <w:lsdException w:name="Table Columns 2" w:semiHidden="1" w:unhideWhenUsed="1"/>
-    <w:lsdException w:name="Table Columns 3" w:semiHidden="1" w:unhideWhenUsed="1"/>
-    <w:lsdException w:name="Table Columns 4" w:semiHidden="1" w:unhideWhenUsed="1"/>
-    <w:lsdException w:name="Table Columns 5" w:semiHidden="1" w:unhideWhenUsed="1"/>
-    <w:lsdException w:name="Table Grid 1" w:semiHidden="1" w:unhideWhenUsed="1"/>
-    <w:lsdException w:name="Table Grid 2" w:semiHidden="1" w:unhideWhenUsed="1"/>
-    <w:lsdException w:name="Table Grid 3" w:semiHidden="1" w:unhideWhenUsed="1"/>
-    <w:lsdException w:name="Table Grid 4" w:semiHidden="1" w:unhideWhenUsed="1"/>
-    <w:lsdException w:name="Table Grid 5" w:semiHidden="1" w:unhideWhenUsed="1"/>
-    <w:lsdException w:name="Table Grid 6" w:semiHidden="1" w:unhideWhenUsed="1"/>
-    <w:lsdException w:name="Table Grid 7" w:semiHidden="1" w:unhideWhenUsed="1"/>
-    <w:lsdException w:name="Table Grid 8" w:semiHidden="1" w:unhideWhenUsed="1"/>
-    <w:lsdException w:name="Table List 1" w:semiHidden="1" w:unhideWhenUsed="1"/>
-    <w:lsdException w:name="Table List 2" w:semiHidden="1" w:unhideWhenUsed="1"/>
-    <w:lsdException w:name="Table List 3" w:semiHidden="1" w:unhideWhenUsed="1"/>
-    <w:lsdException w:name="Table List 4" w:semiHidden="1" w:unhideWhenUsed="1"/>
-    <w:lsdException w:name="Table List 5" w:semiHidden="1" w:unhideWhenUsed="1"/>
-    <w:lsdException w:name="Table List 6" w:semiHidden="1" w:unhideWhenUsed="1"/>
-    <w:lsdException w:name="Table List 7" w:semiHidden="1" w:unhideWhenUsed="1"/>
-    <w:lsdException w:name="Table List 8" w:semiHidden="1" w:unhideWhenUsed="1"/>
-    <w:lsdException w:name="Table 3D effects 1" w:semiHidden="1" w:unhideWhenUsed="1"/>
-    <w:lsdException w:name="Table 3D effects 2" w:semiHidden="1" w:unhideWhenUsed="1"/>
-    <w:lsdException w:name="Table 3D effects 3" w:semiHidden="1" w:unhideWhenUsed="1"/>
-    <w:lsdException w:name="Table Contemporary" w:semiHidden="1" w:unhideWhenUsed="1"/>
-    <w:lsdException w:name="Table Elegant" w:semiHidden="1" w:unhideWhenUsed="1"/>
-    <w:lsdException w:name="Table Professional" w:semiHidden="1" w:unhideWhenUsed="1"/>
-    <w:lsdException w:name="Table Subtle 1" w:semiHidden="1" w:unhideWhenUsed="1"/>
-    <w:lsdException w:name="Table Subtle 2" w:semiHidden="1" w:unhideWhenUsed="1"/>
-    <w:lsdException w:name="Table Web 1" w:semiHidden="1" w:unhideWhenUsed="1"/>
-    <w:lsdException w:name="Table Web 2" w:semiHidden="1" w:unhideWhenUsed="1"/>
-    <w:lsdException w:name="Table Web 3" w:semiHidden="1" w:unhideWhenUsed="1"/>
-    <w:lsdException w:name="Balloon Text" w:semiHidden="1" w:unhideWhenUsed="1"/>
-    <w:lsdException w:name="Table Grid" w:semiHidden="1" w:uiPriority="39" w:unhideWhenUsed="1"/>
-    <w:lsdException w:name="Table Theme" w:semiHidden="1" w:unhideWhenUsed="1"/>
-    <w:lsdException w:name="Placeholder Text" w:semiHidden="1"/>
-    <w:lsdException w:name="No Spacing" w:uiPriority="1" w:qFormat="1"/>
-    <w:lsdException w:name="Light Shading" w:uiPriority="60"/>
-    <w:lsdException w:name="Light List" w:uiPriority="61"/>
-    <w:lsdException w:name="Light Grid" w:uiPriority="62"/>
-    <w:lsdException w:name="Medium Shading 1" w:uiPriority="63"/>
-    <w:lsdException w:name="Medium Shading 2" w:uiPriority="64"/>
-    <w:lsdException w:name="Medium List 1" w:uiPriority="65"/>
-    <w:lsdException w:name="Medium List 2" w:uiPriority="66"/>
-    <w:lsdException w:name="Medium Grid 1" w:uiPriority="67"/>
-    <w:lsdException w:name="Medium Grid 2" w:uiPriority="68"/>
-    <w:lsdException w:name="Medium Grid 3" w:uiPriority="69"/>
-    <w:lsdException w:name="Dark List" w:uiPriority="70"/>
-    <w:lsdException w:name="Colorful Shading" w:uiPriority="71"/>
-    <w:lsdException w:name="Colorful List" w:uiPriority="72"/>
-    <w:lsdException w:name="Colorful Grid" w:uiPriority="73"/>
-    <w:lsdException w:name="Light Shading Accent 1" w:uiPriority="60"/>
-    <w:lsdException w:name="Light List Accent 1" w:uiPriority="61"/>
-    <w:lsdException w:name="Light Grid Accent 1" w:uiPriority="62"/>
-    <w:lsdException w:name="Medium Shading 1 Accent 1" w:uiPriority="63"/>
-    <w:lsdException w:name="Medium Shading 2 Accent 1" w:uiPriority="64"/>
-    <w:lsdException w:name="Medium List 1 Accent 1" w:uiPriority="65"/>
-    <w:lsdException w:name="Revision" w:semiHidden="1"/>
-    <w:lsdException w:name="List Paragraph" w:uiPriority="34" w:qFormat="1"/>
-    <w:lsdException w:name="Quote" w:uiPriority="29" w:qFormat="1"/>
-    <w:lsdException w:name="Intense Quote" w:uiPriority="30" w:qFormat="1"/>
-    <w:lsdException w:name="Medium List 2 Accent 1" w:uiPriority="66"/>
-    <w:lsdException w:name="Medium Grid 1 Accent 1" w:uiPriority="67"/>
-    <w:lsdException w:name="Medium Grid 2 Accent 1" w:uiPriority="68"/>
-    <w:lsdException w:name="Medium Grid 3 Accent 1" w:uiPriority="69"/>
-    <w:lsdException w:name="Dark List Accent 1" w:uiPriority="70"/>
-    <w:lsdException w:name="Colorful Shading Accent 1" w:uiPriority="71"/>
-    <w:lsdException w:name="Colorful List Accent 1" w:uiPriority="72"/>
-    <w:lsdException w:name="Colorful Grid Accent 1" w:uiPriority="73"/>
-    <w:lsdException w:name="Light Shading Accent 2" w:uiPriority="60"/>
-    <w:lsdException w:name="Light List Accent 2" w:uiPriority="61"/>
-    <w:lsdException w:name="Light Grid Accent 2" w:uiPriority="62"/>
-    <w:lsdException w:name="Medium Shading 1 Accent 2" w:uiPriority="63"/>
-    <w:lsdException w:name="Medium Shading 2 Accent 2" w:uiPriority="64"/>
-    <w:lsdException w:name="Medium List 1 Accent 2" w:uiPriority="65"/>
-    <w:lsdException w:name="Medium List 2 Accent 2" w:uiPriority="66"/>
-    <w:lsdException w:name="Medium Grid 1 Accent 2" w:uiPriority="67"/>
-    <w:lsdException w:name="Medium Grid 2 Accent 2" w:uiPriority="68"/>
-    <w:lsdException w:name="Medium Grid 3 Accent 2" w:uiPriority="69"/>
-    <w:lsdException w:name="Dark List Accent 2" w:uiPriority="70"/>
-    <w:lsdException w:name="Colorful Shading Accent 2" w:uiPriority="71"/>
-    <w:lsdException w:name="Colorful List Accent 2" w:uiPriority="72"/>
-    <w:lsdException w:name="Colorful Grid Accent 2" w:uiPriority="73"/>
-    <w:lsdException w:name="Light Shading Accent 3" w:uiPriority="60"/>
-    <w:lsdException w:name="Light List Accent 3" w:uiPriority="61"/>
-    <w:lsdException w:name="Light Grid Accent 3" w:uiPriority="62"/>
-    <w:lsdException w:name="Medium Shading 1 Accent 3" w:uiPriority="63"/>
-    <w:lsdException w:name="Medium Shading 2 Accent 3" w:uiPriority="64"/>
-    <w:lsdException w:name="Medium List 1 Accent 3" w:uiPriority="65"/>
-    <w:lsdException w:name="Medium List 2 Accent 3" w:uiPriority="66"/>
-    <w:lsdException w:name="Medium Grid 1 Accent 3" w:uiPriority="67"/>
-    <w:lsdException w:name="Medium Grid 2 Accent 3" w:uiPriority="68"/>
-    <w:lsdException w:name="Medium Grid 3 Accent 3" w:uiPriority="69"/>
-    <w:lsdException w:name="Dark List Accent 3" w:uiPriority="70"/>
-    <w:lsdException w:name="Colorful Shading Accent 3" w:uiPriority="71"/>
-    <w:lsdException w:name="Colorful List Accent 3" w:uiPriority="72"/>
-    <w:lsdException w:name="Colorful Grid Accent 3" w:uiPriority="73"/>
-    <w:lsdException w:name="Light Shading Accent 4" w:uiPriority="60"/>
-    <w:lsdException w:name="Light List Accent 4" w:uiPriority="61"/>
-    <w:lsdException w:name="Light Grid Accent 4" w:uiPriority="62"/>
-    <w:lsdException w:name="Medium Shading 1 Accent 4" w:uiPriority="63"/>
-    <w:lsdException w:name="Medium Shading 2 Accent 4" w:uiPriority="64"/>
-    <w:lsdException w:name="Medium List 1 Accent 4" w:uiPriority="65"/>
-    <w:lsdException w:name="Medium List 2 Accent 4" w:uiPriority="66"/>
-    <w:lsdException w:name="Medium Grid 1 Accent 4" w:uiPriority="67"/>
-    <w:lsdException w:name="Medium Grid 2 Accent 4" w:uiPriority="68"/>
-    <w:lsdException w:name="Medium Grid 3 Accent 4" w:uiPriority="69"/>
-    <w:lsdException w:name="Dark List Accent 4" w:uiPriority="70"/>
-    <w:lsdException w:name="Colorful Shading Accent 4" w:uiPriority="71"/>
-    <w:lsdException w:name="Colorful List Accent 4" w:uiPriority="72"/>
-    <w:lsdException w:name="Colorful Grid Accent 4" w:uiPriority="73"/>
-    <w:lsdException w:name="Light Shading Accent 5" w:uiPriority="60"/>
-    <w:lsdException w:name="Light List Accent 5" w:uiPriority="61"/>
-    <w:lsdException w:name="Light Grid Accent 5" w:uiPriority="62"/>
-    <w:lsdException w:name="Medium Shading 1 Accent 5" w:uiPriority="63"/>
-    <w:lsdException w:name="Medium Shading 2 Accent 5" w:uiPriority="64"/>
-    <w:lsdException w:name="Medium List 1 Accent 5" w:uiPriority="65"/>
-    <w:lsdException w:name="Medium List 2 Accent 5" w:uiPriority="66"/>
-    <w:lsdException w:name="Medium Grid 1 Accent 5" w:uiPriority="67"/>
-    <w:lsdException w:name="Medium Grid 2 Accent 5" w:uiPriority="68"/>
-    <w:lsdException w:name="Medium Grid 3 Accent 5" w:uiPriority="69"/>
-    <w:lsdException w:name="Dark List Accent 5" w:uiPriority="70"/>
-    <w:lsdException w:name="Colorful Shading Accent 5" w:uiPriority="71"/>
-    <w:lsdException w:name="Colorful List Accent 5" w:uiPriority="72"/>
-    <w:lsdException w:name="Colorful Grid Accent 5" w:uiPriority="73"/>
-    <w:lsdException w:name="Light Shading Accent 6" w:uiPriority="60"/>
-    <w:lsdException w:name="Light List Accent 6" w:uiPriority="61"/>
-    <w:lsdException w:name="Light Grid Accent 6" w:uiPriority="62"/>
-    <w:lsdException w:name="Medium Shading 1 Accent 6" w:uiPriority="63"/>
-    <w:lsdException w:name="Medium Shading 2 Accent 6" w:uiPriority="64"/>
-    <w:lsdException w:name="Medium List 1 Accent 6" w:uiPriority="65"/>
-    <w:lsdException w:name="Medium List 2 Accent 6" w:uiPriority="66"/>
-    <w:lsdException w:name="Medium Grid 1 Accent 6" w:uiPriority="67"/>
-    <w:lsdException w:name="Medium Grid 2 Accent 6" w:uiPriority="68"/>
-    <w:lsdException w:name="Medium Grid 3 Accent 6" w:uiPriority="69"/>
-    <w:lsdException w:name="Dark List Accent 6" w:uiPriority="70"/>
-    <w:lsdException w:name="Colorful Shading Accent 6" w:uiPriority="71"/>
-    <w:lsdException w:name="Colorful List Accent 6" w:uiPriority="72"/>
-    <w:lsdException w:name="Colorful Grid Accent 6" w:uiPriority="73"/>
-    <w:lsdException w:name="Subtle Emphasis" w:uiPriority="19" w:qFormat="1"/>
-    <w:lsdException w:name="Intense Emphasis" w:uiPriority="21" w:qFormat="1"/>
-    <w:lsdException w:name="Subtle Reference" w:uiPriority="31" w:qFormat="1"/>
-    <w:lsdException w:name="Intense Reference" w:uiPriority="32" w:qFormat="1"/>
-    <w:lsdException w:name="Book Title" w:uiPriority="33" w:qFormat="1"/>
-    <w:lsdException w:name="Bibliography" w:semiHidden="1" w:uiPriority="37" w:unhideWhenUsed="1"/>
-    <w:lsdException w:name="TOC Heading" w:semiHidden="1" w:uiPriority="39" w:unhideWhenUsed="1" w:qFormat="1"/>
-    <w:lsdException w:name="Plain Table 1" w:uiPriority="41"/>
-    <w:lsdException w:name="Plain Table 2" w:uiPriority="42"/>
-    <w:lsdException w:name="Plain Table 3" w:uiPriority="43"/>
-    <w:lsdException w:name="Plain Table 4" w:uiPriority="44"/>
-    <w:lsdException w:name="Plain Table 5" w:uiPriority="45"/>
-    <w:lsdException w:name="Grid Table Light" w:uiPriority="40"/>
-    <w:lsdException w:name="Grid Table 1 Light" w:uiPriority="46"/>
-    <w:lsdException w:name="Grid Table 2" w:uiPriority="47"/>
-    <w:lsdException w:name="Grid Table 3" w:uiPriority="48"/>
-    <w:lsdException w:name="Grid Table 4" w:uiPriority="49"/>
-    <w:lsdException w:name="Grid Table 5 Dark" w:uiPriority="50"/>
-    <w:lsdException w:name="Grid Table 6 Colorful" w:uiPriority="51"/>
-    <w:lsdException w:name="Grid Table 7 Colorful" w:uiPriority="52"/>
-    <w:lsdException w:name="Grid Table 1 Light Accent 1" w:uiPriority="46"/>
-    <w:lsdException w:name="Grid Table 2 Accent 1" w:uiPriority="47"/>
-    <w:lsdException w:name="Grid Table 3 Accent 1" w:uiPriority="48"/>
-    <w:lsdException w:name="Grid Table 4 Accent 1" w:uiPriority="49"/>
-    <w:lsdException w:name="Grid Table 5 Dark Accent 1" w:uiPriority="50"/>
-    <w:lsdException w:name="Grid Table 6 Colorful Accent 1" w:uiPriority="51"/>
-    <w:lsdException w:name="Grid Table 7 Colorful Accent 1" w:uiPriority="52"/>
-    <w:lsdException w:name="Grid Table 1 Light Accent 2" w:uiPriority="46"/>
-    <w:lsdException w:name="Grid Table 2 Accent 2" w:uiPriority="47"/>
-    <w:lsdException w:name="Grid Table 3 Accent 2" w:uiPriority="48"/>
-    <w:lsdException w:name="Grid Table 4 Accent 2" w:uiPriority="49"/>
-    <w:lsdException w:name="Grid Table 5 Dark Accent 2" w:uiPriority="50"/>
-    <w:lsdException w:name="Grid Table 6 Colorful Accent 2" w:uiPriority="51"/>
-    <w:lsdException w:name="Grid Table 7 Colorful Accent 2" w:uiPriority="52"/>
-    <w:lsdException w:name="Grid Table 1 Light Accent 3" w:uiPriority="46"/>
-    <w:lsdException w:name="Grid Table 2 Accent 3" w:uiPriority="47"/>
-    <w:lsdException w:name="Grid Table 3 Accent 3" w:uiPriority="48"/>
-    <w:lsdException w:name="Grid Table 4 Accent 3" w:uiPriority="49"/>
-    <w:lsdException w:name="Grid Table 5 Dark Accent 3" w:uiPriority="50"/>
-    <w:lsdException w:name="Grid Table 6 Colorful Accent 3" w:uiPriority="51"/>
-    <w:lsdException w:name="Grid Table 7 Colorful Accent 3" w:uiPriority="52"/>
-    <w:lsdException w:name="Grid Table 1 Light Accent 4" w:uiPriority="46"/>
-    <w:lsdException w:name="Grid Table 2 Accent 4" w:uiPriority="47"/>
-    <w:lsdException w:name="Grid Table 3 Accent 4" w:uiPriority="48"/>
-    <w:lsdException w:name="Grid Table 4 Accent 4" w:uiPriority="49"/>
-    <w:lsdException w:name="Grid Table 5 Dark Accent 4" w:uiPriority="50"/>
-    <w:lsdException w:name="Grid Table 6 Colorful Accent 4" w:uiPriority="51"/>
-    <w:lsdException w:name="Grid Table 7 Colorful Accent 4" w:uiPriority="52"/>
-    <w:lsdException w:name="Grid Table 1 Light Accent 5" w:uiPriority="46"/>
-    <w:lsdException w:name="Grid Table 2 Accent 5" w:uiPriority="47"/>
-    <w:lsdException w:name="Grid Table 3 Accent 5" w:uiPriority="48"/>
-    <w:lsdException w:name="Grid Table 4 Accent 5" w:uiPriority="49"/>
-    <w:lsdException w:name="Grid Table 5 Dark Accent 5" w:uiPriority="50"/>
-    <w:lsdException w:name="Grid Table 6 Colorful Accent 5" w:uiPriority="51"/>
-    <w:lsdException w:name="Grid Table 7 Colorful Accent 5" w:uiPriority="52"/>
-    <w:lsdException w:name="Grid Table 1 Light Accent 6" w:uiPriority="46"/>
-    <w:lsdException w:name="Grid Table 2 Accent 6" w:uiPriority="47"/>
-    <w:lsdException w:name="Grid Table 3 Accent 6" w:uiPriority="48"/>
-    <w:lsdException w:name="Grid Table 4 Accent 6" w:uiPriority="49"/>
-    <w:lsdException w:name="Grid Table 5 Dark Accent 6" w:uiPriority="50"/>
-    <w:lsdException w:name="Grid Table 6 Colorful Accent 6" w:uiPriority="51"/>
-    <w:lsdException w:name="Grid Table 7 Colorful Accent 6" w:uiPriority="52"/>
-    <w:lsdException w:name="List Table 1 Light" w:uiPriority="46"/>
-    <w:lsdException w:name="List Table 2" w:uiPriority="47"/>
-    <w:lsdException w:name="List Table 3" w:uiPriority="48"/>
-    <w:lsdException w:name="List Table 4" w:uiPriority="49"/>
-    <w:lsdException w:name="List Table 5 Dark" w:uiPriority="50"/>
-    <w:lsdException w:name="List Table 6 Colorful" w:uiPriority="51"/>
-    <w:lsdException w:name="List Table 7 Colorful" w:uiPriority="52"/>
-    <w:lsdException w:name="List Table 1 Light Accent 1" w:uiPriority="46"/>
-    <w:lsdException w:name="List Table 2 Accent 1" w:uiPriority="47"/>
-    <w:lsdException w:name="List Table 3 Accent 1" w:uiPriority="48"/>
-    <w:lsdException w:name="List Table 4 Accent 1" w:uiPriority="49"/>
-    <w:lsdException w:name="List Table 5 Dark Accent 1" w:uiPriority="50"/>
-    <w:lsdException w:name="List Table 6 Colorful Accent 1" w:uiPriority="51"/>
-    <w:lsdException w:name="List Table 7 Colorful Accent 1" w:uiPriority="52"/>
-    <w:lsdException w:name="List Table 1 Light Accent 2" w:uiPriority="46"/>
-    <w:lsdException w:name="List Table 2 Accent 2" w:uiPriority="47"/>
-    <w:lsdException w:name="List Table 3 Accent 2" w:uiPriority="48"/>
-    <w:lsdException w:name="List Table 4 Accent 2" w:uiPriority="49"/>
-    <w:lsdException w:name="List Table 5 Dark Accent 2" w:uiPriority="50"/>
-    <w:lsdException w:name="List Table 6 Colorful Accent 2" w:uiPriority="51"/>
-    <w:lsdException w:name="List Table 7 Colorful Accent 2" w:uiPriority="52"/>
-    <w:lsdException w:name="List Table 1 Light Accent 3" w:uiPriority="46"/>
-    <w:lsdException w:name="List Table 2 Accent 3" w:uiPriority="47"/>
-    <w:lsdException w:name="List Table 3 Accent 3" w:uiPriority="48"/>
-    <w:lsdException w:name="List Table 4 Accent 3" w:uiPriority="49"/>
-    <w:lsdException w:name="List Table 5 Dark Accent 3" w:uiPriority="50"/>
-    <w:lsdException w:name="List Table 6 Colorful Accent 3" w:uiPriority="51"/>
-    <w:lsdException w:name="List Table 7 Colorful Accent 3" w:uiPriority="52"/>
-    <w:lsdException w:name="List Table 1 Light Accent 4" w:uiPriority="46"/>
-    <w:lsdException w:name="List Table 2 Accent 4" w:uiPriority="47"/>
-    <w:lsdException w:name="List Table 3 Accent 4" w:uiPriority="48"/>
-    <w:lsdException w:name="List Table 4 Accent 4" w:uiPriority="49"/>
-    <w:lsdException w:name="List Table 5 Dark Accent 4" w:uiPriority="50"/>
-    <w:lsdException w:name="List Table 6 Colorful Accent 4" w:uiPriority="51"/>
-    <w:lsdException w:name="List Table 7 Colorful Accent 4" w:uiPriority="52"/>
-    <w:lsdException w:name="List Table 1 Light Accent 5" w:uiPriority="46"/>
-    <w:lsdException w:name="List Table 2 Accent 5" w:uiPriority="47"/>
-    <w:lsdException w:name="List Table 3 Accent 5" w:uiPriority="48"/>
-    <w:lsdException w:name="List Table 4 Accent 5" w:uiPriority="49"/>
-    <w:lsdException w:name="List Table 5 Dark Accent 5" w:uiPriority="50"/>
-    <w:lsdException w:name="List Table 6 Colorful Accent 5" w:uiPriority="51"/>
-    <w:lsdException w:name="List Table 7 Colorful Accent 5" w:uiPriority="52"/>
-    <w:lsdException w:name="List Table 1 Light Accent 6" w:uiPriority="46"/>
-    <w:lsdException w:name="List Table 2 Accent 6" w:uiPriority="47"/>
-    <w:lsdException w:name="List Table 3 Accent 6" w:uiPriority="48"/>
-    <w:lsdException w:name="List Table 4 Accent 6" w:uiPriority="49"/>
-    <w:lsdException w:name="List Table 5 Dark Accent 6" w:uiPriority="50"/>
-    <w:lsdException w:name="List Table 6 Colorful Accent 6" w:uiPriority="51"/>
-    <w:lsdException w:name="List Table 7 Colorful Accent 6" w:uiPriority="52"/>
-    <w:lsdException w:name="Mention" w:semiHidden="1" w:unhideWhenUsed="1"/>
-    <w:lsdException w:name="Smart Hyperlink" w:semiHidden="1" w:unhideWhenUsed="1"/>
-    <w:lsdException w:name="Hashtag" w:semiHidden="1" w:unhideWhenUsed="1"/>
-    <w:lsdException w:name="Unresolved Mention" w:semiHidden="1" w:unhideWhenUsed="1"/>
-    <w:lsdException w:name="Smart Link" w:semiHidden="1" w:unhideWhenUsed="1"/>
+  <w:latentStyles w:defLockedState="0" w:defUIPriority="99" w:defSemiHidden="1" w:defUnhideWhenUsed="1" w:defQFormat="0" w:count="267">
+    <w:lsdException w:name="Normal" w:semiHidden="0" w:uiPriority="0" w:unhideWhenUsed="0" w:qFormat="1"/>
+    <w:lsdException w:name="heading 1" w:semiHidden="0" w:uiPriority="9" w:unhideWhenUsed="0" w:qFormat="1"/>
+    <w:lsdException w:name="heading 2" w:uiPriority="9" w:qFormat="1"/>
+    <w:lsdException w:name="heading 3" w:uiPriority="9" w:qFormat="1"/>
+    <w:lsdException w:name="heading 4" w:uiPriority="9" w:qFormat="1"/>
+    <w:lsdException w:name="heading 5" w:uiPriority="9" w:qFormat="1"/>
+    <w:lsdException w:name="heading 6" w:uiPriority="9" w:qFormat="1"/>
+    <w:lsdException w:name="heading 7" w:uiPriority="9" w:qFormat="1"/>
+    <w:lsdException w:name="heading 8" w:uiPriority="9" w:qFormat="1"/>
+    <w:lsdException w:name="heading 9" w:uiPriority="9" w:qFormat="1"/>
+    <w:lsdException w:name="toc 1" w:uiPriority="39"/>
+    <w:lsdException w:name="toc 2" w:uiPriority="39"/>
+    <w:lsdException w:name="toc 3" w:uiPriority="39"/>
+    <w:lsdException w:name="toc 4" w:uiPriority="39"/>
+    <w:lsdException w:name="toc 5" w:uiPriority="39"/>
+    <w:lsdException w:name="toc 6" w:uiPriority="39"/>
+    <w:lsdException w:name="toc 7" w:uiPriority="39"/>
+    <w:lsdException w:name="toc 8" w:uiPriority="39"/>
+    <w:lsdException w:name="toc 9" w:uiPriority="39"/>
+    <w:lsdException w:name="caption" w:uiPriority="35" w:qFormat="1"/>
+    <w:lsdException w:name="Title" w:semiHidden="0" w:uiPriority="10" w:unhideWhenUsed="0" w:qFormat="1"/>
+    <w:lsdException w:name="Default Paragraph Font" w:uiPriority="1"/>
+    <w:lsdException w:name="Subtitle" w:semiHidden="0" w:uiPriority="11" w:unhideWhenUsed="0" w:qFormat="1"/>
+    <w:lsdException w:name="Strong" w:semiHidden="0" w:uiPriority="22" w:unhideWhenUsed="0" w:qFormat="1"/>
+    <w:lsdException w:name="Emphasis" w:semiHidden="0" w:uiPriority="20" w:unhideWhenUsed="0" w:qFormat="1"/>
+    <w:lsdException w:name="Table Grid" w:uiPriority="39"/>
+    <w:lsdException w:name="Placeholder Text" w:unhideWhenUsed="0"/>
+    <w:lsdException w:name="No Spacing" w:semiHidden="0" w:uiPriority="1" w:unhideWhenUsed="0" w:qFormat="1"/>
+    <w:lsdException w:name="Light Shading" w:semiHidden="0" w:uiPriority="60" w:unhideWhenUsed="0"/>
+    <w:lsdException w:name="Light List" w:semiHidden="0" w:uiPriority="61" w:unhideWhenUsed="0"/>
+    <w:lsdException w:name="Light Grid" w:semiHidden="0" w:uiPriority="62" w:unhideWhenUsed="0"/>
+    <w:lsdException w:name="Medium Shading 1" w:semiHidden="0" w:uiPriority="63" w:unhideWhenUsed="0"/>
+    <w:lsdException w:name="Medium Shading 2" w:semiHidden="0" w:uiPriority="64" w:unhideWhenUsed="0"/>
+    <w:lsdException w:name="Medium List 1" w:semiHidden="0" w:uiPriority="65" w:unhideWhenUsed="0"/>
+    <w:lsdException w:name="Medium List 2" w:semiHidden="0" w:uiPriority="66" w:unhideWhenUsed="0"/>
+    <w:lsdException w:name="Medium Grid 1" w:semiHidden="0" w:uiPriority="67" w:unhideWhenUsed="0"/>
+    <w:lsdException w:name="Medium Grid 2" w:semiHidden="0" w:uiPriority="68" w:unhideWhenUsed="0"/>
+    <w:lsdException w:name="Medium Grid 3" w:semiHidden="0" w:uiPriority="69" w:unhideWhenUsed="0"/>
+    <w:lsdException w:name="Dark List" w:semiHidden="0" w:uiPriority="70" w:unhideWhenUsed="0"/>
+    <w:lsdException w:name="Colorful Shading" w:semiHidden="0" w:uiPriority="71" w:unhideWhenUsed="0"/>
+    <w:lsdException w:name="Colorful List" w:semiHidden="0" w:uiPriority="72" w:unhideWhenUsed="0"/>
+    <w:lsdException w:name="Colorful Grid" w:semiHidden="0" w:uiPriority="73" w:unhideWhenUsed="0"/>
+    <w:lsdException w:name="Light Shading Accent 1" w:semiHidden="0" w:uiPriority="60" w:unhideWhenUsed="0"/>
+    <w:lsdException w:name="Light List Accent 1" w:semiHidden="0" w:uiPriority="61" w:unhideWhenUsed="0"/>
+    <w:lsdException w:name="Light Grid Accent 1" w:semiHidden="0" w:uiPriority="62" w:unhideWhenUsed="0"/>
+    <w:lsdException w:name="Medium Shading 1 Accent 1" w:semiHidden="0" w:uiPriority="63" w:unhideWhenUsed="0"/>
+    <w:lsdException w:name="Medium Shading 2 Accent 1" w:semiHidden="0" w:uiPriority="64" w:unhideWhenUsed="0"/>
+    <w:lsdException w:name="Medium List 1 Accent 1" w:semiHidden="0" w:uiPriority="65" w:unhideWhenUsed="0"/>
+    <w:lsdException w:name="Revision" w:unhideWhenUsed="0"/>
+    <w:lsdException w:name="List Paragraph" w:semiHidden="0" w:uiPriority="34" w:unhideWhenUsed="0" w:qFormat="1"/>
+    <w:lsdException w:name="Quote" w:semiHidden="0" w:uiPriority="29" w:unhideWhenUsed="0" w:qFormat="1"/>
+    <w:lsdException w:name="Intense Quote" w:semiHidden="0" w:uiPriority="30" w:unhideWhenUsed="0" w:qFormat="1"/>
+    <w:lsdException w:name="Medium List 2 Accent 1" w:semiHidden="0" w:uiPriority="66" w:unhideWhenUsed="0"/>
+    <w:lsdException w:name="Medium Grid 1 Accent 1" w:semiHidden="0" w:uiPriority="67" w:unhideWhenUsed="0"/>
+    <w:lsdException w:name="Medium Grid 2 Accent 1" w:semiHidden="0" w:uiPriority="68" w:unhideWhenUsed="0"/>
+    <w:lsdException w:name="Medium Grid 3 Accent 1" w:semiHidden="0" w:uiPriority="69" w:unhideWhenUsed="0"/>
+    <w:lsdException w:name="Dark List Accent 1" w:semiHidden="0" w:uiPriority="70" w:unhideWhenUsed="0"/>
+    <w:lsdException w:name="Colorful Shading Accent 1" w:semiHidden="0" w:uiPriority="71" w:unhideWhenUsed="0"/>
+    <w:lsdException w:name="Colorful List Accent 1" w:semiHidden="0" w:uiPriority="72" w:unhideWhenUsed="0"/>
+    <w:lsdException w:name="Colorful Grid Accent 1" w:semiHidden="0" w:uiPriority="73" w:unhideWhenUsed="0"/>
+    <w:lsdException w:name="Light Shading Accent 2" w:semiHidden="0" w:uiPriority="60" w:unhideWhenUsed="0"/>
+    <w:lsdException w:name="Light List Accent 2" w:semiHidden="0" w:uiPriority="61" w:unhideWhenUsed="0"/>
+    <w:lsdException w:name="Light Grid Accent 2" w:semiHidden="0" w:uiPriority="62" w:unhideWhenUsed="0"/>
+    <w:lsdException w:name="Medium Shading 1 Accent 2" w:semiHidden="0" w:uiPriority="63" w:unhideWhenUsed="0"/>
+    <w:lsdException w:name="Medium Shading 2 Accent 2" w:semiHidden="0" w:uiPriority="64" w:unhideWhenUsed="0"/>
+    <w:lsdException w:name="Medium List 1 Accent 2" w:semiHidden="0" w:uiPriority="65" w:unhideWhenUsed="0"/>
+    <w:lsdException w:name="Medium List 2 Accent 2" w:semiHidden="0" w:uiPriority="66" w:unhideWhenUsed="0"/>
+    <w:lsdException w:name="Medium Grid 1 Accent 2" w:semiHidden="0" w:uiPriority="67" w:unhideWhenUsed="0"/>
+    <w:lsdException w:name="Medium Grid 2 Accent 2" w:semiHidden="0" w:uiPriority="68" w:unhideWhenUsed="0"/>
+    <w:lsdException w:name="Medium Grid 3 Accent 2" w:semiHidden="0" w:uiPriority="69" w:unhideWhenUsed="0"/>
+    <w:lsdException w:name="Dark List Accent 2" w:semiHidden="0" w:uiPriority="70" w:unhideWhenUsed="0"/>
+    <w:lsdException w:name="Colorful Shading Accent 2" w:semiHidden="0" w:uiPriority="71" w:unhideWhenUsed="0"/>
+    <w:lsdException w:name="Colorful List Accent 2" w:semiHidden="0" w:uiPriority="72" w:unhideWhenUsed="0"/>
+    <w:lsdException w:name="Colorful Grid Accent 2" w:semiHidden="0" w:uiPriority="73" w:unhideWhenUsed="0"/>
+    <w:lsdException w:name="Light Shading Accent 3" w:semiHidden="0" w:uiPriority="60" w:unhideWhenUsed="0"/>
+    <w:lsdException w:name="Light List Accent 3" w:semiHidden="0" w:uiPriority="61" w:unhideWhenUsed="0"/>
+    <w:lsdException w:name="Light Grid Accent 3" w:semiHidden="0" w:uiPriority="62" w:unhideWhenUsed="0"/>
+    <w:lsdException w:name="Medium Shading 1 Accent 3" w:semiHidden="0" w:uiPriority="63" w:unhideWhenUsed="0"/>
+    <w:lsdException w:name="Medium Shading 2 Accent 3" w:semiHidden="0" w:uiPriority="64" w:unhideWhenUsed="0"/>
+    <w:lsdException w:name="Medium List 1 Accent 3" w:semiHidden="0" w:uiPriority="65" w:unhideWhenUsed="0"/>
+    <w:lsdException w:name="Medium List 2 Accent 3" w:semiHidden="0" w:uiPriority="66" w:unhideWhenUsed="0"/>
+    <w:lsdException w:name="Medium Grid 1 Accent 3" w:semiHidden="0" w:uiPriority="67" w:unhideWhenUsed="0"/>
+    <w:lsdException w:name="Medium Grid 2 Accent 3" w:semiHidden="0" w:uiPriority="68" w:unhideWhenUsed="0"/>
+    <w:lsdException w:name="Medium Grid 3 Accent 3" w:semiHidden="0" w:uiPriority="69" w:unhideWhenUsed="0"/>
+    <w:lsdException w:name="Dark List Accent 3" w:semiHidden="0" w:uiPriority="70" w:unhideWhenUsed="0"/>
+    <w:lsdException w:name="Colorful Shading Accent 3" w:semiHidden="0" w:uiPriority="71" w:unhideWhenUsed="0"/>
+    <w:lsdException w:name="Colorful List Accent 3" w:semiHidden="0" w:uiPriority="72" w:unhideWhenUsed="0"/>
+    <w:lsdException w:name="Colorful Grid Accent 3" w:semiHidden="0" w:uiPriority="73" w:unhideWhenUsed="0"/>
+    <w:lsdException w:name="Light Shading Accent 4" w:semiHidden="0" w:uiPriority="60" w:unhideWhenUsed="0"/>
+    <w:lsdException w:name="Light List Accent 4" w:semiHidden="0" w:uiPriority="61" w:unhideWhenUsed="0"/>
+    <w:lsdException w:name="Light Grid Accent 4" w:semiHidden="0" w:uiPriority="62" w:unhideWhenUsed="0"/>
+    <w:lsdException w:name="Medium Shading 1 Accent 4" w:semiHidden="0" w:uiPriority="63" w:unhideWhenUsed="0"/>
+    <w:lsdException w:name="Medium Shading 2 Accent 4" w:semiHidden="0" w:uiPriority="64" w:unhideWhenUsed="0"/>
+    <w:lsdException w:name="Medium List 1 Accent 4" w:semiHidden="0" w:uiPriority="65" w:unhideWhenUsed="0"/>
+    <w:lsdException w:name="Medium List 2 Accent 4" w:semiHidden="0" w:uiPriority="66" w:unhideWhenUsed="0"/>
+    <w:lsdException w:name="Medium Grid 1 Accent 4" w:semiHidden="0" w:uiPriority="67" w:unhideWhenUsed="0"/>
+    <w:lsdException w:name="Medium Grid 2 Accent 4" w:semiHidden="0" w:uiPriority="68" w:unhideWhenUsed="0"/>
+    <w:lsdException w:name="Medium Grid 3 Accent 4" w:semiHidden="0" w:uiPriority="69" w:unhideWhenUsed="0"/>
+    <w:lsdException w:name="Dark List Accent 4" w:semiHidden="0" w:uiPriority="70" w:unhideWhenUsed="0"/>
+    <w:lsdException w:name="Colorful Shading Accent 4" w:semiHidden="0" w:uiPriority="71" w:unhideWhenUsed="0"/>
+    <w:lsdException w:name="Colorful List Accent 4" w:semiHidden="0" w:uiPriority="72" w:unhideWhenUsed="0"/>
+    <w:lsdException w:name="Colorful Grid Accent 4" w:semiHidden="0" w:uiPriority="73" w:unhideWhenUsed="0"/>
+    <w:lsdException w:name="Light Shading Accent 5" w:semiHidden="0" w:uiPriority="60" w:unhideWhenUsed="0"/>
+    <w:lsdException w:name="Light List Accent 5" w:semiHidden="0" w:uiPriority="61" w:unhideWhenUsed="0"/>
+    <w:lsdException w:name="Light Grid Accent 5" w:semiHidden="0" w:uiPriority="62" w:unhideWhenUsed="0"/>
+    <w:lsdException w:name="Medium Shading 1 Accent 5" w:semiHidden="0" w:uiPriority="63" w:unhideWhenUsed="0"/>
+    <w:lsdException w:name="Medium Shading 2 Accent 5" w:semiHidden="0" w:uiPriority="64" w:unhideWhenUsed="0"/>
+    <w:lsdException w:name="Medium List 1 Accent 5" w:semiHidden="0" w:uiPriority="65" w:unhideWhenUsed="0"/>
+    <w:lsdException w:name="Medium List 2 Accent 5" w:semiHidden="0" w:uiPriority="66" w:unhideWhenUsed="0"/>
+    <w:lsdException w:name="Medium Grid 1 Accent 5" w:semiHidden="0" w:uiPriority="67" w:unhideWhenUsed="0"/>
+    <w:lsdException w:name="Medium Grid 2 Accent 5" w:semiHidden="0" w:uiPriority="68" w:unhideWhenUsed="0"/>
+    <w:lsdException w:name="Medium Grid 3 Accent 5" w:semiHidden="0" w:uiPriority="69" w:unhideWhenUsed="0"/>
+    <w:lsdException w:name="Dark List Accent 5" w:semiHidden="0" w:uiPriority="70" w:unhideWhenUsed="0"/>
+    <w:lsdException w:name="Colorful Shading Accent 5" w:semiHidden="0" w:uiPriority="71" w:unhideWhenUsed="0"/>
+    <w:lsdException w:name="Colorful List Accent 5" w:semiHidden="0" w:uiPriority="72" w:unhideWhenUsed="0"/>
+    <w:lsdException w:name="Colorful Grid Accent 5" w:semiHidden="0" w:uiPriority="73" w:unhideWhenUsed="0"/>
+    <w:lsdException w:name="Light Shading Accent 6" w:semiHidden="0" w:uiPriority="60" w:unhideWhenUsed="0"/>
+    <w:lsdException w:name="Light List Accent 6" w:semiHidden="0" w:uiPriority="61" w:unhideWhenUsed="0"/>
+    <w:lsdException w:name="Light Grid Accent 6" w:semiHidden="0" w:uiPriority="62" w:unhideWhenUsed="0"/>
+    <w:lsdException w:name="Medium Shading 1 Accent 6" w:semiHidden="0" w:uiPriority="63" w:unhideWhenUsed="0"/>
+    <w:lsdException w:name="Medium Shading 2 Accent 6" w:semiHidden="0" w:uiPriority="64" w:unhideWhenUsed="0"/>
+    <w:lsdException w:name="Medium List 1 Accent 6" w:semiHidden="0" w:uiPriority="65" w:unhideWhenUsed="0"/>
+    <w:lsdException w:name="Medium List 2 Accent 6" w:semiHidden="0" w:uiPriority="66" w:unhideWhenUsed="0"/>
+    <w:lsdException w:name="Medium Grid 1 Accent 6" w:semiHidden="0" w:uiPriority="67" w:unhideWhenUsed="0"/>
+    <w:lsdException w:name="Medium Grid 2 Accent 6" w:semiHidden="0" w:uiPriority="68" w:unhideWhenUsed="0"/>
+    <w:lsdException w:name="Medium Grid 3 Accent 6" w:semiHidden="0" w:uiPriority="69" w:unhideWhenUsed="0"/>
+    <w:lsdException w:name="Dark List Accent 6" w:semiHidden="0" w:uiPriority="70" w:unhideWhenUsed="0"/>
+    <w:lsdException w:name="Colorful Shading Accent 6" w:semiHidden="0" w:uiPriority="71" w:unhideWhenUsed="0"/>
+    <w:lsdException w:name="Colorful List Accent 6" w:semiHidden="0" w:uiPriority="72" w:unhideWhenUsed="0"/>
+    <w:lsdException w:name="Colorful Grid Accent 6" w:semiHidden="0" w:uiPriority="73" w:unhideWhenUsed="0"/>
+    <w:lsdException w:name="Subtle Emphasis" w:semiHidden="0" w:uiPriority="19" w:unhideWhenUsed="0" w:qFormat="1"/>
+    <w:lsdException w:name="Intense Emphasis" w:semiHidden="0" w:uiPriority="21" w:unhideWhenUsed="0" w:qFormat="1"/>
+    <w:lsdException w:name="Subtle Reference" w:semiHidden="0" w:uiPriority="31" w:unhideWhenUsed="0" w:qFormat="1"/>
+    <w:lsdException w:name="Intense Reference" w:semiHidden="0" w:uiPriority="32" w:unhideWhenUsed="0" w:qFormat="1"/>
+    <w:lsdException w:name="Book Title" w:semiHidden="0" w:uiPriority="33" w:unhideWhenUsed="0" w:qFormat="1"/>
+    <w:lsdException w:name="Bibliography" w:uiPriority="37"/>
+    <w:lsdException w:name="TOC Heading" w:uiPriority="39" w:qFormat="1"/>
+  </w:latentStyles>
+  <w:style w:type="paragraph" w:default="1" w:styleId="Normal">
+    <w:name w:val="Normal"/>
+    <w:qFormat/>
+    <w:rsid w:val="00646C8B"/>
+  </w:style>
+  <w:style w:type="character" w:default="1" w:styleId="Fuentedeprrafopredeter">
+    <w:name w:val="Default Paragraph Font"/>
+    <w:uiPriority w:val="1"/>
+    <w:semiHidden/>
+    <w:unhideWhenUsed/>
+  </w:style>
+  <w:style w:type="table" w:default="1" w:styleId="Tablanormal">
+    <w:name w:val="Normal Table"/>
+    <w:uiPriority w:val="99"/>
+    <w:semiHidden/>
+    <w:unhideWhenUsed/>
+    <w:tblPr>
+      <w:tblInd w:w="0" w:type="dxa"/>
+      <w:tblCellMar>
+        <w:top w:w="0" w:type="dxa"/>
+        <w:left w:w="108" w:type="dxa"/>
+        <w:bottom w:w="0" w:type="dxa"/>
+        <w:right w:w="108" w:type="dxa"/>
+      </w:tblCellMar>
+    </w:tblPr>
+  </w:style>
+  <w:style w:type="numbering" w:default="1" w:styleId="Sinlista">
+    <w:name w:val="No List"/>
+    <w:uiPriority w:val="99"/>
+    <w:semiHidden/>
+    <w:unhideWhenUsed/>
+  </w:style>
+  <w:style w:type="paragraph" w:customStyle="1" w:styleId="COMANDO">
+    <w:name w:val="COMANDO"/>
+    <w:basedOn w:val="Normal"/>
+    <w:link w:val="COMANDOCar"/>
+    <w:autoRedefine/>
+    <w:qFormat/>
+    <w:rsid w:val="00267D4F"/>
+    <w:pPr>
+      <w:pBdr>
+        <w:top w:val="single" w:sz="18" w:space="1" w:color="auto"/>
+        <w:left w:val="single" w:sz="18" w:space="4" w:color="auto"/>
+        <w:bottom w:val="single" w:sz="18" w:space="1" w:color="auto"/>
+        <w:right w:val="single" w:sz="18" w:space="4" w:color="auto"/>
+      </w:pBdr>
+      <w:shd w:val="pct10" w:color="auto" w:fill="auto"/>
+      <w:tabs>
+        <w:tab w:val="left" w:pos="942"/>
+      </w:tabs>
+      <w:spacing w:before="115" w:line="357" w:lineRule="auto"/>
+      <w:ind w:right="220"/>
+    </w:pPr>
+    <w:rPr>
+      <w:b/>
+      <w:bCs/>
+      <w:color w:val="808080" w:themeColor="background1" w:themeShade="80"/>
+      <w:sz w:val="20"/>
+      <w:szCs w:val="20"/>
+    </w:rPr>
+  </w:style>
+  <w:style w:type="character" w:customStyle="1" w:styleId="COMANDOCar">
+    <w:name w:val="COMANDO Car"/>
+    <w:basedOn w:val="Fuentedeprrafopredeter"/>
+    <w:link w:val="COMANDO"/>
+    <w:rsid w:val="00267D4F"/>
+    <w:rPr>
+      <w:b/>
+      <w:bCs/>
+      <w:color w:val="808080" w:themeColor="background1" w:themeShade="80"/>
+      <w:sz w:val="20"/>
+      <w:szCs w:val="20"/>
+      <w:shd w:val="pct10" w:color="auto" w:fill="auto"/>
+    </w:rPr>
+  </w:style>
+  <w:style w:type="paragraph" w:styleId="Sinespaciado">
+    <w:name w:val="No Spacing"/>
+    <w:uiPriority w:val="1"/>
+    <w:qFormat/>
+    <w:rsid w:val="009018F7"/>
+    <w:pPr>
+      <w:spacing w:after="0" w:line="240" w:lineRule="auto"/>
+    </w:pPr>
+  </w:style>
+  <w:style w:type="paragraph" w:styleId="Prrafodelista">
+    <w:name w:val="List Paragraph"/>
+    <w:basedOn w:val="Normal"/>
+    <w:uiPriority w:val="34"/>
+    <w:qFormat/>
+    <w:rsid w:val="009018F7"/>
+    <w:pPr>
+      <w:ind w:left="720"/>
+      <w:contextualSpacing/>
+    </w:pPr>
+  </w:style>
+</w:styles>
+</file>
+
+<file path=word/stylesWithEffects.xml><?xml version="1.0" encoding="utf-8"?>
+<w:styles xmlns:wpc="http://schemas.microsoft.com/office/word/2010/wordprocessingCanvas" xmlns:mc="http://schemas.openxmlformats.org/markup-compatibility/2006" xmlns:o="urn:schemas-microsoft-com:office:office" xmlns:r="http://schemas.openxmlformats.org/officeDocument/2006/relationships" xmlns:m="http://schemas.openxmlformats.org/officeDocument/2006/math" xmlns:v="urn:schemas-microsoft-com:vml" xmlns:wp14="http://schemas.microsoft.com/office/word/2010/wordprocessingDrawing" xmlns:wp="http://schemas.openxmlformats.org/drawingml/2006/wordprocessingDrawing" xmlns:w10="urn:schemas-microsoft-com:office:word" xmlns:w="http://schemas.openxmlformats.org/wordprocessingml/2006/main" xmlns:w14="http://schemas.microsoft.com/office/word/2010/wordml" xmlns:wpg="http://schemas.microsoft.com/office/word/2010/wordprocessingGroup" xmlns:wpi="http://schemas.microsoft.com/office/word/2010/wordprocessingInk" xmlns:wne="http://schemas.microsoft.com/office/word/2006/wordml" xmlns:wps="http://schemas.microsoft.com/office/word/2010/wordprocessingShape" mc:Ignorable="w14 wp14">
+  <w:docDefaults>
+    <w:rPrDefault>
+      <w:rPr>
+        <w:rFonts w:asciiTheme="minorHAnsi" w:eastAsiaTheme="minorEastAsia" w:hAnsiTheme="minorHAnsi" w:cstheme="minorBidi"/>
+        <w:sz w:val="22"/>
+        <w:szCs w:val="22"/>
+        <w:lang w:val="es-ES" w:eastAsia="ja-JP" w:bidi="ar-SA"/>
+      </w:rPr>
+    </w:rPrDefault>
+    <w:pPrDefault>
+      <w:pPr>
+        <w:spacing w:after="200" w:line="276" w:lineRule="auto"/>
+      </w:pPr>
+    </w:pPrDefault>
+  </w:docDefaults>
+  <w:latentStyles w:defLockedState="0" w:defUIPriority="99" w:defSemiHidden="1" w:defUnhideWhenUsed="1" w:defQFormat="0" w:count="267">
+    <w:lsdException w:name="Normal" w:semiHidden="0" w:uiPriority="0" w:unhideWhenUsed="0" w:qFormat="1"/>
+    <w:lsdException w:name="heading 1" w:semiHidden="0" w:uiPriority="9" w:unhideWhenUsed="0" w:qFormat="1"/>
+    <w:lsdException w:name="heading 2" w:uiPriority="9" w:qFormat="1"/>
+    <w:lsdException w:name="heading 3" w:uiPriority="9" w:qFormat="1"/>
+    <w:lsdException w:name="heading 4" w:uiPriority="9" w:qFormat="1"/>
+    <w:lsdException w:name="heading 5" w:uiPriority="9" w:qFormat="1"/>
+    <w:lsdException w:name="heading 6" w:uiPriority="9" w:qFormat="1"/>
+    <w:lsdException w:name="heading 7" w:uiPriority="9" w:qFormat="1"/>
+    <w:lsdException w:name="heading 8" w:uiPriority="9" w:qFormat="1"/>
+    <w:lsdException w:name="heading 9" w:uiPriority="9" w:qFormat="1"/>
+    <w:lsdException w:name="toc 1" w:uiPriority="39"/>
+    <w:lsdException w:name="toc 2" w:uiPriority="39"/>
+    <w:lsdException w:name="toc 3" w:uiPriority="39"/>
+    <w:lsdException w:name="toc 4" w:uiPriority="39"/>
+    <w:lsdException w:name="toc 5" w:uiPriority="39"/>
+    <w:lsdException w:name="toc 6" w:uiPriority="39"/>
+    <w:lsdException w:name="toc 7" w:uiPriority="39"/>
+    <w:lsdException w:name="toc 8" w:uiPriority="39"/>
+    <w:lsdException w:name="toc 9" w:uiPriority="39"/>
+    <w:lsdException w:name="caption" w:uiPriority="35" w:qFormat="1"/>
+    <w:lsdException w:name="Title" w:semiHidden="0" w:uiPriority="10" w:unhideWhenUsed="0" w:qFormat="1"/>
+    <w:lsdException w:name="Default Paragraph Font" w:uiPriority="1"/>
+    <w:lsdException w:name="Subtitle" w:semiHidden="0" w:uiPriority="11" w:unhideWhenUsed="0" w:qFormat="1"/>
+    <w:lsdException w:name="Strong" w:semiHidden="0" w:uiPriority="22" w:unhideWhenUsed="0" w:qFormat="1"/>
+    <w:lsdException w:name="Emphasis" w:semiHidden="0" w:uiPriority="20" w:unhideWhenUsed="0" w:qFormat="1"/>
+    <w:lsdException w:name="Table Grid" w:uiPriority="39"/>
+    <w:lsdException w:name="Placeholder Text" w:unhideWhenUsed="0"/>
+    <w:lsdException w:name="No Spacing" w:semiHidden="0" w:uiPriority="1" w:unhideWhenUsed="0" w:qFormat="1"/>
+    <w:lsdException w:name="Light Shading" w:semiHidden="0" w:uiPriority="60" w:unhideWhenUsed="0"/>
+    <w:lsdException w:name="Light List" w:semiHidden="0" w:uiPriority="61" w:unhideWhenUsed="0"/>
+    <w:lsdException w:name="Light Grid" w:semiHidden="0" w:uiPriority="62" w:unhideWhenUsed="0"/>
+    <w:lsdException w:name="Medium Shading 1" w:semiHidden="0" w:uiPriority="63" w:unhideWhenUsed="0"/>
+    <w:lsdException w:name="Medium Shading 2" w:semiHidden="0" w:uiPriority="64" w:unhideWhenUsed="0"/>
+    <w:lsdException w:name="Medium List 1" w:semiHidden="0" w:uiPriority="65" w:unhideWhenUsed="0"/>
+    <w:lsdException w:name="Medium List 2" w:semiHidden="0" w:uiPriority="66" w:unhideWhenUsed="0"/>
+    <w:lsdException w:name="Medium Grid 1" w:semiHidden="0" w:uiPriority="67" w:unhideWhenUsed="0"/>
+    <w:lsdException w:name="Medium Grid 2" w:semiHidden="0" w:uiPriority="68" w:unhideWhenUsed="0"/>
+    <w:lsdException w:name="Medium Grid 3" w:semiHidden="0" w:uiPriority="69" w:unhideWhenUsed="0"/>
+    <w:lsdException w:name="Dark List" w:semiHidden="0" w:uiPriority="70" w:unhideWhenUsed="0"/>
+    <w:lsdException w:name="Colorful Shading" w:semiHidden="0" w:uiPriority="71" w:unhideWhenUsed="0"/>
+    <w:lsdException w:name="Colorful List" w:semiHidden="0" w:uiPriority="72" w:unhideWhenUsed="0"/>
+    <w:lsdException w:name="Colorful Grid" w:semiHidden="0" w:uiPriority="73" w:unhideWhenUsed="0"/>
+    <w:lsdException w:name="Light Shading Accent 1" w:semiHidden="0" w:uiPriority="60" w:unhideWhenUsed="0"/>
+    <w:lsdException w:name="Light List Accent 1" w:semiHidden="0" w:uiPriority="61" w:unhideWhenUsed="0"/>
+    <w:lsdException w:name="Light Grid Accent 1" w:semiHidden="0" w:uiPriority="62" w:unhideWhenUsed="0"/>
+    <w:lsdException w:name="Medium Shading 1 Accent 1" w:semiHidden="0" w:uiPriority="63" w:unhideWhenUsed="0"/>
+    <w:lsdException w:name="Medium Shading 2 Accent 1" w:semiHidden="0" w:uiPriority="64" w:unhideWhenUsed="0"/>
+    <w:lsdException w:name="Medium List 1 Accent 1" w:semiHidden="0" w:uiPriority="65" w:unhideWhenUsed="0"/>
+    <w:lsdException w:name="Revision" w:unhideWhenUsed="0"/>
+    <w:lsdException w:name="List Paragraph" w:semiHidden="0" w:uiPriority="34" w:unhideWhenUsed="0" w:qFormat="1"/>
+    <w:lsdException w:name="Quote" w:semiHidden="0" w:uiPriority="29" w:unhideWhenUsed="0" w:qFormat="1"/>
+    <w:lsdException w:name="Intense Quote" w:semiHidden="0" w:uiPriority="30" w:unhideWhenUsed="0" w:qFormat="1"/>
+    <w:lsdException w:name="Medium List 2 Accent 1" w:semiHidden="0" w:uiPriority="66" w:unhideWhenUsed="0"/>
+    <w:lsdException w:name="Medium Grid 1 Accent 1" w:semiHidden="0" w:uiPriority="67" w:unhideWhenUsed="0"/>
+    <w:lsdException w:name="Medium Grid 2 Accent 1" w:semiHidden="0" w:uiPriority="68" w:unhideWhenUsed="0"/>
+    <w:lsdException w:name="Medium Grid 3 Accent 1" w:semiHidden="0" w:uiPriority="69" w:unhideWhenUsed="0"/>
+    <w:lsdException w:name="Dark List Accent 1" w:semiHidden="0" w:uiPriority="70" w:unhideWhenUsed="0"/>
+    <w:lsdException w:name="Colorful Shading Accent 1" w:semiHidden="0" w:uiPriority="71" w:unhideWhenUsed="0"/>
+    <w:lsdException w:name="Colorful List Accent 1" w:semiHidden="0" w:uiPriority="72" w:unhideWhenUsed="0"/>
+    <w:lsdException w:name="Colorful Grid Accent 1" w:semiHidden="0" w:uiPriority="73" w:unhideWhenUsed="0"/>
+    <w:lsdException w:name="Light Shading Accent 2" w:semiHidden="0" w:uiPriority="60" w:unhideWhenUsed="0"/>
+    <w:lsdException w:name="Light List Accent 2" w:semiHidden="0" w:uiPriority="61" w:unhideWhenUsed="0"/>
+    <w:lsdException w:name="Light Grid Accent 2" w:semiHidden="0" w:uiPriority="62" w:unhideWhenUsed="0"/>
+    <w:lsdException w:name="Medium Shading 1 Accent 2" w:semiHidden="0" w:uiPriority="63" w:unhideWhenUsed="0"/>
+    <w:lsdException w:name="Medium Shading 2 Accent 2" w:semiHidden="0" w:uiPriority="64" w:unhideWhenUsed="0"/>
+    <w:lsdException w:name="Medium List 1 Accent 2" w:semiHidden="0" w:uiPriority="65" w:unhideWhenUsed="0"/>
+    <w:lsdException w:name="Medium List 2 Accent 2" w:semiHidden="0" w:uiPriority="66" w:unhideWhenUsed="0"/>
+    <w:lsdException w:name="Medium Grid 1 Accent 2" w:semiHidden="0" w:uiPriority="67" w:unhideWhenUsed="0"/>
+    <w:lsdException w:name="Medium Grid 2 Accent 2" w:semiHidden="0" w:uiPriority="68" w:unhideWhenUsed="0"/>
+    <w:lsdException w:name="Medium Grid 3 Accent 2" w:semiHidden="0" w:uiPriority="69" w:unhideWhenUsed="0"/>
+    <w:lsdException w:name="Dark List Accent 2" w:semiHidden="0" w:uiPriority="70" w:unhideWhenUsed="0"/>
+    <w:lsdException w:name="Colorful Shading Accent 2" w:semiHidden="0" w:uiPriority="71" w:unhideWhenUsed="0"/>
+    <w:lsdException w:name="Colorful List Accent 2" w:semiHidden="0" w:uiPriority="72" w:unhideWhenUsed="0"/>
+    <w:lsdException w:name="Colorful Grid Accent 2" w:semiHidden="0" w:uiPriority="73" w:unhideWhenUsed="0"/>
+    <w:lsdException w:name="Light Shading Accent 3" w:semiHidden="0" w:uiPriority="60" w:unhideWhenUsed="0"/>
+    <w:lsdException w:name="Light List Accent 3" w:semiHidden="0" w:uiPriority="61" w:unhideWhenUsed="0"/>
+    <w:lsdException w:name="Light Grid Accent 3" w:semiHidden="0" w:uiPriority="62" w:unhideWhenUsed="0"/>
+    <w:lsdException w:name="Medium Shading 1 Accent 3" w:semiHidden="0" w:uiPriority="63" w:unhideWhenUsed="0"/>
+    <w:lsdException w:name="Medium Shading 2 Accent 3" w:semiHidden="0" w:uiPriority="64" w:unhideWhenUsed="0"/>
+    <w:lsdException w:name="Medium List 1 Accent 3" w:semiHidden="0" w:uiPriority="65" w:unhideWhenUsed="0"/>
+    <w:lsdException w:name="Medium List 2 Accent 3" w:semiHidden="0" w:uiPriority="66" w:unhideWhenUsed="0"/>
+    <w:lsdException w:name="Medium Grid 1 Accent 3" w:semiHidden="0" w:uiPriority="67" w:unhideWhenUsed="0"/>
+    <w:lsdException w:name="Medium Grid 2 Accent 3" w:semiHidden="0" w:uiPriority="68" w:unhideWhenUsed="0"/>
+    <w:lsdException w:name="Medium Grid 3 Accent 3" w:semiHidden="0" w:uiPriority="69" w:unhideWhenUsed="0"/>
+    <w:lsdException w:name="Dark List Accent 3" w:semiHidden="0" w:uiPriority="70" w:unhideWhenUsed="0"/>
+    <w:lsdException w:name="Colorful Shading Accent 3" w:semiHidden="0" w:uiPriority="71" w:unhideWhenUsed="0"/>
+    <w:lsdException w:name="Colorful List Accent 3" w:semiHidden="0" w:uiPriority="72" w:unhideWhenUsed="0"/>
+    <w:lsdException w:name="Colorful Grid Accent 3" w:semiHidden="0" w:uiPriority="73" w:unhideWhenUsed="0"/>
+    <w:lsdException w:name="Light Shading Accent 4" w:semiHidden="0" w:uiPriority="60" w:unhideWhenUsed="0"/>
+    <w:lsdException w:name="Light List Accent 4" w:semiHidden="0" w:uiPriority="61" w:unhideWhenUsed="0"/>
+    <w:lsdException w:name="Light Grid Accent 4" w:semiHidden="0" w:uiPriority="62" w:unhideWhenUsed="0"/>
+    <w:lsdException w:name="Medium Shading 1 Accent 4" w:semiHidden="0" w:uiPriority="63" w:unhideWhenUsed="0"/>
+    <w:lsdException w:name="Medium Shading 2 Accent 4" w:semiHidden="0" w:uiPriority="64" w:unhideWhenUsed="0"/>
+    <w:lsdException w:name="Medium List 1 Accent 4" w:semiHidden="0" w:uiPriority="65" w:unhideWhenUsed="0"/>
+    <w:lsdException w:name="Medium List 2 Accent 4" w:semiHidden="0" w:uiPriority="66" w:unhideWhenUsed="0"/>
+    <w:lsdException w:name="Medium Grid 1 Accent 4" w:semiHidden="0" w:uiPriority="67" w:unhideWhenUsed="0"/>
+    <w:lsdException w:name="Medium Grid 2 Accent 4" w:semiHidden="0" w:uiPriority="68" w:unhideWhenUsed="0"/>
+    <w:lsdException w:name="Medium Grid 3 Accent 4" w:semiHidden="0" w:uiPriority="69" w:unhideWhenUsed="0"/>
+    <w:lsdException w:name="Dark List Accent 4" w:semiHidden="0" w:uiPriority="70" w:unhideWhenUsed="0"/>
+    <w:lsdException w:name="Colorful Shading Accent 4" w:semiHidden="0" w:uiPriority="71" w:unhideWhenUsed="0"/>
+    <w:lsdException w:name="Colorful List Accent 4" w:semiHidden="0" w:uiPriority="72" w:unhideWhenUsed="0"/>
+    <w:lsdException w:name="Colorful Grid Accent 4" w:semiHidden="0" w:uiPriority="73" w:unhideWhenUsed="0"/>
+    <w:lsdException w:name="Light Shading Accent 5" w:semiHidden="0" w:uiPriority="60" w:unhideWhenUsed="0"/>
+    <w:lsdException w:name="Light List Accent 5" w:semiHidden="0" w:uiPriority="61" w:unhideWhenUsed="0"/>
+    <w:lsdException w:name="Light Grid Accent 5" w:semiHidden="0" w:uiPriority="62" w:unhideWhenUsed="0"/>
+    <w:lsdException w:name="Medium Shading 1 Accent 5" w:semiHidden="0" w:uiPriority="63" w:unhideWhenUsed="0"/>
+    <w:lsdException w:name="Medium Shading 2 Accent 5" w:semiHidden="0" w:uiPriority="64" w:unhideWhenUsed="0"/>
+    <w:lsdException w:name="Medium List 1 Accent 5" w:semiHidden="0" w:uiPriority="65" w:unhideWhenUsed="0"/>
+    <w:lsdException w:name="Medium List 2 Accent 5" w:semiHidden="0" w:uiPriority="66" w:unhideWhenUsed="0"/>
+    <w:lsdException w:name="Medium Grid 1 Accent 5" w:semiHidden="0" w:uiPriority="67" w:unhideWhenUsed="0"/>
+    <w:lsdException w:name="Medium Grid 2 Accent 5" w:semiHidden="0" w:uiPriority="68" w:unhideWhenUsed="0"/>
+    <w:lsdException w:name="Medium Grid 3 Accent 5" w:semiHidden="0" w:uiPriority="69" w:unhideWhenUsed="0"/>
+    <w:lsdException w:name="Dark List Accent 5" w:semiHidden="0" w:uiPriority="70" w:unhideWhenUsed="0"/>
+    <w:lsdException w:name="Colorful Shading Accent 5" w:semiHidden="0" w:uiPriority="71" w:unhideWhenUsed="0"/>
+    <w:lsdException w:name="Colorful List Accent 5" w:semiHidden="0" w:uiPriority="72" w:unhideWhenUsed="0"/>
+    <w:lsdException w:name="Colorful Grid Accent 5" w:semiHidden="0" w:uiPriority="73" w:unhideWhenUsed="0"/>
+    <w:lsdException w:name="Light Shading Accent 6" w:semiHidden="0" w:uiPriority="60" w:unhideWhenUsed="0"/>
+    <w:lsdException w:name="Light List Accent 6" w:semiHidden="0" w:uiPriority="61" w:unhideWhenUsed="0"/>
+    <w:lsdException w:name="Light Grid Accent 6" w:semiHidden="0" w:uiPriority="62" w:unhideWhenUsed="0"/>
+    <w:lsdException w:name="Medium Shading 1 Accent 6" w:semiHidden="0" w:uiPriority="63" w:unhideWhenUsed="0"/>
+    <w:lsdException w:name="Medium Shading 2 Accent 6" w:semiHidden="0" w:uiPriority="64" w:unhideWhenUsed="0"/>
+    <w:lsdException w:name="Medium List 1 Accent 6" w:semiHidden="0" w:uiPriority="65" w:unhideWhenUsed="0"/>
+    <w:lsdException w:name="Medium List 2 Accent 6" w:semiHidden="0" w:uiPriority="66" w:unhideWhenUsed="0"/>
+    <w:lsdException w:name="Medium Grid 1 Accent 6" w:semiHidden="0" w:uiPriority="67" w:unhideWhenUsed="0"/>
+    <w:lsdException w:name="Medium Grid 2 Accent 6" w:semiHidden="0" w:uiPriority="68" w:unhideWhenUsed="0"/>
+    <w:lsdException w:name="Medium Grid 3 Accent 6" w:semiHidden="0" w:uiPriority="69" w:unhideWhenUsed="0"/>
+    <w:lsdException w:name="Dark List Accent 6" w:semiHidden="0" w:uiPriority="70" w:unhideWhenUsed="0"/>
+    <w:lsdException w:name="Colorful Shading Accent 6" w:semiHidden="0" w:uiPriority="71" w:unhideWhenUsed="0"/>
+    <w:lsdException w:name="Colorful List Accent 6" w:semiHidden="0" w:uiPriority="72" w:unhideWhenUsed="0"/>
+    <w:lsdException w:name="Colorful Grid Accent 6" w:semiHidden="0" w:uiPriority="73" w:unhideWhenUsed="0"/>
+    <w:lsdException w:name="Subtle Emphasis" w:semiHidden="0" w:uiPriority="19" w:unhideWhenUsed="0" w:qFormat="1"/>
+    <w:lsdException w:name="Intense Emphasis" w:semiHidden="0" w:uiPriority="21" w:unhideWhenUsed="0" w:qFormat="1"/>
+    <w:lsdException w:name="Subtle Reference" w:semiHidden="0" w:uiPriority="31" w:unhideWhenUsed="0" w:qFormat="1"/>
+    <w:lsdException w:name="Intense Reference" w:semiHidden="0" w:uiPriority="32" w:unhideWhenUsed="0" w:qFormat="1"/>
+    <w:lsdException w:name="Book Title" w:semiHidden="0" w:uiPriority="33" w:unhideWhenUsed="0" w:qFormat="1"/>
+    <w:lsdException w:name="Bibliography" w:uiPriority="37"/>
+    <w:lsdException w:name="TOC Heading" w:uiPriority="39" w:qFormat="1"/>
   </w:latentStyles>
   <w:style w:type="paragraph" w:default="1" w:styleId="Normal">
     <w:name w:val="Normal"/>
@@ -2322,7 +2364,7 @@
   <a:extraClrSchemeLst/>
   <a:extLst>
     <a:ext uri="{05A4C25C-085E-4340-85A3-A5531E510DB2}">
-      <thm15:themeFamily xmlns:thm15="http://schemas.microsoft.com/office/thememl/2012/main" name="Office Theme" id="{62F939B6-93AF-4DB8-9C6B-D6C7DFDC589F}" vid="{4A3C46E8-61CC-4603-A589-7422A47A8E4A}"/>
+      <thm15:themeFamily xmlns="" xmlns:thm15="http://schemas.microsoft.com/office/thememl/2012/main" name="Office Theme" id="{62F939B6-93AF-4DB8-9C6B-D6C7DFDC589F}" vid="{4A3C46E8-61CC-4603-A589-7422A47A8E4A}"/>
     </a:ext>
   </a:extLst>
 </a:theme>
@@ -2333,7 +2375,7 @@
 </file>
 
 <file path=customXml/itemProps1.xml><?xml version="1.0" encoding="utf-8"?>
-<ds:datastoreItem xmlns:ds="http://schemas.openxmlformats.org/officeDocument/2006/customXml" ds:itemID="{826C3DF5-D5CB-489B-BB4A-006DAB163418}">
+<ds:datastoreItem xmlns:ds="http://schemas.openxmlformats.org/officeDocument/2006/customXml" ds:itemID="{601EA08A-9383-4CC2-8BDB-7A5DAA237856}">
   <ds:schemaRefs>
     <ds:schemaRef ds:uri="http://schemas.openxmlformats.org/officeDocument/2006/bibliography"/>
   </ds:schemaRefs>

</xml_diff>